<commit_message>
Appended new commands under Share and Update
Added some missing under the Share and Update heading.
These new commands provide additional remote inspection and management functionality.
</commit_message>
<xml_diff>
--- a/Git Cheat Sheet.docx
+++ b/Git Cheat Sheet.docx
@@ -2252,11 +2252,167 @@
     </w:p>
     <w:p>
       <w:pPr>
-        <w:pageBreakBefore w:val="0"/>
         <w:numPr>
           <w:ilvl w:val="0"/>
           <w:numId w:val="1"/>
         </w:numPr>
+      </w:pPr>
+      <w:r>
+        <w:rPr>
+          <w:rtl w:val="0"/>
+        </w:rPr>
+        <w:t xml:space="preserve">git remote</w:t>
+      </w:r>
+    </w:p>
+    <w:p>
+      <w:pPr>
+        <w:ind w:firstLine="720"/>
+        <w:rPr/>
+      </w:pPr>
+      <w:r>
+        <w:rPr>
+          <w:rtl w:val="0"/>
+        </w:rPr>
+        <w:t xml:space="preserve"># Manage the set of tracked remote repositories</w:t>
+      </w:r>
+    </w:p>
+    <w:p>
+      <w:pPr>
+        <w:numPr>
+          <w:ilvl w:val="0"/>
+          <w:numId w:val="1"/>
+        </w:numPr>
+      </w:pPr>
+      <w:r>
+        <w:rPr>
+          <w:rtl w:val="0"/>
+        </w:rPr>
+        <w:t xml:space="preserve">git remote -v</w:t>
+      </w:r>
+    </w:p>
+    <w:p>
+      <w:pPr>
+        <w:ind w:firstLine="720"/>
+        <w:rPr/>
+      </w:pPr>
+      <w:r>
+        <w:rPr>
+          <w:rtl w:val="0"/>
+        </w:rPr>
+        <w:t xml:space="preserve"># Show remote URLs for fetch/push</w:t>
+      </w:r>
+    </w:p>
+    <w:p>
+      <w:pPr>
+        <w:numPr>
+          <w:ilvl w:val="0"/>
+          <w:numId w:val="1"/>
+        </w:numPr>
+      </w:pPr>
+      <w:r>
+        <w:rPr>
+          <w:rtl w:val="0"/>
+        </w:rPr>
+        <w:t xml:space="preserve">git remote show &lt;name&gt;</w:t>
+      </w:r>
+    </w:p>
+    <w:p>
+      <w:pPr>
+        <w:ind w:firstLine="720"/>
+        <w:rPr/>
+      </w:pPr>
+      <w:r>
+        <w:rPr>
+          <w:rtl w:val="0"/>
+        </w:rPr>
+        <w:t xml:space="preserve"># Display detailed information about a specific remote</w:t>
+      </w:r>
+    </w:p>
+    <w:p>
+      <w:pPr>
+        <w:numPr>
+          <w:ilvl w:val="0"/>
+          <w:numId w:val="1"/>
+        </w:numPr>
+      </w:pPr>
+      <w:r>
+        <w:rPr>
+          <w:rtl w:val="0"/>
+        </w:rPr>
+        <w:t xml:space="preserve">git remote update</w:t>
+      </w:r>
+    </w:p>
+    <w:p>
+      <w:pPr>
+        <w:ind w:firstLine="720"/>
+        <w:rPr/>
+      </w:pPr>
+      <w:r>
+        <w:rPr>
+          <w:rtl w:val="0"/>
+        </w:rPr>
+        <w:t xml:space="preserve"># Fetch updates from all remotes or a group of remotes</w:t>
+      </w:r>
+    </w:p>
+    <w:p>
+      <w:pPr>
+        <w:numPr>
+          <w:ilvl w:val="0"/>
+          <w:numId w:val="1"/>
+        </w:numPr>
+      </w:pPr>
+      <w:r>
+        <w:rPr>
+          <w:rtl w:val="0"/>
+        </w:rPr>
+        <w:t xml:space="preserve">git remote add [alias] [url]</w:t>
+      </w:r>
+    </w:p>
+    <w:p>
+      <w:pPr>
+        <w:ind w:firstLine="720"/>
+        <w:rPr/>
+      </w:pPr>
+      <w:r>
+        <w:rPr>
+          <w:rtl w:val="0"/>
+        </w:rPr>
+        <w:t xml:space="preserve"># Add a git URL as an alias</w:t>
+      </w:r>
+    </w:p>
+    <w:p>
+      <w:pPr>
+        <w:numPr>
+          <w:ilvl w:val="0"/>
+          <w:numId w:val="1"/>
+        </w:numPr>
+      </w:pPr>
+      <w:r>
+        <w:rPr>
+          <w:rtl w:val="0"/>
+        </w:rPr>
+        <w:t xml:space="preserve">git branch -r</w:t>
+      </w:r>
+    </w:p>
+    <w:p>
+      <w:pPr>
+        <w:ind w:firstLine="720"/>
+        <w:rPr/>
+      </w:pPr>
+      <w:r>
+        <w:rPr>
+          <w:rtl w:val="0"/>
+        </w:rPr>
+        <w:t xml:space="preserve"># List all remote-tracking branches</w:t>
+      </w:r>
+    </w:p>
+    <w:p>
+      <w:pPr>
+        <w:pageBreakBefore w:val="0"/>
+        <w:numPr>
+          <w:ilvl w:val="0"/>
+          <w:numId w:val="1"/>
+        </w:numPr>
         <w:pBdr>
           <w:top w:space="0" w:sz="0" w:val="nil"/>
           <w:left w:space="0" w:sz="0" w:val="nil"/>
@@ -2273,7 +2429,7 @@
         <w:rPr>
           <w:rtl w:val="0"/>
         </w:rPr>
-        <w:t xml:space="preserve">git remote add [alias] [url]</w:t>
+        <w:t xml:space="preserve">git fetch [alias]</w:t>
       </w:r>
     </w:p>
     <w:p>
@@ -2294,33 +2450,7 @@
         <w:rPr>
           <w:rtl w:val="0"/>
         </w:rPr>
-        <w:t xml:space="preserve"># Add a git URL as an alias</w:t>
-      </w:r>
-    </w:p>
-    <w:p>
-      <w:pPr>
-        <w:pageBreakBefore w:val="0"/>
-        <w:numPr>
-          <w:ilvl w:val="0"/>
-          <w:numId w:val="1"/>
-        </w:numPr>
-        <w:pBdr>
-          <w:top w:space="0" w:sz="0" w:val="nil"/>
-          <w:left w:space="0" w:sz="0" w:val="nil"/>
-          <w:bottom w:space="0" w:sz="0" w:val="nil"/>
-          <w:right w:space="0" w:sz="0" w:val="nil"/>
-          <w:between w:space="0" w:sz="0" w:val="nil"/>
-        </w:pBdr>
-        <w:shd w:fill="auto" w:val="clear"/>
-        <w:rPr>
-          <w:u w:val="none"/>
-        </w:rPr>
-      </w:pPr>
-      <w:r>
-        <w:rPr>
-          <w:rtl w:val="0"/>
-        </w:rPr>
-        <w:t xml:space="preserve">git fetch [alias]</w:t>
+        <w:t xml:space="preserve"># Fetch all the branches from that Git remote</w:t>
       </w:r>
     </w:p>
     <w:p>
@@ -2341,7 +2471,26 @@
         <w:rPr>
           <w:rtl w:val="0"/>
         </w:rPr>
-        <w:t xml:space="preserve"># Fetch all the branches from that Git remote</w:t>
+      </w:r>
+    </w:p>
+    <w:p>
+      <w:pPr>
+        <w:pageBreakBefore w:val="0"/>
+        <w:pBdr>
+          <w:top w:space="0" w:sz="0" w:val="nil"/>
+          <w:left w:space="0" w:sz="0" w:val="nil"/>
+          <w:bottom w:space="0" w:sz="0" w:val="nil"/>
+          <w:right w:space="0" w:sz="0" w:val="nil"/>
+          <w:between w:space="0" w:sz="0" w:val="nil"/>
+        </w:pBdr>
+        <w:shd w:fill="auto" w:val="clear"/>
+        <w:ind w:firstLine="720"/>
+        <w:rPr/>
+      </w:pPr>
+      <w:r>
+        <w:rPr>
+          <w:rtl w:val="0"/>
+        </w:rPr>
       </w:r>
     </w:p>
     <w:p>
@@ -2508,8 +2657,228 @@
         <w:spacing w:after="80" w:before="360" w:line="360" w:lineRule="auto"/>
         <w:rPr/>
       </w:pPr>
-      <w:bookmarkStart w:colFirst="0" w:colLast="0" w:name="_oexjeeofnb15" w:id="15"/>
+      <w:bookmarkStart w:colFirst="0" w:colLast="0" w:name="_8fhcplxi0067" w:id="15"/>
       <w:bookmarkEnd w:id="15"/>
+      <w:r>
+        <w:rPr>
+          <w:rtl w:val="0"/>
+        </w:rPr>
+        <w:t xml:space="preserve">TEMPORARY COMMITS</w:t>
+      </w:r>
+    </w:p>
+    <w:p>
+      <w:pPr>
+        <w:spacing w:after="240" w:before="240" w:lineRule="auto"/>
+        <w:ind w:left="0" w:firstLine="0"/>
+        <w:rPr>
+          <w:i w:val="1"/>
+        </w:rPr>
+      </w:pPr>
+      <w:r>
+        <w:rPr>
+          <w:i w:val="1"/>
+          <w:rtl w:val="0"/>
+        </w:rPr>
+        <w:t xml:space="preserve">Preserve work-in-progress using stash</w:t>
+      </w:r>
+    </w:p>
+    <w:p>
+      <w:pPr>
+        <w:pageBreakBefore w:val="0"/>
+        <w:numPr>
+          <w:ilvl w:val="0"/>
+          <w:numId w:val="9"/>
+        </w:numPr>
+        <w:pBdr>
+          <w:top w:space="0" w:sz="0" w:val="nil"/>
+          <w:left w:space="0" w:sz="0" w:val="nil"/>
+          <w:bottom w:space="0" w:sz="0" w:val="nil"/>
+          <w:right w:space="0" w:sz="0" w:val="nil"/>
+          <w:between w:space="0" w:sz="0" w:val="nil"/>
+        </w:pBdr>
+        <w:shd w:fill="auto" w:val="clear"/>
+        <w:rPr>
+          <w:u w:val="none"/>
+        </w:rPr>
+      </w:pPr>
+      <w:r>
+        <w:rPr>
+          <w:rtl w:val="0"/>
+        </w:rPr>
+        <w:t xml:space="preserve">git stash</w:t>
+      </w:r>
+    </w:p>
+    <w:p>
+      <w:pPr>
+        <w:pageBreakBefore w:val="0"/>
+        <w:pBdr>
+          <w:top w:space="0" w:sz="0" w:val="nil"/>
+          <w:left w:space="0" w:sz="0" w:val="nil"/>
+          <w:bottom w:space="0" w:sz="0" w:val="nil"/>
+          <w:right w:space="0" w:sz="0" w:val="nil"/>
+          <w:between w:space="0" w:sz="0" w:val="nil"/>
+        </w:pBdr>
+        <w:shd w:fill="auto" w:val="clear"/>
+        <w:ind w:firstLine="720"/>
+        <w:rPr/>
+      </w:pPr>
+      <w:r>
+        <w:rPr>
+          <w:rtl w:val="0"/>
+        </w:rPr>
+        <w:t xml:space="preserve"># Save modified and staged changes</w:t>
+      </w:r>
+    </w:p>
+    <w:p>
+      <w:pPr>
+        <w:pageBreakBefore w:val="0"/>
+        <w:numPr>
+          <w:ilvl w:val="0"/>
+          <w:numId w:val="9"/>
+        </w:numPr>
+        <w:pBdr>
+          <w:top w:space="0" w:sz="0" w:val="nil"/>
+          <w:left w:space="0" w:sz="0" w:val="nil"/>
+          <w:bottom w:space="0" w:sz="0" w:val="nil"/>
+          <w:right w:space="0" w:sz="0" w:val="nil"/>
+          <w:between w:space="0" w:sz="0" w:val="nil"/>
+        </w:pBdr>
+        <w:shd w:fill="auto" w:val="clear"/>
+        <w:rPr>
+          <w:u w:val="none"/>
+        </w:rPr>
+      </w:pPr>
+      <w:r>
+        <w:rPr>
+          <w:rtl w:val="0"/>
+        </w:rPr>
+        <w:t xml:space="preserve">git stash list</w:t>
+      </w:r>
+    </w:p>
+    <w:p>
+      <w:pPr>
+        <w:pageBreakBefore w:val="0"/>
+        <w:pBdr>
+          <w:top w:space="0" w:sz="0" w:val="nil"/>
+          <w:left w:space="0" w:sz="0" w:val="nil"/>
+          <w:bottom w:space="0" w:sz="0" w:val="nil"/>
+          <w:right w:space="0" w:sz="0" w:val="nil"/>
+          <w:between w:space="0" w:sz="0" w:val="nil"/>
+        </w:pBdr>
+        <w:shd w:fill="auto" w:val="clear"/>
+        <w:ind w:firstLine="720"/>
+        <w:rPr/>
+      </w:pPr>
+      <w:r>
+        <w:rPr>
+          <w:rtl w:val="0"/>
+        </w:rPr>
+        <w:t xml:space="preserve"># List stack-order of stashed file changes</w:t>
+      </w:r>
+    </w:p>
+    <w:p>
+      <w:pPr>
+        <w:pageBreakBefore w:val="0"/>
+        <w:numPr>
+          <w:ilvl w:val="0"/>
+          <w:numId w:val="9"/>
+        </w:numPr>
+        <w:pBdr>
+          <w:top w:space="0" w:sz="0" w:val="nil"/>
+          <w:left w:space="0" w:sz="0" w:val="nil"/>
+          <w:bottom w:space="0" w:sz="0" w:val="nil"/>
+          <w:right w:space="0" w:sz="0" w:val="nil"/>
+          <w:between w:space="0" w:sz="0" w:val="nil"/>
+        </w:pBdr>
+        <w:shd w:fill="auto" w:val="clear"/>
+        <w:rPr>
+          <w:u w:val="none"/>
+        </w:rPr>
+      </w:pPr>
+      <w:r>
+        <w:rPr>
+          <w:rtl w:val="0"/>
+        </w:rPr>
+        <w:t xml:space="preserve">git stash pop</w:t>
+      </w:r>
+    </w:p>
+    <w:p>
+      <w:pPr>
+        <w:pageBreakBefore w:val="0"/>
+        <w:pBdr>
+          <w:top w:space="0" w:sz="0" w:val="nil"/>
+          <w:left w:space="0" w:sz="0" w:val="nil"/>
+          <w:bottom w:space="0" w:sz="0" w:val="nil"/>
+          <w:right w:space="0" w:sz="0" w:val="nil"/>
+          <w:between w:space="0" w:sz="0" w:val="nil"/>
+        </w:pBdr>
+        <w:shd w:fill="auto" w:val="clear"/>
+        <w:ind w:firstLine="720"/>
+        <w:rPr/>
+      </w:pPr>
+      <w:r>
+        <w:rPr>
+          <w:rtl w:val="0"/>
+        </w:rPr>
+        <w:t xml:space="preserve"># Write working from top of stash stack</w:t>
+      </w:r>
+    </w:p>
+    <w:p>
+      <w:pPr>
+        <w:pageBreakBefore w:val="0"/>
+        <w:numPr>
+          <w:ilvl w:val="0"/>
+          <w:numId w:val="9"/>
+        </w:numPr>
+        <w:pBdr>
+          <w:top w:space="0" w:sz="0" w:val="nil"/>
+          <w:left w:space="0" w:sz="0" w:val="nil"/>
+          <w:bottom w:space="0" w:sz="0" w:val="nil"/>
+          <w:right w:space="0" w:sz="0" w:val="nil"/>
+          <w:between w:space="0" w:sz="0" w:val="nil"/>
+        </w:pBdr>
+        <w:shd w:fill="auto" w:val="clear"/>
+        <w:rPr>
+          <w:u w:val="none"/>
+        </w:rPr>
+      </w:pPr>
+      <w:r>
+        <w:rPr>
+          <w:rtl w:val="0"/>
+        </w:rPr>
+        <w:t xml:space="preserve">git stash drop</w:t>
+      </w:r>
+    </w:p>
+    <w:p>
+      <w:pPr>
+        <w:pageBreakBefore w:val="0"/>
+        <w:pBdr>
+          <w:top w:space="0" w:sz="0" w:val="nil"/>
+          <w:left w:space="0" w:sz="0" w:val="nil"/>
+          <w:bottom w:space="0" w:sz="0" w:val="nil"/>
+          <w:right w:space="0" w:sz="0" w:val="nil"/>
+          <w:between w:space="0" w:sz="0" w:val="nil"/>
+        </w:pBdr>
+        <w:shd w:fill="auto" w:val="clear"/>
+        <w:ind w:firstLine="720"/>
+        <w:rPr/>
+      </w:pPr>
+      <w:r>
+        <w:rPr>
+          <w:rtl w:val="0"/>
+        </w:rPr>
+        <w:t xml:space="preserve"># Discard the changes from top of stash stack</w:t>
+      </w:r>
+    </w:p>
+    <w:p>
+      <w:pPr>
+        <w:rPr/>
+      </w:pPr>
+      <w:r>
+        <w:pict>
+          <v:rect style="width:0.0pt;height:1.5pt" o:hr="t" o:hrstd="t" o:hralign="center" fillcolor="#A0A0A0" stroked="f"/>
+        </w:pict>
+      </w:r>
       <w:r>
         <w:rPr>
           <w:rtl w:val="0"/>
@@ -2524,7 +2893,7 @@
         <w:spacing w:after="80" w:before="360" w:line="360" w:lineRule="auto"/>
         <w:rPr/>
       </w:pPr>
-      <w:bookmarkStart w:colFirst="0" w:colLast="0" w:name="_86sn8t9i0p8l" w:id="16"/>
+      <w:bookmarkStart w:colFirst="0" w:colLast="0" w:name="_cu863vr4q5um" w:id="16"/>
       <w:bookmarkEnd w:id="16"/>
       <w:r>
         <w:rPr>
@@ -2540,228 +2909,8 @@
         <w:spacing w:after="80" w:before="360" w:line="360" w:lineRule="auto"/>
         <w:rPr/>
       </w:pPr>
-      <w:bookmarkStart w:colFirst="0" w:colLast="0" w:name="_8fhcplxi0067" w:id="17"/>
+      <w:bookmarkStart w:colFirst="0" w:colLast="0" w:name="_nj3tfoyd3j6" w:id="17"/>
       <w:bookmarkEnd w:id="17"/>
-      <w:r>
-        <w:rPr>
-          <w:rtl w:val="0"/>
-        </w:rPr>
-        <w:t xml:space="preserve">TEMPORARY COMMITS</w:t>
-      </w:r>
-    </w:p>
-    <w:p>
-      <w:pPr>
-        <w:spacing w:after="240" w:before="240" w:lineRule="auto"/>
-        <w:ind w:left="0" w:firstLine="0"/>
-        <w:rPr>
-          <w:i w:val="1"/>
-        </w:rPr>
-      </w:pPr>
-      <w:r>
-        <w:rPr>
-          <w:i w:val="1"/>
-          <w:rtl w:val="0"/>
-        </w:rPr>
-        <w:t xml:space="preserve">Preserve work-in-progress using stash</w:t>
-      </w:r>
-    </w:p>
-    <w:p>
-      <w:pPr>
-        <w:pageBreakBefore w:val="0"/>
-        <w:numPr>
-          <w:ilvl w:val="0"/>
-          <w:numId w:val="9"/>
-        </w:numPr>
-        <w:pBdr>
-          <w:top w:space="0" w:sz="0" w:val="nil"/>
-          <w:left w:space="0" w:sz="0" w:val="nil"/>
-          <w:bottom w:space="0" w:sz="0" w:val="nil"/>
-          <w:right w:space="0" w:sz="0" w:val="nil"/>
-          <w:between w:space="0" w:sz="0" w:val="nil"/>
-        </w:pBdr>
-        <w:shd w:fill="auto" w:val="clear"/>
-        <w:rPr>
-          <w:u w:val="none"/>
-        </w:rPr>
-      </w:pPr>
-      <w:r>
-        <w:rPr>
-          <w:rtl w:val="0"/>
-        </w:rPr>
-        <w:t xml:space="preserve">git stash</w:t>
-      </w:r>
-    </w:p>
-    <w:p>
-      <w:pPr>
-        <w:pageBreakBefore w:val="0"/>
-        <w:pBdr>
-          <w:top w:space="0" w:sz="0" w:val="nil"/>
-          <w:left w:space="0" w:sz="0" w:val="nil"/>
-          <w:bottom w:space="0" w:sz="0" w:val="nil"/>
-          <w:right w:space="0" w:sz="0" w:val="nil"/>
-          <w:between w:space="0" w:sz="0" w:val="nil"/>
-        </w:pBdr>
-        <w:shd w:fill="auto" w:val="clear"/>
-        <w:ind w:firstLine="720"/>
-        <w:rPr/>
-      </w:pPr>
-      <w:r>
-        <w:rPr>
-          <w:rtl w:val="0"/>
-        </w:rPr>
-        <w:t xml:space="preserve"># Save modified and staged changes</w:t>
-      </w:r>
-    </w:p>
-    <w:p>
-      <w:pPr>
-        <w:pageBreakBefore w:val="0"/>
-        <w:numPr>
-          <w:ilvl w:val="0"/>
-          <w:numId w:val="9"/>
-        </w:numPr>
-        <w:pBdr>
-          <w:top w:space="0" w:sz="0" w:val="nil"/>
-          <w:left w:space="0" w:sz="0" w:val="nil"/>
-          <w:bottom w:space="0" w:sz="0" w:val="nil"/>
-          <w:right w:space="0" w:sz="0" w:val="nil"/>
-          <w:between w:space="0" w:sz="0" w:val="nil"/>
-        </w:pBdr>
-        <w:shd w:fill="auto" w:val="clear"/>
-        <w:rPr>
-          <w:u w:val="none"/>
-        </w:rPr>
-      </w:pPr>
-      <w:r>
-        <w:rPr>
-          <w:rtl w:val="0"/>
-        </w:rPr>
-        <w:t xml:space="preserve">git stash list</w:t>
-      </w:r>
-    </w:p>
-    <w:p>
-      <w:pPr>
-        <w:pageBreakBefore w:val="0"/>
-        <w:pBdr>
-          <w:top w:space="0" w:sz="0" w:val="nil"/>
-          <w:left w:space="0" w:sz="0" w:val="nil"/>
-          <w:bottom w:space="0" w:sz="0" w:val="nil"/>
-          <w:right w:space="0" w:sz="0" w:val="nil"/>
-          <w:between w:space="0" w:sz="0" w:val="nil"/>
-        </w:pBdr>
-        <w:shd w:fill="auto" w:val="clear"/>
-        <w:ind w:firstLine="720"/>
-        <w:rPr/>
-      </w:pPr>
-      <w:r>
-        <w:rPr>
-          <w:rtl w:val="0"/>
-        </w:rPr>
-        <w:t xml:space="preserve"># List stack-order of stashed file changes</w:t>
-      </w:r>
-    </w:p>
-    <w:p>
-      <w:pPr>
-        <w:pageBreakBefore w:val="0"/>
-        <w:numPr>
-          <w:ilvl w:val="0"/>
-          <w:numId w:val="9"/>
-        </w:numPr>
-        <w:pBdr>
-          <w:top w:space="0" w:sz="0" w:val="nil"/>
-          <w:left w:space="0" w:sz="0" w:val="nil"/>
-          <w:bottom w:space="0" w:sz="0" w:val="nil"/>
-          <w:right w:space="0" w:sz="0" w:val="nil"/>
-          <w:between w:space="0" w:sz="0" w:val="nil"/>
-        </w:pBdr>
-        <w:shd w:fill="auto" w:val="clear"/>
-        <w:rPr>
-          <w:u w:val="none"/>
-        </w:rPr>
-      </w:pPr>
-      <w:r>
-        <w:rPr>
-          <w:rtl w:val="0"/>
-        </w:rPr>
-        <w:t xml:space="preserve">git stash pop</w:t>
-      </w:r>
-    </w:p>
-    <w:p>
-      <w:pPr>
-        <w:pageBreakBefore w:val="0"/>
-        <w:pBdr>
-          <w:top w:space="0" w:sz="0" w:val="nil"/>
-          <w:left w:space="0" w:sz="0" w:val="nil"/>
-          <w:bottom w:space="0" w:sz="0" w:val="nil"/>
-          <w:right w:space="0" w:sz="0" w:val="nil"/>
-          <w:between w:space="0" w:sz="0" w:val="nil"/>
-        </w:pBdr>
-        <w:shd w:fill="auto" w:val="clear"/>
-        <w:ind w:firstLine="720"/>
-        <w:rPr/>
-      </w:pPr>
-      <w:r>
-        <w:rPr>
-          <w:rtl w:val="0"/>
-        </w:rPr>
-        <w:t xml:space="preserve"># Write working from top of stash stack</w:t>
-      </w:r>
-    </w:p>
-    <w:p>
-      <w:pPr>
-        <w:pageBreakBefore w:val="0"/>
-        <w:numPr>
-          <w:ilvl w:val="0"/>
-          <w:numId w:val="9"/>
-        </w:numPr>
-        <w:pBdr>
-          <w:top w:space="0" w:sz="0" w:val="nil"/>
-          <w:left w:space="0" w:sz="0" w:val="nil"/>
-          <w:bottom w:space="0" w:sz="0" w:val="nil"/>
-          <w:right w:space="0" w:sz="0" w:val="nil"/>
-          <w:between w:space="0" w:sz="0" w:val="nil"/>
-        </w:pBdr>
-        <w:shd w:fill="auto" w:val="clear"/>
-        <w:rPr>
-          <w:u w:val="none"/>
-        </w:rPr>
-      </w:pPr>
-      <w:r>
-        <w:rPr>
-          <w:rtl w:val="0"/>
-        </w:rPr>
-        <w:t xml:space="preserve">git stash drop</w:t>
-      </w:r>
-    </w:p>
-    <w:p>
-      <w:pPr>
-        <w:pageBreakBefore w:val="0"/>
-        <w:pBdr>
-          <w:top w:space="0" w:sz="0" w:val="nil"/>
-          <w:left w:space="0" w:sz="0" w:val="nil"/>
-          <w:bottom w:space="0" w:sz="0" w:val="nil"/>
-          <w:right w:space="0" w:sz="0" w:val="nil"/>
-          <w:between w:space="0" w:sz="0" w:val="nil"/>
-        </w:pBdr>
-        <w:shd w:fill="auto" w:val="clear"/>
-        <w:ind w:firstLine="720"/>
-        <w:rPr/>
-      </w:pPr>
-      <w:r>
-        <w:rPr>
-          <w:rtl w:val="0"/>
-        </w:rPr>
-        <w:t xml:space="preserve"># Discard the changes from top of stash stack</w:t>
-      </w:r>
-    </w:p>
-    <w:p>
-      <w:pPr>
-        <w:rPr/>
-      </w:pPr>
-      <w:r>
-        <w:pict>
-          <v:rect style="width:0.0pt;height:1.5pt" o:hr="t" o:hrstd="t" o:hralign="center" fillcolor="#A0A0A0" stroked="f"/>
-        </w:pict>
-      </w:r>
       <w:r>
         <w:rPr>
           <w:rtl w:val="0"/>
@@ -3664,16 +3813,6 @@
           <w:rtl w:val="0"/>
         </w:rPr>
         <w:t xml:space="preserve">pattern*/</w:t>
-      </w:r>
-    </w:p>
-    <w:p>
-      <w:pPr>
-        <w:rPr/>
-      </w:pPr>
-      <w:r>
-        <w:rPr>
-          <w:rtl w:val="0"/>
-        </w:rPr>
       </w:r>
     </w:p>
     <w:p>

</xml_diff>

<commit_message>
Added "Merge Conflict Resolution Guide"
Added a comprehensive Merge Resolution Conflict Guide after SHA-1 & Objects heading.
</commit_message>
<xml_diff>
--- a/Git Cheat Sheet.docx
+++ b/Git Cheat Sheet.docx
@@ -1623,7 +1623,7 @@
         <w:pageBreakBefore w:val="0"/>
         <w:numPr>
           <w:ilvl w:val="0"/>
-          <w:numId w:val="13"/>
+          <w:numId w:val="14"/>
         </w:numPr>
         <w:pBdr>
           <w:top w:space="0" w:sz="0" w:val="nil"/>
@@ -1670,7 +1670,7 @@
         <w:pageBreakBefore w:val="0"/>
         <w:numPr>
           <w:ilvl w:val="0"/>
-          <w:numId w:val="13"/>
+          <w:numId w:val="14"/>
         </w:numPr>
         <w:pBdr>
           <w:top w:space="0" w:sz="0" w:val="nil"/>
@@ -1717,7 +1717,7 @@
         <w:pageBreakBefore w:val="0"/>
         <w:numPr>
           <w:ilvl w:val="0"/>
-          <w:numId w:val="13"/>
+          <w:numId w:val="14"/>
         </w:numPr>
         <w:pBdr>
           <w:top w:space="0" w:sz="0" w:val="nil"/>
@@ -1777,7 +1777,7 @@
         <w:pageBreakBefore w:val="0"/>
         <w:numPr>
           <w:ilvl w:val="0"/>
-          <w:numId w:val="13"/>
+          <w:numId w:val="14"/>
         </w:numPr>
         <w:pBdr>
           <w:top w:space="0" w:sz="0" w:val="nil"/>
@@ -1837,7 +1837,7 @@
         <w:pageBreakBefore w:val="0"/>
         <w:numPr>
           <w:ilvl w:val="0"/>
-          <w:numId w:val="13"/>
+          <w:numId w:val="14"/>
         </w:numPr>
         <w:pBdr>
           <w:top w:space="0" w:sz="0" w:val="nil"/>
@@ -1884,7 +1884,7 @@
         <w:pageBreakBefore w:val="0"/>
         <w:numPr>
           <w:ilvl w:val="0"/>
-          <w:numId w:val="13"/>
+          <w:numId w:val="14"/>
         </w:numPr>
         <w:pBdr>
           <w:top w:space="0" w:sz="0" w:val="nil"/>
@@ -1931,7 +1931,7 @@
         <w:pageBreakBefore w:val="0"/>
         <w:numPr>
           <w:ilvl w:val="0"/>
-          <w:numId w:val="13"/>
+          <w:numId w:val="14"/>
         </w:numPr>
         <w:pBdr>
           <w:top w:space="0" w:sz="0" w:val="nil"/>
@@ -1978,7 +1978,7 @@
         <w:pageBreakBefore w:val="0"/>
         <w:numPr>
           <w:ilvl w:val="0"/>
-          <w:numId w:val="13"/>
+          <w:numId w:val="14"/>
         </w:numPr>
         <w:pBdr>
           <w:top w:space="0" w:sz="0" w:val="nil"/>
@@ -2032,7 +2032,7 @@
         <w:pageBreakBefore w:val="0"/>
         <w:numPr>
           <w:ilvl w:val="0"/>
-          <w:numId w:val="13"/>
+          <w:numId w:val="14"/>
         </w:numPr>
         <w:pBdr>
           <w:top w:space="0" w:sz="0" w:val="nil"/>
@@ -2099,7 +2099,7 @@
         <w:pageBreakBefore w:val="0"/>
         <w:numPr>
           <w:ilvl w:val="0"/>
-          <w:numId w:val="13"/>
+          <w:numId w:val="14"/>
         </w:numPr>
         <w:pBdr>
           <w:top w:space="0" w:sz="0" w:val="nil"/>
@@ -2153,7 +2153,7 @@
         <w:pageBreakBefore w:val="0"/>
         <w:numPr>
           <w:ilvl w:val="0"/>
-          <w:numId w:val="13"/>
+          <w:numId w:val="14"/>
         </w:numPr>
         <w:pBdr>
           <w:top w:space="0" w:sz="0" w:val="nil"/>
@@ -3669,7 +3669,7 @@
         <w:pageBreakBefore w:val="0"/>
         <w:numPr>
           <w:ilvl w:val="0"/>
-          <w:numId w:val="14"/>
+          <w:numId w:val="15"/>
         </w:numPr>
         <w:pBdr>
           <w:top w:space="0" w:sz="0" w:val="nil"/>
@@ -3996,110 +3996,79 @@
     </w:p>
     <w:p>
       <w:pPr>
+        <w:rPr/>
+      </w:pPr>
+      <w:r>
+        <w:pict>
+          <v:rect style="width:0.0pt;height:1.5pt" o:hr="t" o:hrstd="t" o:hralign="center" fillcolor="#A0A0A0" stroked="f"/>
+        </w:pict>
+      </w:r>
+      <w:r>
+        <w:rPr>
+          <w:rtl w:val="0"/>
+        </w:rPr>
+      </w:r>
+    </w:p>
+    <w:p>
+      <w:pPr>
         <w:pStyle w:val="Heading1"/>
         <w:keepNext w:val="0"/>
         <w:keepLines w:val="0"/>
         <w:spacing w:after="80" w:before="360" w:line="360" w:lineRule="auto"/>
         <w:rPr/>
       </w:pPr>
-      <w:bookmarkStart w:colFirst="0" w:colLast="0" w:name="_7ymk4cn1co7s" w:id="24"/>
+      <w:bookmarkStart w:colFirst="0" w:colLast="0" w:name="_hlamgydz31ge" w:id="24"/>
       <w:bookmarkEnd w:id="24"/>
       <w:r>
         <w:rPr>
           <w:rtl w:val="0"/>
         </w:rPr>
-        <w:t xml:space="preserve">GIT TERMS &amp; DEFINITIONS</w:t>
-      </w:r>
-    </w:p>
-    <w:p>
-      <w:pPr>
-        <w:numPr>
-          <w:ilvl w:val="0"/>
-          <w:numId w:val="12"/>
-        </w:numPr>
-        <w:spacing w:after="0" w:afterAutospacing="0" w:before="240" w:line="240" w:lineRule="auto"/>
-      </w:pPr>
-      <w:r>
-        <w:rPr>
-          <w:b w:val="1"/>
-          <w:rtl w:val="0"/>
-        </w:rPr>
-        <w:t xml:space="preserve">Branch</w:t>
-      </w:r>
-      <w:r>
-        <w:rPr>
-          <w:rtl w:val="0"/>
-        </w:rPr>
-        <w:t xml:space="preserve">: A pointer to a particular commit, representing an independent line of development in a project.</w:t>
-        <w:br w:type="textWrapping"/>
-      </w:r>
-    </w:p>
-    <w:p>
-      <w:pPr>
-        <w:numPr>
-          <w:ilvl w:val="0"/>
-          <w:numId w:val="12"/>
-        </w:numPr>
-        <w:spacing w:after="0" w:afterAutospacing="0" w:before="0" w:beforeAutospacing="0" w:line="240" w:lineRule="auto"/>
-      </w:pPr>
-      <w:r>
-        <w:rPr>
-          <w:b w:val="1"/>
-          <w:rtl w:val="0"/>
-        </w:rPr>
-        <w:t xml:space="preserve">Commit</w:t>
-      </w:r>
-      <w:r>
-        <w:rPr>
-          <w:rtl w:val="0"/>
-        </w:rPr>
-        <w:t xml:space="preserve">: A command to make edits to multiple files and treat that collection of edits as a single change.</w:t>
-        <w:br w:type="textWrapping"/>
-      </w:r>
-    </w:p>
-    <w:p>
-      <w:pPr>
-        <w:numPr>
-          <w:ilvl w:val="0"/>
-          <w:numId w:val="12"/>
-        </w:numPr>
-        <w:spacing w:after="0" w:afterAutospacing="0" w:before="0" w:beforeAutospacing="0" w:line="240" w:lineRule="auto"/>
-      </w:pPr>
-      <w:r>
-        <w:rPr>
-          <w:b w:val="1"/>
-          <w:rtl w:val="0"/>
-        </w:rPr>
-        <w:t xml:space="preserve">Commit files</w:t>
-      </w:r>
-      <w:r>
-        <w:rPr>
-          <w:rtl w:val="0"/>
-        </w:rPr>
-        <w:t xml:space="preserve">: A stage where the changes made to files are safely stored in a snapshot in the Git directory.</w:t>
-        <w:br w:type="textWrapping"/>
-      </w:r>
-    </w:p>
-    <w:p>
-      <w:pPr>
-        <w:numPr>
-          <w:ilvl w:val="0"/>
-          <w:numId w:val="12"/>
-        </w:numPr>
-        <w:spacing w:after="0" w:afterAutospacing="0" w:before="0" w:beforeAutospacing="0" w:line="240" w:lineRule="auto"/>
-      </w:pPr>
-      <w:r>
-        <w:rPr>
-          <w:b w:val="1"/>
-          <w:rtl w:val="0"/>
-        </w:rPr>
-        <w:t xml:space="preserve">Commit ID</w:t>
-      </w:r>
-      <w:r>
-        <w:rPr>
-          <w:rtl w:val="0"/>
-        </w:rPr>
-        <w:t xml:space="preserve">: An identifier next to the word </w:t>
+        <w:t xml:space="preserve">MERGE CONFLICT RESOLUTION STUDY GUIDE</w:t>
+      </w:r>
+    </w:p>
+    <w:p>
+      <w:pPr>
+        <w:spacing w:after="240" w:before="240" w:lineRule="auto"/>
+        <w:ind w:left="0" w:firstLine="0"/>
+        <w:rPr/>
+      </w:pPr>
+      <w:r>
+        <w:rPr>
+          <w:rtl w:val="0"/>
+        </w:rPr>
+        <w:t xml:space="preserve">In Git, merge conflicts, or conflicts that occur when merged branches have competing commits, are not uncommon when working with a team of developers or when working with open-source software. This study guide provides you with tips for resolving merge conflicts.</w:t>
+      </w:r>
+    </w:p>
+    <w:p>
+      <w:pPr>
+        <w:pStyle w:val="Heading2"/>
+        <w:keepNext w:val="0"/>
+        <w:keepLines w:val="0"/>
+        <w:spacing w:after="80" w:before="280" w:lineRule="auto"/>
+        <w:rPr/>
+      </w:pPr>
+      <w:bookmarkStart w:colFirst="0" w:colLast="0" w:name="_sewsie1k6sjr" w:id="25"/>
+      <w:bookmarkEnd w:id="25"/>
+      <w:r>
+        <w:rPr>
+          <w:rtl w:val="0"/>
+        </w:rPr>
+        <w:t xml:space="preserve">Tips for resolving merge conflicts</w:t>
+      </w:r>
+    </w:p>
+    <w:p>
+      <w:pPr>
+        <w:numPr>
+          <w:ilvl w:val="0"/>
+          <w:numId w:val="13"/>
+        </w:numPr>
+        <w:spacing w:after="0" w:afterAutospacing="0" w:before="240" w:lineRule="auto"/>
+      </w:pPr>
+      <w:r>
+        <w:rPr>
+          <w:rtl w:val="0"/>
+        </w:rPr>
+        <w:t xml:space="preserve">After running </w:t>
       </w:r>
       <w:r>
         <w:rPr>
@@ -4107,497 +4076,156 @@
           <w:color w:val="188038"/>
           <w:rtl w:val="0"/>
         </w:rPr>
-        <w:t xml:space="preserve">commit</w:t>
-      </w:r>
-      <w:r>
-        <w:rPr>
-          <w:rtl w:val="0"/>
-        </w:rPr>
-        <w:t xml:space="preserve"> in the log.</w:t>
-        <w:br w:type="textWrapping"/>
-      </w:r>
-    </w:p>
-    <w:p>
-      <w:pPr>
-        <w:numPr>
-          <w:ilvl w:val="0"/>
-          <w:numId w:val="12"/>
-        </w:numPr>
-        <w:spacing w:after="0" w:afterAutospacing="0" w:before="0" w:beforeAutospacing="0" w:line="240" w:lineRule="auto"/>
-      </w:pPr>
-      <w:r>
-        <w:rPr>
-          <w:b w:val="1"/>
-          <w:rtl w:val="0"/>
-        </w:rPr>
-        <w:t xml:space="preserve">Commit message</w:t>
-      </w:r>
-      <w:r>
-        <w:rPr>
-          <w:rtl w:val="0"/>
-        </w:rPr>
-        <w:t xml:space="preserve">: A summary and description with contextual information on the parts of the code or configuration of the commit change.</w:t>
-        <w:br w:type="textWrapping"/>
-      </w:r>
-    </w:p>
-    <w:p>
-      <w:pPr>
-        <w:numPr>
-          <w:ilvl w:val="0"/>
-          <w:numId w:val="12"/>
-        </w:numPr>
-        <w:spacing w:after="0" w:afterAutospacing="0" w:before="0" w:beforeAutospacing="0" w:line="240" w:lineRule="auto"/>
-      </w:pPr>
-      <w:r>
-        <w:rPr>
-          <w:b w:val="1"/>
-          <w:rtl w:val="0"/>
-        </w:rPr>
-        <w:t xml:space="preserve">Diff</w:t>
-      </w:r>
-      <w:r>
-        <w:rPr>
-          <w:rtl w:val="0"/>
-        </w:rPr>
-        <w:t xml:space="preserve">: A command to find the differences between two files.</w:t>
-        <w:br w:type="textWrapping"/>
-      </w:r>
-    </w:p>
-    <w:p>
-      <w:pPr>
-        <w:numPr>
-          <w:ilvl w:val="0"/>
-          <w:numId w:val="12"/>
-        </w:numPr>
-        <w:spacing w:after="0" w:afterAutospacing="0" w:before="0" w:beforeAutospacing="0" w:line="240" w:lineRule="auto"/>
-      </w:pPr>
-      <w:r>
-        <w:rPr>
-          <w:b w:val="1"/>
-          <w:rtl w:val="0"/>
-        </w:rPr>
-        <w:t xml:space="preserve">DNS zone file</w:t>
-      </w:r>
-      <w:r>
-        <w:rPr>
-          <w:rtl w:val="0"/>
-        </w:rPr>
-        <w:t xml:space="preserve">: A configuration file that specifies the mappings between IP addresses and host names in your network.</w:t>
-        <w:br w:type="textWrapping"/>
-      </w:r>
-    </w:p>
-    <w:p>
-      <w:pPr>
-        <w:numPr>
-          <w:ilvl w:val="0"/>
-          <w:numId w:val="12"/>
-        </w:numPr>
-        <w:spacing w:after="0" w:afterAutospacing="0" w:before="0" w:beforeAutospacing="0" w:line="240" w:lineRule="auto"/>
-      </w:pPr>
-      <w:r>
-        <w:rPr>
-          <w:b w:val="1"/>
-          <w:rtl w:val="0"/>
-        </w:rPr>
-        <w:t xml:space="preserve">Fast-forward merge</w:t>
-      </w:r>
-      <w:r>
-        <w:rPr>
-          <w:rtl w:val="0"/>
-        </w:rPr>
-        <w:t xml:space="preserve">: A merge when all the commits in the checked out branch are also in the branch that's being merged.</w:t>
-        <w:br w:type="textWrapping"/>
-      </w:r>
-    </w:p>
-    <w:p>
-      <w:pPr>
-        <w:numPr>
-          <w:ilvl w:val="0"/>
-          <w:numId w:val="12"/>
-        </w:numPr>
-        <w:spacing w:after="0" w:afterAutospacing="0" w:before="0" w:beforeAutospacing="0" w:line="240" w:lineRule="auto"/>
-      </w:pPr>
-      <w:r>
-        <w:rPr>
-          <w:b w:val="1"/>
-          <w:rtl w:val="0"/>
-        </w:rPr>
-        <w:t xml:space="preserve">Git</w:t>
-      </w:r>
-      <w:r>
-        <w:rPr>
-          <w:rtl w:val="0"/>
-        </w:rPr>
-        <w:t xml:space="preserve">: A free open source version control system available for installation on Unix-based platforms, Windows and macOS.</w:t>
-        <w:br w:type="textWrapping"/>
-      </w:r>
-    </w:p>
-    <w:p>
-      <w:pPr>
-        <w:numPr>
-          <w:ilvl w:val="0"/>
-          <w:numId w:val="12"/>
-        </w:numPr>
-        <w:spacing w:after="0" w:afterAutospacing="0" w:before="0" w:beforeAutospacing="0" w:line="240" w:lineRule="auto"/>
-      </w:pPr>
-      <w:r>
-        <w:rPr>
-          <w:b w:val="1"/>
-          <w:rtl w:val="0"/>
-        </w:rPr>
-        <w:t xml:space="preserve">Git directory</w:t>
-      </w:r>
-      <w:r>
-        <w:rPr>
-          <w:rtl w:val="0"/>
-        </w:rPr>
-        <w:t xml:space="preserve">: A database for a Git project that stores the changes and the change history.</w:t>
-        <w:br w:type="textWrapping"/>
-      </w:r>
-    </w:p>
-    <w:p>
-      <w:pPr>
-        <w:numPr>
-          <w:ilvl w:val="0"/>
-          <w:numId w:val="12"/>
-        </w:numPr>
-        <w:spacing w:after="0" w:afterAutospacing="0" w:before="0" w:beforeAutospacing="0" w:line="240" w:lineRule="auto"/>
-      </w:pPr>
-      <w:r>
-        <w:rPr>
-          <w:b w:val="1"/>
-          <w:rtl w:val="0"/>
-        </w:rPr>
-        <w:t xml:space="preserve">Git log</w:t>
-      </w:r>
-      <w:r>
-        <w:rPr>
-          <w:rtl w:val="0"/>
-        </w:rPr>
-        <w:t xml:space="preserve">: A log that displays commit messages.</w:t>
-        <w:br w:type="textWrapping"/>
-      </w:r>
-    </w:p>
-    <w:p>
-      <w:pPr>
-        <w:numPr>
-          <w:ilvl w:val="0"/>
-          <w:numId w:val="12"/>
-        </w:numPr>
-        <w:spacing w:after="0" w:afterAutospacing="0" w:before="0" w:beforeAutospacing="0" w:line="240" w:lineRule="auto"/>
-      </w:pPr>
-      <w:r>
-        <w:rPr>
-          <w:b w:val="1"/>
-          <w:rtl w:val="0"/>
-        </w:rPr>
-        <w:t xml:space="preserve">Git staging area</w:t>
-      </w:r>
-      <w:r>
-        <w:rPr>
-          <w:rtl w:val="0"/>
-        </w:rPr>
-        <w:t xml:space="preserve">: A file maintained by Git that contains all the information about what files and changes are going to go into the next commit.</w:t>
-        <w:br w:type="textWrapping"/>
-      </w:r>
-    </w:p>
-    <w:p>
-      <w:pPr>
-        <w:numPr>
-          <w:ilvl w:val="0"/>
-          <w:numId w:val="12"/>
-        </w:numPr>
-        <w:spacing w:after="0" w:afterAutospacing="0" w:before="0" w:beforeAutospacing="0" w:line="240" w:lineRule="auto"/>
-      </w:pPr>
-      <w:r>
-        <w:rPr>
-          <w:b w:val="1"/>
-          <w:rtl w:val="0"/>
-        </w:rPr>
-        <w:t xml:space="preserve">Head</w:t>
-      </w:r>
-      <w:r>
-        <w:rPr>
-          <w:rtl w:val="0"/>
-        </w:rPr>
-        <w:t xml:space="preserve">: This points to the top of the branch that is being used.</w:t>
-        <w:br w:type="textWrapping"/>
-      </w:r>
-    </w:p>
-    <w:p>
-      <w:pPr>
-        <w:numPr>
-          <w:ilvl w:val="0"/>
-          <w:numId w:val="12"/>
-        </w:numPr>
-        <w:spacing w:after="0" w:afterAutospacing="0" w:before="0" w:beforeAutospacing="0" w:line="240" w:lineRule="auto"/>
-      </w:pPr>
-      <w:r>
-        <w:rPr>
-          <w:b w:val="1"/>
-          <w:rtl w:val="0"/>
-        </w:rPr>
-        <w:t xml:space="preserve">Master</w:t>
-      </w:r>
-      <w:r>
-        <w:rPr>
-          <w:rtl w:val="0"/>
-        </w:rPr>
-        <w:t xml:space="preserve">: The default branch that Git creates when a new repository is initialized; commonly used to place the approved pieces of a project.</w:t>
-        <w:br w:type="textWrapping"/>
-      </w:r>
-    </w:p>
-    <w:p>
-      <w:pPr>
-        <w:numPr>
-          <w:ilvl w:val="0"/>
-          <w:numId w:val="12"/>
-        </w:numPr>
-        <w:spacing w:after="0" w:afterAutospacing="0" w:before="0" w:beforeAutospacing="0" w:line="240" w:lineRule="auto"/>
-      </w:pPr>
-      <w:r>
-        <w:rPr>
-          <w:b w:val="1"/>
-          <w:rtl w:val="0"/>
-        </w:rPr>
-        <w:t xml:space="preserve">Merge conflict</w:t>
-      </w:r>
-      <w:r>
-        <w:rPr>
-          <w:rtl w:val="0"/>
-        </w:rPr>
-        <w:t xml:space="preserve">: This occurs when the changes are made on the same part of the same file, and Git won't know how to merge those changes.</w:t>
-        <w:br w:type="textWrapping"/>
-      </w:r>
-    </w:p>
-    <w:p>
-      <w:pPr>
-        <w:numPr>
-          <w:ilvl w:val="0"/>
-          <w:numId w:val="12"/>
-        </w:numPr>
-        <w:spacing w:after="0" w:afterAutospacing="0" w:before="0" w:beforeAutospacing="0" w:line="240" w:lineRule="auto"/>
-      </w:pPr>
-      <w:r>
-        <w:rPr>
-          <w:b w:val="1"/>
-          <w:rtl w:val="0"/>
-        </w:rPr>
-        <w:t xml:space="preserve">Modified files</w:t>
-      </w:r>
-      <w:r>
-        <w:rPr>
-          <w:rtl w:val="0"/>
-        </w:rPr>
-        <w:t xml:space="preserve">: A stage where changes have been made to a file, but they have not been stored or committed.</w:t>
-        <w:br w:type="textWrapping"/>
-      </w:r>
-    </w:p>
-    <w:p>
-      <w:pPr>
-        <w:numPr>
-          <w:ilvl w:val="0"/>
-          <w:numId w:val="12"/>
-        </w:numPr>
-        <w:spacing w:after="0" w:afterAutospacing="0" w:before="0" w:beforeAutospacing="0" w:line="240" w:lineRule="auto"/>
-      </w:pPr>
-      <w:r>
-        <w:rPr>
-          <w:b w:val="1"/>
-          <w:rtl w:val="0"/>
-        </w:rPr>
-        <w:t xml:space="preserve">Patch</w:t>
-      </w:r>
-      <w:r>
-        <w:rPr>
-          <w:rtl w:val="0"/>
-        </w:rPr>
-        <w:t xml:space="preserve">: A command that can detect that there were changes made to the file and will do its best to apply the changes.</w:t>
-        <w:br w:type="textWrapping"/>
-      </w:r>
-    </w:p>
-    <w:p>
-      <w:pPr>
-        <w:numPr>
-          <w:ilvl w:val="0"/>
-          <w:numId w:val="12"/>
-        </w:numPr>
-        <w:spacing w:after="0" w:afterAutospacing="0" w:before="0" w:beforeAutospacing="0" w:line="240" w:lineRule="auto"/>
-      </w:pPr>
-      <w:r>
-        <w:rPr>
-          <w:b w:val="1"/>
-          <w:rtl w:val="0"/>
-        </w:rPr>
-        <w:t xml:space="preserve">Repository</w:t>
-      </w:r>
-      <w:r>
-        <w:rPr>
-          <w:rtl w:val="0"/>
-        </w:rPr>
-        <w:t xml:space="preserve">: An organization system of files that contain separate software projects.</w:t>
-        <w:br w:type="textWrapping"/>
-      </w:r>
-    </w:p>
-    <w:p>
-      <w:pPr>
-        <w:numPr>
-          <w:ilvl w:val="0"/>
-          <w:numId w:val="12"/>
-        </w:numPr>
-        <w:spacing w:after="0" w:afterAutospacing="0" w:before="0" w:beforeAutospacing="0" w:line="240" w:lineRule="auto"/>
-      </w:pPr>
-      <w:r>
-        <w:rPr>
-          <w:b w:val="1"/>
-          <w:rtl w:val="0"/>
-        </w:rPr>
-        <w:t xml:space="preserve">Rollback</w:t>
-      </w:r>
-      <w:r>
-        <w:rPr>
-          <w:rtl w:val="0"/>
-        </w:rPr>
-        <w:t xml:space="preserve">: The act of reverting changes made to software to a previous state.</w:t>
-        <w:br w:type="textWrapping"/>
-      </w:r>
-    </w:p>
-    <w:p>
-      <w:pPr>
-        <w:numPr>
-          <w:ilvl w:val="0"/>
-          <w:numId w:val="12"/>
-        </w:numPr>
-        <w:spacing w:after="0" w:afterAutospacing="0" w:before="0" w:beforeAutospacing="0" w:line="240" w:lineRule="auto"/>
-      </w:pPr>
-      <w:r>
-        <w:rPr>
-          <w:b w:val="1"/>
-          <w:rtl w:val="0"/>
-        </w:rPr>
-        <w:t xml:space="preserve">Source Control Management (SCM)</w:t>
-      </w:r>
-      <w:r>
-        <w:rPr>
-          <w:rtl w:val="0"/>
-        </w:rPr>
-        <w:t xml:space="preserve">: A tool similar to VCS to store source code.</w:t>
-        <w:br w:type="textWrapping"/>
-      </w:r>
-    </w:p>
-    <w:p>
-      <w:pPr>
-        <w:numPr>
-          <w:ilvl w:val="0"/>
-          <w:numId w:val="12"/>
-        </w:numPr>
-        <w:spacing w:after="0" w:afterAutospacing="0" w:before="0" w:beforeAutospacing="0" w:line="240" w:lineRule="auto"/>
-      </w:pPr>
-      <w:r>
-        <w:rPr>
-          <w:b w:val="1"/>
-          <w:rtl w:val="0"/>
-        </w:rPr>
-        <w:t xml:space="preserve">Stage files</w:t>
-      </w:r>
-      <w:r>
-        <w:rPr>
-          <w:rtl w:val="0"/>
-        </w:rPr>
-        <w:t xml:space="preserve">: A stage where the changes to files are ready to be committed.</w:t>
-        <w:br w:type="textWrapping"/>
-      </w:r>
-    </w:p>
-    <w:p>
-      <w:pPr>
-        <w:numPr>
-          <w:ilvl w:val="0"/>
-          <w:numId w:val="12"/>
-        </w:numPr>
-        <w:spacing w:after="0" w:afterAutospacing="0" w:before="0" w:beforeAutospacing="0" w:line="240" w:lineRule="auto"/>
-      </w:pPr>
-      <w:r>
-        <w:rPr>
-          <w:b w:val="1"/>
-          <w:rtl w:val="0"/>
-        </w:rPr>
-        <w:t xml:space="preserve">Three-way merge</w:t>
-      </w:r>
-      <w:r>
-        <w:rPr>
-          <w:rtl w:val="0"/>
-        </w:rPr>
-        <w:t xml:space="preserve">: A merge that uses the snapshots at the two branch tips along with their most recent common ancestor (the commit before the divergence).</w:t>
-        <w:br w:type="textWrapping"/>
-      </w:r>
-    </w:p>
-    <w:p>
-      <w:pPr>
-        <w:numPr>
-          <w:ilvl w:val="0"/>
-          <w:numId w:val="12"/>
-        </w:numPr>
-        <w:spacing w:after="0" w:afterAutospacing="0" w:before="0" w:beforeAutospacing="0" w:line="240" w:lineRule="auto"/>
-      </w:pPr>
-      <w:r>
-        <w:rPr>
-          <w:b w:val="1"/>
-          <w:rtl w:val="0"/>
-        </w:rPr>
-        <w:t xml:space="preserve">Tracked</w:t>
-      </w:r>
-      <w:r>
-        <w:rPr>
-          <w:rtl w:val="0"/>
-        </w:rPr>
-        <w:t xml:space="preserve">: A file’s changes are recorded.</w:t>
-        <w:br w:type="textWrapping"/>
-      </w:r>
-    </w:p>
-    <w:p>
-      <w:pPr>
-        <w:numPr>
-          <w:ilvl w:val="0"/>
-          <w:numId w:val="12"/>
-        </w:numPr>
-        <w:spacing w:after="0" w:afterAutospacing="0" w:before="0" w:beforeAutospacing="0" w:line="240" w:lineRule="auto"/>
-      </w:pPr>
-      <w:r>
-        <w:rPr>
-          <w:b w:val="1"/>
-          <w:rtl w:val="0"/>
-        </w:rPr>
-        <w:t xml:space="preserve">Untracked</w:t>
-      </w:r>
-      <w:r>
-        <w:rPr>
-          <w:rtl w:val="0"/>
-        </w:rPr>
-        <w:t xml:space="preserve">: A file’s changes are not recorded.</w:t>
-        <w:br w:type="textWrapping"/>
-      </w:r>
-    </w:p>
-    <w:p>
-      <w:pPr>
-        <w:numPr>
-          <w:ilvl w:val="0"/>
-          <w:numId w:val="12"/>
-        </w:numPr>
-        <w:spacing w:after="240" w:before="0" w:beforeAutospacing="0" w:line="240" w:lineRule="auto"/>
-      </w:pPr>
-      <w:r>
-        <w:rPr>
-          <w:b w:val="1"/>
-          <w:rtl w:val="0"/>
-        </w:rPr>
-        <w:t xml:space="preserve">Version control systems (VCS)</w:t>
-      </w:r>
-      <w:r>
-        <w:rPr>
-          <w:rtl w:val="0"/>
-        </w:rPr>
-        <w:t xml:space="preserve">: A tool to safely test code before releasing it, allowing multiple people to collaborate on the same coding projects together, and stores the history of that code and configuration.</w:t>
-        <w:br w:type="textWrapping"/>
+        <w:t xml:space="preserve">git merge</w:t>
+      </w:r>
+      <w:r>
+        <w:rPr>
+          <w:rtl w:val="0"/>
+        </w:rPr>
+        <w:t xml:space="preserve">, a message will appear informing that a conflict occurred on the file.</w:t>
+      </w:r>
+    </w:p>
+    <w:p>
+      <w:pPr>
+        <w:numPr>
+          <w:ilvl w:val="0"/>
+          <w:numId w:val="13"/>
+        </w:numPr>
+        <w:spacing w:after="0" w:afterAutospacing="0" w:before="0" w:beforeAutospacing="0" w:lineRule="auto"/>
+      </w:pPr>
+      <w:r>
+        <w:rPr>
+          <w:rtl w:val="0"/>
+        </w:rPr>
+        <w:t xml:space="preserve">Read the error messages that imply you cannot push your local changes to GitHub, especially the remote changes with </w:t>
+      </w:r>
+      <w:r>
+        <w:rPr>
+          <w:rFonts w:ascii="Roboto Mono" w:cs="Roboto Mono" w:eastAsia="Roboto Mono" w:hAnsi="Roboto Mono"/>
+          <w:color w:val="188038"/>
+          <w:rtl w:val="0"/>
+        </w:rPr>
+        <w:t xml:space="preserve">git pull</w:t>
+      </w:r>
+      <w:r>
+        <w:rPr>
+          <w:rtl w:val="0"/>
+        </w:rPr>
+        <w:t xml:space="preserve">.</w:t>
+      </w:r>
+    </w:p>
+    <w:p>
+      <w:pPr>
+        <w:numPr>
+          <w:ilvl w:val="0"/>
+          <w:numId w:val="13"/>
+        </w:numPr>
+        <w:spacing w:after="0" w:afterAutospacing="0" w:before="0" w:beforeAutospacing="0" w:lineRule="auto"/>
+      </w:pPr>
+      <w:r>
+        <w:rPr>
+          <w:rtl w:val="0"/>
+        </w:rPr>
+        <w:t xml:space="preserve">Use the command line or GitHub Desktop to push the change to your branch on GitHub after you make a local clone of the repository for all other types of merge conflicts.</w:t>
+      </w:r>
+    </w:p>
+    <w:p>
+      <w:pPr>
+        <w:numPr>
+          <w:ilvl w:val="0"/>
+          <w:numId w:val="13"/>
+        </w:numPr>
+        <w:spacing w:after="0" w:afterAutospacing="0" w:before="0" w:beforeAutospacing="0" w:lineRule="auto"/>
+      </w:pPr>
+      <w:r>
+        <w:rPr>
+          <w:rtl w:val="0"/>
+        </w:rPr>
+        <w:t xml:space="preserve">Before merging any commits to the </w:t>
+      </w:r>
+      <w:r>
+        <w:rPr>
+          <w:rFonts w:ascii="Roboto Mono" w:cs="Roboto Mono" w:eastAsia="Roboto Mono" w:hAnsi="Roboto Mono"/>
+          <w:color w:val="188038"/>
+          <w:rtl w:val="0"/>
+        </w:rPr>
+        <w:t xml:space="preserve">master</w:t>
+      </w:r>
+      <w:r>
+        <w:rPr>
+          <w:rtl w:val="0"/>
+        </w:rPr>
+        <w:t xml:space="preserve"> branch, push it into a remote repository so that collaborators can view the code, test it, and inform you that it’s ready for merging.</w:t>
+      </w:r>
+    </w:p>
+    <w:p>
+      <w:pPr>
+        <w:numPr>
+          <w:ilvl w:val="0"/>
+          <w:numId w:val="13"/>
+        </w:numPr>
+        <w:spacing w:after="240" w:before="0" w:beforeAutospacing="0" w:lineRule="auto"/>
+      </w:pPr>
+      <w:r>
+        <w:rPr>
+          <w:rtl w:val="0"/>
+        </w:rPr>
+        <w:t xml:space="preserve">Use the </w:t>
+      </w:r>
+      <w:r>
+        <w:rPr>
+          <w:rFonts w:ascii="Roboto Mono" w:cs="Roboto Mono" w:eastAsia="Roboto Mono" w:hAnsi="Roboto Mono"/>
+          <w:color w:val="188038"/>
+          <w:rtl w:val="0"/>
+        </w:rPr>
+        <w:t xml:space="preserve">git rebase</w:t>
+      </w:r>
+      <w:r>
+        <w:rPr>
+          <w:rtl w:val="0"/>
+        </w:rPr>
+        <w:t xml:space="preserve"> command to replay the new commits on top of the new base and then merge the feature branch back into the </w:t>
+      </w:r>
+      <w:r>
+        <w:rPr>
+          <w:rFonts w:ascii="Roboto Mono" w:cs="Roboto Mono" w:eastAsia="Roboto Mono" w:hAnsi="Roboto Mono"/>
+          <w:color w:val="188038"/>
+          <w:rtl w:val="0"/>
+        </w:rPr>
+        <w:t xml:space="preserve">master</w:t>
+      </w:r>
+      <w:r>
+        <w:rPr>
+          <w:rtl w:val="0"/>
+        </w:rPr>
+        <w:t xml:space="preserve">.</w:t>
+      </w:r>
+    </w:p>
+    <w:p>
+      <w:pPr>
+        <w:pStyle w:val="Heading2"/>
+        <w:rPr/>
+      </w:pPr>
+      <w:bookmarkStart w:colFirst="0" w:colLast="0" w:name="_23i36m2rywa8" w:id="26"/>
+      <w:bookmarkEnd w:id="26"/>
+      <w:r>
+        <w:rPr>
+          <w:rtl w:val="0"/>
+        </w:rPr>
+        <w:t xml:space="preserve">Key takeaways</w:t>
+      </w:r>
+    </w:p>
+    <w:p>
+      <w:pPr>
+        <w:spacing w:after="240" w:before="240" w:lineRule="auto"/>
+        <w:ind w:left="0" w:firstLine="0"/>
+        <w:rPr/>
+      </w:pPr>
+      <w:r>
+        <w:rPr>
+          <w:rtl w:val="0"/>
+        </w:rPr>
+        <w:t xml:space="preserve">It is important to effectively resolve merge conflicts because local changes cannot be made to Git until the merge conflicts have been locally resolved. Once all conflicts have been resolved, changes can be pushed to Git and merged in a pull request.</w:t>
       </w:r>
     </w:p>
     <w:p>
@@ -4623,8 +4251,661 @@
         <w:spacing w:after="80" w:before="360" w:line="360" w:lineRule="auto"/>
         <w:rPr/>
       </w:pPr>
-      <w:bookmarkStart w:colFirst="0" w:colLast="0" w:name="_wkd6j7wg66wg" w:id="25"/>
-      <w:bookmarkEnd w:id="25"/>
+      <w:bookmarkStart w:colFirst="0" w:colLast="0" w:name="_7ymk4cn1co7s" w:id="27"/>
+      <w:bookmarkEnd w:id="27"/>
+      <w:r>
+        <w:rPr>
+          <w:rtl w:val="0"/>
+        </w:rPr>
+        <w:t xml:space="preserve">GIT TERMS &amp; DEFINITIONS</w:t>
+      </w:r>
+    </w:p>
+    <w:p>
+      <w:pPr>
+        <w:numPr>
+          <w:ilvl w:val="0"/>
+          <w:numId w:val="12"/>
+        </w:numPr>
+        <w:spacing w:after="0" w:afterAutospacing="0" w:before="240" w:line="240" w:lineRule="auto"/>
+      </w:pPr>
+      <w:r>
+        <w:rPr>
+          <w:b w:val="1"/>
+          <w:rtl w:val="0"/>
+        </w:rPr>
+        <w:t xml:space="preserve">Branch</w:t>
+      </w:r>
+      <w:r>
+        <w:rPr>
+          <w:rtl w:val="0"/>
+        </w:rPr>
+        <w:t xml:space="preserve">: A pointer to a particular commit, representing an independent line of development in a project.</w:t>
+        <w:br w:type="textWrapping"/>
+      </w:r>
+    </w:p>
+    <w:p>
+      <w:pPr>
+        <w:numPr>
+          <w:ilvl w:val="0"/>
+          <w:numId w:val="12"/>
+        </w:numPr>
+        <w:spacing w:after="0" w:afterAutospacing="0" w:before="0" w:beforeAutospacing="0" w:line="240" w:lineRule="auto"/>
+      </w:pPr>
+      <w:r>
+        <w:rPr>
+          <w:b w:val="1"/>
+          <w:rtl w:val="0"/>
+        </w:rPr>
+        <w:t xml:space="preserve">Commit</w:t>
+      </w:r>
+      <w:r>
+        <w:rPr>
+          <w:rtl w:val="0"/>
+        </w:rPr>
+        <w:t xml:space="preserve">: A command to make edits to multiple files and treat that collection of edits as a single change.</w:t>
+        <w:br w:type="textWrapping"/>
+      </w:r>
+    </w:p>
+    <w:p>
+      <w:pPr>
+        <w:numPr>
+          <w:ilvl w:val="0"/>
+          <w:numId w:val="12"/>
+        </w:numPr>
+        <w:spacing w:after="0" w:afterAutospacing="0" w:before="0" w:beforeAutospacing="0" w:line="240" w:lineRule="auto"/>
+      </w:pPr>
+      <w:r>
+        <w:rPr>
+          <w:b w:val="1"/>
+          <w:rtl w:val="0"/>
+        </w:rPr>
+        <w:t xml:space="preserve">Commit files</w:t>
+      </w:r>
+      <w:r>
+        <w:rPr>
+          <w:rtl w:val="0"/>
+        </w:rPr>
+        <w:t xml:space="preserve">: A stage where the changes made to files are safely stored in a snapshot in the Git directory.</w:t>
+        <w:br w:type="textWrapping"/>
+      </w:r>
+    </w:p>
+    <w:p>
+      <w:pPr>
+        <w:numPr>
+          <w:ilvl w:val="0"/>
+          <w:numId w:val="12"/>
+        </w:numPr>
+        <w:spacing w:after="0" w:afterAutospacing="0" w:before="0" w:beforeAutospacing="0" w:line="240" w:lineRule="auto"/>
+      </w:pPr>
+      <w:r>
+        <w:rPr>
+          <w:b w:val="1"/>
+          <w:rtl w:val="0"/>
+        </w:rPr>
+        <w:t xml:space="preserve">Commit ID</w:t>
+      </w:r>
+      <w:r>
+        <w:rPr>
+          <w:rtl w:val="0"/>
+        </w:rPr>
+        <w:t xml:space="preserve">: An identifier next to the word </w:t>
+      </w:r>
+      <w:r>
+        <w:rPr>
+          <w:rFonts w:ascii="Roboto Mono" w:cs="Roboto Mono" w:eastAsia="Roboto Mono" w:hAnsi="Roboto Mono"/>
+          <w:color w:val="188038"/>
+          <w:rtl w:val="0"/>
+        </w:rPr>
+        <w:t xml:space="preserve">commit</w:t>
+      </w:r>
+      <w:r>
+        <w:rPr>
+          <w:rtl w:val="0"/>
+        </w:rPr>
+        <w:t xml:space="preserve"> in the log.</w:t>
+        <w:br w:type="textWrapping"/>
+      </w:r>
+    </w:p>
+    <w:p>
+      <w:pPr>
+        <w:numPr>
+          <w:ilvl w:val="0"/>
+          <w:numId w:val="12"/>
+        </w:numPr>
+        <w:spacing w:after="0" w:afterAutospacing="0" w:before="0" w:beforeAutospacing="0" w:line="240" w:lineRule="auto"/>
+      </w:pPr>
+      <w:r>
+        <w:rPr>
+          <w:b w:val="1"/>
+          <w:rtl w:val="0"/>
+        </w:rPr>
+        <w:t xml:space="preserve">Commit message</w:t>
+      </w:r>
+      <w:r>
+        <w:rPr>
+          <w:rtl w:val="0"/>
+        </w:rPr>
+        <w:t xml:space="preserve">: A summary and description with contextual information on the parts of the code or configuration of the commit change.</w:t>
+        <w:br w:type="textWrapping"/>
+      </w:r>
+    </w:p>
+    <w:p>
+      <w:pPr>
+        <w:numPr>
+          <w:ilvl w:val="0"/>
+          <w:numId w:val="12"/>
+        </w:numPr>
+        <w:spacing w:after="0" w:afterAutospacing="0" w:before="0" w:beforeAutospacing="0" w:line="240" w:lineRule="auto"/>
+      </w:pPr>
+      <w:r>
+        <w:rPr>
+          <w:b w:val="1"/>
+          <w:rtl w:val="0"/>
+        </w:rPr>
+        <w:t xml:space="preserve">Diff</w:t>
+      </w:r>
+      <w:r>
+        <w:rPr>
+          <w:rtl w:val="0"/>
+        </w:rPr>
+        <w:t xml:space="preserve">: A command to find the differences between two files.</w:t>
+        <w:br w:type="textWrapping"/>
+      </w:r>
+    </w:p>
+    <w:p>
+      <w:pPr>
+        <w:numPr>
+          <w:ilvl w:val="0"/>
+          <w:numId w:val="12"/>
+        </w:numPr>
+        <w:spacing w:after="0" w:afterAutospacing="0" w:before="0" w:beforeAutospacing="0" w:line="240" w:lineRule="auto"/>
+      </w:pPr>
+      <w:r>
+        <w:rPr>
+          <w:b w:val="1"/>
+          <w:rtl w:val="0"/>
+        </w:rPr>
+        <w:t xml:space="preserve">DNS zone file</w:t>
+      </w:r>
+      <w:r>
+        <w:rPr>
+          <w:rtl w:val="0"/>
+        </w:rPr>
+        <w:t xml:space="preserve">: A configuration file that specifies the mappings between IP addresses and host names in your network.</w:t>
+        <w:br w:type="textWrapping"/>
+      </w:r>
+    </w:p>
+    <w:p>
+      <w:pPr>
+        <w:numPr>
+          <w:ilvl w:val="0"/>
+          <w:numId w:val="12"/>
+        </w:numPr>
+        <w:spacing w:after="0" w:afterAutospacing="0" w:before="0" w:beforeAutospacing="0" w:line="240" w:lineRule="auto"/>
+      </w:pPr>
+      <w:r>
+        <w:rPr>
+          <w:b w:val="1"/>
+          <w:rtl w:val="0"/>
+        </w:rPr>
+        <w:t xml:space="preserve">Fast-forward merge</w:t>
+      </w:r>
+      <w:r>
+        <w:rPr>
+          <w:rtl w:val="0"/>
+        </w:rPr>
+        <w:t xml:space="preserve">: A merge when all the commits in the checked out branch are also in the branch that's being merged.</w:t>
+        <w:br w:type="textWrapping"/>
+      </w:r>
+    </w:p>
+    <w:p>
+      <w:pPr>
+        <w:numPr>
+          <w:ilvl w:val="0"/>
+          <w:numId w:val="12"/>
+        </w:numPr>
+        <w:spacing w:after="0" w:afterAutospacing="0" w:before="0" w:beforeAutospacing="0" w:line="240" w:lineRule="auto"/>
+      </w:pPr>
+      <w:r>
+        <w:rPr>
+          <w:b w:val="1"/>
+          <w:rtl w:val="0"/>
+        </w:rPr>
+        <w:t xml:space="preserve">Git</w:t>
+      </w:r>
+      <w:r>
+        <w:rPr>
+          <w:rtl w:val="0"/>
+        </w:rPr>
+        <w:t xml:space="preserve">: A free open source version control system available for installation on Unix-based platforms, Windows and macOS.</w:t>
+        <w:br w:type="textWrapping"/>
+      </w:r>
+    </w:p>
+    <w:p>
+      <w:pPr>
+        <w:numPr>
+          <w:ilvl w:val="0"/>
+          <w:numId w:val="12"/>
+        </w:numPr>
+        <w:spacing w:after="0" w:afterAutospacing="0" w:before="0" w:beforeAutospacing="0" w:line="240" w:lineRule="auto"/>
+      </w:pPr>
+      <w:r>
+        <w:rPr>
+          <w:b w:val="1"/>
+          <w:rtl w:val="0"/>
+        </w:rPr>
+        <w:t xml:space="preserve">Git directory</w:t>
+      </w:r>
+      <w:r>
+        <w:rPr>
+          <w:rtl w:val="0"/>
+        </w:rPr>
+        <w:t xml:space="preserve">: A database for a Git project that stores the changes and the change history.</w:t>
+        <w:br w:type="textWrapping"/>
+      </w:r>
+    </w:p>
+    <w:p>
+      <w:pPr>
+        <w:numPr>
+          <w:ilvl w:val="0"/>
+          <w:numId w:val="12"/>
+        </w:numPr>
+        <w:spacing w:after="0" w:afterAutospacing="0" w:before="0" w:beforeAutospacing="0" w:line="240" w:lineRule="auto"/>
+      </w:pPr>
+      <w:r>
+        <w:rPr>
+          <w:b w:val="1"/>
+          <w:rtl w:val="0"/>
+        </w:rPr>
+        <w:t xml:space="preserve">Git log</w:t>
+      </w:r>
+      <w:r>
+        <w:rPr>
+          <w:rtl w:val="0"/>
+        </w:rPr>
+        <w:t xml:space="preserve">: A log that displays commit messages.</w:t>
+        <w:br w:type="textWrapping"/>
+      </w:r>
+    </w:p>
+    <w:p>
+      <w:pPr>
+        <w:numPr>
+          <w:ilvl w:val="0"/>
+          <w:numId w:val="12"/>
+        </w:numPr>
+        <w:spacing w:after="0" w:afterAutospacing="0" w:before="0" w:beforeAutospacing="0" w:line="240" w:lineRule="auto"/>
+      </w:pPr>
+      <w:r>
+        <w:rPr>
+          <w:b w:val="1"/>
+          <w:rtl w:val="0"/>
+        </w:rPr>
+        <w:t xml:space="preserve">Git staging area</w:t>
+      </w:r>
+      <w:r>
+        <w:rPr>
+          <w:rtl w:val="0"/>
+        </w:rPr>
+        <w:t xml:space="preserve">: A file maintained by Git that contains all the information about what files and changes are going to go into the next commit.</w:t>
+        <w:br w:type="textWrapping"/>
+      </w:r>
+    </w:p>
+    <w:p>
+      <w:pPr>
+        <w:numPr>
+          <w:ilvl w:val="0"/>
+          <w:numId w:val="12"/>
+        </w:numPr>
+        <w:spacing w:after="0" w:afterAutospacing="0" w:before="0" w:beforeAutospacing="0" w:line="240" w:lineRule="auto"/>
+      </w:pPr>
+      <w:r>
+        <w:rPr>
+          <w:b w:val="1"/>
+          <w:rtl w:val="0"/>
+        </w:rPr>
+        <w:t xml:space="preserve">Head</w:t>
+      </w:r>
+      <w:r>
+        <w:rPr>
+          <w:rtl w:val="0"/>
+        </w:rPr>
+        <w:t xml:space="preserve">: This points to the top of the branch that is being used.</w:t>
+        <w:br w:type="textWrapping"/>
+      </w:r>
+    </w:p>
+    <w:p>
+      <w:pPr>
+        <w:numPr>
+          <w:ilvl w:val="0"/>
+          <w:numId w:val="12"/>
+        </w:numPr>
+        <w:spacing w:after="0" w:afterAutospacing="0" w:before="0" w:beforeAutospacing="0" w:line="240" w:lineRule="auto"/>
+      </w:pPr>
+      <w:r>
+        <w:rPr>
+          <w:b w:val="1"/>
+          <w:rtl w:val="0"/>
+        </w:rPr>
+        <w:t xml:space="preserve">Master</w:t>
+      </w:r>
+      <w:r>
+        <w:rPr>
+          <w:rtl w:val="0"/>
+        </w:rPr>
+        <w:t xml:space="preserve">: The default branch that Git creates when a new repository is initialized; commonly used to place the approved pieces of a project.</w:t>
+        <w:br w:type="textWrapping"/>
+      </w:r>
+    </w:p>
+    <w:p>
+      <w:pPr>
+        <w:numPr>
+          <w:ilvl w:val="0"/>
+          <w:numId w:val="12"/>
+        </w:numPr>
+        <w:spacing w:after="0" w:afterAutospacing="0" w:before="0" w:beforeAutospacing="0" w:line="240" w:lineRule="auto"/>
+      </w:pPr>
+      <w:r>
+        <w:rPr>
+          <w:b w:val="1"/>
+          <w:rtl w:val="0"/>
+        </w:rPr>
+        <w:t xml:space="preserve">Merge conflict</w:t>
+      </w:r>
+      <w:r>
+        <w:rPr>
+          <w:rtl w:val="0"/>
+        </w:rPr>
+        <w:t xml:space="preserve">: This occurs when the changes are made on the same part of the same file, and Git won't know how to merge those changes.</w:t>
+        <w:br w:type="textWrapping"/>
+      </w:r>
+    </w:p>
+    <w:p>
+      <w:pPr>
+        <w:numPr>
+          <w:ilvl w:val="0"/>
+          <w:numId w:val="12"/>
+        </w:numPr>
+        <w:spacing w:after="0" w:afterAutospacing="0" w:before="0" w:beforeAutospacing="0" w:line="240" w:lineRule="auto"/>
+      </w:pPr>
+      <w:r>
+        <w:rPr>
+          <w:b w:val="1"/>
+          <w:rtl w:val="0"/>
+        </w:rPr>
+        <w:t xml:space="preserve">Modified files</w:t>
+      </w:r>
+      <w:r>
+        <w:rPr>
+          <w:rtl w:val="0"/>
+        </w:rPr>
+        <w:t xml:space="preserve">: A stage where changes have been made to a file, but they have not been stored or committed.</w:t>
+        <w:br w:type="textWrapping"/>
+      </w:r>
+    </w:p>
+    <w:p>
+      <w:pPr>
+        <w:numPr>
+          <w:ilvl w:val="0"/>
+          <w:numId w:val="12"/>
+        </w:numPr>
+        <w:spacing w:after="0" w:afterAutospacing="0" w:before="0" w:beforeAutospacing="0" w:line="240" w:lineRule="auto"/>
+      </w:pPr>
+      <w:r>
+        <w:rPr>
+          <w:b w:val="1"/>
+          <w:rtl w:val="0"/>
+        </w:rPr>
+        <w:t xml:space="preserve">Patch</w:t>
+      </w:r>
+      <w:r>
+        <w:rPr>
+          <w:rtl w:val="0"/>
+        </w:rPr>
+        <w:t xml:space="preserve">: A command that can detect that there were changes made to the file and will do its best to apply the changes.</w:t>
+        <w:br w:type="textWrapping"/>
+      </w:r>
+    </w:p>
+    <w:p>
+      <w:pPr>
+        <w:numPr>
+          <w:ilvl w:val="0"/>
+          <w:numId w:val="12"/>
+        </w:numPr>
+        <w:spacing w:after="0" w:afterAutospacing="0" w:before="0" w:beforeAutospacing="0" w:line="240" w:lineRule="auto"/>
+      </w:pPr>
+      <w:r>
+        <w:rPr>
+          <w:b w:val="1"/>
+          <w:rtl w:val="0"/>
+        </w:rPr>
+        <w:t xml:space="preserve">Repository</w:t>
+      </w:r>
+      <w:r>
+        <w:rPr>
+          <w:rtl w:val="0"/>
+        </w:rPr>
+        <w:t xml:space="preserve">: An organization system of files that contain separate software projects.</w:t>
+        <w:br w:type="textWrapping"/>
+      </w:r>
+    </w:p>
+    <w:p>
+      <w:pPr>
+        <w:numPr>
+          <w:ilvl w:val="0"/>
+          <w:numId w:val="12"/>
+        </w:numPr>
+        <w:spacing w:after="0" w:afterAutospacing="0" w:before="0" w:beforeAutospacing="0" w:line="240" w:lineRule="auto"/>
+      </w:pPr>
+      <w:r>
+        <w:rPr>
+          <w:b w:val="1"/>
+          <w:rtl w:val="0"/>
+        </w:rPr>
+        <w:t xml:space="preserve">Rollback</w:t>
+      </w:r>
+      <w:r>
+        <w:rPr>
+          <w:rtl w:val="0"/>
+        </w:rPr>
+        <w:t xml:space="preserve">: The act of reverting changes made to software to a previous state.</w:t>
+        <w:br w:type="textWrapping"/>
+      </w:r>
+    </w:p>
+    <w:p>
+      <w:pPr>
+        <w:numPr>
+          <w:ilvl w:val="0"/>
+          <w:numId w:val="12"/>
+        </w:numPr>
+        <w:spacing w:after="0" w:afterAutospacing="0" w:before="0" w:beforeAutospacing="0" w:line="240" w:lineRule="auto"/>
+      </w:pPr>
+      <w:r>
+        <w:rPr>
+          <w:b w:val="1"/>
+          <w:rtl w:val="0"/>
+        </w:rPr>
+        <w:t xml:space="preserve">Source Control Management (SCM)</w:t>
+      </w:r>
+      <w:r>
+        <w:rPr>
+          <w:rtl w:val="0"/>
+        </w:rPr>
+        <w:t xml:space="preserve">: A tool similar to VCS to store source code.</w:t>
+        <w:br w:type="textWrapping"/>
+      </w:r>
+    </w:p>
+    <w:p>
+      <w:pPr>
+        <w:numPr>
+          <w:ilvl w:val="0"/>
+          <w:numId w:val="12"/>
+        </w:numPr>
+        <w:spacing w:after="0" w:afterAutospacing="0" w:before="0" w:beforeAutospacing="0" w:line="240" w:lineRule="auto"/>
+      </w:pPr>
+      <w:r>
+        <w:rPr>
+          <w:b w:val="1"/>
+          <w:rtl w:val="0"/>
+        </w:rPr>
+        <w:t xml:space="preserve">Stage files</w:t>
+      </w:r>
+      <w:r>
+        <w:rPr>
+          <w:rtl w:val="0"/>
+        </w:rPr>
+        <w:t xml:space="preserve">: A stage where the changes to files are ready to be committed.</w:t>
+        <w:br w:type="textWrapping"/>
+      </w:r>
+    </w:p>
+    <w:p>
+      <w:pPr>
+        <w:numPr>
+          <w:ilvl w:val="0"/>
+          <w:numId w:val="12"/>
+        </w:numPr>
+        <w:spacing w:after="0" w:afterAutospacing="0" w:before="0" w:beforeAutospacing="0" w:line="240" w:lineRule="auto"/>
+      </w:pPr>
+      <w:r>
+        <w:rPr>
+          <w:b w:val="1"/>
+          <w:rtl w:val="0"/>
+        </w:rPr>
+        <w:t xml:space="preserve">Three-way merge</w:t>
+      </w:r>
+      <w:r>
+        <w:rPr>
+          <w:rtl w:val="0"/>
+        </w:rPr>
+        <w:t xml:space="preserve">: A merge that uses the snapshots at the two branch tips along with their most recent common ancestor (the commit before the divergence).</w:t>
+        <w:br w:type="textWrapping"/>
+      </w:r>
+    </w:p>
+    <w:p>
+      <w:pPr>
+        <w:numPr>
+          <w:ilvl w:val="0"/>
+          <w:numId w:val="12"/>
+        </w:numPr>
+        <w:spacing w:after="0" w:afterAutospacing="0" w:before="0" w:beforeAutospacing="0" w:line="240" w:lineRule="auto"/>
+      </w:pPr>
+      <w:r>
+        <w:rPr>
+          <w:b w:val="1"/>
+          <w:rtl w:val="0"/>
+        </w:rPr>
+        <w:t xml:space="preserve">Tracked</w:t>
+      </w:r>
+      <w:r>
+        <w:rPr>
+          <w:rtl w:val="0"/>
+        </w:rPr>
+        <w:t xml:space="preserve">: A file’s changes are recorded.</w:t>
+        <w:br w:type="textWrapping"/>
+      </w:r>
+    </w:p>
+    <w:p>
+      <w:pPr>
+        <w:numPr>
+          <w:ilvl w:val="0"/>
+          <w:numId w:val="12"/>
+        </w:numPr>
+        <w:spacing w:after="0" w:afterAutospacing="0" w:before="0" w:beforeAutospacing="0" w:line="240" w:lineRule="auto"/>
+      </w:pPr>
+      <w:r>
+        <w:rPr>
+          <w:b w:val="1"/>
+          <w:rtl w:val="0"/>
+        </w:rPr>
+        <w:t xml:space="preserve">Untracked</w:t>
+      </w:r>
+      <w:r>
+        <w:rPr>
+          <w:rtl w:val="0"/>
+        </w:rPr>
+        <w:t xml:space="preserve">: A file’s changes are not recorded.</w:t>
+        <w:br w:type="textWrapping"/>
+      </w:r>
+    </w:p>
+    <w:p>
+      <w:pPr>
+        <w:numPr>
+          <w:ilvl w:val="0"/>
+          <w:numId w:val="12"/>
+        </w:numPr>
+        <w:spacing w:after="240" w:before="0" w:beforeAutospacing="0" w:line="240" w:lineRule="auto"/>
+      </w:pPr>
+      <w:r>
+        <w:rPr>
+          <w:b w:val="1"/>
+          <w:rtl w:val="0"/>
+        </w:rPr>
+        <w:t xml:space="preserve">Version control systems (VCS)</w:t>
+      </w:r>
+      <w:r>
+        <w:rPr>
+          <w:rtl w:val="0"/>
+        </w:rPr>
+        <w:t xml:space="preserve">: A tool to safely test code before releasing it, allowing multiple people to collaborate on the same coding projects together, and stores the history of that code and configuration.</w:t>
+        <w:br w:type="textWrapping"/>
+      </w:r>
+    </w:p>
+    <w:p>
+      <w:pPr>
+        <w:rPr/>
+      </w:pPr>
+      <w:r>
+        <w:pict>
+          <v:rect style="width:0.0pt;height:1.5pt" o:hr="t" o:hrstd="t" o:hralign="center" fillcolor="#A0A0A0" stroked="f"/>
+        </w:pict>
+      </w:r>
+      <w:r>
+        <w:rPr>
+          <w:rtl w:val="0"/>
+        </w:rPr>
+      </w:r>
+    </w:p>
+    <w:p>
+      <w:pPr>
+        <w:pStyle w:val="Heading1"/>
+        <w:keepNext w:val="0"/>
+        <w:keepLines w:val="0"/>
+        <w:spacing w:after="80" w:before="360" w:line="360" w:lineRule="auto"/>
+        <w:rPr/>
+      </w:pPr>
+      <w:bookmarkStart w:colFirst="0" w:colLast="0" w:name="_f6dzrs8al8gc" w:id="28"/>
+      <w:bookmarkEnd w:id="28"/>
+      <w:r>
+        <w:rPr>
+          <w:rtl w:val="0"/>
+        </w:rPr>
+      </w:r>
+    </w:p>
+    <w:p>
+      <w:pPr>
+        <w:pStyle w:val="Heading1"/>
+        <w:keepNext w:val="0"/>
+        <w:keepLines w:val="0"/>
+        <w:spacing w:after="80" w:before="360" w:line="360" w:lineRule="auto"/>
+        <w:rPr/>
+      </w:pPr>
+      <w:bookmarkStart w:colFirst="0" w:colLast="0" w:name="_lp0sayc2wlr6" w:id="29"/>
+      <w:bookmarkEnd w:id="29"/>
+      <w:r>
+        <w:rPr>
+          <w:rtl w:val="0"/>
+        </w:rPr>
+      </w:r>
+    </w:p>
+    <w:p>
+      <w:pPr>
+        <w:pStyle w:val="Heading1"/>
+        <w:keepNext w:val="0"/>
+        <w:keepLines w:val="0"/>
+        <w:spacing w:after="80" w:before="360" w:line="360" w:lineRule="auto"/>
+        <w:rPr/>
+      </w:pPr>
+      <w:bookmarkStart w:colFirst="0" w:colLast="0" w:name="_wkd6j7wg66wg" w:id="30"/>
+      <w:bookmarkEnd w:id="30"/>
       <w:r>
         <w:rPr>
           <w:rtl w:val="0"/>
@@ -6197,6 +6478,116 @@
     </w:lvl>
   </w:abstractNum>
   <w:abstractNum w:abstractNumId="14">
+    <w:lvl w:ilvl="0">
+      <w:start w:val="1"/>
+      <w:numFmt w:val="bullet"/>
+      <w:lvlText w:val="●"/>
+      <w:lvlJc w:val="left"/>
+      <w:pPr>
+        <w:ind w:left="720" w:hanging="360"/>
+      </w:pPr>
+      <w:rPr>
+        <w:u w:val="none"/>
+      </w:rPr>
+    </w:lvl>
+    <w:lvl w:ilvl="1">
+      <w:start w:val="1"/>
+      <w:numFmt w:val="bullet"/>
+      <w:lvlText w:val="○"/>
+      <w:lvlJc w:val="left"/>
+      <w:pPr>
+        <w:ind w:left="1440" w:hanging="360"/>
+      </w:pPr>
+      <w:rPr>
+        <w:u w:val="none"/>
+      </w:rPr>
+    </w:lvl>
+    <w:lvl w:ilvl="2">
+      <w:start w:val="1"/>
+      <w:numFmt w:val="bullet"/>
+      <w:lvlText w:val="■"/>
+      <w:lvlJc w:val="left"/>
+      <w:pPr>
+        <w:ind w:left="2160" w:hanging="360"/>
+      </w:pPr>
+      <w:rPr>
+        <w:u w:val="none"/>
+      </w:rPr>
+    </w:lvl>
+    <w:lvl w:ilvl="3">
+      <w:start w:val="1"/>
+      <w:numFmt w:val="bullet"/>
+      <w:lvlText w:val="●"/>
+      <w:lvlJc w:val="left"/>
+      <w:pPr>
+        <w:ind w:left="2880" w:hanging="360"/>
+      </w:pPr>
+      <w:rPr>
+        <w:u w:val="none"/>
+      </w:rPr>
+    </w:lvl>
+    <w:lvl w:ilvl="4">
+      <w:start w:val="1"/>
+      <w:numFmt w:val="bullet"/>
+      <w:lvlText w:val="○"/>
+      <w:lvlJc w:val="left"/>
+      <w:pPr>
+        <w:ind w:left="3600" w:hanging="360"/>
+      </w:pPr>
+      <w:rPr>
+        <w:u w:val="none"/>
+      </w:rPr>
+    </w:lvl>
+    <w:lvl w:ilvl="5">
+      <w:start w:val="1"/>
+      <w:numFmt w:val="bullet"/>
+      <w:lvlText w:val="■"/>
+      <w:lvlJc w:val="left"/>
+      <w:pPr>
+        <w:ind w:left="4320" w:hanging="360"/>
+      </w:pPr>
+      <w:rPr>
+        <w:u w:val="none"/>
+      </w:rPr>
+    </w:lvl>
+    <w:lvl w:ilvl="6">
+      <w:start w:val="1"/>
+      <w:numFmt w:val="bullet"/>
+      <w:lvlText w:val="●"/>
+      <w:lvlJc w:val="left"/>
+      <w:pPr>
+        <w:ind w:left="5040" w:hanging="360"/>
+      </w:pPr>
+      <w:rPr>
+        <w:u w:val="none"/>
+      </w:rPr>
+    </w:lvl>
+    <w:lvl w:ilvl="7">
+      <w:start w:val="1"/>
+      <w:numFmt w:val="bullet"/>
+      <w:lvlText w:val="○"/>
+      <w:lvlJc w:val="left"/>
+      <w:pPr>
+        <w:ind w:left="5760" w:hanging="360"/>
+      </w:pPr>
+      <w:rPr>
+        <w:u w:val="none"/>
+      </w:rPr>
+    </w:lvl>
+    <w:lvl w:ilvl="8">
+      <w:start w:val="1"/>
+      <w:numFmt w:val="bullet"/>
+      <w:lvlText w:val="■"/>
+      <w:lvlJc w:val="left"/>
+      <w:pPr>
+        <w:ind w:left="6480" w:hanging="360"/>
+      </w:pPr>
+      <w:rPr>
+        <w:u w:val="none"/>
+      </w:rPr>
+    </w:lvl>
+  </w:abstractNum>
+  <w:abstractNum w:abstractNumId="15">
     <w:lvl w:ilvl="0">
       <w:start w:val="1"/>
       <w:numFmt w:val="bullet"/>
@@ -6347,6 +6738,9 @@
   </w:num>
   <w:num w:numId="14">
     <w:abstractNumId w:val="14"/>
+  </w:num>
+  <w:num w:numId="15">
+    <w:abstractNumId w:val="15"/>
   </w:num>
 </w:numbering>
 </file>

</xml_diff>

<commit_message>
Added a guide for Forks and Pull Requests
Added a comprehensive guide for Git Forks and Pull Requests.
It can be found under Merge Conflict Resolution Guide.
</commit_message>
<xml_diff>
--- a/Git Cheat Sheet.docx
+++ b/Git Cheat Sheet.docx
@@ -453,7 +453,7 @@
       <w:pPr>
         <w:numPr>
           <w:ilvl w:val="0"/>
-          <w:numId w:val="8"/>
+          <w:numId w:val="9"/>
         </w:numPr>
         <w:rPr>
           <w:rFonts w:ascii="Source Code Pro" w:cs="Source Code Pro" w:eastAsia="Source Code Pro" w:hAnsi="Source Code Pro"/>
@@ -505,7 +505,7 @@
       <w:pPr>
         <w:numPr>
           <w:ilvl w:val="0"/>
-          <w:numId w:val="8"/>
+          <w:numId w:val="9"/>
         </w:numPr>
         <w:rPr>
           <w:rFonts w:ascii="Source Code Pro" w:cs="Source Code Pro" w:eastAsia="Source Code Pro" w:hAnsi="Source Code Pro"/>
@@ -557,7 +557,7 @@
       <w:pPr>
         <w:numPr>
           <w:ilvl w:val="0"/>
-          <w:numId w:val="8"/>
+          <w:numId w:val="9"/>
         </w:numPr>
         <w:rPr>
           <w:rFonts w:ascii="Source Code Pro" w:cs="Source Code Pro" w:eastAsia="Source Code Pro" w:hAnsi="Source Code Pro"/>
@@ -673,7 +673,7 @@
         <w:pageBreakBefore w:val="0"/>
         <w:numPr>
           <w:ilvl w:val="0"/>
-          <w:numId w:val="10"/>
+          <w:numId w:val="11"/>
         </w:numPr>
         <w:pBdr>
           <w:top w:space="0" w:sz="0" w:val="nil"/>
@@ -720,7 +720,7 @@
         <w:pageBreakBefore w:val="0"/>
         <w:numPr>
           <w:ilvl w:val="0"/>
-          <w:numId w:val="10"/>
+          <w:numId w:val="11"/>
         </w:numPr>
         <w:pBdr>
           <w:top w:space="0" w:sz="0" w:val="nil"/>
@@ -1182,7 +1182,7 @@
         <w:pageBreakBefore w:val="0"/>
         <w:numPr>
           <w:ilvl w:val="0"/>
-          <w:numId w:val="11"/>
+          <w:numId w:val="12"/>
         </w:numPr>
         <w:pBdr>
           <w:top w:space="0" w:sz="0" w:val="nil"/>
@@ -1229,7 +1229,7 @@
         <w:pageBreakBefore w:val="0"/>
         <w:numPr>
           <w:ilvl w:val="0"/>
-          <w:numId w:val="11"/>
+          <w:numId w:val="12"/>
         </w:numPr>
         <w:pBdr>
           <w:top w:space="0" w:sz="0" w:val="nil"/>
@@ -1276,7 +1276,7 @@
         <w:pageBreakBefore w:val="0"/>
         <w:numPr>
           <w:ilvl w:val="0"/>
-          <w:numId w:val="11"/>
+          <w:numId w:val="12"/>
         </w:numPr>
         <w:pBdr>
           <w:top w:space="0" w:sz="0" w:val="nil"/>
@@ -1336,7 +1336,7 @@
         <w:pageBreakBefore w:val="0"/>
         <w:numPr>
           <w:ilvl w:val="0"/>
-          <w:numId w:val="11"/>
+          <w:numId w:val="12"/>
         </w:numPr>
         <w:pBdr>
           <w:top w:space="0" w:sz="0" w:val="nil"/>
@@ -1383,7 +1383,7 @@
         <w:pageBreakBefore w:val="0"/>
         <w:numPr>
           <w:ilvl w:val="0"/>
-          <w:numId w:val="11"/>
+          <w:numId w:val="12"/>
         </w:numPr>
         <w:pBdr>
           <w:top w:space="0" w:sz="0" w:val="nil"/>
@@ -1437,7 +1437,7 @@
         <w:pageBreakBefore w:val="0"/>
         <w:numPr>
           <w:ilvl w:val="0"/>
-          <w:numId w:val="11"/>
+          <w:numId w:val="12"/>
         </w:numPr>
         <w:pBdr>
           <w:top w:space="0" w:sz="0" w:val="nil"/>
@@ -1634,7 +1634,7 @@
         <w:pageBreakBefore w:val="0"/>
         <w:numPr>
           <w:ilvl w:val="0"/>
-          <w:numId w:val="14"/>
+          <w:numId w:val="16"/>
         </w:numPr>
         <w:pBdr>
           <w:top w:space="0" w:sz="0" w:val="nil"/>
@@ -1681,7 +1681,7 @@
         <w:pageBreakBefore w:val="0"/>
         <w:numPr>
           <w:ilvl w:val="0"/>
-          <w:numId w:val="14"/>
+          <w:numId w:val="16"/>
         </w:numPr>
         <w:pBdr>
           <w:top w:space="0" w:sz="0" w:val="nil"/>
@@ -1728,7 +1728,7 @@
         <w:pageBreakBefore w:val="0"/>
         <w:numPr>
           <w:ilvl w:val="0"/>
-          <w:numId w:val="14"/>
+          <w:numId w:val="16"/>
         </w:numPr>
         <w:pBdr>
           <w:top w:space="0" w:sz="0" w:val="nil"/>
@@ -1788,7 +1788,7 @@
         <w:pageBreakBefore w:val="0"/>
         <w:numPr>
           <w:ilvl w:val="0"/>
-          <w:numId w:val="14"/>
+          <w:numId w:val="16"/>
         </w:numPr>
         <w:pBdr>
           <w:top w:space="0" w:sz="0" w:val="nil"/>
@@ -1848,7 +1848,7 @@
         <w:pageBreakBefore w:val="0"/>
         <w:numPr>
           <w:ilvl w:val="0"/>
-          <w:numId w:val="14"/>
+          <w:numId w:val="16"/>
         </w:numPr>
         <w:pBdr>
           <w:top w:space="0" w:sz="0" w:val="nil"/>
@@ -1895,7 +1895,7 @@
         <w:pageBreakBefore w:val="0"/>
         <w:numPr>
           <w:ilvl w:val="0"/>
-          <w:numId w:val="14"/>
+          <w:numId w:val="16"/>
         </w:numPr>
         <w:pBdr>
           <w:top w:space="0" w:sz="0" w:val="nil"/>
@@ -1942,7 +1942,7 @@
         <w:pageBreakBefore w:val="0"/>
         <w:numPr>
           <w:ilvl w:val="0"/>
-          <w:numId w:val="14"/>
+          <w:numId w:val="16"/>
         </w:numPr>
         <w:pBdr>
           <w:top w:space="0" w:sz="0" w:val="nil"/>
@@ -1989,7 +1989,7 @@
         <w:pageBreakBefore w:val="0"/>
         <w:numPr>
           <w:ilvl w:val="0"/>
-          <w:numId w:val="14"/>
+          <w:numId w:val="16"/>
         </w:numPr>
         <w:pBdr>
           <w:top w:space="0" w:sz="0" w:val="nil"/>
@@ -2043,7 +2043,7 @@
         <w:pageBreakBefore w:val="0"/>
         <w:numPr>
           <w:ilvl w:val="0"/>
-          <w:numId w:val="14"/>
+          <w:numId w:val="16"/>
         </w:numPr>
         <w:pBdr>
           <w:top w:space="0" w:sz="0" w:val="nil"/>
@@ -2110,7 +2110,7 @@
         <w:pageBreakBefore w:val="0"/>
         <w:numPr>
           <w:ilvl w:val="0"/>
-          <w:numId w:val="14"/>
+          <w:numId w:val="16"/>
         </w:numPr>
         <w:pBdr>
           <w:top w:space="0" w:sz="0" w:val="nil"/>
@@ -2164,7 +2164,7 @@
         <w:pageBreakBefore w:val="0"/>
         <w:numPr>
           <w:ilvl w:val="0"/>
-          <w:numId w:val="14"/>
+          <w:numId w:val="16"/>
         </w:numPr>
         <w:pBdr>
           <w:top w:space="0" w:sz="0" w:val="nil"/>
@@ -2698,7 +2698,7 @@
         <w:pageBreakBefore w:val="0"/>
         <w:numPr>
           <w:ilvl w:val="0"/>
-          <w:numId w:val="9"/>
+          <w:numId w:val="10"/>
         </w:numPr>
         <w:pBdr>
           <w:top w:space="0" w:sz="0" w:val="nil"/>
@@ -2745,7 +2745,7 @@
         <w:pageBreakBefore w:val="0"/>
         <w:numPr>
           <w:ilvl w:val="0"/>
-          <w:numId w:val="9"/>
+          <w:numId w:val="10"/>
         </w:numPr>
         <w:pBdr>
           <w:top w:space="0" w:sz="0" w:val="nil"/>
@@ -2792,7 +2792,7 @@
         <w:pageBreakBefore w:val="0"/>
         <w:numPr>
           <w:ilvl w:val="0"/>
-          <w:numId w:val="9"/>
+          <w:numId w:val="10"/>
         </w:numPr>
         <w:pBdr>
           <w:top w:space="0" w:sz="0" w:val="nil"/>
@@ -2839,7 +2839,7 @@
         <w:pageBreakBefore w:val="0"/>
         <w:numPr>
           <w:ilvl w:val="0"/>
-          <w:numId w:val="9"/>
+          <w:numId w:val="10"/>
         </w:numPr>
         <w:pBdr>
           <w:top w:space="0" w:sz="0" w:val="nil"/>
@@ -3674,7 +3674,7 @@
         <w:pageBreakBefore w:val="0"/>
         <w:numPr>
           <w:ilvl w:val="0"/>
-          <w:numId w:val="15"/>
+          <w:numId w:val="17"/>
         </w:numPr>
         <w:pBdr>
           <w:top w:space="0" w:sz="0" w:val="nil"/>
@@ -4044,7 +4044,7 @@
         <w:rPr>
           <w:rtl w:val="0"/>
         </w:rPr>
-        <w:t xml:space="preserve">MERGE CONFLICT RESOLUTION STUDY GUIDE</w:t>
+        <w:t xml:space="preserve">MERGE CONFLICT RESOLUTION GUIDE</w:t>
       </w:r>
     </w:p>
     <w:p>
@@ -4081,7 +4081,7 @@
       <w:pPr>
         <w:numPr>
           <w:ilvl w:val="0"/>
-          <w:numId w:val="13"/>
+          <w:numId w:val="15"/>
         </w:numPr>
         <w:spacing w:after="0" w:afterAutospacing="0" w:before="240" w:lineRule="auto"/>
       </w:pPr>
@@ -4110,7 +4110,7 @@
       <w:pPr>
         <w:numPr>
           <w:ilvl w:val="0"/>
-          <w:numId w:val="13"/>
+          <w:numId w:val="15"/>
         </w:numPr>
         <w:spacing w:after="0" w:afterAutospacing="0" w:before="0" w:beforeAutospacing="0" w:lineRule="auto"/>
       </w:pPr>
@@ -4139,7 +4139,7 @@
       <w:pPr>
         <w:numPr>
           <w:ilvl w:val="0"/>
-          <w:numId w:val="13"/>
+          <w:numId w:val="15"/>
         </w:numPr>
         <w:spacing w:after="0" w:afterAutospacing="0" w:before="0" w:beforeAutospacing="0" w:lineRule="auto"/>
       </w:pPr>
@@ -4154,7 +4154,7 @@
       <w:pPr>
         <w:numPr>
           <w:ilvl w:val="0"/>
-          <w:numId w:val="13"/>
+          <w:numId w:val="15"/>
         </w:numPr>
         <w:spacing w:after="0" w:afterAutospacing="0" w:before="0" w:beforeAutospacing="0" w:lineRule="auto"/>
       </w:pPr>
@@ -4183,7 +4183,7 @@
       <w:pPr>
         <w:numPr>
           <w:ilvl w:val="0"/>
-          <w:numId w:val="13"/>
+          <w:numId w:val="15"/>
         </w:numPr>
         <w:spacing w:after="240" w:before="0" w:beforeAutospacing="0" w:lineRule="auto"/>
       </w:pPr>
@@ -4272,273 +4272,246 @@
         <w:spacing w:after="80" w:before="360" w:line="360" w:lineRule="auto"/>
         <w:rPr/>
       </w:pPr>
-      <w:bookmarkStart w:colFirst="0" w:colLast="0" w:name="_7ymk4cn1co7s" w:id="27"/>
+      <w:bookmarkStart w:colFirst="0" w:colLast="0" w:name="_e0kxk358c71" w:id="27"/>
       <w:bookmarkEnd w:id="27"/>
       <w:r>
         <w:rPr>
           <w:rtl w:val="0"/>
         </w:rPr>
-        <w:t xml:space="preserve">GIT TERMS &amp; DEFINITIONS</w:t>
-      </w:r>
-    </w:p>
-    <w:p>
-      <w:pPr>
-        <w:numPr>
-          <w:ilvl w:val="0"/>
-          <w:numId w:val="12"/>
-        </w:numPr>
-        <w:spacing w:after="0" w:afterAutospacing="0" w:before="240" w:line="240" w:lineRule="auto"/>
-        <w:rPr>
-          <w:rFonts w:ascii="Arial" w:cs="Arial" w:eastAsia="Arial" w:hAnsi="Arial"/>
-          <w:color w:val="000000"/>
-        </w:rPr>
+        <w:t xml:space="preserve">GIT FORKS AND PULL REQUESTS GUIDE</w:t>
+      </w:r>
+    </w:p>
+    <w:p>
+      <w:pPr>
+        <w:spacing w:after="240" w:before="240" w:lineRule="auto"/>
+        <w:ind w:left="0" w:firstLine="0"/>
+        <w:rPr/>
+      </w:pPr>
+      <w:r>
+        <w:rPr>
+          <w:rtl w:val="0"/>
+        </w:rPr>
+        <w:t xml:space="preserve">GitHub is an open-source platform for collaboration and knowledge sharing, allowing users to explore code created by others. This study guide will provide you with pointers on effectively using the platform to make pull requests in the Git environment.</w:t>
+      </w:r>
+    </w:p>
+    <w:p>
+      <w:pPr>
+        <w:pStyle w:val="Heading2"/>
+        <w:keepNext w:val="0"/>
+        <w:keepLines w:val="0"/>
+        <w:spacing w:after="80" w:before="280" w:lineRule="auto"/>
+        <w:rPr/>
+      </w:pPr>
+      <w:bookmarkStart w:colFirst="0" w:colLast="0" w:name="_wytg1yfle9yx" w:id="28"/>
+      <w:bookmarkEnd w:id="28"/>
+      <w:r>
+        <w:rPr>
+          <w:rtl w:val="0"/>
+        </w:rPr>
+        <w:t xml:space="preserve">Pull requests</w:t>
+      </w:r>
+    </w:p>
+    <w:p>
+      <w:pPr>
+        <w:spacing w:after="240" w:before="240" w:lineRule="auto"/>
+        <w:ind w:left="0" w:firstLine="0"/>
+        <w:rPr/>
+      </w:pPr>
+      <w:r>
+        <w:rPr>
+          <w:rtl w:val="0"/>
+        </w:rPr>
+        <w:t xml:space="preserve">Pull requests allow you to inform fellow contributors about changes that have been made to a branch in Git. When pulling requests, you can discuss and evaluate proposed changes before implementing changes to the primary branch.</w:t>
+      </w:r>
+    </w:p>
+    <w:p>
+      <w:pPr>
+        <w:spacing w:after="240" w:before="240" w:lineRule="auto"/>
+        <w:ind w:left="0" w:firstLine="0"/>
+        <w:rPr/>
+      </w:pPr>
+      <w:r>
+        <w:rPr>
+          <w:rtl w:val="0"/>
+        </w:rPr>
+        <w:t xml:space="preserve">You can eventually merge changes back into the main repository (or repo) by creating a pull request. However, it is important to note that before any changes are made to the original code, GitHub creates a fork (or a copy of the project), which allows changes to be committed to the fork copy even if changes cannot be pushed to the other repo. Anyone can suggest changes through the inline comment in pull requests, but the owner only has rights to review and approve changes before merging them. To create a pull request:</w:t>
+      </w:r>
+    </w:p>
+    <w:p>
+      <w:pPr>
+        <w:numPr>
+          <w:ilvl w:val="0"/>
+          <w:numId w:val="13"/>
+        </w:numPr>
+        <w:spacing w:after="0" w:afterAutospacing="0" w:before="240" w:lineRule="auto"/>
+      </w:pPr>
+      <w:r>
+        <w:rPr>
+          <w:rtl w:val="0"/>
+        </w:rPr>
+        <w:t xml:space="preserve">Make changes to the file.</w:t>
+      </w:r>
+    </w:p>
+    <w:p>
+      <w:pPr>
+        <w:numPr>
+          <w:ilvl w:val="0"/>
+          <w:numId w:val="13"/>
+        </w:numPr>
+        <w:spacing w:after="0" w:afterAutospacing="0" w:before="0" w:beforeAutospacing="0" w:lineRule="auto"/>
+      </w:pPr>
+      <w:r>
+        <w:rPr>
+          <w:rtl w:val="0"/>
+        </w:rPr>
+        <w:t xml:space="preserve">Change the proposal and complete a description of the change.</w:t>
+      </w:r>
+    </w:p>
+    <w:p>
+      <w:pPr>
+        <w:numPr>
+          <w:ilvl w:val="0"/>
+          <w:numId w:val="13"/>
+        </w:numPr>
+        <w:spacing w:after="0" w:afterAutospacing="0" w:before="0" w:beforeAutospacing="0" w:lineRule="auto"/>
+      </w:pPr>
+      <w:r>
+        <w:rPr>
+          <w:rtl w:val="0"/>
+        </w:rPr>
+        <w:t xml:space="preserve">Click the Proposed File Change button to create a commit in the forked repo to send the change to the owner.</w:t>
+      </w:r>
+    </w:p>
+    <w:p>
+      <w:pPr>
+        <w:numPr>
+          <w:ilvl w:val="0"/>
+          <w:numId w:val="13"/>
+        </w:numPr>
+        <w:spacing w:after="0" w:afterAutospacing="0" w:before="0" w:beforeAutospacing="0" w:lineRule="auto"/>
+      </w:pPr>
+      <w:r>
+        <w:rPr>
+          <w:rtl w:val="0"/>
+        </w:rPr>
+        <w:t xml:space="preserve">Enter comments about the change. If more context is needed about the change, use the text box.</w:t>
+      </w:r>
+    </w:p>
+    <w:p>
+      <w:pPr>
+        <w:numPr>
+          <w:ilvl w:val="0"/>
+          <w:numId w:val="13"/>
+        </w:numPr>
+        <w:spacing w:after="240" w:before="0" w:beforeAutospacing="0" w:lineRule="auto"/>
+      </w:pPr>
+      <w:r>
+        <w:rPr>
+          <w:rtl w:val="0"/>
+        </w:rPr>
+        <w:t xml:space="preserve">Click Pull Request.</w:t>
+      </w:r>
+    </w:p>
+    <w:p>
+      <w:pPr>
+        <w:spacing w:after="240" w:before="240" w:lineRule="auto"/>
+        <w:ind w:left="0" w:firstLine="0"/>
+        <w:rPr/>
+      </w:pPr>
+      <w:r>
+        <w:rPr>
+          <w:rtl w:val="0"/>
+        </w:rPr>
+        <w:t xml:space="preserve">When creating multiple commits, a number next to the pull request serves as the identifier for accessing the pull requests in the future. This is important because it allows project maintainers to follow up with questions or comments.</w:t>
+      </w:r>
+    </w:p>
+    <w:p>
+      <w:pPr>
+        <w:spacing w:after="240" w:before="240" w:lineRule="auto"/>
+        <w:ind w:left="0" w:firstLine="0"/>
+        <w:rPr/>
+      </w:pPr>
+      <w:r>
+        <w:rPr>
+          <w:rtl w:val="0"/>
+        </w:rPr>
+        <w:t xml:space="preserve">For more information on creating pull requests, click the following link:</w:t>
+      </w:r>
+      <w:hyperlink r:id="rId13">
+        <w:r>
+          <w:rPr>
+            <w:rtl w:val="0"/>
+          </w:rPr>
+          <w:t xml:space="preserve"> </w:t>
+        </w:r>
+      </w:hyperlink>
+      <w:hyperlink r:id="rId14">
+        <w:r>
+          <w:rPr>
+            <w:color w:val="1155cc"/>
+            <w:u w:val="single"/>
+            <w:rtl w:val="0"/>
+          </w:rPr>
+          <w:t xml:space="preserve">Creating a pull request</w:t>
+        </w:r>
+      </w:hyperlink>
+      <w:r>
+        <w:rPr>
+          <w:rtl w:val="0"/>
+        </w:rPr>
+        <w:t xml:space="preserve">.</w:t>
+      </w:r>
+    </w:p>
+    <w:p>
+      <w:pPr>
+        <w:pStyle w:val="Heading2"/>
+        <w:keepNext w:val="0"/>
+        <w:keepLines w:val="0"/>
+        <w:spacing w:after="80" w:before="280" w:lineRule="auto"/>
+        <w:rPr/>
+      </w:pPr>
+      <w:bookmarkStart w:colFirst="0" w:colLast="0" w:name="_tqaz0ilbh2nx" w:id="29"/>
+      <w:bookmarkEnd w:id="29"/>
+      <w:r>
+        <w:rPr>
+          <w:rtl w:val="0"/>
+        </w:rPr>
+        <w:t xml:space="preserve">Pull request merges</w:t>
+      </w:r>
+    </w:p>
+    <w:p>
+      <w:pPr>
+        <w:spacing w:after="240" w:before="240" w:lineRule="auto"/>
+        <w:ind w:left="0" w:firstLine="0"/>
+        <w:rPr/>
+      </w:pPr>
+      <w:r>
+        <w:rPr>
+          <w:rtl w:val="0"/>
+        </w:rPr>
+        <w:t xml:space="preserve">You can merge pull requests by retaining the commits. Below is a list of pull request merge options that you can use when merging pull requests.</w:t>
+      </w:r>
+    </w:p>
+    <w:p>
+      <w:pPr>
+        <w:numPr>
+          <w:ilvl w:val="0"/>
+          <w:numId w:val="8"/>
+        </w:numPr>
+        <w:spacing w:after="0" w:afterAutospacing="0" w:before="240" w:lineRule="auto"/>
       </w:pPr>
       <w:r>
         <w:rPr>
           <w:b w:val="1"/>
           <w:rtl w:val="0"/>
         </w:rPr>
-        <w:t xml:space="preserve">Git</w:t>
-      </w:r>
-      <w:r>
-        <w:rPr>
-          <w:rtl w:val="0"/>
-        </w:rPr>
-        <w:t xml:space="preserve">: A free open source version control system available for installation on Unix-based platforms, Windows and macOS.</w:t>
-      </w:r>
-    </w:p>
-    <w:p>
-      <w:pPr>
-        <w:numPr>
-          <w:ilvl w:val="0"/>
-          <w:numId w:val="12"/>
-        </w:numPr>
-        <w:spacing w:after="0" w:afterAutospacing="0" w:before="0" w:beforeAutospacing="0" w:line="240" w:lineRule="auto"/>
-        <w:rPr>
-          <w:rFonts w:ascii="Arial" w:cs="Arial" w:eastAsia="Arial" w:hAnsi="Arial"/>
-          <w:color w:val="000000"/>
-        </w:rPr>
-      </w:pPr>
-      <w:r>
-        <w:rPr>
-          <w:b w:val="1"/>
-          <w:rtl w:val="0"/>
-        </w:rPr>
-        <w:t xml:space="preserve">GitHub</w:t>
-      </w:r>
-      <w:r>
-        <w:rPr>
-          <w:rtl w:val="0"/>
-        </w:rPr>
-        <w:t xml:space="preserve">: A web-based Git repository hosting service that enables sharing, access, and cloning of repositories.</w:t>
-      </w:r>
-    </w:p>
-    <w:p>
-      <w:pPr>
-        <w:numPr>
-          <w:ilvl w:val="0"/>
-          <w:numId w:val="12"/>
-        </w:numPr>
-        <w:spacing w:after="0" w:afterAutospacing="0" w:before="0" w:beforeAutospacing="0" w:line="240" w:lineRule="auto"/>
-        <w:rPr>
-          <w:rFonts w:ascii="Arial" w:cs="Arial" w:eastAsia="Arial" w:hAnsi="Arial"/>
-          <w:color w:val="000000"/>
-        </w:rPr>
-      </w:pPr>
-      <w:r>
-        <w:rPr>
-          <w:b w:val="1"/>
-          <w:rtl w:val="0"/>
-        </w:rPr>
-        <w:t xml:space="preserve">Version control systems (VCS)</w:t>
-      </w:r>
-      <w:r>
-        <w:rPr>
-          <w:rtl w:val="0"/>
-        </w:rPr>
-        <w:t xml:space="preserve">: A tool to safely test code before releasing it, allow multiple people to collaborate on the same coding projects together, and stores the history of that code and configuration.</w:t>
-      </w:r>
-    </w:p>
-    <w:p>
-      <w:pPr>
-        <w:numPr>
-          <w:ilvl w:val="0"/>
-          <w:numId w:val="12"/>
-        </w:numPr>
-        <w:spacing w:after="0" w:afterAutospacing="0" w:before="0" w:beforeAutospacing="0" w:line="240" w:lineRule="auto"/>
-        <w:rPr>
-          <w:rFonts w:ascii="Arial" w:cs="Arial" w:eastAsia="Arial" w:hAnsi="Arial"/>
-          <w:color w:val="000000"/>
-        </w:rPr>
-      </w:pPr>
-      <w:r>
-        <w:rPr>
-          <w:b w:val="1"/>
-          <w:rtl w:val="0"/>
-        </w:rPr>
-        <w:t xml:space="preserve">Source Control Management (SCM)</w:t>
-      </w:r>
-      <w:r>
-        <w:rPr>
-          <w:rtl w:val="0"/>
-        </w:rPr>
-        <w:t xml:space="preserve">: A tool similar to VCS to store source code.</w:t>
-      </w:r>
-    </w:p>
-    <w:p>
-      <w:pPr>
-        <w:numPr>
-          <w:ilvl w:val="0"/>
-          <w:numId w:val="12"/>
-        </w:numPr>
-        <w:spacing w:after="0" w:afterAutospacing="0" w:before="0" w:beforeAutospacing="0" w:line="240" w:lineRule="auto"/>
-        <w:rPr>
-          <w:rFonts w:ascii="Arial" w:cs="Arial" w:eastAsia="Arial" w:hAnsi="Arial"/>
-          <w:color w:val="000000"/>
-        </w:rPr>
-      </w:pPr>
-      <w:r>
-        <w:rPr>
-          <w:b w:val="1"/>
-          <w:rtl w:val="0"/>
-        </w:rPr>
-        <w:t xml:space="preserve">Repository</w:t>
-      </w:r>
-      <w:r>
-        <w:rPr>
-          <w:rtl w:val="0"/>
-        </w:rPr>
-        <w:t xml:space="preserve">: An organization system of files that contain separate software projects.</w:t>
-      </w:r>
-    </w:p>
-    <w:p>
-      <w:pPr>
-        <w:numPr>
-          <w:ilvl w:val="0"/>
-          <w:numId w:val="12"/>
-        </w:numPr>
-        <w:spacing w:after="0" w:afterAutospacing="0" w:before="0" w:beforeAutospacing="0" w:line="240" w:lineRule="auto"/>
-        <w:rPr>
-          <w:rFonts w:ascii="Arial" w:cs="Arial" w:eastAsia="Arial" w:hAnsi="Arial"/>
-          <w:color w:val="000000"/>
-        </w:rPr>
-      </w:pPr>
-      <w:r>
-        <w:rPr>
-          <w:b w:val="1"/>
-          <w:rtl w:val="0"/>
-        </w:rPr>
-        <w:t xml:space="preserve">Git directory</w:t>
-      </w:r>
-      <w:r>
-        <w:rPr>
-          <w:rtl w:val="0"/>
-        </w:rPr>
-        <w:t xml:space="preserve">: A database for a Git project that stores the changes and the change history.</w:t>
-      </w:r>
-    </w:p>
-    <w:p>
-      <w:pPr>
-        <w:numPr>
-          <w:ilvl w:val="0"/>
-          <w:numId w:val="12"/>
-        </w:numPr>
-        <w:spacing w:after="0" w:afterAutospacing="0" w:before="0" w:beforeAutospacing="0" w:line="240" w:lineRule="auto"/>
-        <w:rPr>
-          <w:rFonts w:ascii="Arial" w:cs="Arial" w:eastAsia="Arial" w:hAnsi="Arial"/>
-          <w:color w:val="000000"/>
-        </w:rPr>
-      </w:pPr>
-      <w:r>
-        <w:rPr>
-          <w:b w:val="1"/>
-          <w:rtl w:val="0"/>
-        </w:rPr>
-        <w:t xml:space="preserve">Distributed</w:t>
-      </w:r>
-      <w:r>
-        <w:rPr>
-          <w:rtl w:val="0"/>
-        </w:rPr>
-        <w:t xml:space="preserve">: Each developer has a complete copy of the repository on their local machine.</w:t>
-      </w:r>
-    </w:p>
-    <w:p>
-      <w:pPr>
-        <w:numPr>
-          <w:ilvl w:val="0"/>
-          <w:numId w:val="12"/>
-        </w:numPr>
-        <w:spacing w:after="0" w:afterAutospacing="0" w:before="0" w:beforeAutospacing="0" w:line="240" w:lineRule="auto"/>
-        <w:rPr>
-          <w:rFonts w:ascii="Arial" w:cs="Arial" w:eastAsia="Arial" w:hAnsi="Arial"/>
-          <w:color w:val="000000"/>
-        </w:rPr>
-      </w:pPr>
-      <w:r>
-        <w:rPr>
-          <w:b w:val="1"/>
-          <w:rtl w:val="0"/>
-        </w:rPr>
-        <w:t xml:space="preserve">Commit</w:t>
-      </w:r>
-      <w:r>
-        <w:rPr>
-          <w:rtl w:val="0"/>
-        </w:rPr>
-        <w:t xml:space="preserve">: A command to make edits to multiple files and treat that collection of edits as a single change.</w:t>
-      </w:r>
-    </w:p>
-    <w:p>
-      <w:pPr>
-        <w:numPr>
-          <w:ilvl w:val="0"/>
-          <w:numId w:val="12"/>
-        </w:numPr>
-        <w:spacing w:after="0" w:afterAutospacing="0" w:before="0" w:beforeAutospacing="0" w:line="240" w:lineRule="auto"/>
-        <w:rPr>
-          <w:rFonts w:ascii="Arial" w:cs="Arial" w:eastAsia="Arial" w:hAnsi="Arial"/>
-          <w:color w:val="000000"/>
-        </w:rPr>
-      </w:pPr>
-      <w:r>
-        <w:rPr>
-          <w:b w:val="1"/>
-          <w:rtl w:val="0"/>
-        </w:rPr>
-        <w:t xml:space="preserve">Commit files</w:t>
-      </w:r>
-      <w:r>
-        <w:rPr>
-          <w:rtl w:val="0"/>
-        </w:rPr>
-        <w:t xml:space="preserve">: A stage where the changes made to files are safely stored in a snapshot in the Git directory.</w:t>
-      </w:r>
-    </w:p>
-    <w:p>
-      <w:pPr>
-        <w:numPr>
-          <w:ilvl w:val="0"/>
-          <w:numId w:val="12"/>
-        </w:numPr>
-        <w:spacing w:after="0" w:afterAutospacing="0" w:before="0" w:beforeAutospacing="0" w:line="240" w:lineRule="auto"/>
-        <w:rPr>
-          <w:rFonts w:ascii="Arial" w:cs="Arial" w:eastAsia="Arial" w:hAnsi="Arial"/>
-          <w:color w:val="000000"/>
-        </w:rPr>
-      </w:pPr>
-      <w:r>
-        <w:rPr>
-          <w:b w:val="1"/>
-          <w:rtl w:val="0"/>
-        </w:rPr>
-        <w:t xml:space="preserve">Commit ID</w:t>
-      </w:r>
-      <w:r>
-        <w:rPr>
-          <w:rtl w:val="0"/>
-        </w:rPr>
-        <w:t xml:space="preserve">: An identifier next to the word </w:t>
+        <w:t xml:space="preserve">Merge commits</w:t>
+      </w:r>
+      <w:r>
+        <w:rPr>
+          <w:rtl w:val="0"/>
+        </w:rPr>
+        <w:t xml:space="preserve">: All commits from the feature branch are added to the base branch in a merge commit using the </w:t>
       </w:r>
       <w:r>
         <w:rPr>
@@ -4546,799 +4519,131 @@
           <w:color w:val="188038"/>
           <w:rtl w:val="0"/>
         </w:rPr>
-        <w:t xml:space="preserve">commit</w:t>
-      </w:r>
-      <w:r>
-        <w:rPr>
-          <w:rtl w:val="0"/>
-        </w:rPr>
-        <w:t xml:space="preserve"> in the log.</w:t>
-      </w:r>
-    </w:p>
-    <w:p>
-      <w:pPr>
-        <w:numPr>
-          <w:ilvl w:val="0"/>
-          <w:numId w:val="12"/>
-        </w:numPr>
-        <w:spacing w:after="0" w:afterAutospacing="0" w:before="0" w:beforeAutospacing="0" w:line="240" w:lineRule="auto"/>
-        <w:rPr>
-          <w:rFonts w:ascii="Arial" w:cs="Arial" w:eastAsia="Arial" w:hAnsi="Arial"/>
-          <w:color w:val="000000"/>
-        </w:rPr>
+        <w:t xml:space="preserve">--no-ff</w:t>
+      </w:r>
+      <w:r>
+        <w:rPr>
+          <w:rtl w:val="0"/>
+        </w:rPr>
+        <w:t xml:space="preserve"> option.</w:t>
+      </w:r>
+    </w:p>
+    <w:p>
+      <w:pPr>
+        <w:numPr>
+          <w:ilvl w:val="0"/>
+          <w:numId w:val="8"/>
+        </w:numPr>
+        <w:spacing w:after="0" w:afterAutospacing="0" w:before="0" w:beforeAutospacing="0" w:lineRule="auto"/>
       </w:pPr>
       <w:r>
         <w:rPr>
           <w:b w:val="1"/>
           <w:rtl w:val="0"/>
         </w:rPr>
-        <w:t xml:space="preserve">Commit message</w:t>
-      </w:r>
-      <w:r>
-        <w:rPr>
-          <w:rtl w:val="0"/>
-        </w:rPr>
-        <w:t xml:space="preserve">: A summary and description with contextual information on the parts of the code or configuration of the commit change.</w:t>
-      </w:r>
-    </w:p>
-    <w:p>
-      <w:pPr>
-        <w:numPr>
-          <w:ilvl w:val="0"/>
-          <w:numId w:val="12"/>
-        </w:numPr>
-        <w:spacing w:after="0" w:afterAutospacing="0" w:before="0" w:beforeAutospacing="0" w:line="240" w:lineRule="auto"/>
-        <w:rPr>
-          <w:rFonts w:ascii="Arial" w:cs="Arial" w:eastAsia="Arial" w:hAnsi="Arial"/>
-          <w:color w:val="000000"/>
-        </w:rPr>
+        <w:t xml:space="preserve">Squash and merge commits</w:t>
+      </w:r>
+      <w:r>
+        <w:rPr>
+          <w:rtl w:val="0"/>
+        </w:rPr>
+        <w:t xml:space="preserve">: Multiple commits of a pull request are squashed, or combined into a single commit, using the fast-forward option. It is recommended that when merging two branches, pull requests are squashed and merged to prevent the likelihood of conflicts due to redundancy.</w:t>
+      </w:r>
+    </w:p>
+    <w:p>
+      <w:pPr>
+        <w:numPr>
+          <w:ilvl w:val="0"/>
+          <w:numId w:val="8"/>
+        </w:numPr>
+        <w:spacing w:after="0" w:afterAutospacing="0" w:before="0" w:beforeAutospacing="0" w:lineRule="auto"/>
       </w:pPr>
       <w:r>
         <w:rPr>
           <w:b w:val="1"/>
           <w:rtl w:val="0"/>
         </w:rPr>
-        <w:t xml:space="preserve">Git staging area</w:t>
-      </w:r>
-      <w:r>
-        <w:rPr>
-          <w:rtl w:val="0"/>
-        </w:rPr>
-        <w:t xml:space="preserve">: A file maintained by Git that contains all the information about what files and changes are going to go into the next commit.</w:t>
-      </w:r>
-    </w:p>
-    <w:p>
-      <w:pPr>
-        <w:numPr>
-          <w:ilvl w:val="0"/>
-          <w:numId w:val="12"/>
-        </w:numPr>
-        <w:spacing w:after="0" w:afterAutospacing="0" w:before="0" w:beforeAutospacing="0" w:line="240" w:lineRule="auto"/>
-        <w:rPr>
-          <w:rFonts w:ascii="Arial" w:cs="Arial" w:eastAsia="Arial" w:hAnsi="Arial"/>
-          <w:color w:val="000000"/>
-        </w:rPr>
+        <w:t xml:space="preserve">Merge message for a squash merge</w:t>
+      </w:r>
+      <w:r>
+        <w:rPr>
+          <w:rtl w:val="0"/>
+        </w:rPr>
+        <w:t xml:space="preserve">: GitHub generates a default commit message, which you can edit. This message may include the pull request title, pull request description, or information about the commits.</w:t>
+      </w:r>
+    </w:p>
+    <w:p>
+      <w:pPr>
+        <w:numPr>
+          <w:ilvl w:val="0"/>
+          <w:numId w:val="8"/>
+        </w:numPr>
+        <w:spacing w:after="0" w:afterAutospacing="0" w:before="0" w:beforeAutospacing="0" w:lineRule="auto"/>
       </w:pPr>
       <w:r>
         <w:rPr>
           <w:b w:val="1"/>
           <w:rtl w:val="0"/>
         </w:rPr>
-        <w:t xml:space="preserve">Stage files</w:t>
-      </w:r>
-      <w:r>
-        <w:rPr>
-          <w:rtl w:val="0"/>
-        </w:rPr>
-        <w:t xml:space="preserve">: A stage where the changes to files are ready to be committed.</w:t>
-      </w:r>
-    </w:p>
-    <w:p>
-      <w:pPr>
-        <w:numPr>
-          <w:ilvl w:val="0"/>
-          <w:numId w:val="12"/>
-        </w:numPr>
-        <w:spacing w:after="0" w:afterAutospacing="0" w:before="0" w:beforeAutospacing="0" w:line="240" w:lineRule="auto"/>
-        <w:rPr>
-          <w:rFonts w:ascii="Arial" w:cs="Arial" w:eastAsia="Arial" w:hAnsi="Arial"/>
-          <w:color w:val="000000"/>
-        </w:rPr>
+        <w:t xml:space="preserve">Rebase and merge commits</w:t>
+      </w:r>
+      <w:r>
+        <w:rPr>
+          <w:rtl w:val="0"/>
+        </w:rPr>
+        <w:t xml:space="preserve">: All commits from the topic branch are added onto the base branch individually without a merge commit.</w:t>
+      </w:r>
+    </w:p>
+    <w:p>
+      <w:pPr>
+        <w:numPr>
+          <w:ilvl w:val="0"/>
+          <w:numId w:val="8"/>
+        </w:numPr>
+        <w:spacing w:after="240" w:before="0" w:beforeAutospacing="0" w:lineRule="auto"/>
       </w:pPr>
       <w:r>
         <w:rPr>
           <w:b w:val="1"/>
           <w:rtl w:val="0"/>
         </w:rPr>
-        <w:t xml:space="preserve">Modified files</w:t>
-      </w:r>
-      <w:r>
-        <w:rPr>
-          <w:rtl w:val="0"/>
-        </w:rPr>
-        <w:t xml:space="preserve">: A stage where changes have been made to a file, but they have not been stored or committed.</w:t>
-      </w:r>
-    </w:p>
-    <w:p>
-      <w:pPr>
-        <w:numPr>
-          <w:ilvl w:val="0"/>
-          <w:numId w:val="12"/>
-        </w:numPr>
-        <w:spacing w:after="0" w:afterAutospacing="0" w:before="0" w:beforeAutospacing="0" w:line="240" w:lineRule="auto"/>
-        <w:rPr>
-          <w:rFonts w:ascii="Arial" w:cs="Arial" w:eastAsia="Arial" w:hAnsi="Arial"/>
-          <w:color w:val="000000"/>
-        </w:rPr>
-      </w:pPr>
-      <w:r>
-        <w:rPr>
-          <w:b w:val="1"/>
-          <w:rtl w:val="0"/>
-        </w:rPr>
-        <w:t xml:space="preserve">Tracked</w:t>
-      </w:r>
-      <w:r>
-        <w:rPr>
-          <w:rtl w:val="0"/>
-        </w:rPr>
-        <w:t xml:space="preserve">: A file’s changes are recorded.</w:t>
-      </w:r>
-    </w:p>
-    <w:p>
-      <w:pPr>
-        <w:numPr>
-          <w:ilvl w:val="0"/>
-          <w:numId w:val="12"/>
-        </w:numPr>
-        <w:spacing w:after="0" w:afterAutospacing="0" w:before="0" w:beforeAutospacing="0" w:line="240" w:lineRule="auto"/>
-        <w:rPr>
-          <w:rFonts w:ascii="Arial" w:cs="Arial" w:eastAsia="Arial" w:hAnsi="Arial"/>
-          <w:color w:val="000000"/>
-        </w:rPr>
-      </w:pPr>
-      <w:r>
-        <w:rPr>
-          <w:b w:val="1"/>
-          <w:rtl w:val="0"/>
-        </w:rPr>
-        <w:t xml:space="preserve">Untracked</w:t>
-      </w:r>
-      <w:r>
-        <w:rPr>
-          <w:rtl w:val="0"/>
-        </w:rPr>
-        <w:t xml:space="preserve">: A file’s changes are not recorded.</w:t>
-      </w:r>
-    </w:p>
-    <w:p>
-      <w:pPr>
-        <w:numPr>
-          <w:ilvl w:val="0"/>
-          <w:numId w:val="12"/>
-        </w:numPr>
-        <w:spacing w:after="0" w:afterAutospacing="0" w:before="0" w:beforeAutospacing="0" w:line="240" w:lineRule="auto"/>
-        <w:rPr>
-          <w:rFonts w:ascii="Arial" w:cs="Arial" w:eastAsia="Arial" w:hAnsi="Arial"/>
-          <w:color w:val="000000"/>
-        </w:rPr>
-      </w:pPr>
-      <w:r>
-        <w:rPr>
-          <w:b w:val="1"/>
-          <w:rtl w:val="0"/>
-        </w:rPr>
-        <w:t xml:space="preserve">Branch</w:t>
-      </w:r>
-      <w:r>
-        <w:rPr>
-          <w:rtl w:val="0"/>
-        </w:rPr>
-        <w:t xml:space="preserve">: A pointer to a particular commit, representing an independent line of development in a project.</w:t>
-      </w:r>
-    </w:p>
-    <w:p>
-      <w:pPr>
-        <w:numPr>
-          <w:ilvl w:val="0"/>
-          <w:numId w:val="12"/>
-        </w:numPr>
-        <w:spacing w:after="0" w:afterAutospacing="0" w:before="0" w:beforeAutospacing="0" w:line="240" w:lineRule="auto"/>
-        <w:rPr>
-          <w:rFonts w:ascii="Arial" w:cs="Arial" w:eastAsia="Arial" w:hAnsi="Arial"/>
-          <w:color w:val="000000"/>
-        </w:rPr>
-      </w:pPr>
-      <w:r>
-        <w:rPr>
-          <w:b w:val="1"/>
-          <w:rtl w:val="0"/>
-        </w:rPr>
-        <w:t xml:space="preserve">Head</w:t>
-      </w:r>
-      <w:r>
-        <w:rPr>
-          <w:rtl w:val="0"/>
-        </w:rPr>
-        <w:t xml:space="preserve">: This points to the top of the branch that is being used.</w:t>
-      </w:r>
-    </w:p>
-    <w:p>
-      <w:pPr>
-        <w:numPr>
-          <w:ilvl w:val="0"/>
-          <w:numId w:val="12"/>
-        </w:numPr>
-        <w:spacing w:after="0" w:afterAutospacing="0" w:before="0" w:beforeAutospacing="0" w:line="240" w:lineRule="auto"/>
-        <w:rPr>
-          <w:rFonts w:ascii="Arial" w:cs="Arial" w:eastAsia="Arial" w:hAnsi="Arial"/>
-          <w:color w:val="000000"/>
-        </w:rPr>
-      </w:pPr>
-      <w:r>
-        <w:rPr>
-          <w:b w:val="1"/>
-          <w:rtl w:val="0"/>
-        </w:rPr>
-        <w:t xml:space="preserve">Master</w:t>
-      </w:r>
-      <w:r>
-        <w:rPr>
-          <w:rtl w:val="0"/>
-        </w:rPr>
-        <w:t xml:space="preserve">: The default branch that Git creates when a new repository is initialized; commonly used to place the approved pieces of a project.</w:t>
-      </w:r>
-    </w:p>
-    <w:p>
-      <w:pPr>
-        <w:numPr>
-          <w:ilvl w:val="0"/>
-          <w:numId w:val="12"/>
-        </w:numPr>
-        <w:spacing w:after="0" w:afterAutospacing="0" w:before="0" w:beforeAutospacing="0" w:line="240" w:lineRule="auto"/>
-        <w:rPr>
-          <w:rFonts w:ascii="Arial" w:cs="Arial" w:eastAsia="Arial" w:hAnsi="Arial"/>
-          <w:color w:val="000000"/>
-        </w:rPr>
-      </w:pPr>
-      <w:r>
-        <w:rPr>
-          <w:b w:val="1"/>
-          <w:rtl w:val="0"/>
-        </w:rPr>
-        <w:t xml:space="preserve">Merge</w:t>
-      </w:r>
-      <w:r>
-        <w:rPr>
-          <w:rtl w:val="0"/>
-        </w:rPr>
-        <w:t xml:space="preserve">: An operation that combines the origin/master branch into a local master branch.</w:t>
-      </w:r>
-    </w:p>
-    <w:p>
-      <w:pPr>
-        <w:numPr>
-          <w:ilvl w:val="0"/>
-          <w:numId w:val="12"/>
-        </w:numPr>
-        <w:spacing w:after="0" w:afterAutospacing="0" w:before="0" w:beforeAutospacing="0" w:line="240" w:lineRule="auto"/>
-        <w:rPr>
-          <w:rFonts w:ascii="Arial" w:cs="Arial" w:eastAsia="Arial" w:hAnsi="Arial"/>
-          <w:color w:val="000000"/>
-        </w:rPr>
-      </w:pPr>
-      <w:r>
-        <w:rPr>
-          <w:b w:val="1"/>
-          <w:rtl w:val="0"/>
-        </w:rPr>
-        <w:t xml:space="preserve">Fast-forward merge</w:t>
-      </w:r>
-      <w:r>
-        <w:rPr>
-          <w:rtl w:val="0"/>
-        </w:rPr>
-        <w:t xml:space="preserve">: A merge when all the commits in the checked out branch are also in the branch that's being merged.</w:t>
-      </w:r>
-    </w:p>
-    <w:p>
-      <w:pPr>
-        <w:numPr>
-          <w:ilvl w:val="0"/>
-          <w:numId w:val="12"/>
-        </w:numPr>
-        <w:spacing w:after="0" w:afterAutospacing="0" w:before="0" w:beforeAutospacing="0" w:line="240" w:lineRule="auto"/>
-        <w:rPr>
-          <w:rFonts w:ascii="Arial" w:cs="Arial" w:eastAsia="Arial" w:hAnsi="Arial"/>
-          <w:color w:val="000000"/>
-        </w:rPr>
-      </w:pPr>
-      <w:r>
-        <w:rPr>
-          <w:b w:val="1"/>
-          <w:rtl w:val="0"/>
-        </w:rPr>
-        <w:t xml:space="preserve">Three-way merge</w:t>
-      </w:r>
-      <w:r>
-        <w:rPr>
-          <w:rtl w:val="0"/>
-        </w:rPr>
-        <w:t xml:space="preserve">: A merge that uses the snapshots at the two branch tips along with their most recent common ancestor (the commit before the divergence).</w:t>
-      </w:r>
-    </w:p>
-    <w:p>
-      <w:pPr>
-        <w:numPr>
-          <w:ilvl w:val="0"/>
-          <w:numId w:val="12"/>
-        </w:numPr>
-        <w:spacing w:after="0" w:afterAutospacing="0" w:before="0" w:beforeAutospacing="0" w:line="240" w:lineRule="auto"/>
-        <w:rPr>
-          <w:rFonts w:ascii="Arial" w:cs="Arial" w:eastAsia="Arial" w:hAnsi="Arial"/>
-          <w:color w:val="000000"/>
-        </w:rPr>
-      </w:pPr>
-      <w:r>
-        <w:rPr>
-          <w:b w:val="1"/>
-          <w:rtl w:val="0"/>
-        </w:rPr>
-        <w:t xml:space="preserve">Merge conflict</w:t>
-      </w:r>
-      <w:r>
-        <w:rPr>
-          <w:rtl w:val="0"/>
-        </w:rPr>
-        <w:t xml:space="preserve">: This occurs when the changes are made on the same part of the same file, and Git won't know how to merge those changes.</w:t>
-      </w:r>
-    </w:p>
-    <w:p>
-      <w:pPr>
-        <w:numPr>
-          <w:ilvl w:val="0"/>
-          <w:numId w:val="12"/>
-        </w:numPr>
-        <w:spacing w:after="0" w:afterAutospacing="0" w:before="0" w:beforeAutospacing="0" w:line="240" w:lineRule="auto"/>
-        <w:rPr>
-          <w:rFonts w:ascii="Arial" w:cs="Arial" w:eastAsia="Arial" w:hAnsi="Arial"/>
-          <w:color w:val="000000"/>
-        </w:rPr>
-      </w:pPr>
-      <w:r>
-        <w:rPr>
-          <w:b w:val="1"/>
-          <w:rtl w:val="0"/>
-        </w:rPr>
-        <w:t xml:space="preserve">Rollback</w:t>
-      </w:r>
-      <w:r>
-        <w:rPr>
-          <w:rtl w:val="0"/>
-        </w:rPr>
-        <w:t xml:space="preserve">: The act of reverting changes made to software to a previous state.</w:t>
-      </w:r>
-    </w:p>
-    <w:p>
-      <w:pPr>
-        <w:numPr>
-          <w:ilvl w:val="0"/>
-          <w:numId w:val="12"/>
-        </w:numPr>
-        <w:spacing w:after="0" w:afterAutospacing="0" w:before="0" w:beforeAutospacing="0" w:line="240" w:lineRule="auto"/>
-        <w:rPr>
-          <w:rFonts w:ascii="Arial" w:cs="Arial" w:eastAsia="Arial" w:hAnsi="Arial"/>
-          <w:color w:val="000000"/>
-        </w:rPr>
-      </w:pPr>
-      <w:r>
-        <w:rPr>
-          <w:b w:val="1"/>
-          <w:rtl w:val="0"/>
-        </w:rPr>
-        <w:t xml:space="preserve">Rebasing</w:t>
-      </w:r>
-      <w:r>
-        <w:rPr>
-          <w:rtl w:val="0"/>
-        </w:rPr>
-        <w:t xml:space="preserve">: The act of changing the base commit used for a branch.</w:t>
-      </w:r>
-    </w:p>
-    <w:p>
-      <w:pPr>
-        <w:numPr>
-          <w:ilvl w:val="0"/>
-          <w:numId w:val="12"/>
-        </w:numPr>
-        <w:spacing w:after="0" w:afterAutospacing="0" w:before="0" w:beforeAutospacing="0" w:line="240" w:lineRule="auto"/>
-        <w:rPr>
-          <w:rFonts w:ascii="Arial" w:cs="Arial" w:eastAsia="Arial" w:hAnsi="Arial"/>
-          <w:color w:val="000000"/>
-        </w:rPr>
-      </w:pPr>
-      <w:r>
-        <w:rPr>
-          <w:b w:val="1"/>
-          <w:rtl w:val="0"/>
-        </w:rPr>
-        <w:t xml:space="preserve">Patch</w:t>
-      </w:r>
-      <w:r>
-        <w:rPr>
-          <w:rtl w:val="0"/>
-        </w:rPr>
-        <w:t xml:space="preserve">: A command that can detect that there were changes made to the file and will do its best to apply the changes.</w:t>
-      </w:r>
-    </w:p>
-    <w:p>
-      <w:pPr>
-        <w:numPr>
-          <w:ilvl w:val="0"/>
-          <w:numId w:val="12"/>
-        </w:numPr>
-        <w:spacing w:after="0" w:afterAutospacing="0" w:before="0" w:beforeAutospacing="0" w:line="240" w:lineRule="auto"/>
-        <w:rPr>
-          <w:rFonts w:ascii="Arial" w:cs="Arial" w:eastAsia="Arial" w:hAnsi="Arial"/>
-          <w:color w:val="000000"/>
-        </w:rPr>
-      </w:pPr>
-      <w:r>
-        <w:rPr>
-          <w:b w:val="1"/>
-          <w:rtl w:val="0"/>
-        </w:rPr>
-        <w:t xml:space="preserve">Diff</w:t>
-      </w:r>
-      <w:r>
-        <w:rPr>
-          <w:rtl w:val="0"/>
-        </w:rPr>
-        <w:t xml:space="preserve">: A command to find the differences between two files.</w:t>
-      </w:r>
-    </w:p>
-    <w:p>
-      <w:pPr>
-        <w:numPr>
-          <w:ilvl w:val="0"/>
-          <w:numId w:val="12"/>
-        </w:numPr>
-        <w:spacing w:after="0" w:afterAutospacing="0" w:before="0" w:beforeAutospacing="0" w:line="240" w:lineRule="auto"/>
-        <w:rPr>
-          <w:rFonts w:ascii="Arial" w:cs="Arial" w:eastAsia="Arial" w:hAnsi="Arial"/>
-          <w:color w:val="000000"/>
-        </w:rPr>
-      </w:pPr>
-      <w:r>
-        <w:rPr>
-          <w:b w:val="1"/>
-          <w:rtl w:val="0"/>
-        </w:rPr>
-        <w:t xml:space="preserve">Git log</w:t>
-      </w:r>
-      <w:r>
-        <w:rPr>
-          <w:rtl w:val="0"/>
-        </w:rPr>
-        <w:t xml:space="preserve">: A log that displays commit messages.</w:t>
-      </w:r>
-    </w:p>
-    <w:p>
-      <w:pPr>
-        <w:numPr>
-          <w:ilvl w:val="0"/>
-          <w:numId w:val="12"/>
-        </w:numPr>
-        <w:spacing w:after="0" w:afterAutospacing="0" w:before="0" w:beforeAutospacing="0" w:line="240" w:lineRule="auto"/>
-        <w:rPr>
-          <w:rFonts w:ascii="Arial" w:cs="Arial" w:eastAsia="Arial" w:hAnsi="Arial"/>
-          <w:color w:val="000000"/>
-        </w:rPr>
-      </w:pPr>
-      <w:r>
-        <w:rPr>
-          <w:b w:val="1"/>
-          <w:rtl w:val="0"/>
-        </w:rPr>
-        <w:t xml:space="preserve">Remote repositories</w:t>
-      </w:r>
-      <w:r>
-        <w:rPr>
-          <w:rtl w:val="0"/>
-        </w:rPr>
-        <w:t xml:space="preserve">: Repositories that enable developers to work independently on local copies while contributing to a shared project.</w:t>
-      </w:r>
-    </w:p>
-    <w:p>
-      <w:pPr>
-        <w:numPr>
-          <w:ilvl w:val="0"/>
-          <w:numId w:val="12"/>
-        </w:numPr>
-        <w:spacing w:after="0" w:afterAutospacing="0" w:before="0" w:beforeAutospacing="0" w:line="240" w:lineRule="auto"/>
-        <w:rPr>
-          <w:rFonts w:ascii="Arial" w:cs="Arial" w:eastAsia="Arial" w:hAnsi="Arial"/>
-          <w:color w:val="000000"/>
-        </w:rPr>
-      </w:pPr>
-      <w:r>
-        <w:rPr>
-          <w:b w:val="1"/>
-          <w:rtl w:val="0"/>
-        </w:rPr>
-        <w:t xml:space="preserve">Remote branches</w:t>
-      </w:r>
-      <w:r>
-        <w:rPr>
-          <w:rtl w:val="0"/>
-        </w:rPr>
-        <w:t xml:space="preserve">: Read-only branches that reflect data from a remote repository.</w:t>
-      </w:r>
-    </w:p>
-    <w:p>
-      <w:pPr>
-        <w:numPr>
-          <w:ilvl w:val="0"/>
-          <w:numId w:val="12"/>
-        </w:numPr>
-        <w:spacing w:after="0" w:afterAutospacing="0" w:before="0" w:beforeAutospacing="0" w:line="240" w:lineRule="auto"/>
-        <w:rPr>
-          <w:rFonts w:ascii="Arial" w:cs="Arial" w:eastAsia="Arial" w:hAnsi="Arial"/>
-          <w:color w:val="000000"/>
-        </w:rPr>
-      </w:pPr>
-      <w:r>
-        <w:rPr>
-          <w:b w:val="1"/>
-          <w:rtl w:val="0"/>
-        </w:rPr>
-        <w:t xml:space="preserve">Private key</w:t>
-      </w:r>
-      <w:r>
-        <w:rPr>
-          <w:rtl w:val="0"/>
-        </w:rPr>
-        <w:t xml:space="preserve">: A secret cryptographic key used to decrypt data encrypted with the corresponding public key.</w:t>
-      </w:r>
-    </w:p>
-    <w:p>
-      <w:pPr>
-        <w:numPr>
-          <w:ilvl w:val="0"/>
-          <w:numId w:val="12"/>
-        </w:numPr>
-        <w:spacing w:after="0" w:afterAutospacing="0" w:before="0" w:beforeAutospacing="0" w:line="240" w:lineRule="auto"/>
-        <w:rPr>
-          <w:rFonts w:ascii="Arial" w:cs="Arial" w:eastAsia="Arial" w:hAnsi="Arial"/>
-          <w:color w:val="000000"/>
-        </w:rPr>
-      </w:pPr>
-      <w:r>
-        <w:rPr>
-          <w:b w:val="1"/>
-          <w:rtl w:val="0"/>
-        </w:rPr>
-        <w:t xml:space="preserve">Public key</w:t>
-      </w:r>
-      <w:r>
-        <w:rPr>
-          <w:rtl w:val="0"/>
-        </w:rPr>
-        <w:t xml:space="preserve">: A cryptographic structure used for secure communication and validating digital signatures.</w:t>
-      </w:r>
-    </w:p>
-    <w:p>
-      <w:pPr>
-        <w:numPr>
-          <w:ilvl w:val="0"/>
-          <w:numId w:val="12"/>
-        </w:numPr>
-        <w:spacing w:after="0" w:afterAutospacing="0" w:before="0" w:beforeAutospacing="0" w:line="240" w:lineRule="auto"/>
-        <w:rPr>
-          <w:rFonts w:ascii="Arial" w:cs="Arial" w:eastAsia="Arial" w:hAnsi="Arial"/>
-          <w:color w:val="000000"/>
-        </w:rPr>
-      </w:pPr>
-      <w:r>
-        <w:rPr>
-          <w:b w:val="1"/>
-          <w:rtl w:val="0"/>
-        </w:rPr>
-        <w:t xml:space="preserve">Secure Shell (SSH)</w:t>
-      </w:r>
-      <w:r>
-        <w:rPr>
-          <w:rtl w:val="0"/>
-        </w:rPr>
-        <w:t xml:space="preserve">: A secure protocol for connecting to servers remotely.</w:t>
-      </w:r>
-    </w:p>
-    <w:p>
-      <w:pPr>
-        <w:numPr>
-          <w:ilvl w:val="0"/>
-          <w:numId w:val="12"/>
-        </w:numPr>
-        <w:spacing w:after="0" w:afterAutospacing="0" w:before="0" w:beforeAutospacing="0" w:line="240" w:lineRule="auto"/>
-        <w:rPr>
-          <w:rFonts w:ascii="Arial" w:cs="Arial" w:eastAsia="Arial" w:hAnsi="Arial"/>
-          <w:color w:val="000000"/>
-        </w:rPr>
-      </w:pPr>
-      <w:r>
-        <w:rPr>
-          <w:b w:val="1"/>
-          <w:rtl w:val="0"/>
-        </w:rPr>
-        <w:t xml:space="preserve">SSH protocol</w:t>
-      </w:r>
-      <w:r>
-        <w:rPr>
-          <w:rtl w:val="0"/>
-        </w:rPr>
-        <w:t xml:space="preserve">: A standard based on public-key encryption used for remote server access.</w:t>
-      </w:r>
-    </w:p>
-    <w:p>
-      <w:pPr>
-        <w:numPr>
-          <w:ilvl w:val="0"/>
-          <w:numId w:val="12"/>
-        </w:numPr>
-        <w:spacing w:after="0" w:afterAutospacing="0" w:before="0" w:beforeAutospacing="0" w:line="240" w:lineRule="auto"/>
-        <w:rPr>
-          <w:rFonts w:ascii="Arial" w:cs="Arial" w:eastAsia="Arial" w:hAnsi="Arial"/>
-          <w:color w:val="000000"/>
-        </w:rPr>
-      </w:pPr>
-      <w:r>
-        <w:rPr>
-          <w:b w:val="1"/>
-          <w:rtl w:val="0"/>
-        </w:rPr>
-        <w:t xml:space="preserve">SSH key</w:t>
-      </w:r>
-      <w:r>
-        <w:rPr>
-          <w:rtl w:val="0"/>
-        </w:rPr>
-        <w:t xml:space="preserve">: A credential used for SSH authentication.</w:t>
-      </w:r>
-    </w:p>
-    <w:p>
-      <w:pPr>
-        <w:numPr>
-          <w:ilvl w:val="0"/>
-          <w:numId w:val="12"/>
-        </w:numPr>
-        <w:spacing w:after="0" w:afterAutospacing="0" w:before="0" w:beforeAutospacing="0" w:line="240" w:lineRule="auto"/>
-        <w:rPr>
-          <w:rFonts w:ascii="Arial" w:cs="Arial" w:eastAsia="Arial" w:hAnsi="Arial"/>
-          <w:color w:val="000000"/>
-        </w:rPr>
-      </w:pPr>
-      <w:r>
-        <w:rPr>
-          <w:b w:val="1"/>
-          <w:rtl w:val="0"/>
-        </w:rPr>
-        <w:t xml:space="preserve">SSH client</w:t>
-      </w:r>
-      <w:r>
-        <w:rPr>
-          <w:rtl w:val="0"/>
-        </w:rPr>
-        <w:t xml:space="preserve">: Software that initiates a secure connection to an SSH server.</w:t>
-      </w:r>
-    </w:p>
-    <w:p>
-      <w:pPr>
-        <w:numPr>
-          <w:ilvl w:val="0"/>
-          <w:numId w:val="12"/>
-        </w:numPr>
-        <w:spacing w:after="0" w:afterAutospacing="0" w:before="0" w:beforeAutospacing="0" w:line="240" w:lineRule="auto"/>
-        <w:rPr>
-          <w:rFonts w:ascii="Arial" w:cs="Arial" w:eastAsia="Arial" w:hAnsi="Arial"/>
-          <w:color w:val="000000"/>
-        </w:rPr>
-      </w:pPr>
-      <w:r>
-        <w:rPr>
-          <w:b w:val="1"/>
-          <w:rtl w:val="0"/>
-        </w:rPr>
-        <w:t xml:space="preserve">SSH server</w:t>
-      </w:r>
-      <w:r>
-        <w:rPr>
-          <w:rtl w:val="0"/>
-        </w:rPr>
-        <w:t xml:space="preserve">: A system that accepts incoming SSH connections, authenticates them, and establishes secure sessions.</w:t>
-      </w:r>
-    </w:p>
-    <w:p>
-      <w:pPr>
-        <w:numPr>
-          <w:ilvl w:val="0"/>
-          <w:numId w:val="12"/>
-        </w:numPr>
-        <w:spacing w:after="0" w:afterAutospacing="0" w:before="0" w:beforeAutospacing="0" w:line="240" w:lineRule="auto"/>
-        <w:rPr>
-          <w:rFonts w:ascii="Arial" w:cs="Arial" w:eastAsia="Arial" w:hAnsi="Arial"/>
-          <w:color w:val="000000"/>
-        </w:rPr>
-      </w:pPr>
-      <w:r>
-        <w:rPr>
-          <w:b w:val="1"/>
-          <w:rtl w:val="0"/>
-        </w:rPr>
-        <w:t xml:space="preserve">Application Programming Interface (API) key</w:t>
-      </w:r>
-      <w:r>
-        <w:rPr>
-          <w:rtl w:val="0"/>
-        </w:rPr>
-        <w:t xml:space="preserve">: An authentication token used to call an API and identify the person, programmer, or program accessing a system.</w:t>
-      </w:r>
-    </w:p>
-    <w:p>
-      <w:pPr>
-        <w:numPr>
-          <w:ilvl w:val="0"/>
-          <w:numId w:val="12"/>
-        </w:numPr>
-        <w:spacing w:after="0" w:afterAutospacing="0" w:before="0" w:beforeAutospacing="0" w:line="240" w:lineRule="auto"/>
-        <w:rPr>
-          <w:rFonts w:ascii="Arial" w:cs="Arial" w:eastAsia="Arial" w:hAnsi="Arial"/>
-          <w:color w:val="000000"/>
-        </w:rPr>
-      </w:pPr>
-      <w:r>
-        <w:rPr>
-          <w:b w:val="1"/>
-          <w:rtl w:val="0"/>
-        </w:rPr>
-        <w:t xml:space="preserve">Computer protocols</w:t>
-      </w:r>
-      <w:r>
-        <w:rPr>
-          <w:rtl w:val="0"/>
-        </w:rPr>
-        <w:t xml:space="preserve">: Guidelines published as open standards that allow protocols to be implemented across various products.</w:t>
-      </w:r>
-    </w:p>
-    <w:p>
-      <w:pPr>
-        <w:numPr>
-          <w:ilvl w:val="0"/>
-          <w:numId w:val="12"/>
-        </w:numPr>
-        <w:spacing w:after="240" w:before="0" w:beforeAutospacing="0" w:line="240" w:lineRule="auto"/>
-        <w:rPr>
-          <w:rFonts w:ascii="Arial" w:cs="Arial" w:eastAsia="Arial" w:hAnsi="Arial"/>
-          <w:color w:val="000000"/>
-        </w:rPr>
-      </w:pPr>
-      <w:r>
-        <w:rPr>
-          <w:b w:val="1"/>
-          <w:rtl w:val="0"/>
-        </w:rPr>
-        <w:t xml:space="preserve">DNS zone file</w:t>
-      </w:r>
-      <w:r>
-        <w:rPr>
-          <w:rtl w:val="0"/>
-        </w:rPr>
-        <w:t xml:space="preserve">: A configuration file that specifies the mappings between IP addresses and host names in your network.</w:t>
-      </w:r>
-      <w:r>
-        <w:rPr>
-          <w:rtl w:val="0"/>
-        </w:rPr>
-        <w:br w:type="textWrapping"/>
+        <w:t xml:space="preserve">Indirect merges</w:t>
+      </w:r>
+      <w:r>
+        <w:rPr>
+          <w:rtl w:val="0"/>
+        </w:rPr>
+        <w:t xml:space="preserve">: GitHub can merge a pull request automatically if the head branch is directly or indirectly merged into the base branch externally.</w:t>
+      </w:r>
+    </w:p>
+    <w:p>
+      <w:pPr>
+        <w:pStyle w:val="Heading2"/>
+        <w:keepNext w:val="0"/>
+        <w:keepLines w:val="0"/>
+        <w:spacing w:after="80" w:before="280" w:lineRule="auto"/>
+        <w:rPr/>
+      </w:pPr>
+      <w:bookmarkStart w:colFirst="0" w:colLast="0" w:name="_kkz8h96vxway" w:id="30"/>
+      <w:bookmarkEnd w:id="30"/>
+      <w:r>
+        <w:rPr>
+          <w:rtl w:val="0"/>
+        </w:rPr>
+        <w:t xml:space="preserve">Key takeaways</w:t>
+      </w:r>
+    </w:p>
+    <w:p>
+      <w:pPr>
+        <w:spacing w:after="240" w:before="240" w:lineRule="auto"/>
+        <w:ind w:left="0" w:firstLine="0"/>
+        <w:rPr/>
+      </w:pPr>
+      <w:r>
+        <w:rPr>
+          <w:rtl w:val="0"/>
+        </w:rPr>
+        <w:t xml:space="preserve">Pull requests are a crucial tool you can use for efficiently capturing, implementing, and receiving approvals for changes. These capabilities are made possible through collaboration. Practicing pull requests can help you hone your skills and contribute to a project.</w:t>
       </w:r>
     </w:p>
     <w:p>
@@ -5364,8 +4669,1100 @@
         <w:spacing w:after="80" w:before="360" w:line="360" w:lineRule="auto"/>
         <w:rPr/>
       </w:pPr>
-      <w:bookmarkStart w:colFirst="0" w:colLast="0" w:name="_wkd6j7wg66wg" w:id="28"/>
-      <w:bookmarkEnd w:id="28"/>
+      <w:bookmarkStart w:colFirst="0" w:colLast="0" w:name="_7ymk4cn1co7s" w:id="31"/>
+      <w:bookmarkEnd w:id="31"/>
+      <w:r>
+        <w:rPr>
+          <w:rtl w:val="0"/>
+        </w:rPr>
+        <w:t xml:space="preserve">GIT TERMS &amp; DEFINITIONS</w:t>
+      </w:r>
+    </w:p>
+    <w:p>
+      <w:pPr>
+        <w:numPr>
+          <w:ilvl w:val="0"/>
+          <w:numId w:val="14"/>
+        </w:numPr>
+        <w:spacing w:after="0" w:afterAutospacing="0" w:before="240" w:line="240" w:lineRule="auto"/>
+        <w:rPr>
+          <w:rFonts w:ascii="Arial" w:cs="Arial" w:eastAsia="Arial" w:hAnsi="Arial"/>
+          <w:color w:val="000000"/>
+        </w:rPr>
+      </w:pPr>
+      <w:r>
+        <w:rPr>
+          <w:b w:val="1"/>
+          <w:rtl w:val="0"/>
+        </w:rPr>
+        <w:t xml:space="preserve">Git</w:t>
+      </w:r>
+      <w:r>
+        <w:rPr>
+          <w:rtl w:val="0"/>
+        </w:rPr>
+        <w:t xml:space="preserve">: A free open source version control system available for installation on Unix-based platforms, Windows and macOS.</w:t>
+      </w:r>
+    </w:p>
+    <w:p>
+      <w:pPr>
+        <w:numPr>
+          <w:ilvl w:val="0"/>
+          <w:numId w:val="14"/>
+        </w:numPr>
+        <w:spacing w:after="0" w:afterAutospacing="0" w:before="0" w:beforeAutospacing="0" w:line="240" w:lineRule="auto"/>
+        <w:rPr>
+          <w:rFonts w:ascii="Arial" w:cs="Arial" w:eastAsia="Arial" w:hAnsi="Arial"/>
+          <w:color w:val="000000"/>
+        </w:rPr>
+      </w:pPr>
+      <w:r>
+        <w:rPr>
+          <w:b w:val="1"/>
+          <w:rtl w:val="0"/>
+        </w:rPr>
+        <w:t xml:space="preserve">GitHub</w:t>
+      </w:r>
+      <w:r>
+        <w:rPr>
+          <w:rtl w:val="0"/>
+        </w:rPr>
+        <w:t xml:space="preserve">: A web-based Git repository hosting service that enables sharing, access, and cloning of repositories.</w:t>
+      </w:r>
+    </w:p>
+    <w:p>
+      <w:pPr>
+        <w:numPr>
+          <w:ilvl w:val="0"/>
+          <w:numId w:val="14"/>
+        </w:numPr>
+        <w:spacing w:after="0" w:afterAutospacing="0" w:before="0" w:beforeAutospacing="0" w:line="240" w:lineRule="auto"/>
+        <w:rPr>
+          <w:rFonts w:ascii="Arial" w:cs="Arial" w:eastAsia="Arial" w:hAnsi="Arial"/>
+          <w:color w:val="000000"/>
+        </w:rPr>
+      </w:pPr>
+      <w:r>
+        <w:rPr>
+          <w:b w:val="1"/>
+          <w:rtl w:val="0"/>
+        </w:rPr>
+        <w:t xml:space="preserve">Version control systems (VCS)</w:t>
+      </w:r>
+      <w:r>
+        <w:rPr>
+          <w:rtl w:val="0"/>
+        </w:rPr>
+        <w:t xml:space="preserve">: A tool to safely test code before releasing it, allow multiple people to collaborate on the same coding projects together, and stores the history of that code and configuration.</w:t>
+      </w:r>
+    </w:p>
+    <w:p>
+      <w:pPr>
+        <w:numPr>
+          <w:ilvl w:val="0"/>
+          <w:numId w:val="14"/>
+        </w:numPr>
+        <w:spacing w:after="0" w:afterAutospacing="0" w:before="0" w:beforeAutospacing="0" w:line="240" w:lineRule="auto"/>
+        <w:rPr>
+          <w:rFonts w:ascii="Arial" w:cs="Arial" w:eastAsia="Arial" w:hAnsi="Arial"/>
+          <w:color w:val="000000"/>
+        </w:rPr>
+      </w:pPr>
+      <w:r>
+        <w:rPr>
+          <w:b w:val="1"/>
+          <w:rtl w:val="0"/>
+        </w:rPr>
+        <w:t xml:space="preserve">Source Control Management (SCM)</w:t>
+      </w:r>
+      <w:r>
+        <w:rPr>
+          <w:rtl w:val="0"/>
+        </w:rPr>
+        <w:t xml:space="preserve">: A tool similar to VCS to store source code.</w:t>
+      </w:r>
+    </w:p>
+    <w:p>
+      <w:pPr>
+        <w:numPr>
+          <w:ilvl w:val="0"/>
+          <w:numId w:val="14"/>
+        </w:numPr>
+        <w:spacing w:after="0" w:afterAutospacing="0" w:before="0" w:beforeAutospacing="0" w:line="240" w:lineRule="auto"/>
+        <w:rPr>
+          <w:rFonts w:ascii="Arial" w:cs="Arial" w:eastAsia="Arial" w:hAnsi="Arial"/>
+          <w:color w:val="000000"/>
+        </w:rPr>
+      </w:pPr>
+      <w:r>
+        <w:rPr>
+          <w:b w:val="1"/>
+          <w:rtl w:val="0"/>
+        </w:rPr>
+        <w:t xml:space="preserve">Repository</w:t>
+      </w:r>
+      <w:r>
+        <w:rPr>
+          <w:rtl w:val="0"/>
+        </w:rPr>
+        <w:t xml:space="preserve">: An organization system of files that contain separate software projects.</w:t>
+      </w:r>
+    </w:p>
+    <w:p>
+      <w:pPr>
+        <w:numPr>
+          <w:ilvl w:val="0"/>
+          <w:numId w:val="14"/>
+        </w:numPr>
+        <w:spacing w:after="0" w:afterAutospacing="0" w:before="0" w:beforeAutospacing="0" w:line="240" w:lineRule="auto"/>
+        <w:rPr>
+          <w:rFonts w:ascii="Arial" w:cs="Arial" w:eastAsia="Arial" w:hAnsi="Arial"/>
+          <w:color w:val="000000"/>
+        </w:rPr>
+      </w:pPr>
+      <w:r>
+        <w:rPr>
+          <w:b w:val="1"/>
+          <w:rtl w:val="0"/>
+        </w:rPr>
+        <w:t xml:space="preserve">Git directory</w:t>
+      </w:r>
+      <w:r>
+        <w:rPr>
+          <w:rtl w:val="0"/>
+        </w:rPr>
+        <w:t xml:space="preserve">: A database for a Git project that stores the changes and the change history.</w:t>
+      </w:r>
+    </w:p>
+    <w:p>
+      <w:pPr>
+        <w:numPr>
+          <w:ilvl w:val="0"/>
+          <w:numId w:val="14"/>
+        </w:numPr>
+        <w:spacing w:after="0" w:afterAutospacing="0" w:before="0" w:beforeAutospacing="0" w:line="240" w:lineRule="auto"/>
+        <w:rPr>
+          <w:rFonts w:ascii="Arial" w:cs="Arial" w:eastAsia="Arial" w:hAnsi="Arial"/>
+          <w:color w:val="000000"/>
+        </w:rPr>
+      </w:pPr>
+      <w:r>
+        <w:rPr>
+          <w:b w:val="1"/>
+          <w:rtl w:val="0"/>
+        </w:rPr>
+        <w:t xml:space="preserve">Distributed</w:t>
+      </w:r>
+      <w:r>
+        <w:rPr>
+          <w:rtl w:val="0"/>
+        </w:rPr>
+        <w:t xml:space="preserve">: Each developer has a complete copy of the repository on their local machine.</w:t>
+      </w:r>
+    </w:p>
+    <w:p>
+      <w:pPr>
+        <w:numPr>
+          <w:ilvl w:val="0"/>
+          <w:numId w:val="14"/>
+        </w:numPr>
+        <w:spacing w:after="0" w:afterAutospacing="0" w:before="0" w:beforeAutospacing="0" w:line="240" w:lineRule="auto"/>
+        <w:rPr>
+          <w:rFonts w:ascii="Arial" w:cs="Arial" w:eastAsia="Arial" w:hAnsi="Arial"/>
+          <w:color w:val="000000"/>
+        </w:rPr>
+      </w:pPr>
+      <w:r>
+        <w:rPr>
+          <w:b w:val="1"/>
+          <w:rtl w:val="0"/>
+        </w:rPr>
+        <w:t xml:space="preserve">Commit</w:t>
+      </w:r>
+      <w:r>
+        <w:rPr>
+          <w:rtl w:val="0"/>
+        </w:rPr>
+        <w:t xml:space="preserve">: A command to make edits to multiple files and treat that collection of edits as a single change.</w:t>
+      </w:r>
+    </w:p>
+    <w:p>
+      <w:pPr>
+        <w:numPr>
+          <w:ilvl w:val="0"/>
+          <w:numId w:val="14"/>
+        </w:numPr>
+        <w:spacing w:after="0" w:afterAutospacing="0" w:before="0" w:beforeAutospacing="0" w:line="240" w:lineRule="auto"/>
+        <w:rPr>
+          <w:rFonts w:ascii="Arial" w:cs="Arial" w:eastAsia="Arial" w:hAnsi="Arial"/>
+          <w:color w:val="000000"/>
+        </w:rPr>
+      </w:pPr>
+      <w:r>
+        <w:rPr>
+          <w:b w:val="1"/>
+          <w:rtl w:val="0"/>
+        </w:rPr>
+        <w:t xml:space="preserve">Commit files</w:t>
+      </w:r>
+      <w:r>
+        <w:rPr>
+          <w:rtl w:val="0"/>
+        </w:rPr>
+        <w:t xml:space="preserve">: A stage where the changes made to files are safely stored in a snapshot in the Git directory.</w:t>
+      </w:r>
+    </w:p>
+    <w:p>
+      <w:pPr>
+        <w:numPr>
+          <w:ilvl w:val="0"/>
+          <w:numId w:val="14"/>
+        </w:numPr>
+        <w:spacing w:after="0" w:afterAutospacing="0" w:before="0" w:beforeAutospacing="0" w:line="240" w:lineRule="auto"/>
+        <w:rPr>
+          <w:rFonts w:ascii="Arial" w:cs="Arial" w:eastAsia="Arial" w:hAnsi="Arial"/>
+          <w:color w:val="000000"/>
+        </w:rPr>
+      </w:pPr>
+      <w:r>
+        <w:rPr>
+          <w:b w:val="1"/>
+          <w:rtl w:val="0"/>
+        </w:rPr>
+        <w:t xml:space="preserve">Commit ID</w:t>
+      </w:r>
+      <w:r>
+        <w:rPr>
+          <w:rtl w:val="0"/>
+        </w:rPr>
+        <w:t xml:space="preserve">: An identifier next to the word </w:t>
+      </w:r>
+      <w:r>
+        <w:rPr>
+          <w:rFonts w:ascii="Roboto Mono" w:cs="Roboto Mono" w:eastAsia="Roboto Mono" w:hAnsi="Roboto Mono"/>
+          <w:color w:val="188038"/>
+          <w:rtl w:val="0"/>
+        </w:rPr>
+        <w:t xml:space="preserve">commit</w:t>
+      </w:r>
+      <w:r>
+        <w:rPr>
+          <w:rtl w:val="0"/>
+        </w:rPr>
+        <w:t xml:space="preserve"> in the log.</w:t>
+      </w:r>
+    </w:p>
+    <w:p>
+      <w:pPr>
+        <w:numPr>
+          <w:ilvl w:val="0"/>
+          <w:numId w:val="14"/>
+        </w:numPr>
+        <w:spacing w:after="0" w:afterAutospacing="0" w:before="0" w:beforeAutospacing="0" w:line="240" w:lineRule="auto"/>
+        <w:rPr>
+          <w:rFonts w:ascii="Arial" w:cs="Arial" w:eastAsia="Arial" w:hAnsi="Arial"/>
+          <w:color w:val="000000"/>
+        </w:rPr>
+      </w:pPr>
+      <w:r>
+        <w:rPr>
+          <w:b w:val="1"/>
+          <w:rtl w:val="0"/>
+        </w:rPr>
+        <w:t xml:space="preserve">Commit message</w:t>
+      </w:r>
+      <w:r>
+        <w:rPr>
+          <w:rtl w:val="0"/>
+        </w:rPr>
+        <w:t xml:space="preserve">: A summary and description with contextual information on the parts of the code or configuration of the commit change.</w:t>
+      </w:r>
+    </w:p>
+    <w:p>
+      <w:pPr>
+        <w:numPr>
+          <w:ilvl w:val="0"/>
+          <w:numId w:val="14"/>
+        </w:numPr>
+        <w:spacing w:after="0" w:afterAutospacing="0" w:before="0" w:beforeAutospacing="0" w:line="240" w:lineRule="auto"/>
+        <w:rPr>
+          <w:rFonts w:ascii="Arial" w:cs="Arial" w:eastAsia="Arial" w:hAnsi="Arial"/>
+          <w:color w:val="000000"/>
+        </w:rPr>
+      </w:pPr>
+      <w:r>
+        <w:rPr>
+          <w:b w:val="1"/>
+          <w:rtl w:val="0"/>
+        </w:rPr>
+        <w:t xml:space="preserve">Git staging area</w:t>
+      </w:r>
+      <w:r>
+        <w:rPr>
+          <w:rtl w:val="0"/>
+        </w:rPr>
+        <w:t xml:space="preserve">: A file maintained by Git that contains all the information about what files and changes are going to go into the next commit.</w:t>
+      </w:r>
+    </w:p>
+    <w:p>
+      <w:pPr>
+        <w:numPr>
+          <w:ilvl w:val="0"/>
+          <w:numId w:val="14"/>
+        </w:numPr>
+        <w:spacing w:after="0" w:afterAutospacing="0" w:before="0" w:beforeAutospacing="0" w:line="240" w:lineRule="auto"/>
+        <w:rPr>
+          <w:rFonts w:ascii="Arial" w:cs="Arial" w:eastAsia="Arial" w:hAnsi="Arial"/>
+          <w:color w:val="000000"/>
+        </w:rPr>
+      </w:pPr>
+      <w:r>
+        <w:rPr>
+          <w:b w:val="1"/>
+          <w:rtl w:val="0"/>
+        </w:rPr>
+        <w:t xml:space="preserve">Stage files</w:t>
+      </w:r>
+      <w:r>
+        <w:rPr>
+          <w:rtl w:val="0"/>
+        </w:rPr>
+        <w:t xml:space="preserve">: A stage where the changes to files are ready to be committed.</w:t>
+      </w:r>
+    </w:p>
+    <w:p>
+      <w:pPr>
+        <w:numPr>
+          <w:ilvl w:val="0"/>
+          <w:numId w:val="14"/>
+        </w:numPr>
+        <w:spacing w:after="0" w:afterAutospacing="0" w:before="0" w:beforeAutospacing="0" w:line="240" w:lineRule="auto"/>
+        <w:rPr>
+          <w:rFonts w:ascii="Arial" w:cs="Arial" w:eastAsia="Arial" w:hAnsi="Arial"/>
+          <w:color w:val="000000"/>
+        </w:rPr>
+      </w:pPr>
+      <w:r>
+        <w:rPr>
+          <w:b w:val="1"/>
+          <w:rtl w:val="0"/>
+        </w:rPr>
+        <w:t xml:space="preserve">Modified files</w:t>
+      </w:r>
+      <w:r>
+        <w:rPr>
+          <w:rtl w:val="0"/>
+        </w:rPr>
+        <w:t xml:space="preserve">: A stage where changes have been made to a file, but they have not been stored or committed.</w:t>
+      </w:r>
+    </w:p>
+    <w:p>
+      <w:pPr>
+        <w:numPr>
+          <w:ilvl w:val="0"/>
+          <w:numId w:val="14"/>
+        </w:numPr>
+        <w:spacing w:after="0" w:afterAutospacing="0" w:before="0" w:beforeAutospacing="0" w:line="240" w:lineRule="auto"/>
+        <w:rPr>
+          <w:rFonts w:ascii="Arial" w:cs="Arial" w:eastAsia="Arial" w:hAnsi="Arial"/>
+          <w:color w:val="000000"/>
+        </w:rPr>
+      </w:pPr>
+      <w:r>
+        <w:rPr>
+          <w:b w:val="1"/>
+          <w:rtl w:val="0"/>
+        </w:rPr>
+        <w:t xml:space="preserve">Tracked</w:t>
+      </w:r>
+      <w:r>
+        <w:rPr>
+          <w:rtl w:val="0"/>
+        </w:rPr>
+        <w:t xml:space="preserve">: A file’s changes are recorded.</w:t>
+      </w:r>
+    </w:p>
+    <w:p>
+      <w:pPr>
+        <w:numPr>
+          <w:ilvl w:val="0"/>
+          <w:numId w:val="14"/>
+        </w:numPr>
+        <w:spacing w:after="0" w:afterAutospacing="0" w:before="0" w:beforeAutospacing="0" w:line="240" w:lineRule="auto"/>
+        <w:rPr>
+          <w:rFonts w:ascii="Arial" w:cs="Arial" w:eastAsia="Arial" w:hAnsi="Arial"/>
+          <w:color w:val="000000"/>
+        </w:rPr>
+      </w:pPr>
+      <w:r>
+        <w:rPr>
+          <w:b w:val="1"/>
+          <w:rtl w:val="0"/>
+        </w:rPr>
+        <w:t xml:space="preserve">Untracked</w:t>
+      </w:r>
+      <w:r>
+        <w:rPr>
+          <w:rtl w:val="0"/>
+        </w:rPr>
+        <w:t xml:space="preserve">: A file’s changes are not recorded.</w:t>
+      </w:r>
+    </w:p>
+    <w:p>
+      <w:pPr>
+        <w:numPr>
+          <w:ilvl w:val="0"/>
+          <w:numId w:val="14"/>
+        </w:numPr>
+        <w:spacing w:after="0" w:afterAutospacing="0" w:before="0" w:beforeAutospacing="0" w:line="240" w:lineRule="auto"/>
+        <w:rPr>
+          <w:rFonts w:ascii="Arial" w:cs="Arial" w:eastAsia="Arial" w:hAnsi="Arial"/>
+          <w:color w:val="000000"/>
+        </w:rPr>
+      </w:pPr>
+      <w:r>
+        <w:rPr>
+          <w:b w:val="1"/>
+          <w:rtl w:val="0"/>
+        </w:rPr>
+        <w:t xml:space="preserve">Branch</w:t>
+      </w:r>
+      <w:r>
+        <w:rPr>
+          <w:rtl w:val="0"/>
+        </w:rPr>
+        <w:t xml:space="preserve">: A pointer to a particular commit, representing an independent line of development in a project.</w:t>
+      </w:r>
+    </w:p>
+    <w:p>
+      <w:pPr>
+        <w:numPr>
+          <w:ilvl w:val="0"/>
+          <w:numId w:val="14"/>
+        </w:numPr>
+        <w:spacing w:after="0" w:afterAutospacing="0" w:before="0" w:beforeAutospacing="0" w:line="240" w:lineRule="auto"/>
+        <w:rPr>
+          <w:rFonts w:ascii="Arial" w:cs="Arial" w:eastAsia="Arial" w:hAnsi="Arial"/>
+          <w:color w:val="000000"/>
+        </w:rPr>
+      </w:pPr>
+      <w:r>
+        <w:rPr>
+          <w:b w:val="1"/>
+          <w:rtl w:val="0"/>
+        </w:rPr>
+        <w:t xml:space="preserve">Head</w:t>
+      </w:r>
+      <w:r>
+        <w:rPr>
+          <w:rtl w:val="0"/>
+        </w:rPr>
+        <w:t xml:space="preserve">: This points to the top of the branch that is being used.</w:t>
+      </w:r>
+    </w:p>
+    <w:p>
+      <w:pPr>
+        <w:numPr>
+          <w:ilvl w:val="0"/>
+          <w:numId w:val="14"/>
+        </w:numPr>
+        <w:spacing w:after="0" w:afterAutospacing="0" w:before="0" w:beforeAutospacing="0" w:line="240" w:lineRule="auto"/>
+        <w:rPr>
+          <w:rFonts w:ascii="Arial" w:cs="Arial" w:eastAsia="Arial" w:hAnsi="Arial"/>
+          <w:color w:val="000000"/>
+        </w:rPr>
+      </w:pPr>
+      <w:r>
+        <w:rPr>
+          <w:b w:val="1"/>
+          <w:rtl w:val="0"/>
+        </w:rPr>
+        <w:t xml:space="preserve">Master</w:t>
+      </w:r>
+      <w:r>
+        <w:rPr>
+          <w:rtl w:val="0"/>
+        </w:rPr>
+        <w:t xml:space="preserve">: The default branch that Git creates when a new repository is initialized; commonly used to place the approved pieces of a project.</w:t>
+      </w:r>
+    </w:p>
+    <w:p>
+      <w:pPr>
+        <w:numPr>
+          <w:ilvl w:val="0"/>
+          <w:numId w:val="14"/>
+        </w:numPr>
+        <w:spacing w:after="0" w:afterAutospacing="0" w:before="0" w:beforeAutospacing="0" w:line="240" w:lineRule="auto"/>
+        <w:rPr>
+          <w:rFonts w:ascii="Arial" w:cs="Arial" w:eastAsia="Arial" w:hAnsi="Arial"/>
+          <w:color w:val="000000"/>
+        </w:rPr>
+      </w:pPr>
+      <w:r>
+        <w:rPr>
+          <w:b w:val="1"/>
+          <w:rtl w:val="0"/>
+        </w:rPr>
+        <w:t xml:space="preserve">Merge</w:t>
+      </w:r>
+      <w:r>
+        <w:rPr>
+          <w:rtl w:val="0"/>
+        </w:rPr>
+        <w:t xml:space="preserve">: An operation that combines the origin/master branch into a local master branch.</w:t>
+      </w:r>
+    </w:p>
+    <w:p>
+      <w:pPr>
+        <w:numPr>
+          <w:ilvl w:val="0"/>
+          <w:numId w:val="14"/>
+        </w:numPr>
+        <w:spacing w:after="0" w:afterAutospacing="0" w:before="0" w:beforeAutospacing="0" w:line="240" w:lineRule="auto"/>
+        <w:rPr>
+          <w:rFonts w:ascii="Arial" w:cs="Arial" w:eastAsia="Arial" w:hAnsi="Arial"/>
+          <w:color w:val="000000"/>
+        </w:rPr>
+      </w:pPr>
+      <w:r>
+        <w:rPr>
+          <w:b w:val="1"/>
+          <w:rtl w:val="0"/>
+        </w:rPr>
+        <w:t xml:space="preserve">Fast-forward merge</w:t>
+      </w:r>
+      <w:r>
+        <w:rPr>
+          <w:rtl w:val="0"/>
+        </w:rPr>
+        <w:t xml:space="preserve">: A merge when all the commits in the checked out branch are also in the branch that's being merged.</w:t>
+      </w:r>
+    </w:p>
+    <w:p>
+      <w:pPr>
+        <w:numPr>
+          <w:ilvl w:val="0"/>
+          <w:numId w:val="14"/>
+        </w:numPr>
+        <w:spacing w:after="0" w:afterAutospacing="0" w:before="0" w:beforeAutospacing="0" w:line="240" w:lineRule="auto"/>
+        <w:rPr>
+          <w:rFonts w:ascii="Arial" w:cs="Arial" w:eastAsia="Arial" w:hAnsi="Arial"/>
+          <w:color w:val="000000"/>
+        </w:rPr>
+      </w:pPr>
+      <w:r>
+        <w:rPr>
+          <w:b w:val="1"/>
+          <w:rtl w:val="0"/>
+        </w:rPr>
+        <w:t xml:space="preserve">Three-way merge</w:t>
+      </w:r>
+      <w:r>
+        <w:rPr>
+          <w:rtl w:val="0"/>
+        </w:rPr>
+        <w:t xml:space="preserve">: A merge that uses the snapshots at the two branch tips along with their most recent common ancestor (the commit before the divergence).</w:t>
+      </w:r>
+    </w:p>
+    <w:p>
+      <w:pPr>
+        <w:numPr>
+          <w:ilvl w:val="0"/>
+          <w:numId w:val="14"/>
+        </w:numPr>
+        <w:spacing w:after="0" w:afterAutospacing="0" w:before="0" w:beforeAutospacing="0" w:line="240" w:lineRule="auto"/>
+        <w:rPr>
+          <w:rFonts w:ascii="Arial" w:cs="Arial" w:eastAsia="Arial" w:hAnsi="Arial"/>
+          <w:color w:val="000000"/>
+        </w:rPr>
+      </w:pPr>
+      <w:r>
+        <w:rPr>
+          <w:b w:val="1"/>
+          <w:rtl w:val="0"/>
+        </w:rPr>
+        <w:t xml:space="preserve">Merge conflict</w:t>
+      </w:r>
+      <w:r>
+        <w:rPr>
+          <w:rtl w:val="0"/>
+        </w:rPr>
+        <w:t xml:space="preserve">: This occurs when the changes are made on the same part of the same file, and Git won't know how to merge those changes.</w:t>
+      </w:r>
+    </w:p>
+    <w:p>
+      <w:pPr>
+        <w:numPr>
+          <w:ilvl w:val="0"/>
+          <w:numId w:val="14"/>
+        </w:numPr>
+        <w:spacing w:after="0" w:afterAutospacing="0" w:before="0" w:beforeAutospacing="0" w:line="240" w:lineRule="auto"/>
+        <w:rPr>
+          <w:rFonts w:ascii="Arial" w:cs="Arial" w:eastAsia="Arial" w:hAnsi="Arial"/>
+          <w:color w:val="000000"/>
+        </w:rPr>
+      </w:pPr>
+      <w:r>
+        <w:rPr>
+          <w:b w:val="1"/>
+          <w:rtl w:val="0"/>
+        </w:rPr>
+        <w:t xml:space="preserve">Rollback</w:t>
+      </w:r>
+      <w:r>
+        <w:rPr>
+          <w:rtl w:val="0"/>
+        </w:rPr>
+        <w:t xml:space="preserve">: The act of reverting changes made to software to a previous state.</w:t>
+      </w:r>
+    </w:p>
+    <w:p>
+      <w:pPr>
+        <w:numPr>
+          <w:ilvl w:val="0"/>
+          <w:numId w:val="14"/>
+        </w:numPr>
+        <w:spacing w:after="0" w:afterAutospacing="0" w:before="0" w:beforeAutospacing="0" w:line="240" w:lineRule="auto"/>
+        <w:rPr>
+          <w:rFonts w:ascii="Arial" w:cs="Arial" w:eastAsia="Arial" w:hAnsi="Arial"/>
+          <w:color w:val="000000"/>
+        </w:rPr>
+      </w:pPr>
+      <w:r>
+        <w:rPr>
+          <w:b w:val="1"/>
+          <w:rtl w:val="0"/>
+        </w:rPr>
+        <w:t xml:space="preserve">Rebasing</w:t>
+      </w:r>
+      <w:r>
+        <w:rPr>
+          <w:rtl w:val="0"/>
+        </w:rPr>
+        <w:t xml:space="preserve">: The act of changing the base commit used for a branch.</w:t>
+      </w:r>
+    </w:p>
+    <w:p>
+      <w:pPr>
+        <w:numPr>
+          <w:ilvl w:val="0"/>
+          <w:numId w:val="14"/>
+        </w:numPr>
+        <w:spacing w:after="0" w:afterAutospacing="0" w:before="0" w:beforeAutospacing="0" w:line="240" w:lineRule="auto"/>
+        <w:rPr>
+          <w:rFonts w:ascii="Arial" w:cs="Arial" w:eastAsia="Arial" w:hAnsi="Arial"/>
+          <w:color w:val="000000"/>
+        </w:rPr>
+      </w:pPr>
+      <w:r>
+        <w:rPr>
+          <w:b w:val="1"/>
+          <w:rtl w:val="0"/>
+        </w:rPr>
+        <w:t xml:space="preserve">Patch</w:t>
+      </w:r>
+      <w:r>
+        <w:rPr>
+          <w:rtl w:val="0"/>
+        </w:rPr>
+        <w:t xml:space="preserve">: A command that can detect that there were changes made to the file and will do its best to apply the changes.</w:t>
+      </w:r>
+    </w:p>
+    <w:p>
+      <w:pPr>
+        <w:numPr>
+          <w:ilvl w:val="0"/>
+          <w:numId w:val="14"/>
+        </w:numPr>
+        <w:spacing w:after="0" w:afterAutospacing="0" w:before="0" w:beforeAutospacing="0" w:line="240" w:lineRule="auto"/>
+        <w:rPr>
+          <w:rFonts w:ascii="Arial" w:cs="Arial" w:eastAsia="Arial" w:hAnsi="Arial"/>
+          <w:color w:val="000000"/>
+        </w:rPr>
+      </w:pPr>
+      <w:r>
+        <w:rPr>
+          <w:b w:val="1"/>
+          <w:rtl w:val="0"/>
+        </w:rPr>
+        <w:t xml:space="preserve">Diff</w:t>
+      </w:r>
+      <w:r>
+        <w:rPr>
+          <w:rtl w:val="0"/>
+        </w:rPr>
+        <w:t xml:space="preserve">: A command to find the differences between two files.</w:t>
+      </w:r>
+    </w:p>
+    <w:p>
+      <w:pPr>
+        <w:numPr>
+          <w:ilvl w:val="0"/>
+          <w:numId w:val="14"/>
+        </w:numPr>
+        <w:spacing w:after="0" w:afterAutospacing="0" w:before="0" w:beforeAutospacing="0" w:line="240" w:lineRule="auto"/>
+        <w:rPr>
+          <w:rFonts w:ascii="Arial" w:cs="Arial" w:eastAsia="Arial" w:hAnsi="Arial"/>
+          <w:color w:val="000000"/>
+        </w:rPr>
+      </w:pPr>
+      <w:r>
+        <w:rPr>
+          <w:b w:val="1"/>
+          <w:rtl w:val="0"/>
+        </w:rPr>
+        <w:t xml:space="preserve">Git log</w:t>
+      </w:r>
+      <w:r>
+        <w:rPr>
+          <w:rtl w:val="0"/>
+        </w:rPr>
+        <w:t xml:space="preserve">: A log that displays commit messages.</w:t>
+      </w:r>
+    </w:p>
+    <w:p>
+      <w:pPr>
+        <w:numPr>
+          <w:ilvl w:val="0"/>
+          <w:numId w:val="14"/>
+        </w:numPr>
+        <w:spacing w:after="0" w:afterAutospacing="0" w:before="0" w:beforeAutospacing="0" w:line="240" w:lineRule="auto"/>
+        <w:rPr>
+          <w:rFonts w:ascii="Arial" w:cs="Arial" w:eastAsia="Arial" w:hAnsi="Arial"/>
+          <w:color w:val="000000"/>
+        </w:rPr>
+      </w:pPr>
+      <w:r>
+        <w:rPr>
+          <w:b w:val="1"/>
+          <w:rtl w:val="0"/>
+        </w:rPr>
+        <w:t xml:space="preserve">Remote repositories</w:t>
+      </w:r>
+      <w:r>
+        <w:rPr>
+          <w:rtl w:val="0"/>
+        </w:rPr>
+        <w:t xml:space="preserve">: Repositories that enable developers to work independently on local copies while contributing to a shared project.</w:t>
+      </w:r>
+    </w:p>
+    <w:p>
+      <w:pPr>
+        <w:numPr>
+          <w:ilvl w:val="0"/>
+          <w:numId w:val="14"/>
+        </w:numPr>
+        <w:spacing w:after="0" w:afterAutospacing="0" w:before="0" w:beforeAutospacing="0" w:line="240" w:lineRule="auto"/>
+        <w:rPr>
+          <w:rFonts w:ascii="Arial" w:cs="Arial" w:eastAsia="Arial" w:hAnsi="Arial"/>
+          <w:color w:val="000000"/>
+        </w:rPr>
+      </w:pPr>
+      <w:r>
+        <w:rPr>
+          <w:b w:val="1"/>
+          <w:rtl w:val="0"/>
+        </w:rPr>
+        <w:t xml:space="preserve">Remote branches</w:t>
+      </w:r>
+      <w:r>
+        <w:rPr>
+          <w:rtl w:val="0"/>
+        </w:rPr>
+        <w:t xml:space="preserve">: Read-only branches that reflect data from a remote repository.</w:t>
+      </w:r>
+    </w:p>
+    <w:p>
+      <w:pPr>
+        <w:numPr>
+          <w:ilvl w:val="0"/>
+          <w:numId w:val="14"/>
+        </w:numPr>
+        <w:spacing w:after="0" w:afterAutospacing="0" w:before="0" w:beforeAutospacing="0" w:line="240" w:lineRule="auto"/>
+        <w:rPr>
+          <w:rFonts w:ascii="Arial" w:cs="Arial" w:eastAsia="Arial" w:hAnsi="Arial"/>
+          <w:color w:val="000000"/>
+        </w:rPr>
+      </w:pPr>
+      <w:r>
+        <w:rPr>
+          <w:b w:val="1"/>
+          <w:rtl w:val="0"/>
+        </w:rPr>
+        <w:t xml:space="preserve">Private key</w:t>
+      </w:r>
+      <w:r>
+        <w:rPr>
+          <w:rtl w:val="0"/>
+        </w:rPr>
+        <w:t xml:space="preserve">: A secret cryptographic key used to decrypt data encrypted with the corresponding public key.</w:t>
+      </w:r>
+    </w:p>
+    <w:p>
+      <w:pPr>
+        <w:numPr>
+          <w:ilvl w:val="0"/>
+          <w:numId w:val="14"/>
+        </w:numPr>
+        <w:spacing w:after="0" w:afterAutospacing="0" w:before="0" w:beforeAutospacing="0" w:line="240" w:lineRule="auto"/>
+        <w:rPr>
+          <w:rFonts w:ascii="Arial" w:cs="Arial" w:eastAsia="Arial" w:hAnsi="Arial"/>
+          <w:color w:val="000000"/>
+        </w:rPr>
+      </w:pPr>
+      <w:r>
+        <w:rPr>
+          <w:b w:val="1"/>
+          <w:rtl w:val="0"/>
+        </w:rPr>
+        <w:t xml:space="preserve">Public key</w:t>
+      </w:r>
+      <w:r>
+        <w:rPr>
+          <w:rtl w:val="0"/>
+        </w:rPr>
+        <w:t xml:space="preserve">: A cryptographic structure used for secure communication and validating digital signatures.</w:t>
+      </w:r>
+    </w:p>
+    <w:p>
+      <w:pPr>
+        <w:numPr>
+          <w:ilvl w:val="0"/>
+          <w:numId w:val="14"/>
+        </w:numPr>
+        <w:spacing w:after="0" w:afterAutospacing="0" w:before="0" w:beforeAutospacing="0" w:line="240" w:lineRule="auto"/>
+        <w:rPr>
+          <w:rFonts w:ascii="Arial" w:cs="Arial" w:eastAsia="Arial" w:hAnsi="Arial"/>
+          <w:color w:val="000000"/>
+        </w:rPr>
+      </w:pPr>
+      <w:r>
+        <w:rPr>
+          <w:b w:val="1"/>
+          <w:rtl w:val="0"/>
+        </w:rPr>
+        <w:t xml:space="preserve">Secure Shell (SSH)</w:t>
+      </w:r>
+      <w:r>
+        <w:rPr>
+          <w:rtl w:val="0"/>
+        </w:rPr>
+        <w:t xml:space="preserve">: A secure protocol for connecting to servers remotely.</w:t>
+      </w:r>
+    </w:p>
+    <w:p>
+      <w:pPr>
+        <w:numPr>
+          <w:ilvl w:val="0"/>
+          <w:numId w:val="14"/>
+        </w:numPr>
+        <w:spacing w:after="0" w:afterAutospacing="0" w:before="0" w:beforeAutospacing="0" w:line="240" w:lineRule="auto"/>
+        <w:rPr>
+          <w:rFonts w:ascii="Arial" w:cs="Arial" w:eastAsia="Arial" w:hAnsi="Arial"/>
+          <w:color w:val="000000"/>
+        </w:rPr>
+      </w:pPr>
+      <w:r>
+        <w:rPr>
+          <w:b w:val="1"/>
+          <w:rtl w:val="0"/>
+        </w:rPr>
+        <w:t xml:space="preserve">SSH protocol</w:t>
+      </w:r>
+      <w:r>
+        <w:rPr>
+          <w:rtl w:val="0"/>
+        </w:rPr>
+        <w:t xml:space="preserve">: A standard based on public-key encryption used for remote server access.</w:t>
+      </w:r>
+    </w:p>
+    <w:p>
+      <w:pPr>
+        <w:numPr>
+          <w:ilvl w:val="0"/>
+          <w:numId w:val="14"/>
+        </w:numPr>
+        <w:spacing w:after="0" w:afterAutospacing="0" w:before="0" w:beforeAutospacing="0" w:line="240" w:lineRule="auto"/>
+        <w:rPr>
+          <w:rFonts w:ascii="Arial" w:cs="Arial" w:eastAsia="Arial" w:hAnsi="Arial"/>
+          <w:color w:val="000000"/>
+        </w:rPr>
+      </w:pPr>
+      <w:r>
+        <w:rPr>
+          <w:b w:val="1"/>
+          <w:rtl w:val="0"/>
+        </w:rPr>
+        <w:t xml:space="preserve">SSH key</w:t>
+      </w:r>
+      <w:r>
+        <w:rPr>
+          <w:rtl w:val="0"/>
+        </w:rPr>
+        <w:t xml:space="preserve">: A credential used for SSH authentication.</w:t>
+      </w:r>
+    </w:p>
+    <w:p>
+      <w:pPr>
+        <w:numPr>
+          <w:ilvl w:val="0"/>
+          <w:numId w:val="14"/>
+        </w:numPr>
+        <w:spacing w:after="0" w:afterAutospacing="0" w:before="0" w:beforeAutospacing="0" w:line="240" w:lineRule="auto"/>
+        <w:rPr>
+          <w:rFonts w:ascii="Arial" w:cs="Arial" w:eastAsia="Arial" w:hAnsi="Arial"/>
+          <w:color w:val="000000"/>
+        </w:rPr>
+      </w:pPr>
+      <w:r>
+        <w:rPr>
+          <w:b w:val="1"/>
+          <w:rtl w:val="0"/>
+        </w:rPr>
+        <w:t xml:space="preserve">SSH client</w:t>
+      </w:r>
+      <w:r>
+        <w:rPr>
+          <w:rtl w:val="0"/>
+        </w:rPr>
+        <w:t xml:space="preserve">: Software that initiates a secure connection to an SSH server.</w:t>
+      </w:r>
+    </w:p>
+    <w:p>
+      <w:pPr>
+        <w:numPr>
+          <w:ilvl w:val="0"/>
+          <w:numId w:val="14"/>
+        </w:numPr>
+        <w:spacing w:after="0" w:afterAutospacing="0" w:before="0" w:beforeAutospacing="0" w:line="240" w:lineRule="auto"/>
+        <w:rPr>
+          <w:rFonts w:ascii="Arial" w:cs="Arial" w:eastAsia="Arial" w:hAnsi="Arial"/>
+          <w:color w:val="000000"/>
+        </w:rPr>
+      </w:pPr>
+      <w:r>
+        <w:rPr>
+          <w:b w:val="1"/>
+          <w:rtl w:val="0"/>
+        </w:rPr>
+        <w:t xml:space="preserve">SSH server</w:t>
+      </w:r>
+      <w:r>
+        <w:rPr>
+          <w:rtl w:val="0"/>
+        </w:rPr>
+        <w:t xml:space="preserve">: A system that accepts incoming SSH connections, authenticates them, and establishes secure sessions.</w:t>
+      </w:r>
+    </w:p>
+    <w:p>
+      <w:pPr>
+        <w:numPr>
+          <w:ilvl w:val="0"/>
+          <w:numId w:val="14"/>
+        </w:numPr>
+        <w:spacing w:after="0" w:afterAutospacing="0" w:before="0" w:beforeAutospacing="0" w:line="240" w:lineRule="auto"/>
+        <w:rPr>
+          <w:rFonts w:ascii="Arial" w:cs="Arial" w:eastAsia="Arial" w:hAnsi="Arial"/>
+          <w:color w:val="000000"/>
+        </w:rPr>
+      </w:pPr>
+      <w:r>
+        <w:rPr>
+          <w:b w:val="1"/>
+          <w:rtl w:val="0"/>
+        </w:rPr>
+        <w:t xml:space="preserve">Application Programming Interface (API) key</w:t>
+      </w:r>
+      <w:r>
+        <w:rPr>
+          <w:rtl w:val="0"/>
+        </w:rPr>
+        <w:t xml:space="preserve">: An authentication token used to call an API and identify the person, programmer, or program accessing a system.</w:t>
+      </w:r>
+    </w:p>
+    <w:p>
+      <w:pPr>
+        <w:numPr>
+          <w:ilvl w:val="0"/>
+          <w:numId w:val="14"/>
+        </w:numPr>
+        <w:spacing w:after="0" w:afterAutospacing="0" w:before="0" w:beforeAutospacing="0" w:line="240" w:lineRule="auto"/>
+        <w:rPr>
+          <w:rFonts w:ascii="Arial" w:cs="Arial" w:eastAsia="Arial" w:hAnsi="Arial"/>
+          <w:color w:val="000000"/>
+        </w:rPr>
+      </w:pPr>
+      <w:r>
+        <w:rPr>
+          <w:b w:val="1"/>
+          <w:rtl w:val="0"/>
+        </w:rPr>
+        <w:t xml:space="preserve">Computer protocols</w:t>
+      </w:r>
+      <w:r>
+        <w:rPr>
+          <w:rtl w:val="0"/>
+        </w:rPr>
+        <w:t xml:space="preserve">: Guidelines published as open standards that allow protocols to be implemented across various products.</w:t>
+      </w:r>
+    </w:p>
+    <w:p>
+      <w:pPr>
+        <w:numPr>
+          <w:ilvl w:val="0"/>
+          <w:numId w:val="14"/>
+        </w:numPr>
+        <w:spacing w:after="240" w:before="0" w:beforeAutospacing="0" w:line="240" w:lineRule="auto"/>
+        <w:rPr>
+          <w:rFonts w:ascii="Arial" w:cs="Arial" w:eastAsia="Arial" w:hAnsi="Arial"/>
+          <w:color w:val="000000"/>
+        </w:rPr>
+      </w:pPr>
+      <w:r>
+        <w:rPr>
+          <w:b w:val="1"/>
+          <w:rtl w:val="0"/>
+        </w:rPr>
+        <w:t xml:space="preserve">DNS zone file</w:t>
+      </w:r>
+      <w:r>
+        <w:rPr>
+          <w:rtl w:val="0"/>
+        </w:rPr>
+        <w:t xml:space="preserve">: A configuration file that specifies the mappings between IP addresses and host names in your network.</w:t>
+      </w:r>
+      <w:r>
+        <w:rPr>
+          <w:rtl w:val="0"/>
+        </w:rPr>
+        <w:br w:type="textWrapping"/>
+      </w:r>
+    </w:p>
+    <w:p>
+      <w:pPr>
+        <w:rPr/>
+      </w:pPr>
+      <w:r>
+        <w:pict>
+          <v:rect style="width:0.0pt;height:1.5pt" o:hr="t" o:hrstd="t" o:hralign="center" fillcolor="#A0A0A0" stroked="f"/>
+        </w:pict>
+      </w:r>
+      <w:r>
+        <w:rPr>
+          <w:rtl w:val="0"/>
+        </w:rPr>
+      </w:r>
+    </w:p>
+    <w:p>
+      <w:pPr>
+        <w:pStyle w:val="Heading1"/>
+        <w:keepNext w:val="0"/>
+        <w:keepLines w:val="0"/>
+        <w:spacing w:after="80" w:before="360" w:line="360" w:lineRule="auto"/>
+        <w:rPr/>
+      </w:pPr>
+      <w:bookmarkStart w:colFirst="0" w:colLast="0" w:name="_wkd6j7wg66wg" w:id="32"/>
+      <w:bookmarkEnd w:id="32"/>
       <w:r>
         <w:rPr>
           <w:rtl w:val="0"/>
@@ -5421,7 +5818,7 @@
         </w:rPr>
         <w:t xml:space="preserve"> </w:t>
       </w:r>
-      <w:hyperlink r:id="rId13">
+      <w:hyperlink r:id="rId15">
         <w:r>
           <w:rPr>
             <w:color w:val="1155cc"/>
@@ -5452,7 +5849,7 @@
         </w:rPr>
         <w:t xml:space="preserve">Website:</w:t>
       </w:r>
-      <w:hyperlink r:id="rId14">
+      <w:hyperlink r:id="rId16">
         <w:r>
           <w:rPr>
             <w:rtl w:val="0"/>
@@ -5460,7 +5857,7 @@
           <w:t xml:space="preserve"> </w:t>
         </w:r>
       </w:hyperlink>
-      <w:hyperlink r:id="rId15">
+      <w:hyperlink r:id="rId17">
         <w:r>
           <w:rPr>
             <w:color w:val="1155cc"/>
@@ -5471,25 +5868,6 @@
           <w:br w:type="textWrapping"/>
         </w:r>
       </w:hyperlink>
-      <w:r>
-        <w:rPr>
-          <w:rtl w:val="0"/>
-        </w:rPr>
-      </w:r>
-    </w:p>
-    <w:p>
-      <w:pPr>
-        <w:pageBreakBefore w:val="0"/>
-        <w:pBdr>
-          <w:top w:space="0" w:sz="0" w:val="nil"/>
-          <w:left w:space="0" w:sz="0" w:val="nil"/>
-          <w:bottom w:space="0" w:sz="0" w:val="nil"/>
-          <w:right w:space="0" w:sz="0" w:val="nil"/>
-          <w:between w:space="0" w:sz="0" w:val="nil"/>
-        </w:pBdr>
-        <w:shd w:fill="auto" w:val="clear"/>
-        <w:rPr/>
-      </w:pPr>
       <w:r>
         <w:rPr>
           <w:rtl w:val="0"/>
@@ -7048,6 +7426,226 @@
     </w:lvl>
   </w:abstractNum>
   <w:abstractNum w:abstractNumId="15">
+    <w:lvl w:ilvl="0">
+      <w:start w:val="1"/>
+      <w:numFmt w:val="bullet"/>
+      <w:lvlText w:val="●"/>
+      <w:lvlJc w:val="left"/>
+      <w:pPr>
+        <w:ind w:left="720" w:hanging="360"/>
+      </w:pPr>
+      <w:rPr>
+        <w:u w:val="none"/>
+      </w:rPr>
+    </w:lvl>
+    <w:lvl w:ilvl="1">
+      <w:start w:val="1"/>
+      <w:numFmt w:val="bullet"/>
+      <w:lvlText w:val="○"/>
+      <w:lvlJc w:val="left"/>
+      <w:pPr>
+        <w:ind w:left="1440" w:hanging="360"/>
+      </w:pPr>
+      <w:rPr>
+        <w:u w:val="none"/>
+      </w:rPr>
+    </w:lvl>
+    <w:lvl w:ilvl="2">
+      <w:start w:val="1"/>
+      <w:numFmt w:val="bullet"/>
+      <w:lvlText w:val="■"/>
+      <w:lvlJc w:val="left"/>
+      <w:pPr>
+        <w:ind w:left="2160" w:hanging="360"/>
+      </w:pPr>
+      <w:rPr>
+        <w:u w:val="none"/>
+      </w:rPr>
+    </w:lvl>
+    <w:lvl w:ilvl="3">
+      <w:start w:val="1"/>
+      <w:numFmt w:val="bullet"/>
+      <w:lvlText w:val="●"/>
+      <w:lvlJc w:val="left"/>
+      <w:pPr>
+        <w:ind w:left="2880" w:hanging="360"/>
+      </w:pPr>
+      <w:rPr>
+        <w:u w:val="none"/>
+      </w:rPr>
+    </w:lvl>
+    <w:lvl w:ilvl="4">
+      <w:start w:val="1"/>
+      <w:numFmt w:val="bullet"/>
+      <w:lvlText w:val="○"/>
+      <w:lvlJc w:val="left"/>
+      <w:pPr>
+        <w:ind w:left="3600" w:hanging="360"/>
+      </w:pPr>
+      <w:rPr>
+        <w:u w:val="none"/>
+      </w:rPr>
+    </w:lvl>
+    <w:lvl w:ilvl="5">
+      <w:start w:val="1"/>
+      <w:numFmt w:val="bullet"/>
+      <w:lvlText w:val="■"/>
+      <w:lvlJc w:val="left"/>
+      <w:pPr>
+        <w:ind w:left="4320" w:hanging="360"/>
+      </w:pPr>
+      <w:rPr>
+        <w:u w:val="none"/>
+      </w:rPr>
+    </w:lvl>
+    <w:lvl w:ilvl="6">
+      <w:start w:val="1"/>
+      <w:numFmt w:val="bullet"/>
+      <w:lvlText w:val="●"/>
+      <w:lvlJc w:val="left"/>
+      <w:pPr>
+        <w:ind w:left="5040" w:hanging="360"/>
+      </w:pPr>
+      <w:rPr>
+        <w:u w:val="none"/>
+      </w:rPr>
+    </w:lvl>
+    <w:lvl w:ilvl="7">
+      <w:start w:val="1"/>
+      <w:numFmt w:val="bullet"/>
+      <w:lvlText w:val="○"/>
+      <w:lvlJc w:val="left"/>
+      <w:pPr>
+        <w:ind w:left="5760" w:hanging="360"/>
+      </w:pPr>
+      <w:rPr>
+        <w:u w:val="none"/>
+      </w:rPr>
+    </w:lvl>
+    <w:lvl w:ilvl="8">
+      <w:start w:val="1"/>
+      <w:numFmt w:val="bullet"/>
+      <w:lvlText w:val="■"/>
+      <w:lvlJc w:val="left"/>
+      <w:pPr>
+        <w:ind w:left="6480" w:hanging="360"/>
+      </w:pPr>
+      <w:rPr>
+        <w:u w:val="none"/>
+      </w:rPr>
+    </w:lvl>
+  </w:abstractNum>
+  <w:abstractNum w:abstractNumId="16">
+    <w:lvl w:ilvl="0">
+      <w:start w:val="1"/>
+      <w:numFmt w:val="bullet"/>
+      <w:lvlText w:val="●"/>
+      <w:lvlJc w:val="left"/>
+      <w:pPr>
+        <w:ind w:left="720" w:hanging="360"/>
+      </w:pPr>
+      <w:rPr>
+        <w:u w:val="none"/>
+      </w:rPr>
+    </w:lvl>
+    <w:lvl w:ilvl="1">
+      <w:start w:val="1"/>
+      <w:numFmt w:val="bullet"/>
+      <w:lvlText w:val="○"/>
+      <w:lvlJc w:val="left"/>
+      <w:pPr>
+        <w:ind w:left="1440" w:hanging="360"/>
+      </w:pPr>
+      <w:rPr>
+        <w:u w:val="none"/>
+      </w:rPr>
+    </w:lvl>
+    <w:lvl w:ilvl="2">
+      <w:start w:val="1"/>
+      <w:numFmt w:val="bullet"/>
+      <w:lvlText w:val="■"/>
+      <w:lvlJc w:val="left"/>
+      <w:pPr>
+        <w:ind w:left="2160" w:hanging="360"/>
+      </w:pPr>
+      <w:rPr>
+        <w:u w:val="none"/>
+      </w:rPr>
+    </w:lvl>
+    <w:lvl w:ilvl="3">
+      <w:start w:val="1"/>
+      <w:numFmt w:val="bullet"/>
+      <w:lvlText w:val="●"/>
+      <w:lvlJc w:val="left"/>
+      <w:pPr>
+        <w:ind w:left="2880" w:hanging="360"/>
+      </w:pPr>
+      <w:rPr>
+        <w:u w:val="none"/>
+      </w:rPr>
+    </w:lvl>
+    <w:lvl w:ilvl="4">
+      <w:start w:val="1"/>
+      <w:numFmt w:val="bullet"/>
+      <w:lvlText w:val="○"/>
+      <w:lvlJc w:val="left"/>
+      <w:pPr>
+        <w:ind w:left="3600" w:hanging="360"/>
+      </w:pPr>
+      <w:rPr>
+        <w:u w:val="none"/>
+      </w:rPr>
+    </w:lvl>
+    <w:lvl w:ilvl="5">
+      <w:start w:val="1"/>
+      <w:numFmt w:val="bullet"/>
+      <w:lvlText w:val="■"/>
+      <w:lvlJc w:val="left"/>
+      <w:pPr>
+        <w:ind w:left="4320" w:hanging="360"/>
+      </w:pPr>
+      <w:rPr>
+        <w:u w:val="none"/>
+      </w:rPr>
+    </w:lvl>
+    <w:lvl w:ilvl="6">
+      <w:start w:val="1"/>
+      <w:numFmt w:val="bullet"/>
+      <w:lvlText w:val="●"/>
+      <w:lvlJc w:val="left"/>
+      <w:pPr>
+        <w:ind w:left="5040" w:hanging="360"/>
+      </w:pPr>
+      <w:rPr>
+        <w:u w:val="none"/>
+      </w:rPr>
+    </w:lvl>
+    <w:lvl w:ilvl="7">
+      <w:start w:val="1"/>
+      <w:numFmt w:val="bullet"/>
+      <w:lvlText w:val="○"/>
+      <w:lvlJc w:val="left"/>
+      <w:pPr>
+        <w:ind w:left="5760" w:hanging="360"/>
+      </w:pPr>
+      <w:rPr>
+        <w:u w:val="none"/>
+      </w:rPr>
+    </w:lvl>
+    <w:lvl w:ilvl="8">
+      <w:start w:val="1"/>
+      <w:numFmt w:val="bullet"/>
+      <w:lvlText w:val="■"/>
+      <w:lvlJc w:val="left"/>
+      <w:pPr>
+        <w:ind w:left="6480" w:hanging="360"/>
+      </w:pPr>
+      <w:rPr>
+        <w:u w:val="none"/>
+      </w:rPr>
+    </w:lvl>
+  </w:abstractNum>
+  <w:abstractNum w:abstractNumId="17">
     <w:lvl w:ilvl="0">
       <w:start w:val="1"/>
       <w:numFmt w:val="bullet"/>
@@ -7201,6 +7799,12 @@
   </w:num>
   <w:num w:numId="15">
     <w:abstractNumId w:val="15"/>
+  </w:num>
+  <w:num w:numId="16">
+    <w:abstractNumId w:val="16"/>
+  </w:num>
+  <w:num w:numId="17">
+    <w:abstractNumId w:val="17"/>
   </w:num>
 </w:numbering>
 </file>

</xml_diff>

<commit_message>
Added Code Reviews Guide
Added a comprehensive Code Reviews Guide as it is an essential part of being a better collaborator.
I can be found after the Git Forks and Pull Requests Guide.
</commit_message>
<xml_diff>
--- a/Git Cheat Sheet.docx
+++ b/Git Cheat Sheet.docx
@@ -453,7 +453,7 @@
       <w:pPr>
         <w:numPr>
           <w:ilvl w:val="0"/>
-          <w:numId w:val="9"/>
+          <w:numId w:val="12"/>
         </w:numPr>
         <w:rPr>
           <w:rFonts w:ascii="Source Code Pro" w:cs="Source Code Pro" w:eastAsia="Source Code Pro" w:hAnsi="Source Code Pro"/>
@@ -505,7 +505,7 @@
       <w:pPr>
         <w:numPr>
           <w:ilvl w:val="0"/>
-          <w:numId w:val="9"/>
+          <w:numId w:val="12"/>
         </w:numPr>
         <w:rPr>
           <w:rFonts w:ascii="Source Code Pro" w:cs="Source Code Pro" w:eastAsia="Source Code Pro" w:hAnsi="Source Code Pro"/>
@@ -557,7 +557,7 @@
       <w:pPr>
         <w:numPr>
           <w:ilvl w:val="0"/>
-          <w:numId w:val="9"/>
+          <w:numId w:val="12"/>
         </w:numPr>
         <w:rPr>
           <w:rFonts w:ascii="Source Code Pro" w:cs="Source Code Pro" w:eastAsia="Source Code Pro" w:hAnsi="Source Code Pro"/>
@@ -673,7 +673,7 @@
         <w:pageBreakBefore w:val="0"/>
         <w:numPr>
           <w:ilvl w:val="0"/>
-          <w:numId w:val="11"/>
+          <w:numId w:val="14"/>
         </w:numPr>
         <w:pBdr>
           <w:top w:space="0" w:sz="0" w:val="nil"/>
@@ -720,7 +720,7 @@
         <w:pageBreakBefore w:val="0"/>
         <w:numPr>
           <w:ilvl w:val="0"/>
-          <w:numId w:val="11"/>
+          <w:numId w:val="14"/>
         </w:numPr>
         <w:pBdr>
           <w:top w:space="0" w:sz="0" w:val="nil"/>
@@ -815,7 +815,7 @@
         <w:pageBreakBefore w:val="0"/>
         <w:numPr>
           <w:ilvl w:val="0"/>
-          <w:numId w:val="3"/>
+          <w:numId w:val="4"/>
         </w:numPr>
         <w:pBdr>
           <w:top w:space="0" w:sz="0" w:val="nil"/>
@@ -862,7 +862,7 @@
         <w:pageBreakBefore w:val="0"/>
         <w:numPr>
           <w:ilvl w:val="0"/>
-          <w:numId w:val="3"/>
+          <w:numId w:val="4"/>
         </w:numPr>
         <w:pBdr>
           <w:top w:space="0" w:sz="0" w:val="nil"/>
@@ -909,7 +909,7 @@
         <w:pageBreakBefore w:val="0"/>
         <w:numPr>
           <w:ilvl w:val="0"/>
-          <w:numId w:val="3"/>
+          <w:numId w:val="4"/>
         </w:numPr>
         <w:pBdr>
           <w:top w:space="0" w:sz="0" w:val="nil"/>
@@ -956,7 +956,7 @@
         <w:pageBreakBefore w:val="0"/>
         <w:numPr>
           <w:ilvl w:val="0"/>
-          <w:numId w:val="3"/>
+          <w:numId w:val="4"/>
         </w:numPr>
         <w:pBdr>
           <w:top w:space="0" w:sz="0" w:val="nil"/>
@@ -1003,7 +1003,7 @@
         <w:pageBreakBefore w:val="0"/>
         <w:numPr>
           <w:ilvl w:val="0"/>
-          <w:numId w:val="3"/>
+          <w:numId w:val="4"/>
         </w:numPr>
         <w:pBdr>
           <w:top w:space="0" w:sz="0" w:val="nil"/>
@@ -1057,7 +1057,7 @@
         <w:pageBreakBefore w:val="0"/>
         <w:numPr>
           <w:ilvl w:val="0"/>
-          <w:numId w:val="3"/>
+          <w:numId w:val="4"/>
         </w:numPr>
         <w:pBdr>
           <w:top w:space="0" w:sz="0" w:val="nil"/>
@@ -1182,7 +1182,7 @@
         <w:pageBreakBefore w:val="0"/>
         <w:numPr>
           <w:ilvl w:val="0"/>
-          <w:numId w:val="12"/>
+          <w:numId w:val="15"/>
         </w:numPr>
         <w:pBdr>
           <w:top w:space="0" w:sz="0" w:val="nil"/>
@@ -1229,7 +1229,7 @@
         <w:pageBreakBefore w:val="0"/>
         <w:numPr>
           <w:ilvl w:val="0"/>
-          <w:numId w:val="12"/>
+          <w:numId w:val="15"/>
         </w:numPr>
         <w:pBdr>
           <w:top w:space="0" w:sz="0" w:val="nil"/>
@@ -1276,7 +1276,7 @@
         <w:pageBreakBefore w:val="0"/>
         <w:numPr>
           <w:ilvl w:val="0"/>
-          <w:numId w:val="12"/>
+          <w:numId w:val="15"/>
         </w:numPr>
         <w:pBdr>
           <w:top w:space="0" w:sz="0" w:val="nil"/>
@@ -1336,7 +1336,7 @@
         <w:pageBreakBefore w:val="0"/>
         <w:numPr>
           <w:ilvl w:val="0"/>
-          <w:numId w:val="12"/>
+          <w:numId w:val="15"/>
         </w:numPr>
         <w:pBdr>
           <w:top w:space="0" w:sz="0" w:val="nil"/>
@@ -1383,7 +1383,7 @@
         <w:pageBreakBefore w:val="0"/>
         <w:numPr>
           <w:ilvl w:val="0"/>
-          <w:numId w:val="12"/>
+          <w:numId w:val="15"/>
         </w:numPr>
         <w:pBdr>
           <w:top w:space="0" w:sz="0" w:val="nil"/>
@@ -1437,7 +1437,7 @@
         <w:pageBreakBefore w:val="0"/>
         <w:numPr>
           <w:ilvl w:val="0"/>
-          <w:numId w:val="12"/>
+          <w:numId w:val="15"/>
         </w:numPr>
         <w:pBdr>
           <w:top w:space="0" w:sz="0" w:val="nil"/>
@@ -1634,7 +1634,7 @@
         <w:pageBreakBefore w:val="0"/>
         <w:numPr>
           <w:ilvl w:val="0"/>
-          <w:numId w:val="16"/>
+          <w:numId w:val="19"/>
         </w:numPr>
         <w:pBdr>
           <w:top w:space="0" w:sz="0" w:val="nil"/>
@@ -1681,7 +1681,7 @@
         <w:pageBreakBefore w:val="0"/>
         <w:numPr>
           <w:ilvl w:val="0"/>
-          <w:numId w:val="16"/>
+          <w:numId w:val="19"/>
         </w:numPr>
         <w:pBdr>
           <w:top w:space="0" w:sz="0" w:val="nil"/>
@@ -1728,7 +1728,7 @@
         <w:pageBreakBefore w:val="0"/>
         <w:numPr>
           <w:ilvl w:val="0"/>
-          <w:numId w:val="16"/>
+          <w:numId w:val="19"/>
         </w:numPr>
         <w:pBdr>
           <w:top w:space="0" w:sz="0" w:val="nil"/>
@@ -1788,7 +1788,7 @@
         <w:pageBreakBefore w:val="0"/>
         <w:numPr>
           <w:ilvl w:val="0"/>
-          <w:numId w:val="16"/>
+          <w:numId w:val="19"/>
         </w:numPr>
         <w:pBdr>
           <w:top w:space="0" w:sz="0" w:val="nil"/>
@@ -1848,7 +1848,7 @@
         <w:pageBreakBefore w:val="0"/>
         <w:numPr>
           <w:ilvl w:val="0"/>
-          <w:numId w:val="16"/>
+          <w:numId w:val="19"/>
         </w:numPr>
         <w:pBdr>
           <w:top w:space="0" w:sz="0" w:val="nil"/>
@@ -1895,7 +1895,7 @@
         <w:pageBreakBefore w:val="0"/>
         <w:numPr>
           <w:ilvl w:val="0"/>
-          <w:numId w:val="16"/>
+          <w:numId w:val="19"/>
         </w:numPr>
         <w:pBdr>
           <w:top w:space="0" w:sz="0" w:val="nil"/>
@@ -1942,7 +1942,7 @@
         <w:pageBreakBefore w:val="0"/>
         <w:numPr>
           <w:ilvl w:val="0"/>
-          <w:numId w:val="16"/>
+          <w:numId w:val="19"/>
         </w:numPr>
         <w:pBdr>
           <w:top w:space="0" w:sz="0" w:val="nil"/>
@@ -1989,7 +1989,7 @@
         <w:pageBreakBefore w:val="0"/>
         <w:numPr>
           <w:ilvl w:val="0"/>
-          <w:numId w:val="16"/>
+          <w:numId w:val="19"/>
         </w:numPr>
         <w:pBdr>
           <w:top w:space="0" w:sz="0" w:val="nil"/>
@@ -2043,7 +2043,7 @@
         <w:pageBreakBefore w:val="0"/>
         <w:numPr>
           <w:ilvl w:val="0"/>
-          <w:numId w:val="16"/>
+          <w:numId w:val="19"/>
         </w:numPr>
         <w:pBdr>
           <w:top w:space="0" w:sz="0" w:val="nil"/>
@@ -2110,7 +2110,7 @@
         <w:pageBreakBefore w:val="0"/>
         <w:numPr>
           <w:ilvl w:val="0"/>
-          <w:numId w:val="16"/>
+          <w:numId w:val="19"/>
         </w:numPr>
         <w:pBdr>
           <w:top w:space="0" w:sz="0" w:val="nil"/>
@@ -2164,7 +2164,7 @@
         <w:pageBreakBefore w:val="0"/>
         <w:numPr>
           <w:ilvl w:val="0"/>
-          <w:numId w:val="16"/>
+          <w:numId w:val="19"/>
         </w:numPr>
         <w:pBdr>
           <w:top w:space="0" w:sz="0" w:val="nil"/>
@@ -2265,7 +2265,7 @@
       <w:pPr>
         <w:numPr>
           <w:ilvl w:val="0"/>
-          <w:numId w:val="1"/>
+          <w:numId w:val="2"/>
         </w:numPr>
       </w:pPr>
       <w:r>
@@ -2291,7 +2291,7 @@
       <w:pPr>
         <w:numPr>
           <w:ilvl w:val="0"/>
-          <w:numId w:val="1"/>
+          <w:numId w:val="2"/>
         </w:numPr>
       </w:pPr>
       <w:r>
@@ -2317,7 +2317,7 @@
       <w:pPr>
         <w:numPr>
           <w:ilvl w:val="0"/>
-          <w:numId w:val="1"/>
+          <w:numId w:val="2"/>
         </w:numPr>
       </w:pPr>
       <w:r>
@@ -2343,7 +2343,7 @@
       <w:pPr>
         <w:numPr>
           <w:ilvl w:val="0"/>
-          <w:numId w:val="1"/>
+          <w:numId w:val="2"/>
         </w:numPr>
       </w:pPr>
       <w:r>
@@ -2369,7 +2369,7 @@
       <w:pPr>
         <w:numPr>
           <w:ilvl w:val="0"/>
-          <w:numId w:val="1"/>
+          <w:numId w:val="2"/>
         </w:numPr>
       </w:pPr>
       <w:r>
@@ -2395,7 +2395,7 @@
       <w:pPr>
         <w:numPr>
           <w:ilvl w:val="0"/>
-          <w:numId w:val="1"/>
+          <w:numId w:val="2"/>
         </w:numPr>
       </w:pPr>
       <w:r>
@@ -2422,7 +2422,7 @@
         <w:pageBreakBefore w:val="0"/>
         <w:numPr>
           <w:ilvl w:val="0"/>
-          <w:numId w:val="1"/>
+          <w:numId w:val="2"/>
         </w:numPr>
         <w:pBdr>
           <w:top w:space="0" w:sz="0" w:val="nil"/>
@@ -2509,7 +2509,7 @@
         <w:pageBreakBefore w:val="0"/>
         <w:numPr>
           <w:ilvl w:val="0"/>
-          <w:numId w:val="1"/>
+          <w:numId w:val="2"/>
         </w:numPr>
         <w:pBdr>
           <w:top w:space="0" w:sz="0" w:val="nil"/>
@@ -2556,7 +2556,7 @@
         <w:pageBreakBefore w:val="0"/>
         <w:numPr>
           <w:ilvl w:val="0"/>
-          <w:numId w:val="1"/>
+          <w:numId w:val="2"/>
         </w:numPr>
         <w:pBdr>
           <w:top w:space="0" w:sz="0" w:val="nil"/>
@@ -2603,7 +2603,7 @@
         <w:pageBreakBefore w:val="0"/>
         <w:numPr>
           <w:ilvl w:val="0"/>
-          <w:numId w:val="1"/>
+          <w:numId w:val="2"/>
         </w:numPr>
         <w:pBdr>
           <w:top w:space="0" w:sz="0" w:val="nil"/>
@@ -2698,7 +2698,7 @@
         <w:pageBreakBefore w:val="0"/>
         <w:numPr>
           <w:ilvl w:val="0"/>
-          <w:numId w:val="10"/>
+          <w:numId w:val="13"/>
         </w:numPr>
         <w:pBdr>
           <w:top w:space="0" w:sz="0" w:val="nil"/>
@@ -2745,7 +2745,7 @@
         <w:pageBreakBefore w:val="0"/>
         <w:numPr>
           <w:ilvl w:val="0"/>
-          <w:numId w:val="10"/>
+          <w:numId w:val="13"/>
         </w:numPr>
         <w:pBdr>
           <w:top w:space="0" w:sz="0" w:val="nil"/>
@@ -2792,7 +2792,7 @@
         <w:pageBreakBefore w:val="0"/>
         <w:numPr>
           <w:ilvl w:val="0"/>
-          <w:numId w:val="10"/>
+          <w:numId w:val="13"/>
         </w:numPr>
         <w:pBdr>
           <w:top w:space="0" w:sz="0" w:val="nil"/>
@@ -2839,7 +2839,7 @@
         <w:pageBreakBefore w:val="0"/>
         <w:numPr>
           <w:ilvl w:val="0"/>
-          <w:numId w:val="10"/>
+          <w:numId w:val="13"/>
         </w:numPr>
         <w:pBdr>
           <w:top w:space="0" w:sz="0" w:val="nil"/>
@@ -2976,7 +2976,7 @@
         <w:pageBreakBefore w:val="0"/>
         <w:numPr>
           <w:ilvl w:val="0"/>
-          <w:numId w:val="6"/>
+          <w:numId w:val="8"/>
         </w:numPr>
         <w:pBdr>
           <w:top w:space="0" w:sz="0" w:val="nil"/>
@@ -3023,7 +3023,7 @@
         <w:pageBreakBefore w:val="0"/>
         <w:numPr>
           <w:ilvl w:val="0"/>
-          <w:numId w:val="6"/>
+          <w:numId w:val="8"/>
         </w:numPr>
         <w:pBdr>
           <w:top w:space="0" w:sz="0" w:val="nil"/>
@@ -3070,7 +3070,7 @@
         <w:pageBreakBefore w:val="0"/>
         <w:numPr>
           <w:ilvl w:val="0"/>
-          <w:numId w:val="6"/>
+          <w:numId w:val="8"/>
         </w:numPr>
         <w:pBdr>
           <w:top w:space="0" w:sz="0" w:val="nil"/>
@@ -3172,7 +3172,7 @@
         <w:pageBreakBefore w:val="0"/>
         <w:numPr>
           <w:ilvl w:val="0"/>
-          <w:numId w:val="4"/>
+          <w:numId w:val="5"/>
         </w:numPr>
         <w:pBdr>
           <w:top w:space="0" w:sz="0" w:val="nil"/>
@@ -3219,7 +3219,7 @@
         <w:pageBreakBefore w:val="0"/>
         <w:numPr>
           <w:ilvl w:val="0"/>
-          <w:numId w:val="4"/>
+          <w:numId w:val="5"/>
         </w:numPr>
         <w:pBdr>
           <w:top w:space="0" w:sz="0" w:val="nil"/>
@@ -3266,7 +3266,7 @@
         <w:pageBreakBefore w:val="0"/>
         <w:numPr>
           <w:ilvl w:val="0"/>
-          <w:numId w:val="4"/>
+          <w:numId w:val="5"/>
         </w:numPr>
         <w:pBdr>
           <w:top w:space="0" w:sz="0" w:val="nil"/>
@@ -3326,7 +3326,7 @@
         <w:pageBreakBefore w:val="0"/>
         <w:numPr>
           <w:ilvl w:val="0"/>
-          <w:numId w:val="4"/>
+          <w:numId w:val="5"/>
         </w:numPr>
         <w:pBdr>
           <w:top w:space="0" w:sz="0" w:val="nil"/>
@@ -3373,7 +3373,7 @@
         <w:pageBreakBefore w:val="0"/>
         <w:numPr>
           <w:ilvl w:val="0"/>
-          <w:numId w:val="4"/>
+          <w:numId w:val="5"/>
         </w:numPr>
         <w:pBdr>
           <w:top w:space="0" w:sz="0" w:val="nil"/>
@@ -3468,7 +3468,7 @@
         <w:pageBreakBefore w:val="0"/>
         <w:numPr>
           <w:ilvl w:val="0"/>
-          <w:numId w:val="7"/>
+          <w:numId w:val="9"/>
         </w:numPr>
         <w:pBdr>
           <w:top w:space="0" w:sz="0" w:val="nil"/>
@@ -3515,7 +3515,7 @@
         <w:pageBreakBefore w:val="0"/>
         <w:numPr>
           <w:ilvl w:val="0"/>
-          <w:numId w:val="7"/>
+          <w:numId w:val="9"/>
         </w:numPr>
         <w:pBdr>
           <w:top w:space="0" w:sz="0" w:val="nil"/>
@@ -3674,7 +3674,7 @@
         <w:pageBreakBefore w:val="0"/>
         <w:numPr>
           <w:ilvl w:val="0"/>
-          <w:numId w:val="17"/>
+          <w:numId w:val="20"/>
         </w:numPr>
         <w:pBdr>
           <w:top w:space="0" w:sz="0" w:val="nil"/>
@@ -3931,7 +3931,7 @@
       <w:pPr>
         <w:numPr>
           <w:ilvl w:val="0"/>
-          <w:numId w:val="2"/>
+          <w:numId w:val="3"/>
         </w:numPr>
         <w:spacing w:after="0" w:afterAutospacing="0" w:before="240" w:lineRule="auto"/>
       </w:pPr>
@@ -3947,7 +3947,7 @@
       <w:pPr>
         <w:numPr>
           <w:ilvl w:val="0"/>
-          <w:numId w:val="2"/>
+          <w:numId w:val="3"/>
         </w:numPr>
         <w:spacing w:after="0" w:afterAutospacing="0" w:before="0" w:beforeAutospacing="0" w:lineRule="auto"/>
       </w:pPr>
@@ -3963,7 +3963,7 @@
       <w:pPr>
         <w:numPr>
           <w:ilvl w:val="0"/>
-          <w:numId w:val="2"/>
+          <w:numId w:val="3"/>
         </w:numPr>
         <w:spacing w:after="240" w:before="0" w:beforeAutospacing="0" w:lineRule="auto"/>
       </w:pPr>
@@ -4081,7 +4081,7 @@
       <w:pPr>
         <w:numPr>
           <w:ilvl w:val="0"/>
-          <w:numId w:val="15"/>
+          <w:numId w:val="18"/>
         </w:numPr>
         <w:spacing w:after="0" w:afterAutospacing="0" w:before="240" w:lineRule="auto"/>
       </w:pPr>
@@ -4110,7 +4110,7 @@
       <w:pPr>
         <w:numPr>
           <w:ilvl w:val="0"/>
-          <w:numId w:val="15"/>
+          <w:numId w:val="18"/>
         </w:numPr>
         <w:spacing w:after="0" w:afterAutospacing="0" w:before="0" w:beforeAutospacing="0" w:lineRule="auto"/>
       </w:pPr>
@@ -4139,7 +4139,7 @@
       <w:pPr>
         <w:numPr>
           <w:ilvl w:val="0"/>
-          <w:numId w:val="15"/>
+          <w:numId w:val="18"/>
         </w:numPr>
         <w:spacing w:after="0" w:afterAutospacing="0" w:before="0" w:beforeAutospacing="0" w:lineRule="auto"/>
       </w:pPr>
@@ -4154,7 +4154,7 @@
       <w:pPr>
         <w:numPr>
           <w:ilvl w:val="0"/>
-          <w:numId w:val="15"/>
+          <w:numId w:val="18"/>
         </w:numPr>
         <w:spacing w:after="0" w:afterAutospacing="0" w:before="0" w:beforeAutospacing="0" w:lineRule="auto"/>
       </w:pPr>
@@ -4183,7 +4183,7 @@
       <w:pPr>
         <w:numPr>
           <w:ilvl w:val="0"/>
-          <w:numId w:val="15"/>
+          <w:numId w:val="18"/>
         </w:numPr>
         <w:spacing w:after="240" w:before="0" w:beforeAutospacing="0" w:lineRule="auto"/>
       </w:pPr>
@@ -4341,7 +4341,7 @@
       <w:pPr>
         <w:numPr>
           <w:ilvl w:val="0"/>
-          <w:numId w:val="13"/>
+          <w:numId w:val="16"/>
         </w:numPr>
         <w:spacing w:after="0" w:afterAutospacing="0" w:before="240" w:lineRule="auto"/>
       </w:pPr>
@@ -4356,7 +4356,7 @@
       <w:pPr>
         <w:numPr>
           <w:ilvl w:val="0"/>
-          <w:numId w:val="13"/>
+          <w:numId w:val="16"/>
         </w:numPr>
         <w:spacing w:after="0" w:afterAutospacing="0" w:before="0" w:beforeAutospacing="0" w:lineRule="auto"/>
       </w:pPr>
@@ -4371,7 +4371,7 @@
       <w:pPr>
         <w:numPr>
           <w:ilvl w:val="0"/>
-          <w:numId w:val="13"/>
+          <w:numId w:val="16"/>
         </w:numPr>
         <w:spacing w:after="0" w:afterAutospacing="0" w:before="0" w:beforeAutospacing="0" w:lineRule="auto"/>
       </w:pPr>
@@ -4386,7 +4386,7 @@
       <w:pPr>
         <w:numPr>
           <w:ilvl w:val="0"/>
-          <w:numId w:val="13"/>
+          <w:numId w:val="16"/>
         </w:numPr>
         <w:spacing w:after="0" w:afterAutospacing="0" w:before="0" w:beforeAutospacing="0" w:lineRule="auto"/>
       </w:pPr>
@@ -4401,7 +4401,7 @@
       <w:pPr>
         <w:numPr>
           <w:ilvl w:val="0"/>
-          <w:numId w:val="13"/>
+          <w:numId w:val="16"/>
         </w:numPr>
         <w:spacing w:after="240" w:before="0" w:beforeAutospacing="0" w:lineRule="auto"/>
       </w:pPr>
@@ -4496,7 +4496,7 @@
       <w:pPr>
         <w:numPr>
           <w:ilvl w:val="0"/>
-          <w:numId w:val="8"/>
+          <w:numId w:val="10"/>
         </w:numPr>
         <w:spacing w:after="0" w:afterAutospacing="0" w:before="240" w:lineRule="auto"/>
       </w:pPr>
@@ -4532,7 +4532,7 @@
       <w:pPr>
         <w:numPr>
           <w:ilvl w:val="0"/>
-          <w:numId w:val="8"/>
+          <w:numId w:val="10"/>
         </w:numPr>
         <w:spacing w:after="0" w:afterAutospacing="0" w:before="0" w:beforeAutospacing="0" w:lineRule="auto"/>
       </w:pPr>
@@ -4554,7 +4554,7 @@
       <w:pPr>
         <w:numPr>
           <w:ilvl w:val="0"/>
-          <w:numId w:val="8"/>
+          <w:numId w:val="10"/>
         </w:numPr>
         <w:spacing w:after="0" w:afterAutospacing="0" w:before="0" w:beforeAutospacing="0" w:lineRule="auto"/>
       </w:pPr>
@@ -4576,7 +4576,7 @@
       <w:pPr>
         <w:numPr>
           <w:ilvl w:val="0"/>
-          <w:numId w:val="8"/>
+          <w:numId w:val="10"/>
         </w:numPr>
         <w:spacing w:after="0" w:afterAutospacing="0" w:before="0" w:beforeAutospacing="0" w:lineRule="auto"/>
       </w:pPr>
@@ -4598,7 +4598,7 @@
       <w:pPr>
         <w:numPr>
           <w:ilvl w:val="0"/>
-          <w:numId w:val="8"/>
+          <w:numId w:val="10"/>
         </w:numPr>
         <w:spacing w:after="240" w:before="0" w:beforeAutospacing="0" w:lineRule="auto"/>
       </w:pPr>
@@ -4669,1105 +4669,48 @@
         <w:spacing w:after="80" w:before="360" w:line="360" w:lineRule="auto"/>
         <w:rPr/>
       </w:pPr>
-      <w:bookmarkStart w:colFirst="0" w:colLast="0" w:name="_7ymk4cn1co7s" w:id="31"/>
+      <w:bookmarkStart w:colFirst="0" w:colLast="0" w:name="_53tycvdthrhp" w:id="31"/>
       <w:bookmarkEnd w:id="31"/>
       <w:r>
         <w:rPr>
           <w:rtl w:val="0"/>
         </w:rPr>
-        <w:t xml:space="preserve">GIT TERMS &amp; DEFINITIONS</w:t>
-      </w:r>
-    </w:p>
-    <w:p>
-      <w:pPr>
-        <w:numPr>
-          <w:ilvl w:val="0"/>
-          <w:numId w:val="14"/>
-        </w:numPr>
-        <w:spacing w:after="0" w:afterAutospacing="0" w:before="240" w:line="240" w:lineRule="auto"/>
-        <w:rPr>
-          <w:rFonts w:ascii="Arial" w:cs="Arial" w:eastAsia="Arial" w:hAnsi="Arial"/>
-          <w:color w:val="000000"/>
-        </w:rPr>
-      </w:pPr>
-      <w:r>
-        <w:rPr>
-          <w:b w:val="1"/>
-          <w:rtl w:val="0"/>
-        </w:rPr>
-        <w:t xml:space="preserve">Git</w:t>
-      </w:r>
-      <w:r>
-        <w:rPr>
-          <w:rtl w:val="0"/>
-        </w:rPr>
-        <w:t xml:space="preserve">: A free open source version control system available for installation on Unix-based platforms, Windows and macOS.</w:t>
-      </w:r>
-    </w:p>
-    <w:p>
-      <w:pPr>
-        <w:numPr>
-          <w:ilvl w:val="0"/>
-          <w:numId w:val="14"/>
-        </w:numPr>
-        <w:spacing w:after="0" w:afterAutospacing="0" w:before="0" w:beforeAutospacing="0" w:line="240" w:lineRule="auto"/>
-        <w:rPr>
-          <w:rFonts w:ascii="Arial" w:cs="Arial" w:eastAsia="Arial" w:hAnsi="Arial"/>
-          <w:color w:val="000000"/>
-        </w:rPr>
-      </w:pPr>
-      <w:r>
-        <w:rPr>
-          <w:b w:val="1"/>
-          <w:rtl w:val="0"/>
-        </w:rPr>
-        <w:t xml:space="preserve">GitHub</w:t>
-      </w:r>
-      <w:r>
-        <w:rPr>
-          <w:rtl w:val="0"/>
-        </w:rPr>
-        <w:t xml:space="preserve">: A web-based Git repository hosting service that enables sharing, access, and cloning of repositories.</w:t>
-      </w:r>
-    </w:p>
-    <w:p>
-      <w:pPr>
-        <w:numPr>
-          <w:ilvl w:val="0"/>
-          <w:numId w:val="14"/>
-        </w:numPr>
-        <w:spacing w:after="0" w:afterAutospacing="0" w:before="0" w:beforeAutospacing="0" w:line="240" w:lineRule="auto"/>
-        <w:rPr>
-          <w:rFonts w:ascii="Arial" w:cs="Arial" w:eastAsia="Arial" w:hAnsi="Arial"/>
-          <w:color w:val="000000"/>
-        </w:rPr>
-      </w:pPr>
-      <w:r>
-        <w:rPr>
-          <w:b w:val="1"/>
-          <w:rtl w:val="0"/>
-        </w:rPr>
-        <w:t xml:space="preserve">Version control systems (VCS)</w:t>
-      </w:r>
-      <w:r>
-        <w:rPr>
-          <w:rtl w:val="0"/>
-        </w:rPr>
-        <w:t xml:space="preserve">: A tool to safely test code before releasing it, allow multiple people to collaborate on the same coding projects together, and stores the history of that code and configuration.</w:t>
-      </w:r>
-    </w:p>
-    <w:p>
-      <w:pPr>
-        <w:numPr>
-          <w:ilvl w:val="0"/>
-          <w:numId w:val="14"/>
-        </w:numPr>
-        <w:spacing w:after="0" w:afterAutospacing="0" w:before="0" w:beforeAutospacing="0" w:line="240" w:lineRule="auto"/>
-        <w:rPr>
-          <w:rFonts w:ascii="Arial" w:cs="Arial" w:eastAsia="Arial" w:hAnsi="Arial"/>
-          <w:color w:val="000000"/>
-        </w:rPr>
-      </w:pPr>
-      <w:r>
-        <w:rPr>
-          <w:b w:val="1"/>
-          <w:rtl w:val="0"/>
-        </w:rPr>
-        <w:t xml:space="preserve">Source Control Management (SCM)</w:t>
-      </w:r>
-      <w:r>
-        <w:rPr>
-          <w:rtl w:val="0"/>
-        </w:rPr>
-        <w:t xml:space="preserve">: A tool similar to VCS to store source code.</w:t>
-      </w:r>
-    </w:p>
-    <w:p>
-      <w:pPr>
-        <w:numPr>
-          <w:ilvl w:val="0"/>
-          <w:numId w:val="14"/>
-        </w:numPr>
-        <w:spacing w:after="0" w:afterAutospacing="0" w:before="0" w:beforeAutospacing="0" w:line="240" w:lineRule="auto"/>
-        <w:rPr>
-          <w:rFonts w:ascii="Arial" w:cs="Arial" w:eastAsia="Arial" w:hAnsi="Arial"/>
-          <w:color w:val="000000"/>
-        </w:rPr>
-      </w:pPr>
-      <w:r>
-        <w:rPr>
-          <w:b w:val="1"/>
-          <w:rtl w:val="0"/>
-        </w:rPr>
-        <w:t xml:space="preserve">Repository</w:t>
-      </w:r>
-      <w:r>
-        <w:rPr>
-          <w:rtl w:val="0"/>
-        </w:rPr>
-        <w:t xml:space="preserve">: An organization system of files that contain separate software projects.</w:t>
-      </w:r>
-    </w:p>
-    <w:p>
-      <w:pPr>
-        <w:numPr>
-          <w:ilvl w:val="0"/>
-          <w:numId w:val="14"/>
-        </w:numPr>
-        <w:spacing w:after="0" w:afterAutospacing="0" w:before="0" w:beforeAutospacing="0" w:line="240" w:lineRule="auto"/>
-        <w:rPr>
-          <w:rFonts w:ascii="Arial" w:cs="Arial" w:eastAsia="Arial" w:hAnsi="Arial"/>
-          <w:color w:val="000000"/>
-        </w:rPr>
-      </w:pPr>
-      <w:r>
-        <w:rPr>
-          <w:b w:val="1"/>
-          <w:rtl w:val="0"/>
-        </w:rPr>
-        <w:t xml:space="preserve">Git directory</w:t>
-      </w:r>
-      <w:r>
-        <w:rPr>
-          <w:rtl w:val="0"/>
-        </w:rPr>
-        <w:t xml:space="preserve">: A database for a Git project that stores the changes and the change history.</w:t>
-      </w:r>
-    </w:p>
-    <w:p>
-      <w:pPr>
-        <w:numPr>
-          <w:ilvl w:val="0"/>
-          <w:numId w:val="14"/>
-        </w:numPr>
-        <w:spacing w:after="0" w:afterAutospacing="0" w:before="0" w:beforeAutospacing="0" w:line="240" w:lineRule="auto"/>
-        <w:rPr>
-          <w:rFonts w:ascii="Arial" w:cs="Arial" w:eastAsia="Arial" w:hAnsi="Arial"/>
-          <w:color w:val="000000"/>
-        </w:rPr>
-      </w:pPr>
-      <w:r>
-        <w:rPr>
-          <w:b w:val="1"/>
-          <w:rtl w:val="0"/>
-        </w:rPr>
-        <w:t xml:space="preserve">Distributed</w:t>
-      </w:r>
-      <w:r>
-        <w:rPr>
-          <w:rtl w:val="0"/>
-        </w:rPr>
-        <w:t xml:space="preserve">: Each developer has a complete copy of the repository on their local machine.</w:t>
-      </w:r>
-    </w:p>
-    <w:p>
-      <w:pPr>
-        <w:numPr>
-          <w:ilvl w:val="0"/>
-          <w:numId w:val="14"/>
-        </w:numPr>
-        <w:spacing w:after="0" w:afterAutospacing="0" w:before="0" w:beforeAutospacing="0" w:line="240" w:lineRule="auto"/>
-        <w:rPr>
-          <w:rFonts w:ascii="Arial" w:cs="Arial" w:eastAsia="Arial" w:hAnsi="Arial"/>
-          <w:color w:val="000000"/>
-        </w:rPr>
-      </w:pPr>
-      <w:r>
-        <w:rPr>
-          <w:b w:val="1"/>
-          <w:rtl w:val="0"/>
-        </w:rPr>
-        <w:t xml:space="preserve">Commit</w:t>
-      </w:r>
-      <w:r>
-        <w:rPr>
-          <w:rtl w:val="0"/>
-        </w:rPr>
-        <w:t xml:space="preserve">: A command to make edits to multiple files and treat that collection of edits as a single change.</w:t>
-      </w:r>
-    </w:p>
-    <w:p>
-      <w:pPr>
-        <w:numPr>
-          <w:ilvl w:val="0"/>
-          <w:numId w:val="14"/>
-        </w:numPr>
-        <w:spacing w:after="0" w:afterAutospacing="0" w:before="0" w:beforeAutospacing="0" w:line="240" w:lineRule="auto"/>
-        <w:rPr>
-          <w:rFonts w:ascii="Arial" w:cs="Arial" w:eastAsia="Arial" w:hAnsi="Arial"/>
-          <w:color w:val="000000"/>
-        </w:rPr>
-      </w:pPr>
-      <w:r>
-        <w:rPr>
-          <w:b w:val="1"/>
-          <w:rtl w:val="0"/>
-        </w:rPr>
-        <w:t xml:space="preserve">Commit files</w:t>
-      </w:r>
-      <w:r>
-        <w:rPr>
-          <w:rtl w:val="0"/>
-        </w:rPr>
-        <w:t xml:space="preserve">: A stage where the changes made to files are safely stored in a snapshot in the Git directory.</w:t>
-      </w:r>
-    </w:p>
-    <w:p>
-      <w:pPr>
-        <w:numPr>
-          <w:ilvl w:val="0"/>
-          <w:numId w:val="14"/>
-        </w:numPr>
-        <w:spacing w:after="0" w:afterAutospacing="0" w:before="0" w:beforeAutospacing="0" w:line="240" w:lineRule="auto"/>
-        <w:rPr>
-          <w:rFonts w:ascii="Arial" w:cs="Arial" w:eastAsia="Arial" w:hAnsi="Arial"/>
-          <w:color w:val="000000"/>
-        </w:rPr>
-      </w:pPr>
-      <w:r>
-        <w:rPr>
-          <w:b w:val="1"/>
-          <w:rtl w:val="0"/>
-        </w:rPr>
-        <w:t xml:space="preserve">Commit ID</w:t>
-      </w:r>
-      <w:r>
-        <w:rPr>
-          <w:rtl w:val="0"/>
-        </w:rPr>
-        <w:t xml:space="preserve">: An identifier next to the word </w:t>
-      </w:r>
-      <w:r>
-        <w:rPr>
-          <w:rFonts w:ascii="Roboto Mono" w:cs="Roboto Mono" w:eastAsia="Roboto Mono" w:hAnsi="Roboto Mono"/>
-          <w:color w:val="188038"/>
-          <w:rtl w:val="0"/>
-        </w:rPr>
-        <w:t xml:space="preserve">commit</w:t>
-      </w:r>
-      <w:r>
-        <w:rPr>
-          <w:rtl w:val="0"/>
-        </w:rPr>
-        <w:t xml:space="preserve"> in the log.</w:t>
-      </w:r>
-    </w:p>
-    <w:p>
-      <w:pPr>
-        <w:numPr>
-          <w:ilvl w:val="0"/>
-          <w:numId w:val="14"/>
-        </w:numPr>
-        <w:spacing w:after="0" w:afterAutospacing="0" w:before="0" w:beforeAutospacing="0" w:line="240" w:lineRule="auto"/>
-        <w:rPr>
-          <w:rFonts w:ascii="Arial" w:cs="Arial" w:eastAsia="Arial" w:hAnsi="Arial"/>
-          <w:color w:val="000000"/>
-        </w:rPr>
-      </w:pPr>
-      <w:r>
-        <w:rPr>
-          <w:b w:val="1"/>
-          <w:rtl w:val="0"/>
-        </w:rPr>
-        <w:t xml:space="preserve">Commit message</w:t>
-      </w:r>
-      <w:r>
-        <w:rPr>
-          <w:rtl w:val="0"/>
-        </w:rPr>
-        <w:t xml:space="preserve">: A summary and description with contextual information on the parts of the code or configuration of the commit change.</w:t>
-      </w:r>
-    </w:p>
-    <w:p>
-      <w:pPr>
-        <w:numPr>
-          <w:ilvl w:val="0"/>
-          <w:numId w:val="14"/>
-        </w:numPr>
-        <w:spacing w:after="0" w:afterAutospacing="0" w:before="0" w:beforeAutospacing="0" w:line="240" w:lineRule="auto"/>
-        <w:rPr>
-          <w:rFonts w:ascii="Arial" w:cs="Arial" w:eastAsia="Arial" w:hAnsi="Arial"/>
-          <w:color w:val="000000"/>
-        </w:rPr>
-      </w:pPr>
-      <w:r>
-        <w:rPr>
-          <w:b w:val="1"/>
-          <w:rtl w:val="0"/>
-        </w:rPr>
-        <w:t xml:space="preserve">Git staging area</w:t>
-      </w:r>
-      <w:r>
-        <w:rPr>
-          <w:rtl w:val="0"/>
-        </w:rPr>
-        <w:t xml:space="preserve">: A file maintained by Git that contains all the information about what files and changes are going to go into the next commit.</w:t>
-      </w:r>
-    </w:p>
-    <w:p>
-      <w:pPr>
-        <w:numPr>
-          <w:ilvl w:val="0"/>
-          <w:numId w:val="14"/>
-        </w:numPr>
-        <w:spacing w:after="0" w:afterAutospacing="0" w:before="0" w:beforeAutospacing="0" w:line="240" w:lineRule="auto"/>
-        <w:rPr>
-          <w:rFonts w:ascii="Arial" w:cs="Arial" w:eastAsia="Arial" w:hAnsi="Arial"/>
-          <w:color w:val="000000"/>
-        </w:rPr>
-      </w:pPr>
-      <w:r>
-        <w:rPr>
-          <w:b w:val="1"/>
-          <w:rtl w:val="0"/>
-        </w:rPr>
-        <w:t xml:space="preserve">Stage files</w:t>
-      </w:r>
-      <w:r>
-        <w:rPr>
-          <w:rtl w:val="0"/>
-        </w:rPr>
-        <w:t xml:space="preserve">: A stage where the changes to files are ready to be committed.</w:t>
-      </w:r>
-    </w:p>
-    <w:p>
-      <w:pPr>
-        <w:numPr>
-          <w:ilvl w:val="0"/>
-          <w:numId w:val="14"/>
-        </w:numPr>
-        <w:spacing w:after="0" w:afterAutospacing="0" w:before="0" w:beforeAutospacing="0" w:line="240" w:lineRule="auto"/>
-        <w:rPr>
-          <w:rFonts w:ascii="Arial" w:cs="Arial" w:eastAsia="Arial" w:hAnsi="Arial"/>
-          <w:color w:val="000000"/>
-        </w:rPr>
-      </w:pPr>
-      <w:r>
-        <w:rPr>
-          <w:b w:val="1"/>
-          <w:rtl w:val="0"/>
-        </w:rPr>
-        <w:t xml:space="preserve">Modified files</w:t>
-      </w:r>
-      <w:r>
-        <w:rPr>
-          <w:rtl w:val="0"/>
-        </w:rPr>
-        <w:t xml:space="preserve">: A stage where changes have been made to a file, but they have not been stored or committed.</w:t>
-      </w:r>
-    </w:p>
-    <w:p>
-      <w:pPr>
-        <w:numPr>
-          <w:ilvl w:val="0"/>
-          <w:numId w:val="14"/>
-        </w:numPr>
-        <w:spacing w:after="0" w:afterAutospacing="0" w:before="0" w:beforeAutospacing="0" w:line="240" w:lineRule="auto"/>
-        <w:rPr>
-          <w:rFonts w:ascii="Arial" w:cs="Arial" w:eastAsia="Arial" w:hAnsi="Arial"/>
-          <w:color w:val="000000"/>
-        </w:rPr>
-      </w:pPr>
-      <w:r>
-        <w:rPr>
-          <w:b w:val="1"/>
-          <w:rtl w:val="0"/>
-        </w:rPr>
-        <w:t xml:space="preserve">Tracked</w:t>
-      </w:r>
-      <w:r>
-        <w:rPr>
-          <w:rtl w:val="0"/>
-        </w:rPr>
-        <w:t xml:space="preserve">: A file’s changes are recorded.</w:t>
-      </w:r>
-    </w:p>
-    <w:p>
-      <w:pPr>
-        <w:numPr>
-          <w:ilvl w:val="0"/>
-          <w:numId w:val="14"/>
-        </w:numPr>
-        <w:spacing w:after="0" w:afterAutospacing="0" w:before="0" w:beforeAutospacing="0" w:line="240" w:lineRule="auto"/>
-        <w:rPr>
-          <w:rFonts w:ascii="Arial" w:cs="Arial" w:eastAsia="Arial" w:hAnsi="Arial"/>
-          <w:color w:val="000000"/>
-        </w:rPr>
-      </w:pPr>
-      <w:r>
-        <w:rPr>
-          <w:b w:val="1"/>
-          <w:rtl w:val="0"/>
-        </w:rPr>
-        <w:t xml:space="preserve">Untracked</w:t>
-      </w:r>
-      <w:r>
-        <w:rPr>
-          <w:rtl w:val="0"/>
-        </w:rPr>
-        <w:t xml:space="preserve">: A file’s changes are not recorded.</w:t>
-      </w:r>
-    </w:p>
-    <w:p>
-      <w:pPr>
-        <w:numPr>
-          <w:ilvl w:val="0"/>
-          <w:numId w:val="14"/>
-        </w:numPr>
-        <w:spacing w:after="0" w:afterAutospacing="0" w:before="0" w:beforeAutospacing="0" w:line="240" w:lineRule="auto"/>
-        <w:rPr>
-          <w:rFonts w:ascii="Arial" w:cs="Arial" w:eastAsia="Arial" w:hAnsi="Arial"/>
-          <w:color w:val="000000"/>
-        </w:rPr>
-      </w:pPr>
-      <w:r>
-        <w:rPr>
-          <w:b w:val="1"/>
-          <w:rtl w:val="0"/>
-        </w:rPr>
-        <w:t xml:space="preserve">Branch</w:t>
-      </w:r>
-      <w:r>
-        <w:rPr>
-          <w:rtl w:val="0"/>
-        </w:rPr>
-        <w:t xml:space="preserve">: A pointer to a particular commit, representing an independent line of development in a project.</w:t>
-      </w:r>
-    </w:p>
-    <w:p>
-      <w:pPr>
-        <w:numPr>
-          <w:ilvl w:val="0"/>
-          <w:numId w:val="14"/>
-        </w:numPr>
-        <w:spacing w:after="0" w:afterAutospacing="0" w:before="0" w:beforeAutospacing="0" w:line="240" w:lineRule="auto"/>
-        <w:rPr>
-          <w:rFonts w:ascii="Arial" w:cs="Arial" w:eastAsia="Arial" w:hAnsi="Arial"/>
-          <w:color w:val="000000"/>
-        </w:rPr>
-      </w:pPr>
-      <w:r>
-        <w:rPr>
-          <w:b w:val="1"/>
-          <w:rtl w:val="0"/>
-        </w:rPr>
-        <w:t xml:space="preserve">Head</w:t>
-      </w:r>
-      <w:r>
-        <w:rPr>
-          <w:rtl w:val="0"/>
-        </w:rPr>
-        <w:t xml:space="preserve">: This points to the top of the branch that is being used.</w:t>
-      </w:r>
-    </w:p>
-    <w:p>
-      <w:pPr>
-        <w:numPr>
-          <w:ilvl w:val="0"/>
-          <w:numId w:val="14"/>
-        </w:numPr>
-        <w:spacing w:after="0" w:afterAutospacing="0" w:before="0" w:beforeAutospacing="0" w:line="240" w:lineRule="auto"/>
-        <w:rPr>
-          <w:rFonts w:ascii="Arial" w:cs="Arial" w:eastAsia="Arial" w:hAnsi="Arial"/>
-          <w:color w:val="000000"/>
-        </w:rPr>
-      </w:pPr>
-      <w:r>
-        <w:rPr>
-          <w:b w:val="1"/>
-          <w:rtl w:val="0"/>
-        </w:rPr>
-        <w:t xml:space="preserve">Master</w:t>
-      </w:r>
-      <w:r>
-        <w:rPr>
-          <w:rtl w:val="0"/>
-        </w:rPr>
-        <w:t xml:space="preserve">: The default branch that Git creates when a new repository is initialized; commonly used to place the approved pieces of a project.</w:t>
-      </w:r>
-    </w:p>
-    <w:p>
-      <w:pPr>
-        <w:numPr>
-          <w:ilvl w:val="0"/>
-          <w:numId w:val="14"/>
-        </w:numPr>
-        <w:spacing w:after="0" w:afterAutospacing="0" w:before="0" w:beforeAutospacing="0" w:line="240" w:lineRule="auto"/>
-        <w:rPr>
-          <w:rFonts w:ascii="Arial" w:cs="Arial" w:eastAsia="Arial" w:hAnsi="Arial"/>
-          <w:color w:val="000000"/>
-        </w:rPr>
-      </w:pPr>
-      <w:r>
-        <w:rPr>
-          <w:b w:val="1"/>
-          <w:rtl w:val="0"/>
-        </w:rPr>
-        <w:t xml:space="preserve">Merge</w:t>
-      </w:r>
-      <w:r>
-        <w:rPr>
-          <w:rtl w:val="0"/>
-        </w:rPr>
-        <w:t xml:space="preserve">: An operation that combines the origin/master branch into a local master branch.</w:t>
-      </w:r>
-    </w:p>
-    <w:p>
-      <w:pPr>
-        <w:numPr>
-          <w:ilvl w:val="0"/>
-          <w:numId w:val="14"/>
-        </w:numPr>
-        <w:spacing w:after="0" w:afterAutospacing="0" w:before="0" w:beforeAutospacing="0" w:line="240" w:lineRule="auto"/>
-        <w:rPr>
-          <w:rFonts w:ascii="Arial" w:cs="Arial" w:eastAsia="Arial" w:hAnsi="Arial"/>
-          <w:color w:val="000000"/>
-        </w:rPr>
-      </w:pPr>
-      <w:r>
-        <w:rPr>
-          <w:b w:val="1"/>
-          <w:rtl w:val="0"/>
-        </w:rPr>
-        <w:t xml:space="preserve">Fast-forward merge</w:t>
-      </w:r>
-      <w:r>
-        <w:rPr>
-          <w:rtl w:val="0"/>
-        </w:rPr>
-        <w:t xml:space="preserve">: A merge when all the commits in the checked out branch are also in the branch that's being merged.</w:t>
-      </w:r>
-    </w:p>
-    <w:p>
-      <w:pPr>
-        <w:numPr>
-          <w:ilvl w:val="0"/>
-          <w:numId w:val="14"/>
-        </w:numPr>
-        <w:spacing w:after="0" w:afterAutospacing="0" w:before="0" w:beforeAutospacing="0" w:line="240" w:lineRule="auto"/>
-        <w:rPr>
-          <w:rFonts w:ascii="Arial" w:cs="Arial" w:eastAsia="Arial" w:hAnsi="Arial"/>
-          <w:color w:val="000000"/>
-        </w:rPr>
-      </w:pPr>
-      <w:r>
-        <w:rPr>
-          <w:b w:val="1"/>
-          <w:rtl w:val="0"/>
-        </w:rPr>
-        <w:t xml:space="preserve">Three-way merge</w:t>
-      </w:r>
-      <w:r>
-        <w:rPr>
-          <w:rtl w:val="0"/>
-        </w:rPr>
-        <w:t xml:space="preserve">: A merge that uses the snapshots at the two branch tips along with their most recent common ancestor (the commit before the divergence).</w:t>
-      </w:r>
-    </w:p>
-    <w:p>
-      <w:pPr>
-        <w:numPr>
-          <w:ilvl w:val="0"/>
-          <w:numId w:val="14"/>
-        </w:numPr>
-        <w:spacing w:after="0" w:afterAutospacing="0" w:before="0" w:beforeAutospacing="0" w:line="240" w:lineRule="auto"/>
-        <w:rPr>
-          <w:rFonts w:ascii="Arial" w:cs="Arial" w:eastAsia="Arial" w:hAnsi="Arial"/>
-          <w:color w:val="000000"/>
-        </w:rPr>
-      </w:pPr>
-      <w:r>
-        <w:rPr>
-          <w:b w:val="1"/>
-          <w:rtl w:val="0"/>
-        </w:rPr>
-        <w:t xml:space="preserve">Merge conflict</w:t>
-      </w:r>
-      <w:r>
-        <w:rPr>
-          <w:rtl w:val="0"/>
-        </w:rPr>
-        <w:t xml:space="preserve">: This occurs when the changes are made on the same part of the same file, and Git won't know how to merge those changes.</w:t>
-      </w:r>
-    </w:p>
-    <w:p>
-      <w:pPr>
-        <w:numPr>
-          <w:ilvl w:val="0"/>
-          <w:numId w:val="14"/>
-        </w:numPr>
-        <w:spacing w:after="0" w:afterAutospacing="0" w:before="0" w:beforeAutospacing="0" w:line="240" w:lineRule="auto"/>
-        <w:rPr>
-          <w:rFonts w:ascii="Arial" w:cs="Arial" w:eastAsia="Arial" w:hAnsi="Arial"/>
-          <w:color w:val="000000"/>
-        </w:rPr>
-      </w:pPr>
-      <w:r>
-        <w:rPr>
-          <w:b w:val="1"/>
-          <w:rtl w:val="0"/>
-        </w:rPr>
-        <w:t xml:space="preserve">Rollback</w:t>
-      </w:r>
-      <w:r>
-        <w:rPr>
-          <w:rtl w:val="0"/>
-        </w:rPr>
-        <w:t xml:space="preserve">: The act of reverting changes made to software to a previous state.</w:t>
-      </w:r>
-    </w:p>
-    <w:p>
-      <w:pPr>
-        <w:numPr>
-          <w:ilvl w:val="0"/>
-          <w:numId w:val="14"/>
-        </w:numPr>
-        <w:spacing w:after="0" w:afterAutospacing="0" w:before="0" w:beforeAutospacing="0" w:line="240" w:lineRule="auto"/>
-        <w:rPr>
-          <w:rFonts w:ascii="Arial" w:cs="Arial" w:eastAsia="Arial" w:hAnsi="Arial"/>
-          <w:color w:val="000000"/>
-        </w:rPr>
-      </w:pPr>
-      <w:r>
-        <w:rPr>
-          <w:b w:val="1"/>
-          <w:rtl w:val="0"/>
-        </w:rPr>
-        <w:t xml:space="preserve">Rebasing</w:t>
-      </w:r>
-      <w:r>
-        <w:rPr>
-          <w:rtl w:val="0"/>
-        </w:rPr>
-        <w:t xml:space="preserve">: The act of changing the base commit used for a branch.</w:t>
-      </w:r>
-    </w:p>
-    <w:p>
-      <w:pPr>
-        <w:numPr>
-          <w:ilvl w:val="0"/>
-          <w:numId w:val="14"/>
-        </w:numPr>
-        <w:spacing w:after="0" w:afterAutospacing="0" w:before="0" w:beforeAutospacing="0" w:line="240" w:lineRule="auto"/>
-        <w:rPr>
-          <w:rFonts w:ascii="Arial" w:cs="Arial" w:eastAsia="Arial" w:hAnsi="Arial"/>
-          <w:color w:val="000000"/>
-        </w:rPr>
-      </w:pPr>
-      <w:r>
-        <w:rPr>
-          <w:b w:val="1"/>
-          <w:rtl w:val="0"/>
-        </w:rPr>
-        <w:t xml:space="preserve">Patch</w:t>
-      </w:r>
-      <w:r>
-        <w:rPr>
-          <w:rtl w:val="0"/>
-        </w:rPr>
-        <w:t xml:space="preserve">: A command that can detect that there were changes made to the file and will do its best to apply the changes.</w:t>
-      </w:r>
-    </w:p>
-    <w:p>
-      <w:pPr>
-        <w:numPr>
-          <w:ilvl w:val="0"/>
-          <w:numId w:val="14"/>
-        </w:numPr>
-        <w:spacing w:after="0" w:afterAutospacing="0" w:before="0" w:beforeAutospacing="0" w:line="240" w:lineRule="auto"/>
-        <w:rPr>
-          <w:rFonts w:ascii="Arial" w:cs="Arial" w:eastAsia="Arial" w:hAnsi="Arial"/>
-          <w:color w:val="000000"/>
-        </w:rPr>
-      </w:pPr>
-      <w:r>
-        <w:rPr>
-          <w:b w:val="1"/>
-          <w:rtl w:val="0"/>
-        </w:rPr>
-        <w:t xml:space="preserve">Diff</w:t>
-      </w:r>
-      <w:r>
-        <w:rPr>
-          <w:rtl w:val="0"/>
-        </w:rPr>
-        <w:t xml:space="preserve">: A command to find the differences between two files.</w:t>
-      </w:r>
-    </w:p>
-    <w:p>
-      <w:pPr>
-        <w:numPr>
-          <w:ilvl w:val="0"/>
-          <w:numId w:val="14"/>
-        </w:numPr>
-        <w:spacing w:after="0" w:afterAutospacing="0" w:before="0" w:beforeAutospacing="0" w:line="240" w:lineRule="auto"/>
-        <w:rPr>
-          <w:rFonts w:ascii="Arial" w:cs="Arial" w:eastAsia="Arial" w:hAnsi="Arial"/>
-          <w:color w:val="000000"/>
-        </w:rPr>
-      </w:pPr>
-      <w:r>
-        <w:rPr>
-          <w:b w:val="1"/>
-          <w:rtl w:val="0"/>
-        </w:rPr>
-        <w:t xml:space="preserve">Git log</w:t>
-      </w:r>
-      <w:r>
-        <w:rPr>
-          <w:rtl w:val="0"/>
-        </w:rPr>
-        <w:t xml:space="preserve">: A log that displays commit messages.</w:t>
-      </w:r>
-    </w:p>
-    <w:p>
-      <w:pPr>
-        <w:numPr>
-          <w:ilvl w:val="0"/>
-          <w:numId w:val="14"/>
-        </w:numPr>
-        <w:spacing w:after="0" w:afterAutospacing="0" w:before="0" w:beforeAutospacing="0" w:line="240" w:lineRule="auto"/>
-        <w:rPr>
-          <w:rFonts w:ascii="Arial" w:cs="Arial" w:eastAsia="Arial" w:hAnsi="Arial"/>
-          <w:color w:val="000000"/>
-        </w:rPr>
-      </w:pPr>
-      <w:r>
-        <w:rPr>
-          <w:b w:val="1"/>
-          <w:rtl w:val="0"/>
-        </w:rPr>
-        <w:t xml:space="preserve">Remote repositories</w:t>
-      </w:r>
-      <w:r>
-        <w:rPr>
-          <w:rtl w:val="0"/>
-        </w:rPr>
-        <w:t xml:space="preserve">: Repositories that enable developers to work independently on local copies while contributing to a shared project.</w:t>
-      </w:r>
-    </w:p>
-    <w:p>
-      <w:pPr>
-        <w:numPr>
-          <w:ilvl w:val="0"/>
-          <w:numId w:val="14"/>
-        </w:numPr>
-        <w:spacing w:after="0" w:afterAutospacing="0" w:before="0" w:beforeAutospacing="0" w:line="240" w:lineRule="auto"/>
-        <w:rPr>
-          <w:rFonts w:ascii="Arial" w:cs="Arial" w:eastAsia="Arial" w:hAnsi="Arial"/>
-          <w:color w:val="000000"/>
-        </w:rPr>
-      </w:pPr>
-      <w:r>
-        <w:rPr>
-          <w:b w:val="1"/>
-          <w:rtl w:val="0"/>
-        </w:rPr>
-        <w:t xml:space="preserve">Remote branches</w:t>
-      </w:r>
-      <w:r>
-        <w:rPr>
-          <w:rtl w:val="0"/>
-        </w:rPr>
-        <w:t xml:space="preserve">: Read-only branches that reflect data from a remote repository.</w:t>
-      </w:r>
-    </w:p>
-    <w:p>
-      <w:pPr>
-        <w:numPr>
-          <w:ilvl w:val="0"/>
-          <w:numId w:val="14"/>
-        </w:numPr>
-        <w:spacing w:after="0" w:afterAutospacing="0" w:before="0" w:beforeAutospacing="0" w:line="240" w:lineRule="auto"/>
-        <w:rPr>
-          <w:rFonts w:ascii="Arial" w:cs="Arial" w:eastAsia="Arial" w:hAnsi="Arial"/>
-          <w:color w:val="000000"/>
-        </w:rPr>
-      </w:pPr>
-      <w:r>
-        <w:rPr>
-          <w:b w:val="1"/>
-          <w:rtl w:val="0"/>
-        </w:rPr>
-        <w:t xml:space="preserve">Private key</w:t>
-      </w:r>
-      <w:r>
-        <w:rPr>
-          <w:rtl w:val="0"/>
-        </w:rPr>
-        <w:t xml:space="preserve">: A secret cryptographic key used to decrypt data encrypted with the corresponding public key.</w:t>
-      </w:r>
-    </w:p>
-    <w:p>
-      <w:pPr>
-        <w:numPr>
-          <w:ilvl w:val="0"/>
-          <w:numId w:val="14"/>
-        </w:numPr>
-        <w:spacing w:after="0" w:afterAutospacing="0" w:before="0" w:beforeAutospacing="0" w:line="240" w:lineRule="auto"/>
-        <w:rPr>
-          <w:rFonts w:ascii="Arial" w:cs="Arial" w:eastAsia="Arial" w:hAnsi="Arial"/>
-          <w:color w:val="000000"/>
-        </w:rPr>
-      </w:pPr>
-      <w:r>
-        <w:rPr>
-          <w:b w:val="1"/>
-          <w:rtl w:val="0"/>
-        </w:rPr>
-        <w:t xml:space="preserve">Public key</w:t>
-      </w:r>
-      <w:r>
-        <w:rPr>
-          <w:rtl w:val="0"/>
-        </w:rPr>
-        <w:t xml:space="preserve">: A cryptographic structure used for secure communication and validating digital signatures.</w:t>
-      </w:r>
-    </w:p>
-    <w:p>
-      <w:pPr>
-        <w:numPr>
-          <w:ilvl w:val="0"/>
-          <w:numId w:val="14"/>
-        </w:numPr>
-        <w:spacing w:after="0" w:afterAutospacing="0" w:before="0" w:beforeAutospacing="0" w:line="240" w:lineRule="auto"/>
-        <w:rPr>
-          <w:rFonts w:ascii="Arial" w:cs="Arial" w:eastAsia="Arial" w:hAnsi="Arial"/>
-          <w:color w:val="000000"/>
-        </w:rPr>
-      </w:pPr>
-      <w:r>
-        <w:rPr>
-          <w:b w:val="1"/>
-          <w:rtl w:val="0"/>
-        </w:rPr>
-        <w:t xml:space="preserve">Secure Shell (SSH)</w:t>
-      </w:r>
-      <w:r>
-        <w:rPr>
-          <w:rtl w:val="0"/>
-        </w:rPr>
-        <w:t xml:space="preserve">: A secure protocol for connecting to servers remotely.</w:t>
-      </w:r>
-    </w:p>
-    <w:p>
-      <w:pPr>
-        <w:numPr>
-          <w:ilvl w:val="0"/>
-          <w:numId w:val="14"/>
-        </w:numPr>
-        <w:spacing w:after="0" w:afterAutospacing="0" w:before="0" w:beforeAutospacing="0" w:line="240" w:lineRule="auto"/>
-        <w:rPr>
-          <w:rFonts w:ascii="Arial" w:cs="Arial" w:eastAsia="Arial" w:hAnsi="Arial"/>
-          <w:color w:val="000000"/>
-        </w:rPr>
-      </w:pPr>
-      <w:r>
-        <w:rPr>
-          <w:b w:val="1"/>
-          <w:rtl w:val="0"/>
-        </w:rPr>
-        <w:t xml:space="preserve">SSH protocol</w:t>
-      </w:r>
-      <w:r>
-        <w:rPr>
-          <w:rtl w:val="0"/>
-        </w:rPr>
-        <w:t xml:space="preserve">: A standard based on public-key encryption used for remote server access.</w:t>
-      </w:r>
-    </w:p>
-    <w:p>
-      <w:pPr>
-        <w:numPr>
-          <w:ilvl w:val="0"/>
-          <w:numId w:val="14"/>
-        </w:numPr>
-        <w:spacing w:after="0" w:afterAutospacing="0" w:before="0" w:beforeAutospacing="0" w:line="240" w:lineRule="auto"/>
-        <w:rPr>
-          <w:rFonts w:ascii="Arial" w:cs="Arial" w:eastAsia="Arial" w:hAnsi="Arial"/>
-          <w:color w:val="000000"/>
-        </w:rPr>
-      </w:pPr>
-      <w:r>
-        <w:rPr>
-          <w:b w:val="1"/>
-          <w:rtl w:val="0"/>
-        </w:rPr>
-        <w:t xml:space="preserve">SSH key</w:t>
-      </w:r>
-      <w:r>
-        <w:rPr>
-          <w:rtl w:val="0"/>
-        </w:rPr>
-        <w:t xml:space="preserve">: A credential used for SSH authentication.</w:t>
-      </w:r>
-    </w:p>
-    <w:p>
-      <w:pPr>
-        <w:numPr>
-          <w:ilvl w:val="0"/>
-          <w:numId w:val="14"/>
-        </w:numPr>
-        <w:spacing w:after="0" w:afterAutospacing="0" w:before="0" w:beforeAutospacing="0" w:line="240" w:lineRule="auto"/>
-        <w:rPr>
-          <w:rFonts w:ascii="Arial" w:cs="Arial" w:eastAsia="Arial" w:hAnsi="Arial"/>
-          <w:color w:val="000000"/>
-        </w:rPr>
-      </w:pPr>
-      <w:r>
-        <w:rPr>
-          <w:b w:val="1"/>
-          <w:rtl w:val="0"/>
-        </w:rPr>
-        <w:t xml:space="preserve">SSH client</w:t>
-      </w:r>
-      <w:r>
-        <w:rPr>
-          <w:rtl w:val="0"/>
-        </w:rPr>
-        <w:t xml:space="preserve">: Software that initiates a secure connection to an SSH server.</w:t>
-      </w:r>
-    </w:p>
-    <w:p>
-      <w:pPr>
-        <w:numPr>
-          <w:ilvl w:val="0"/>
-          <w:numId w:val="14"/>
-        </w:numPr>
-        <w:spacing w:after="0" w:afterAutospacing="0" w:before="0" w:beforeAutospacing="0" w:line="240" w:lineRule="auto"/>
-        <w:rPr>
-          <w:rFonts w:ascii="Arial" w:cs="Arial" w:eastAsia="Arial" w:hAnsi="Arial"/>
-          <w:color w:val="000000"/>
-        </w:rPr>
-      </w:pPr>
-      <w:r>
-        <w:rPr>
-          <w:b w:val="1"/>
-          <w:rtl w:val="0"/>
-        </w:rPr>
-        <w:t xml:space="preserve">SSH server</w:t>
-      </w:r>
-      <w:r>
-        <w:rPr>
-          <w:rtl w:val="0"/>
-        </w:rPr>
-        <w:t xml:space="preserve">: A system that accepts incoming SSH connections, authenticates them, and establishes secure sessions.</w:t>
-      </w:r>
-    </w:p>
-    <w:p>
-      <w:pPr>
-        <w:numPr>
-          <w:ilvl w:val="0"/>
-          <w:numId w:val="14"/>
-        </w:numPr>
-        <w:spacing w:after="0" w:afterAutospacing="0" w:before="0" w:beforeAutospacing="0" w:line="240" w:lineRule="auto"/>
-        <w:rPr>
-          <w:rFonts w:ascii="Arial" w:cs="Arial" w:eastAsia="Arial" w:hAnsi="Arial"/>
-          <w:color w:val="000000"/>
-        </w:rPr>
-      </w:pPr>
-      <w:r>
-        <w:rPr>
-          <w:b w:val="1"/>
-          <w:rtl w:val="0"/>
-        </w:rPr>
-        <w:t xml:space="preserve">Application Programming Interface (API) key</w:t>
-      </w:r>
-      <w:r>
-        <w:rPr>
-          <w:rtl w:val="0"/>
-        </w:rPr>
-        <w:t xml:space="preserve">: An authentication token used to call an API and identify the person, programmer, or program accessing a system.</w:t>
-      </w:r>
-    </w:p>
-    <w:p>
-      <w:pPr>
-        <w:numPr>
-          <w:ilvl w:val="0"/>
-          <w:numId w:val="14"/>
-        </w:numPr>
-        <w:spacing w:after="0" w:afterAutospacing="0" w:before="0" w:beforeAutospacing="0" w:line="240" w:lineRule="auto"/>
-        <w:rPr>
-          <w:rFonts w:ascii="Arial" w:cs="Arial" w:eastAsia="Arial" w:hAnsi="Arial"/>
-          <w:color w:val="000000"/>
-        </w:rPr>
-      </w:pPr>
-      <w:r>
-        <w:rPr>
-          <w:b w:val="1"/>
-          <w:rtl w:val="0"/>
-        </w:rPr>
-        <w:t xml:space="preserve">Computer protocols</w:t>
-      </w:r>
-      <w:r>
-        <w:rPr>
-          <w:rtl w:val="0"/>
-        </w:rPr>
-        <w:t xml:space="preserve">: Guidelines published as open standards that allow protocols to be implemented across various products.</w:t>
-      </w:r>
-    </w:p>
-    <w:p>
-      <w:pPr>
-        <w:numPr>
-          <w:ilvl w:val="0"/>
-          <w:numId w:val="14"/>
-        </w:numPr>
-        <w:spacing w:after="240" w:before="0" w:beforeAutospacing="0" w:line="240" w:lineRule="auto"/>
-        <w:rPr>
-          <w:rFonts w:ascii="Arial" w:cs="Arial" w:eastAsia="Arial" w:hAnsi="Arial"/>
-          <w:color w:val="000000"/>
-        </w:rPr>
-      </w:pPr>
-      <w:r>
-        <w:rPr>
-          <w:b w:val="1"/>
-          <w:rtl w:val="0"/>
-        </w:rPr>
-        <w:t xml:space="preserve">DNS zone file</w:t>
-      </w:r>
-      <w:r>
-        <w:rPr>
-          <w:rtl w:val="0"/>
-        </w:rPr>
-        <w:t xml:space="preserve">: A configuration file that specifies the mappings between IP addresses and host names in your network.</w:t>
-      </w:r>
-      <w:r>
-        <w:rPr>
-          <w:rtl w:val="0"/>
-        </w:rPr>
-        <w:br w:type="textWrapping"/>
-      </w:r>
-    </w:p>
-    <w:p>
-      <w:pPr>
-        <w:rPr/>
-      </w:pPr>
-      <w:r>
-        <w:pict>
-          <v:rect style="width:0.0pt;height:1.5pt" o:hr="t" o:hrstd="t" o:hralign="center" fillcolor="#A0A0A0" stroked="f"/>
-        </w:pict>
-      </w:r>
-      <w:r>
-        <w:rPr>
-          <w:rtl w:val="0"/>
-        </w:rPr>
-      </w:r>
-    </w:p>
-    <w:p>
-      <w:pPr>
-        <w:pStyle w:val="Heading1"/>
+        <w:t xml:space="preserve">CODE REVIEWS GUIDE</w:t>
+      </w:r>
+    </w:p>
+    <w:p>
+      <w:pPr>
+        <w:spacing w:after="240" w:before="240" w:lineRule="auto"/>
+        <w:ind w:left="0" w:firstLine="0"/>
+        <w:rPr/>
+      </w:pPr>
+      <w:r>
+        <w:rPr>
+          <w:rtl w:val="0"/>
+        </w:rPr>
+        <w:t xml:space="preserve">Code reviews are critical for producing high-quality, maintainable code, especially in large-scale or collaborative projects. Adopting consistent coding standards—like those in Google's style guides—ensures uniformity across teams and makes code easier to understand. This section introduces key code review strategies and highlights the role of pull request reviews in modern development workflows.</w:t>
+      </w:r>
+      <w:r>
+        <w:rPr>
+          <w:rtl w:val="0"/>
+        </w:rPr>
+      </w:r>
+    </w:p>
+    <w:p>
+      <w:pPr>
+        <w:pStyle w:val="Heading2"/>
         <w:keepNext w:val="0"/>
         <w:keepLines w:val="0"/>
-        <w:spacing w:after="80" w:before="360" w:line="360" w:lineRule="auto"/>
-        <w:rPr/>
-      </w:pPr>
-      <w:bookmarkStart w:colFirst="0" w:colLast="0" w:name="_wkd6j7wg66wg" w:id="32"/>
+        <w:spacing w:after="80" w:before="280" w:lineRule="auto"/>
+        <w:rPr/>
+      </w:pPr>
+      <w:bookmarkStart w:colFirst="0" w:colLast="0" w:name="_delgewuao7y0" w:id="32"/>
       <w:bookmarkEnd w:id="32"/>
       <w:r>
         <w:rPr>
           <w:rtl w:val="0"/>
         </w:rPr>
-        <w:t xml:space="preserve">EDUCATION</w:t>
+        <w:t xml:space="preserve">Google style guides</w:t>
       </w:r>
     </w:p>
     <w:p>
@@ -5780,43 +4723,20 @@
         <w:rPr>
           <w:rtl w:val="0"/>
         </w:rPr>
-        <w:t xml:space="preserve">GitHub is </w:t>
-      </w:r>
-      <w:r>
-        <w:rPr>
-          <w:b w:val="1"/>
-          <w:color w:val="188038"/>
-          <w:rtl w:val="0"/>
-        </w:rPr>
-        <w:t xml:space="preserve">free </w:t>
-      </w:r>
-      <w:r>
-        <w:rPr>
-          <w:rtl w:val="0"/>
-        </w:rPr>
-        <w:t xml:space="preserve">for students and teachers. Discounts available for other educational uses.</w:t>
-      </w:r>
-    </w:p>
-    <w:p>
-      <w:pPr>
-        <w:numPr>
-          <w:ilvl w:val="0"/>
-          <w:numId w:val="5"/>
-        </w:numPr>
-        <w:spacing w:after="0" w:afterAutospacing="0" w:before="240" w:line="240" w:lineRule="auto"/>
-      </w:pPr>
-      <w:r>
-        <w:rPr>
-          <w:b w:val="1"/>
-          <w:rtl w:val="0"/>
-        </w:rPr>
-        <w:t xml:space="preserve">Email:</w:t>
-      </w:r>
-      <w:r>
-        <w:rPr>
-          <w:rtl w:val="0"/>
-        </w:rPr>
-        <w:t xml:space="preserve"> </w:t>
+        <w:t xml:space="preserve">Every major open-source project includes a style guide, which is a set of norms for writing code for that project. When all the code in a huge codebase is written in the same manner, it is considerably simpler to understand.</w:t>
+      </w:r>
+    </w:p>
+    <w:p>
+      <w:pPr>
+        <w:spacing w:after="240" w:before="240" w:lineRule="auto"/>
+        <w:ind w:left="0" w:firstLine="0"/>
+        <w:rPr/>
+      </w:pPr>
+      <w:r>
+        <w:rPr>
+          <w:rtl w:val="0"/>
+        </w:rPr>
+        <w:t xml:space="preserve">You can find the project and style guide for Google code </w:t>
       </w:r>
       <w:hyperlink r:id="rId15">
         <w:r>
@@ -5825,29 +4745,192 @@
             <w:u w:val="single"/>
             <w:rtl w:val="0"/>
           </w:rPr>
-          <w:t xml:space="preserve">education@github.com</w:t>
+          <w:t xml:space="preserve">here</w:t>
         </w:r>
       </w:hyperlink>
       <w:r>
         <w:rPr>
           <w:rtl w:val="0"/>
         </w:rPr>
-      </w:r>
-    </w:p>
-    <w:p>
-      <w:pPr>
-        <w:numPr>
-          <w:ilvl w:val="0"/>
-          <w:numId w:val="5"/>
-        </w:numPr>
-        <w:spacing w:after="240" w:before="0" w:beforeAutospacing="0" w:line="240" w:lineRule="auto"/>
+        <w:t xml:space="preserve">.</w:t>
+      </w:r>
+    </w:p>
+    <w:p>
+      <w:pPr>
+        <w:pStyle w:val="Heading2"/>
+        <w:keepNext w:val="0"/>
+        <w:keepLines w:val="0"/>
+        <w:spacing w:after="80" w:before="280" w:lineRule="auto"/>
+        <w:rPr/>
+      </w:pPr>
+      <w:bookmarkStart w:colFirst="0" w:colLast="0" w:name="_laq3x8njfnk8" w:id="33"/>
+      <w:bookmarkEnd w:id="33"/>
+      <w:r>
+        <w:rPr>
+          <w:rtl w:val="0"/>
+        </w:rPr>
+        <w:t xml:space="preserve">Code review</w:t>
+      </w:r>
+    </w:p>
+    <w:p>
+      <w:pPr>
+        <w:spacing w:after="240" w:before="240" w:lineRule="auto"/>
+        <w:ind w:left="0" w:firstLine="0"/>
+        <w:rPr/>
+      </w:pPr>
+      <w:r>
+        <w:rPr>
+          <w:rtl w:val="0"/>
+        </w:rPr>
+        <w:t xml:space="preserve">Code review, also referred to as peer code review, is the deliberate and methodical gathering of other programmers to examine each other's code for errors. Code review can speed up and simplify the software development process, unlike other techniques. Peer reviews also save time and money, especially by catching the kinds of defects that could sneak through testing, production, and into the laptops of end users.</w:t>
+      </w:r>
+    </w:p>
+    <w:p>
+      <w:pPr>
+        <w:pStyle w:val="Heading2"/>
+        <w:keepNext w:val="0"/>
+        <w:keepLines w:val="0"/>
+        <w:spacing w:after="80" w:before="280" w:lineRule="auto"/>
+        <w:rPr/>
+      </w:pPr>
+      <w:bookmarkStart w:colFirst="0" w:colLast="0" w:name="_zghm0g6zgway" w:id="34"/>
+      <w:bookmarkEnd w:id="34"/>
+      <w:r>
+        <w:rPr>
+          <w:rtl w:val="0"/>
+        </w:rPr>
+        <w:t xml:space="preserve">Common code review strategies</w:t>
+      </w:r>
+    </w:p>
+    <w:p>
+      <w:pPr>
+        <w:numPr>
+          <w:ilvl w:val="0"/>
+          <w:numId w:val="7"/>
+        </w:numPr>
+        <w:spacing w:after="0" w:afterAutospacing="0" w:before="240" w:lineRule="auto"/>
       </w:pPr>
       <w:r>
         <w:rPr>
           <w:b w:val="1"/>
           <w:rtl w:val="0"/>
         </w:rPr>
-        <w:t xml:space="preserve">Website:</w:t>
+        <w:t xml:space="preserve">Pair programming</w:t>
+      </w:r>
+      <w:r>
+        <w:rPr>
+          <w:rtl w:val="0"/>
+        </w:rPr>
+        <w:t xml:space="preserve">: Engineers work side-by-side on the same code. Useful for mentoring, but less objective and more resource-intensive.</w:t>
+      </w:r>
+    </w:p>
+    <w:p>
+      <w:pPr>
+        <w:numPr>
+          <w:ilvl w:val="0"/>
+          <w:numId w:val="7"/>
+        </w:numPr>
+        <w:spacing w:after="0" w:afterAutospacing="0" w:before="0" w:beforeAutospacing="0" w:lineRule="auto"/>
+      </w:pPr>
+      <w:r>
+        <w:rPr>
+          <w:b w:val="1"/>
+          <w:rtl w:val="0"/>
+        </w:rPr>
+        <w:t xml:space="preserve">The email thread</w:t>
+      </w:r>
+      <w:r>
+        <w:rPr>
+          <w:rtl w:val="0"/>
+        </w:rPr>
+        <w:t xml:space="preserve">: Code is sent via email for review. Flexible but can lead to disorganized feedback.</w:t>
+      </w:r>
+    </w:p>
+    <w:p>
+      <w:pPr>
+        <w:numPr>
+          <w:ilvl w:val="0"/>
+          <w:numId w:val="7"/>
+        </w:numPr>
+        <w:spacing w:after="0" w:afterAutospacing="0" w:before="0" w:beforeAutospacing="0" w:lineRule="auto"/>
+      </w:pPr>
+      <w:r>
+        <w:rPr>
+          <w:b w:val="1"/>
+          <w:rtl w:val="0"/>
+        </w:rPr>
+        <w:t xml:space="preserve">Over the shoulder</w:t>
+      </w:r>
+      <w:r>
+        <w:rPr>
+          <w:rtl w:val="0"/>
+        </w:rPr>
+        <w:t xml:space="preserve">: A developer walks a peer through their code directly. Informal and effective for quick feedback.</w:t>
+      </w:r>
+    </w:p>
+    <w:p>
+      <w:pPr>
+        <w:numPr>
+          <w:ilvl w:val="0"/>
+          <w:numId w:val="7"/>
+        </w:numPr>
+        <w:spacing w:after="240" w:before="0" w:beforeAutospacing="0" w:lineRule="auto"/>
+      </w:pPr>
+      <w:r>
+        <w:rPr>
+          <w:b w:val="1"/>
+          <w:rtl w:val="0"/>
+        </w:rPr>
+        <w:t xml:space="preserve">Tool assisted</w:t>
+      </w:r>
+      <w:r>
+        <w:rPr>
+          <w:rtl w:val="0"/>
+        </w:rPr>
+        <w:t xml:space="preserve">: Using browser- or IDE-integrated tools to asynchronously review and track code feedback, enabling efficient, non-local review processes.</w:t>
+      </w:r>
+    </w:p>
+    <w:p>
+      <w:pPr>
+        <w:pStyle w:val="Heading2"/>
+        <w:keepNext w:val="0"/>
+        <w:keepLines w:val="0"/>
+        <w:spacing w:after="80" w:before="280" w:lineRule="auto"/>
+        <w:rPr/>
+      </w:pPr>
+      <w:bookmarkStart w:colFirst="0" w:colLast="0" w:name="_4b3vr4cg6jtg" w:id="35"/>
+      <w:bookmarkEnd w:id="35"/>
+      <w:r>
+        <w:rPr>
+          <w:rtl w:val="0"/>
+        </w:rPr>
+        <w:t xml:space="preserve">Pull request reviews</w:t>
+      </w:r>
+    </w:p>
+    <w:p>
+      <w:pPr>
+        <w:spacing w:after="240" w:before="240" w:lineRule="auto"/>
+        <w:ind w:left="0" w:firstLine="0"/>
+        <w:rPr/>
+      </w:pPr>
+      <w:r>
+        <w:rPr>
+          <w:rtl w:val="0"/>
+        </w:rPr>
+        <w:t xml:space="preserve">A pull request (PR) is a way to review new code before merging it into a main branch on GitHub. Contributors can comment on, approve, or request changes to proposed updates. Repository admins can require approval before merging.</w:t>
+      </w:r>
+    </w:p>
+    <w:p>
+      <w:pPr>
+        <w:spacing w:after="240" w:before="240" w:lineRule="auto"/>
+        <w:ind w:left="0" w:firstLine="0"/>
+        <w:rPr/>
+      </w:pPr>
+      <w:r>
+        <w:rPr>
+          <w:rtl w:val="0"/>
+        </w:rPr>
+        <w:t xml:space="preserve">Anyone with read access can review and suggest inline changes. Learn more about reviewing PRs</w:t>
       </w:r>
       <w:hyperlink r:id="rId16">
         <w:r>
@@ -5864,6 +4947,1468 @@
             <w:u w:val="single"/>
             <w:rtl w:val="0"/>
           </w:rPr>
+          <w:t xml:space="preserve">here</w:t>
+        </w:r>
+      </w:hyperlink>
+      <w:r>
+        <w:rPr>
+          <w:rtl w:val="0"/>
+        </w:rPr>
+        <w:t xml:space="preserve">.</w:t>
+      </w:r>
+      <w:r>
+        <w:rPr>
+          <w:rtl w:val="0"/>
+        </w:rPr>
+      </w:r>
+    </w:p>
+    <w:p>
+      <w:pPr>
+        <w:pStyle w:val="Heading3"/>
+        <w:rPr/>
+      </w:pPr>
+      <w:bookmarkStart w:colFirst="0" w:colLast="0" w:name="_pmiiypkxm17i" w:id="36"/>
+      <w:bookmarkEnd w:id="36"/>
+      <w:r>
+        <w:rPr>
+          <w:rtl w:val="0"/>
+        </w:rPr>
+        <w:t xml:space="preserve">Five tips for pull request reviews</w:t>
+      </w:r>
+    </w:p>
+    <w:p>
+      <w:pPr>
+        <w:numPr>
+          <w:ilvl w:val="0"/>
+          <w:numId w:val="1"/>
+        </w:numPr>
+        <w:spacing w:after="0" w:afterAutospacing="0" w:before="240" w:lineRule="auto"/>
+      </w:pPr>
+      <w:r>
+        <w:rPr>
+          <w:b w:val="1"/>
+          <w:rtl w:val="0"/>
+        </w:rPr>
+        <w:t xml:space="preserve">Be selective with reviewers</w:t>
+      </w:r>
+      <w:r>
+        <w:rPr>
+          <w:rtl w:val="0"/>
+        </w:rPr>
+        <w:t xml:space="preserve">: Add only a reasonable number of reviewers to avoid inefficiency.</w:t>
+      </w:r>
+    </w:p>
+    <w:p>
+      <w:pPr>
+        <w:numPr>
+          <w:ilvl w:val="0"/>
+          <w:numId w:val="1"/>
+        </w:numPr>
+        <w:spacing w:after="0" w:afterAutospacing="0" w:before="0" w:beforeAutospacing="0" w:lineRule="auto"/>
+      </w:pPr>
+      <w:r>
+        <w:rPr>
+          <w:b w:val="1"/>
+          <w:rtl w:val="0"/>
+        </w:rPr>
+        <w:t xml:space="preserve">Timely reviews</w:t>
+      </w:r>
+      <w:r>
+        <w:rPr>
+          <w:rtl w:val="0"/>
+        </w:rPr>
+        <w:t xml:space="preserve">: Ideally complete within two hours to reduce context switching and delays.</w:t>
+      </w:r>
+    </w:p>
+    <w:p>
+      <w:pPr>
+        <w:numPr>
+          <w:ilvl w:val="0"/>
+          <w:numId w:val="1"/>
+        </w:numPr>
+        <w:spacing w:after="0" w:afterAutospacing="0" w:before="0" w:beforeAutospacing="0" w:lineRule="auto"/>
+      </w:pPr>
+      <w:r>
+        <w:rPr>
+          <w:b w:val="1"/>
+          <w:rtl w:val="0"/>
+        </w:rPr>
+        <w:t xml:space="preserve">Constructive feedback</w:t>
+      </w:r>
+      <w:r>
+        <w:rPr>
+          <w:rtl w:val="0"/>
+        </w:rPr>
+        <w:t xml:space="preserve">: Feedback should be specific, helpful, and respectful.</w:t>
+      </w:r>
+    </w:p>
+    <w:p>
+      <w:pPr>
+        <w:numPr>
+          <w:ilvl w:val="0"/>
+          <w:numId w:val="1"/>
+        </w:numPr>
+        <w:spacing w:after="0" w:afterAutospacing="0" w:before="0" w:beforeAutospacing="0" w:lineRule="auto"/>
+      </w:pPr>
+      <w:r>
+        <w:rPr>
+          <w:b w:val="1"/>
+          <w:rtl w:val="0"/>
+        </w:rPr>
+        <w:t xml:space="preserve">Detailed pull request description</w:t>
+      </w:r>
+      <w:r>
+        <w:rPr>
+          <w:rtl w:val="0"/>
+        </w:rPr>
+        <w:t xml:space="preserve">: Include a comprehensive summary of changes, usage, design, and additional reviewer notes.</w:t>
+      </w:r>
+    </w:p>
+    <w:p>
+      <w:pPr>
+        <w:numPr>
+          <w:ilvl w:val="0"/>
+          <w:numId w:val="1"/>
+        </w:numPr>
+        <w:spacing w:after="240" w:before="0" w:beforeAutospacing="0" w:lineRule="auto"/>
+      </w:pPr>
+      <w:r>
+        <w:rPr>
+          <w:b w:val="1"/>
+          <w:rtl w:val="0"/>
+        </w:rPr>
+        <w:t xml:space="preserve">Interactive rebasings</w:t>
+      </w:r>
+      <w:r>
+        <w:rPr>
+          <w:rtl w:val="0"/>
+        </w:rPr>
+        <w:t xml:space="preserve">: Keep commit history clean by editing commits before merge.</w:t>
+      </w:r>
+    </w:p>
+    <w:p>
+      <w:pPr>
+        <w:pStyle w:val="Heading2"/>
+        <w:keepNext w:val="0"/>
+        <w:keepLines w:val="0"/>
+        <w:spacing w:after="80" w:before="280" w:lineRule="auto"/>
+        <w:rPr/>
+      </w:pPr>
+      <w:bookmarkStart w:colFirst="0" w:colLast="0" w:name="_qxques3110ty" w:id="37"/>
+      <w:bookmarkEnd w:id="37"/>
+      <w:r>
+        <w:rPr>
+          <w:rtl w:val="0"/>
+        </w:rPr>
+        <w:t xml:space="preserve">Key takeaways</w:t>
+      </w:r>
+    </w:p>
+    <w:p>
+      <w:pPr>
+        <w:numPr>
+          <w:ilvl w:val="0"/>
+          <w:numId w:val="11"/>
+        </w:numPr>
+        <w:spacing w:after="0" w:afterAutospacing="0" w:before="240" w:lineRule="auto"/>
+      </w:pPr>
+      <w:r>
+        <w:rPr>
+          <w:b w:val="1"/>
+          <w:rtl w:val="0"/>
+        </w:rPr>
+        <w:t xml:space="preserve">Consistent coding standards</w:t>
+      </w:r>
+      <w:r>
+        <w:rPr>
+          <w:rtl w:val="0"/>
+        </w:rPr>
+        <w:t xml:space="preserve"> improve readability and maintenance.</w:t>
+      </w:r>
+    </w:p>
+    <w:p>
+      <w:pPr>
+        <w:numPr>
+          <w:ilvl w:val="0"/>
+          <w:numId w:val="11"/>
+        </w:numPr>
+        <w:spacing w:after="0" w:afterAutospacing="0" w:before="0" w:beforeAutospacing="0" w:lineRule="auto"/>
+      </w:pPr>
+      <w:r>
+        <w:rPr>
+          <w:b w:val="1"/>
+          <w:rtl w:val="0"/>
+        </w:rPr>
+        <w:t xml:space="preserve">Code reviews</w:t>
+      </w:r>
+      <w:r>
+        <w:rPr>
+          <w:rtl w:val="0"/>
+        </w:rPr>
+        <w:t xml:space="preserve"> catch defects early and improve quality through collaboration.</w:t>
+      </w:r>
+    </w:p>
+    <w:p>
+      <w:pPr>
+        <w:numPr>
+          <w:ilvl w:val="0"/>
+          <w:numId w:val="11"/>
+        </w:numPr>
+        <w:spacing w:after="0" w:afterAutospacing="0" w:before="0" w:beforeAutospacing="0" w:lineRule="auto"/>
+      </w:pPr>
+      <w:r>
+        <w:rPr>
+          <w:b w:val="1"/>
+          <w:rtl w:val="0"/>
+        </w:rPr>
+        <w:t xml:space="preserve">Review strategies</w:t>
+      </w:r>
+      <w:r>
+        <w:rPr>
+          <w:rtl w:val="0"/>
+        </w:rPr>
+        <w:t xml:space="preserve"> should match project context—pair programming, async tools, email, or over-the-shoulder.</w:t>
+      </w:r>
+    </w:p>
+    <w:p>
+      <w:pPr>
+        <w:numPr>
+          <w:ilvl w:val="0"/>
+          <w:numId w:val="11"/>
+        </w:numPr>
+        <w:spacing w:after="240" w:before="0" w:beforeAutospacing="0" w:lineRule="auto"/>
+      </w:pPr>
+      <w:r>
+        <w:rPr>
+          <w:b w:val="1"/>
+          <w:rtl w:val="0"/>
+        </w:rPr>
+        <w:t xml:space="preserve">Pull request reviews</w:t>
+      </w:r>
+      <w:r>
+        <w:rPr>
+          <w:rtl w:val="0"/>
+        </w:rPr>
+        <w:t xml:space="preserve"> enable structured collaboration and code validation before merging.</w:t>
+      </w:r>
+    </w:p>
+    <w:p>
+      <w:pPr>
+        <w:rPr/>
+      </w:pPr>
+      <w:r>
+        <w:pict>
+          <v:rect style="width:0.0pt;height:1.5pt" o:hr="t" o:hrstd="t" o:hralign="center" fillcolor="#A0A0A0" stroked="f"/>
+        </w:pict>
+      </w:r>
+      <w:r>
+        <w:rPr>
+          <w:rtl w:val="0"/>
+        </w:rPr>
+      </w:r>
+    </w:p>
+    <w:p>
+      <w:pPr>
+        <w:pStyle w:val="Heading1"/>
+        <w:keepNext w:val="0"/>
+        <w:keepLines w:val="0"/>
+        <w:spacing w:after="80" w:before="360" w:line="360" w:lineRule="auto"/>
+        <w:rPr/>
+      </w:pPr>
+      <w:bookmarkStart w:colFirst="0" w:colLast="0" w:name="_7ymk4cn1co7s" w:id="38"/>
+      <w:bookmarkEnd w:id="38"/>
+      <w:r>
+        <w:rPr>
+          <w:rtl w:val="0"/>
+        </w:rPr>
+        <w:t xml:space="preserve">GIT TERMS &amp; DEFINITIONS</w:t>
+      </w:r>
+    </w:p>
+    <w:p>
+      <w:pPr>
+        <w:numPr>
+          <w:ilvl w:val="0"/>
+          <w:numId w:val="17"/>
+        </w:numPr>
+        <w:spacing w:after="0" w:afterAutospacing="0" w:before="240" w:line="240" w:lineRule="auto"/>
+        <w:rPr>
+          <w:rFonts w:ascii="Arial" w:cs="Arial" w:eastAsia="Arial" w:hAnsi="Arial"/>
+          <w:color w:val="000000"/>
+        </w:rPr>
+      </w:pPr>
+      <w:r>
+        <w:rPr>
+          <w:b w:val="1"/>
+          <w:rtl w:val="0"/>
+        </w:rPr>
+        <w:t xml:space="preserve">Git</w:t>
+      </w:r>
+      <w:r>
+        <w:rPr>
+          <w:rtl w:val="0"/>
+        </w:rPr>
+        <w:t xml:space="preserve">: A free open source version control system available for installation on Unix-based platforms, Windows and macOS.</w:t>
+      </w:r>
+    </w:p>
+    <w:p>
+      <w:pPr>
+        <w:numPr>
+          <w:ilvl w:val="0"/>
+          <w:numId w:val="17"/>
+        </w:numPr>
+        <w:spacing w:after="0" w:afterAutospacing="0" w:before="0" w:beforeAutospacing="0" w:line="240" w:lineRule="auto"/>
+        <w:rPr>
+          <w:rFonts w:ascii="Arial" w:cs="Arial" w:eastAsia="Arial" w:hAnsi="Arial"/>
+          <w:color w:val="000000"/>
+        </w:rPr>
+      </w:pPr>
+      <w:r>
+        <w:rPr>
+          <w:b w:val="1"/>
+          <w:rtl w:val="0"/>
+        </w:rPr>
+        <w:t xml:space="preserve">GitHub</w:t>
+      </w:r>
+      <w:r>
+        <w:rPr>
+          <w:rtl w:val="0"/>
+        </w:rPr>
+        <w:t xml:space="preserve">: A web-based Git repository hosting service that enables sharing, access, and cloning of repositories.</w:t>
+      </w:r>
+    </w:p>
+    <w:p>
+      <w:pPr>
+        <w:numPr>
+          <w:ilvl w:val="0"/>
+          <w:numId w:val="17"/>
+        </w:numPr>
+        <w:spacing w:after="0" w:afterAutospacing="0" w:before="0" w:beforeAutospacing="0" w:line="240" w:lineRule="auto"/>
+        <w:rPr>
+          <w:rFonts w:ascii="Arial" w:cs="Arial" w:eastAsia="Arial" w:hAnsi="Arial"/>
+          <w:color w:val="000000"/>
+        </w:rPr>
+      </w:pPr>
+      <w:r>
+        <w:rPr>
+          <w:b w:val="1"/>
+          <w:rtl w:val="0"/>
+        </w:rPr>
+        <w:t xml:space="preserve">Version control systems (VCS)</w:t>
+      </w:r>
+      <w:r>
+        <w:rPr>
+          <w:rtl w:val="0"/>
+        </w:rPr>
+        <w:t xml:space="preserve">: A tool to safely test code before releasing it, allow multiple people to collaborate on the same coding projects together, and stores the history of that code and configuration.</w:t>
+      </w:r>
+    </w:p>
+    <w:p>
+      <w:pPr>
+        <w:numPr>
+          <w:ilvl w:val="0"/>
+          <w:numId w:val="17"/>
+        </w:numPr>
+        <w:spacing w:after="0" w:afterAutospacing="0" w:before="0" w:beforeAutospacing="0" w:line="240" w:lineRule="auto"/>
+        <w:rPr>
+          <w:rFonts w:ascii="Arial" w:cs="Arial" w:eastAsia="Arial" w:hAnsi="Arial"/>
+          <w:color w:val="000000"/>
+        </w:rPr>
+      </w:pPr>
+      <w:r>
+        <w:rPr>
+          <w:b w:val="1"/>
+          <w:rtl w:val="0"/>
+        </w:rPr>
+        <w:t xml:space="preserve">Source Control Management (SCM)</w:t>
+      </w:r>
+      <w:r>
+        <w:rPr>
+          <w:rtl w:val="0"/>
+        </w:rPr>
+        <w:t xml:space="preserve">: A tool similar to VCS to store source code.</w:t>
+      </w:r>
+    </w:p>
+    <w:p>
+      <w:pPr>
+        <w:numPr>
+          <w:ilvl w:val="0"/>
+          <w:numId w:val="17"/>
+        </w:numPr>
+        <w:spacing w:after="0" w:afterAutospacing="0" w:before="0" w:beforeAutospacing="0" w:line="240" w:lineRule="auto"/>
+        <w:rPr>
+          <w:rFonts w:ascii="Arial" w:cs="Arial" w:eastAsia="Arial" w:hAnsi="Arial"/>
+          <w:color w:val="000000"/>
+        </w:rPr>
+      </w:pPr>
+      <w:r>
+        <w:rPr>
+          <w:b w:val="1"/>
+          <w:rtl w:val="0"/>
+        </w:rPr>
+        <w:t xml:space="preserve">Repository</w:t>
+      </w:r>
+      <w:r>
+        <w:rPr>
+          <w:rtl w:val="0"/>
+        </w:rPr>
+        <w:t xml:space="preserve">: An organization system of files that contain separate software projects.</w:t>
+      </w:r>
+    </w:p>
+    <w:p>
+      <w:pPr>
+        <w:numPr>
+          <w:ilvl w:val="0"/>
+          <w:numId w:val="17"/>
+        </w:numPr>
+        <w:spacing w:after="0" w:afterAutospacing="0" w:before="0" w:beforeAutospacing="0" w:line="240" w:lineRule="auto"/>
+        <w:rPr>
+          <w:rFonts w:ascii="Arial" w:cs="Arial" w:eastAsia="Arial" w:hAnsi="Arial"/>
+          <w:color w:val="000000"/>
+        </w:rPr>
+      </w:pPr>
+      <w:r>
+        <w:rPr>
+          <w:b w:val="1"/>
+          <w:rtl w:val="0"/>
+        </w:rPr>
+        <w:t xml:space="preserve">Git directory</w:t>
+      </w:r>
+      <w:r>
+        <w:rPr>
+          <w:rtl w:val="0"/>
+        </w:rPr>
+        <w:t xml:space="preserve">: A database for a Git project that stores the changes and the change history.</w:t>
+      </w:r>
+    </w:p>
+    <w:p>
+      <w:pPr>
+        <w:numPr>
+          <w:ilvl w:val="0"/>
+          <w:numId w:val="17"/>
+        </w:numPr>
+        <w:spacing w:after="0" w:afterAutospacing="0" w:before="0" w:beforeAutospacing="0" w:line="240" w:lineRule="auto"/>
+        <w:rPr>
+          <w:rFonts w:ascii="Arial" w:cs="Arial" w:eastAsia="Arial" w:hAnsi="Arial"/>
+          <w:color w:val="000000"/>
+        </w:rPr>
+      </w:pPr>
+      <w:r>
+        <w:rPr>
+          <w:b w:val="1"/>
+          <w:rtl w:val="0"/>
+        </w:rPr>
+        <w:t xml:space="preserve">Distributed</w:t>
+      </w:r>
+      <w:r>
+        <w:rPr>
+          <w:rtl w:val="0"/>
+        </w:rPr>
+        <w:t xml:space="preserve">: Each developer has a complete copy of the repository on their local machine.</w:t>
+      </w:r>
+    </w:p>
+    <w:p>
+      <w:pPr>
+        <w:numPr>
+          <w:ilvl w:val="0"/>
+          <w:numId w:val="17"/>
+        </w:numPr>
+        <w:spacing w:after="0" w:afterAutospacing="0" w:before="0" w:beforeAutospacing="0" w:line="240" w:lineRule="auto"/>
+        <w:rPr>
+          <w:rFonts w:ascii="Arial" w:cs="Arial" w:eastAsia="Arial" w:hAnsi="Arial"/>
+          <w:color w:val="000000"/>
+        </w:rPr>
+      </w:pPr>
+      <w:r>
+        <w:rPr>
+          <w:b w:val="1"/>
+          <w:rtl w:val="0"/>
+        </w:rPr>
+        <w:t xml:space="preserve">Commit</w:t>
+      </w:r>
+      <w:r>
+        <w:rPr>
+          <w:rtl w:val="0"/>
+        </w:rPr>
+        <w:t xml:space="preserve">: A command to make edits to multiple files and treat that collection of edits as a single change.</w:t>
+      </w:r>
+    </w:p>
+    <w:p>
+      <w:pPr>
+        <w:numPr>
+          <w:ilvl w:val="0"/>
+          <w:numId w:val="17"/>
+        </w:numPr>
+        <w:spacing w:after="0" w:afterAutospacing="0" w:before="0" w:beforeAutospacing="0" w:line="240" w:lineRule="auto"/>
+        <w:rPr>
+          <w:rFonts w:ascii="Arial" w:cs="Arial" w:eastAsia="Arial" w:hAnsi="Arial"/>
+          <w:color w:val="000000"/>
+        </w:rPr>
+      </w:pPr>
+      <w:r>
+        <w:rPr>
+          <w:b w:val="1"/>
+          <w:rtl w:val="0"/>
+        </w:rPr>
+        <w:t xml:space="preserve">Commit files</w:t>
+      </w:r>
+      <w:r>
+        <w:rPr>
+          <w:rtl w:val="0"/>
+        </w:rPr>
+        <w:t xml:space="preserve">: A stage where the changes made to files are safely stored in a snapshot in the Git directory.</w:t>
+      </w:r>
+    </w:p>
+    <w:p>
+      <w:pPr>
+        <w:numPr>
+          <w:ilvl w:val="0"/>
+          <w:numId w:val="17"/>
+        </w:numPr>
+        <w:spacing w:after="0" w:afterAutospacing="0" w:before="0" w:beforeAutospacing="0" w:line="240" w:lineRule="auto"/>
+        <w:rPr>
+          <w:rFonts w:ascii="Arial" w:cs="Arial" w:eastAsia="Arial" w:hAnsi="Arial"/>
+          <w:color w:val="000000"/>
+        </w:rPr>
+      </w:pPr>
+      <w:r>
+        <w:rPr>
+          <w:b w:val="1"/>
+          <w:rtl w:val="0"/>
+        </w:rPr>
+        <w:t xml:space="preserve">Commit ID</w:t>
+      </w:r>
+      <w:r>
+        <w:rPr>
+          <w:rtl w:val="0"/>
+        </w:rPr>
+        <w:t xml:space="preserve">: An identifier next to the word </w:t>
+      </w:r>
+      <w:r>
+        <w:rPr>
+          <w:rFonts w:ascii="Roboto Mono" w:cs="Roboto Mono" w:eastAsia="Roboto Mono" w:hAnsi="Roboto Mono"/>
+          <w:color w:val="188038"/>
+          <w:rtl w:val="0"/>
+        </w:rPr>
+        <w:t xml:space="preserve">commit</w:t>
+      </w:r>
+      <w:r>
+        <w:rPr>
+          <w:rtl w:val="0"/>
+        </w:rPr>
+        <w:t xml:space="preserve"> in the log.</w:t>
+      </w:r>
+    </w:p>
+    <w:p>
+      <w:pPr>
+        <w:numPr>
+          <w:ilvl w:val="0"/>
+          <w:numId w:val="17"/>
+        </w:numPr>
+        <w:spacing w:after="0" w:afterAutospacing="0" w:before="0" w:beforeAutospacing="0" w:line="240" w:lineRule="auto"/>
+        <w:rPr>
+          <w:rFonts w:ascii="Arial" w:cs="Arial" w:eastAsia="Arial" w:hAnsi="Arial"/>
+          <w:color w:val="000000"/>
+        </w:rPr>
+      </w:pPr>
+      <w:r>
+        <w:rPr>
+          <w:b w:val="1"/>
+          <w:rtl w:val="0"/>
+        </w:rPr>
+        <w:t xml:space="preserve">Commit message</w:t>
+      </w:r>
+      <w:r>
+        <w:rPr>
+          <w:rtl w:val="0"/>
+        </w:rPr>
+        <w:t xml:space="preserve">: A summary and description with contextual information on the parts of the code or configuration of the commit change.</w:t>
+      </w:r>
+    </w:p>
+    <w:p>
+      <w:pPr>
+        <w:numPr>
+          <w:ilvl w:val="0"/>
+          <w:numId w:val="17"/>
+        </w:numPr>
+        <w:spacing w:after="0" w:afterAutospacing="0" w:before="0" w:beforeAutospacing="0" w:line="240" w:lineRule="auto"/>
+        <w:rPr>
+          <w:rFonts w:ascii="Arial" w:cs="Arial" w:eastAsia="Arial" w:hAnsi="Arial"/>
+          <w:color w:val="000000"/>
+        </w:rPr>
+      </w:pPr>
+      <w:r>
+        <w:rPr>
+          <w:b w:val="1"/>
+          <w:rtl w:val="0"/>
+        </w:rPr>
+        <w:t xml:space="preserve">Git staging area</w:t>
+      </w:r>
+      <w:r>
+        <w:rPr>
+          <w:rtl w:val="0"/>
+        </w:rPr>
+        <w:t xml:space="preserve">: A file maintained by Git that contains all the information about what files and changes are going to go into the next commit.</w:t>
+      </w:r>
+    </w:p>
+    <w:p>
+      <w:pPr>
+        <w:numPr>
+          <w:ilvl w:val="0"/>
+          <w:numId w:val="17"/>
+        </w:numPr>
+        <w:spacing w:after="0" w:afterAutospacing="0" w:before="0" w:beforeAutospacing="0" w:line="240" w:lineRule="auto"/>
+        <w:rPr>
+          <w:rFonts w:ascii="Arial" w:cs="Arial" w:eastAsia="Arial" w:hAnsi="Arial"/>
+          <w:color w:val="000000"/>
+        </w:rPr>
+      </w:pPr>
+      <w:r>
+        <w:rPr>
+          <w:b w:val="1"/>
+          <w:rtl w:val="0"/>
+        </w:rPr>
+        <w:t xml:space="preserve">Stage files</w:t>
+      </w:r>
+      <w:r>
+        <w:rPr>
+          <w:rtl w:val="0"/>
+        </w:rPr>
+        <w:t xml:space="preserve">: A stage where the changes to files are ready to be committed.</w:t>
+      </w:r>
+    </w:p>
+    <w:p>
+      <w:pPr>
+        <w:numPr>
+          <w:ilvl w:val="0"/>
+          <w:numId w:val="17"/>
+        </w:numPr>
+        <w:spacing w:after="0" w:afterAutospacing="0" w:before="0" w:beforeAutospacing="0" w:line="240" w:lineRule="auto"/>
+        <w:rPr>
+          <w:rFonts w:ascii="Arial" w:cs="Arial" w:eastAsia="Arial" w:hAnsi="Arial"/>
+          <w:color w:val="000000"/>
+        </w:rPr>
+      </w:pPr>
+      <w:r>
+        <w:rPr>
+          <w:b w:val="1"/>
+          <w:rtl w:val="0"/>
+        </w:rPr>
+        <w:t xml:space="preserve">Modified files</w:t>
+      </w:r>
+      <w:r>
+        <w:rPr>
+          <w:rtl w:val="0"/>
+        </w:rPr>
+        <w:t xml:space="preserve">: A stage where changes have been made to a file, but they have not been stored or committed.</w:t>
+      </w:r>
+    </w:p>
+    <w:p>
+      <w:pPr>
+        <w:numPr>
+          <w:ilvl w:val="0"/>
+          <w:numId w:val="17"/>
+        </w:numPr>
+        <w:spacing w:after="0" w:afterAutospacing="0" w:before="0" w:beforeAutospacing="0" w:line="240" w:lineRule="auto"/>
+        <w:rPr>
+          <w:rFonts w:ascii="Arial" w:cs="Arial" w:eastAsia="Arial" w:hAnsi="Arial"/>
+          <w:color w:val="000000"/>
+        </w:rPr>
+      </w:pPr>
+      <w:r>
+        <w:rPr>
+          <w:b w:val="1"/>
+          <w:rtl w:val="0"/>
+        </w:rPr>
+        <w:t xml:space="preserve">Tracked</w:t>
+      </w:r>
+      <w:r>
+        <w:rPr>
+          <w:rtl w:val="0"/>
+        </w:rPr>
+        <w:t xml:space="preserve">: A file’s changes are recorded.</w:t>
+      </w:r>
+    </w:p>
+    <w:p>
+      <w:pPr>
+        <w:numPr>
+          <w:ilvl w:val="0"/>
+          <w:numId w:val="17"/>
+        </w:numPr>
+        <w:spacing w:after="0" w:afterAutospacing="0" w:before="0" w:beforeAutospacing="0" w:line="240" w:lineRule="auto"/>
+        <w:rPr>
+          <w:rFonts w:ascii="Arial" w:cs="Arial" w:eastAsia="Arial" w:hAnsi="Arial"/>
+          <w:color w:val="000000"/>
+        </w:rPr>
+      </w:pPr>
+      <w:r>
+        <w:rPr>
+          <w:b w:val="1"/>
+          <w:rtl w:val="0"/>
+        </w:rPr>
+        <w:t xml:space="preserve">Untracked</w:t>
+      </w:r>
+      <w:r>
+        <w:rPr>
+          <w:rtl w:val="0"/>
+        </w:rPr>
+        <w:t xml:space="preserve">: A file’s changes are not recorded.</w:t>
+      </w:r>
+    </w:p>
+    <w:p>
+      <w:pPr>
+        <w:numPr>
+          <w:ilvl w:val="0"/>
+          <w:numId w:val="17"/>
+        </w:numPr>
+        <w:spacing w:after="0" w:afterAutospacing="0" w:before="0" w:beforeAutospacing="0" w:line="240" w:lineRule="auto"/>
+        <w:rPr>
+          <w:rFonts w:ascii="Arial" w:cs="Arial" w:eastAsia="Arial" w:hAnsi="Arial"/>
+          <w:color w:val="000000"/>
+        </w:rPr>
+      </w:pPr>
+      <w:r>
+        <w:rPr>
+          <w:b w:val="1"/>
+          <w:rtl w:val="0"/>
+        </w:rPr>
+        <w:t xml:space="preserve">Branch</w:t>
+      </w:r>
+      <w:r>
+        <w:rPr>
+          <w:rtl w:val="0"/>
+        </w:rPr>
+        <w:t xml:space="preserve">: A pointer to a particular commit, representing an independent line of development in a project.</w:t>
+      </w:r>
+    </w:p>
+    <w:p>
+      <w:pPr>
+        <w:numPr>
+          <w:ilvl w:val="0"/>
+          <w:numId w:val="17"/>
+        </w:numPr>
+        <w:spacing w:after="0" w:afterAutospacing="0" w:before="0" w:beforeAutospacing="0" w:line="240" w:lineRule="auto"/>
+        <w:rPr>
+          <w:rFonts w:ascii="Arial" w:cs="Arial" w:eastAsia="Arial" w:hAnsi="Arial"/>
+          <w:color w:val="000000"/>
+        </w:rPr>
+      </w:pPr>
+      <w:r>
+        <w:rPr>
+          <w:b w:val="1"/>
+          <w:rtl w:val="0"/>
+        </w:rPr>
+        <w:t xml:space="preserve">Head</w:t>
+      </w:r>
+      <w:r>
+        <w:rPr>
+          <w:rtl w:val="0"/>
+        </w:rPr>
+        <w:t xml:space="preserve">: This points to the top of the branch that is being used.</w:t>
+      </w:r>
+    </w:p>
+    <w:p>
+      <w:pPr>
+        <w:numPr>
+          <w:ilvl w:val="0"/>
+          <w:numId w:val="17"/>
+        </w:numPr>
+        <w:spacing w:after="0" w:afterAutospacing="0" w:before="0" w:beforeAutospacing="0" w:line="240" w:lineRule="auto"/>
+        <w:rPr>
+          <w:rFonts w:ascii="Arial" w:cs="Arial" w:eastAsia="Arial" w:hAnsi="Arial"/>
+          <w:color w:val="000000"/>
+        </w:rPr>
+      </w:pPr>
+      <w:r>
+        <w:rPr>
+          <w:b w:val="1"/>
+          <w:rtl w:val="0"/>
+        </w:rPr>
+        <w:t xml:space="preserve">Master</w:t>
+      </w:r>
+      <w:r>
+        <w:rPr>
+          <w:rtl w:val="0"/>
+        </w:rPr>
+        <w:t xml:space="preserve">: The default branch that Git creates when a new repository is initialized; commonly used to place the approved pieces of a project.</w:t>
+      </w:r>
+    </w:p>
+    <w:p>
+      <w:pPr>
+        <w:numPr>
+          <w:ilvl w:val="0"/>
+          <w:numId w:val="17"/>
+        </w:numPr>
+        <w:spacing w:after="0" w:afterAutospacing="0" w:before="0" w:beforeAutospacing="0" w:line="240" w:lineRule="auto"/>
+        <w:rPr>
+          <w:rFonts w:ascii="Arial" w:cs="Arial" w:eastAsia="Arial" w:hAnsi="Arial"/>
+          <w:color w:val="000000"/>
+        </w:rPr>
+      </w:pPr>
+      <w:r>
+        <w:rPr>
+          <w:b w:val="1"/>
+          <w:rtl w:val="0"/>
+        </w:rPr>
+        <w:t xml:space="preserve">Merge</w:t>
+      </w:r>
+      <w:r>
+        <w:rPr>
+          <w:rtl w:val="0"/>
+        </w:rPr>
+        <w:t xml:space="preserve">: An operation that combines the origin/master branch into a local master branch.</w:t>
+      </w:r>
+    </w:p>
+    <w:p>
+      <w:pPr>
+        <w:numPr>
+          <w:ilvl w:val="0"/>
+          <w:numId w:val="17"/>
+        </w:numPr>
+        <w:spacing w:after="0" w:afterAutospacing="0" w:before="0" w:beforeAutospacing="0" w:line="240" w:lineRule="auto"/>
+        <w:rPr>
+          <w:rFonts w:ascii="Arial" w:cs="Arial" w:eastAsia="Arial" w:hAnsi="Arial"/>
+          <w:color w:val="000000"/>
+        </w:rPr>
+      </w:pPr>
+      <w:r>
+        <w:rPr>
+          <w:b w:val="1"/>
+          <w:rtl w:val="0"/>
+        </w:rPr>
+        <w:t xml:space="preserve">Fast-forward merge</w:t>
+      </w:r>
+      <w:r>
+        <w:rPr>
+          <w:rtl w:val="0"/>
+        </w:rPr>
+        <w:t xml:space="preserve">: A merge when all the commits in the checked out branch are also in the branch that's being merged.</w:t>
+      </w:r>
+    </w:p>
+    <w:p>
+      <w:pPr>
+        <w:numPr>
+          <w:ilvl w:val="0"/>
+          <w:numId w:val="17"/>
+        </w:numPr>
+        <w:spacing w:after="0" w:afterAutospacing="0" w:before="0" w:beforeAutospacing="0" w:line="240" w:lineRule="auto"/>
+        <w:rPr>
+          <w:rFonts w:ascii="Arial" w:cs="Arial" w:eastAsia="Arial" w:hAnsi="Arial"/>
+          <w:color w:val="000000"/>
+        </w:rPr>
+      </w:pPr>
+      <w:r>
+        <w:rPr>
+          <w:b w:val="1"/>
+          <w:rtl w:val="0"/>
+        </w:rPr>
+        <w:t xml:space="preserve">Three-way merge</w:t>
+      </w:r>
+      <w:r>
+        <w:rPr>
+          <w:rtl w:val="0"/>
+        </w:rPr>
+        <w:t xml:space="preserve">: A merge that uses the snapshots at the two branch tips along with their most recent common ancestor (the commit before the divergence).</w:t>
+      </w:r>
+    </w:p>
+    <w:p>
+      <w:pPr>
+        <w:numPr>
+          <w:ilvl w:val="0"/>
+          <w:numId w:val="17"/>
+        </w:numPr>
+        <w:spacing w:after="0" w:afterAutospacing="0" w:before="0" w:beforeAutospacing="0" w:line="240" w:lineRule="auto"/>
+        <w:rPr>
+          <w:rFonts w:ascii="Arial" w:cs="Arial" w:eastAsia="Arial" w:hAnsi="Arial"/>
+          <w:color w:val="000000"/>
+        </w:rPr>
+      </w:pPr>
+      <w:r>
+        <w:rPr>
+          <w:b w:val="1"/>
+          <w:rtl w:val="0"/>
+        </w:rPr>
+        <w:t xml:space="preserve">Merge conflict</w:t>
+      </w:r>
+      <w:r>
+        <w:rPr>
+          <w:rtl w:val="0"/>
+        </w:rPr>
+        <w:t xml:space="preserve">: This occurs when the changes are made on the same part of the same file, and Git won't know how to merge those changes.</w:t>
+      </w:r>
+    </w:p>
+    <w:p>
+      <w:pPr>
+        <w:numPr>
+          <w:ilvl w:val="0"/>
+          <w:numId w:val="17"/>
+        </w:numPr>
+        <w:spacing w:after="0" w:afterAutospacing="0" w:before="0" w:beforeAutospacing="0" w:line="240" w:lineRule="auto"/>
+        <w:rPr>
+          <w:rFonts w:ascii="Arial" w:cs="Arial" w:eastAsia="Arial" w:hAnsi="Arial"/>
+          <w:color w:val="000000"/>
+        </w:rPr>
+      </w:pPr>
+      <w:r>
+        <w:rPr>
+          <w:b w:val="1"/>
+          <w:rtl w:val="0"/>
+        </w:rPr>
+        <w:t xml:space="preserve">Rollback</w:t>
+      </w:r>
+      <w:r>
+        <w:rPr>
+          <w:rtl w:val="0"/>
+        </w:rPr>
+        <w:t xml:space="preserve">: The act of reverting changes made to software to a previous state.</w:t>
+      </w:r>
+    </w:p>
+    <w:p>
+      <w:pPr>
+        <w:numPr>
+          <w:ilvl w:val="0"/>
+          <w:numId w:val="17"/>
+        </w:numPr>
+        <w:spacing w:after="0" w:afterAutospacing="0" w:before="0" w:beforeAutospacing="0" w:line="240" w:lineRule="auto"/>
+        <w:rPr>
+          <w:rFonts w:ascii="Arial" w:cs="Arial" w:eastAsia="Arial" w:hAnsi="Arial"/>
+          <w:color w:val="000000"/>
+        </w:rPr>
+      </w:pPr>
+      <w:r>
+        <w:rPr>
+          <w:b w:val="1"/>
+          <w:rtl w:val="0"/>
+        </w:rPr>
+        <w:t xml:space="preserve">Rebasing</w:t>
+      </w:r>
+      <w:r>
+        <w:rPr>
+          <w:rtl w:val="0"/>
+        </w:rPr>
+        <w:t xml:space="preserve">: The act of changing the base commit used for a branch.</w:t>
+      </w:r>
+    </w:p>
+    <w:p>
+      <w:pPr>
+        <w:numPr>
+          <w:ilvl w:val="0"/>
+          <w:numId w:val="17"/>
+        </w:numPr>
+        <w:spacing w:after="0" w:afterAutospacing="0" w:before="0" w:beforeAutospacing="0" w:line="240" w:lineRule="auto"/>
+        <w:rPr>
+          <w:rFonts w:ascii="Arial" w:cs="Arial" w:eastAsia="Arial" w:hAnsi="Arial"/>
+          <w:color w:val="000000"/>
+        </w:rPr>
+      </w:pPr>
+      <w:r>
+        <w:rPr>
+          <w:b w:val="1"/>
+          <w:rtl w:val="0"/>
+        </w:rPr>
+        <w:t xml:space="preserve">Patch</w:t>
+      </w:r>
+      <w:r>
+        <w:rPr>
+          <w:rtl w:val="0"/>
+        </w:rPr>
+        <w:t xml:space="preserve">: A command that can detect that there were changes made to the file and will do its best to apply the changes.</w:t>
+      </w:r>
+    </w:p>
+    <w:p>
+      <w:pPr>
+        <w:numPr>
+          <w:ilvl w:val="0"/>
+          <w:numId w:val="17"/>
+        </w:numPr>
+        <w:spacing w:after="0" w:afterAutospacing="0" w:before="0" w:beforeAutospacing="0" w:line="240" w:lineRule="auto"/>
+        <w:rPr>
+          <w:rFonts w:ascii="Arial" w:cs="Arial" w:eastAsia="Arial" w:hAnsi="Arial"/>
+          <w:color w:val="000000"/>
+        </w:rPr>
+      </w:pPr>
+      <w:r>
+        <w:rPr>
+          <w:b w:val="1"/>
+          <w:rtl w:val="0"/>
+        </w:rPr>
+        <w:t xml:space="preserve">Diff</w:t>
+      </w:r>
+      <w:r>
+        <w:rPr>
+          <w:rtl w:val="0"/>
+        </w:rPr>
+        <w:t xml:space="preserve">: A command to find the differences between two files.</w:t>
+      </w:r>
+    </w:p>
+    <w:p>
+      <w:pPr>
+        <w:numPr>
+          <w:ilvl w:val="0"/>
+          <w:numId w:val="17"/>
+        </w:numPr>
+        <w:spacing w:after="0" w:afterAutospacing="0" w:before="0" w:beforeAutospacing="0" w:line="240" w:lineRule="auto"/>
+        <w:rPr>
+          <w:rFonts w:ascii="Arial" w:cs="Arial" w:eastAsia="Arial" w:hAnsi="Arial"/>
+          <w:color w:val="000000"/>
+        </w:rPr>
+      </w:pPr>
+      <w:r>
+        <w:rPr>
+          <w:b w:val="1"/>
+          <w:rtl w:val="0"/>
+        </w:rPr>
+        <w:t xml:space="preserve">Git log</w:t>
+      </w:r>
+      <w:r>
+        <w:rPr>
+          <w:rtl w:val="0"/>
+        </w:rPr>
+        <w:t xml:space="preserve">: A log that displays commit messages.</w:t>
+      </w:r>
+    </w:p>
+    <w:p>
+      <w:pPr>
+        <w:numPr>
+          <w:ilvl w:val="0"/>
+          <w:numId w:val="17"/>
+        </w:numPr>
+        <w:spacing w:after="0" w:afterAutospacing="0" w:before="0" w:beforeAutospacing="0" w:line="240" w:lineRule="auto"/>
+        <w:rPr>
+          <w:rFonts w:ascii="Arial" w:cs="Arial" w:eastAsia="Arial" w:hAnsi="Arial"/>
+          <w:color w:val="000000"/>
+        </w:rPr>
+      </w:pPr>
+      <w:r>
+        <w:rPr>
+          <w:b w:val="1"/>
+          <w:rtl w:val="0"/>
+        </w:rPr>
+        <w:t xml:space="preserve">Remote repositories</w:t>
+      </w:r>
+      <w:r>
+        <w:rPr>
+          <w:rtl w:val="0"/>
+        </w:rPr>
+        <w:t xml:space="preserve">: Repositories that enable developers to work independently on local copies while contributing to a shared project.</w:t>
+      </w:r>
+    </w:p>
+    <w:p>
+      <w:pPr>
+        <w:numPr>
+          <w:ilvl w:val="0"/>
+          <w:numId w:val="17"/>
+        </w:numPr>
+        <w:spacing w:after="0" w:afterAutospacing="0" w:before="0" w:beforeAutospacing="0" w:line="240" w:lineRule="auto"/>
+        <w:rPr>
+          <w:rFonts w:ascii="Arial" w:cs="Arial" w:eastAsia="Arial" w:hAnsi="Arial"/>
+          <w:color w:val="000000"/>
+        </w:rPr>
+      </w:pPr>
+      <w:r>
+        <w:rPr>
+          <w:b w:val="1"/>
+          <w:rtl w:val="0"/>
+        </w:rPr>
+        <w:t xml:space="preserve">Remote branches</w:t>
+      </w:r>
+      <w:r>
+        <w:rPr>
+          <w:rtl w:val="0"/>
+        </w:rPr>
+        <w:t xml:space="preserve">: Read-only branches that reflect data from a remote repository.</w:t>
+      </w:r>
+    </w:p>
+    <w:p>
+      <w:pPr>
+        <w:numPr>
+          <w:ilvl w:val="0"/>
+          <w:numId w:val="17"/>
+        </w:numPr>
+        <w:spacing w:after="0" w:afterAutospacing="0" w:before="0" w:beforeAutospacing="0" w:line="240" w:lineRule="auto"/>
+        <w:rPr>
+          <w:rFonts w:ascii="Arial" w:cs="Arial" w:eastAsia="Arial" w:hAnsi="Arial"/>
+          <w:color w:val="000000"/>
+        </w:rPr>
+      </w:pPr>
+      <w:r>
+        <w:rPr>
+          <w:b w:val="1"/>
+          <w:rtl w:val="0"/>
+        </w:rPr>
+        <w:t xml:space="preserve">Private key</w:t>
+      </w:r>
+      <w:r>
+        <w:rPr>
+          <w:rtl w:val="0"/>
+        </w:rPr>
+        <w:t xml:space="preserve">: A secret cryptographic key used to decrypt data encrypted with the corresponding public key.</w:t>
+      </w:r>
+    </w:p>
+    <w:p>
+      <w:pPr>
+        <w:numPr>
+          <w:ilvl w:val="0"/>
+          <w:numId w:val="17"/>
+        </w:numPr>
+        <w:spacing w:after="0" w:afterAutospacing="0" w:before="0" w:beforeAutospacing="0" w:line="240" w:lineRule="auto"/>
+        <w:rPr>
+          <w:rFonts w:ascii="Arial" w:cs="Arial" w:eastAsia="Arial" w:hAnsi="Arial"/>
+          <w:color w:val="000000"/>
+        </w:rPr>
+      </w:pPr>
+      <w:r>
+        <w:rPr>
+          <w:b w:val="1"/>
+          <w:rtl w:val="0"/>
+        </w:rPr>
+        <w:t xml:space="preserve">Public key</w:t>
+      </w:r>
+      <w:r>
+        <w:rPr>
+          <w:rtl w:val="0"/>
+        </w:rPr>
+        <w:t xml:space="preserve">: A cryptographic structure used for secure communication and validating digital signatures.</w:t>
+      </w:r>
+    </w:p>
+    <w:p>
+      <w:pPr>
+        <w:numPr>
+          <w:ilvl w:val="0"/>
+          <w:numId w:val="17"/>
+        </w:numPr>
+        <w:spacing w:after="0" w:afterAutospacing="0" w:before="0" w:beforeAutospacing="0" w:line="240" w:lineRule="auto"/>
+        <w:rPr>
+          <w:rFonts w:ascii="Arial" w:cs="Arial" w:eastAsia="Arial" w:hAnsi="Arial"/>
+          <w:color w:val="000000"/>
+        </w:rPr>
+      </w:pPr>
+      <w:r>
+        <w:rPr>
+          <w:b w:val="1"/>
+          <w:rtl w:val="0"/>
+        </w:rPr>
+        <w:t xml:space="preserve">Secure Shell (SSH)</w:t>
+      </w:r>
+      <w:r>
+        <w:rPr>
+          <w:rtl w:val="0"/>
+        </w:rPr>
+        <w:t xml:space="preserve">: A secure protocol for connecting to servers remotely.</w:t>
+      </w:r>
+    </w:p>
+    <w:p>
+      <w:pPr>
+        <w:numPr>
+          <w:ilvl w:val="0"/>
+          <w:numId w:val="17"/>
+        </w:numPr>
+        <w:spacing w:after="0" w:afterAutospacing="0" w:before="0" w:beforeAutospacing="0" w:line="240" w:lineRule="auto"/>
+        <w:rPr>
+          <w:rFonts w:ascii="Arial" w:cs="Arial" w:eastAsia="Arial" w:hAnsi="Arial"/>
+          <w:color w:val="000000"/>
+        </w:rPr>
+      </w:pPr>
+      <w:r>
+        <w:rPr>
+          <w:b w:val="1"/>
+          <w:rtl w:val="0"/>
+        </w:rPr>
+        <w:t xml:space="preserve">SSH protocol</w:t>
+      </w:r>
+      <w:r>
+        <w:rPr>
+          <w:rtl w:val="0"/>
+        </w:rPr>
+        <w:t xml:space="preserve">: A standard based on public-key encryption used for remote server access.</w:t>
+      </w:r>
+    </w:p>
+    <w:p>
+      <w:pPr>
+        <w:numPr>
+          <w:ilvl w:val="0"/>
+          <w:numId w:val="17"/>
+        </w:numPr>
+        <w:spacing w:after="0" w:afterAutospacing="0" w:before="0" w:beforeAutospacing="0" w:line="240" w:lineRule="auto"/>
+        <w:rPr>
+          <w:rFonts w:ascii="Arial" w:cs="Arial" w:eastAsia="Arial" w:hAnsi="Arial"/>
+          <w:color w:val="000000"/>
+        </w:rPr>
+      </w:pPr>
+      <w:r>
+        <w:rPr>
+          <w:b w:val="1"/>
+          <w:rtl w:val="0"/>
+        </w:rPr>
+        <w:t xml:space="preserve">SSH key</w:t>
+      </w:r>
+      <w:r>
+        <w:rPr>
+          <w:rtl w:val="0"/>
+        </w:rPr>
+        <w:t xml:space="preserve">: A credential used for SSH authentication.</w:t>
+      </w:r>
+    </w:p>
+    <w:p>
+      <w:pPr>
+        <w:numPr>
+          <w:ilvl w:val="0"/>
+          <w:numId w:val="17"/>
+        </w:numPr>
+        <w:spacing w:after="0" w:afterAutospacing="0" w:before="0" w:beforeAutospacing="0" w:line="240" w:lineRule="auto"/>
+        <w:rPr>
+          <w:rFonts w:ascii="Arial" w:cs="Arial" w:eastAsia="Arial" w:hAnsi="Arial"/>
+          <w:color w:val="000000"/>
+        </w:rPr>
+      </w:pPr>
+      <w:r>
+        <w:rPr>
+          <w:b w:val="1"/>
+          <w:rtl w:val="0"/>
+        </w:rPr>
+        <w:t xml:space="preserve">SSH client</w:t>
+      </w:r>
+      <w:r>
+        <w:rPr>
+          <w:rtl w:val="0"/>
+        </w:rPr>
+        <w:t xml:space="preserve">: Software that initiates a secure connection to an SSH server.</w:t>
+      </w:r>
+    </w:p>
+    <w:p>
+      <w:pPr>
+        <w:numPr>
+          <w:ilvl w:val="0"/>
+          <w:numId w:val="17"/>
+        </w:numPr>
+        <w:spacing w:after="0" w:afterAutospacing="0" w:before="0" w:beforeAutospacing="0" w:line="240" w:lineRule="auto"/>
+        <w:rPr>
+          <w:rFonts w:ascii="Arial" w:cs="Arial" w:eastAsia="Arial" w:hAnsi="Arial"/>
+          <w:color w:val="000000"/>
+        </w:rPr>
+      </w:pPr>
+      <w:r>
+        <w:rPr>
+          <w:b w:val="1"/>
+          <w:rtl w:val="0"/>
+        </w:rPr>
+        <w:t xml:space="preserve">SSH server</w:t>
+      </w:r>
+      <w:r>
+        <w:rPr>
+          <w:rtl w:val="0"/>
+        </w:rPr>
+        <w:t xml:space="preserve">: A system that accepts incoming SSH connections, authenticates them, and establishes secure sessions.</w:t>
+      </w:r>
+    </w:p>
+    <w:p>
+      <w:pPr>
+        <w:numPr>
+          <w:ilvl w:val="0"/>
+          <w:numId w:val="17"/>
+        </w:numPr>
+        <w:spacing w:after="0" w:afterAutospacing="0" w:before="0" w:beforeAutospacing="0" w:line="240" w:lineRule="auto"/>
+        <w:rPr>
+          <w:rFonts w:ascii="Arial" w:cs="Arial" w:eastAsia="Arial" w:hAnsi="Arial"/>
+          <w:color w:val="000000"/>
+        </w:rPr>
+      </w:pPr>
+      <w:r>
+        <w:rPr>
+          <w:b w:val="1"/>
+          <w:rtl w:val="0"/>
+        </w:rPr>
+        <w:t xml:space="preserve">Application Programming Interface (API) key</w:t>
+      </w:r>
+      <w:r>
+        <w:rPr>
+          <w:rtl w:val="0"/>
+        </w:rPr>
+        <w:t xml:space="preserve">: An authentication token used to call an API and identify the person, programmer, or program accessing a system.</w:t>
+      </w:r>
+    </w:p>
+    <w:p>
+      <w:pPr>
+        <w:numPr>
+          <w:ilvl w:val="0"/>
+          <w:numId w:val="17"/>
+        </w:numPr>
+        <w:spacing w:after="0" w:afterAutospacing="0" w:before="0" w:beforeAutospacing="0" w:line="240" w:lineRule="auto"/>
+        <w:rPr>
+          <w:rFonts w:ascii="Arial" w:cs="Arial" w:eastAsia="Arial" w:hAnsi="Arial"/>
+          <w:color w:val="000000"/>
+        </w:rPr>
+      </w:pPr>
+      <w:r>
+        <w:rPr>
+          <w:b w:val="1"/>
+          <w:rtl w:val="0"/>
+        </w:rPr>
+        <w:t xml:space="preserve">Computer protocols</w:t>
+      </w:r>
+      <w:r>
+        <w:rPr>
+          <w:rtl w:val="0"/>
+        </w:rPr>
+        <w:t xml:space="preserve">: Guidelines published as open standards that allow protocols to be implemented across various products.</w:t>
+      </w:r>
+    </w:p>
+    <w:p>
+      <w:pPr>
+        <w:numPr>
+          <w:ilvl w:val="0"/>
+          <w:numId w:val="17"/>
+        </w:numPr>
+        <w:spacing w:after="240" w:before="0" w:beforeAutospacing="0" w:line="240" w:lineRule="auto"/>
+        <w:rPr>
+          <w:rFonts w:ascii="Arial" w:cs="Arial" w:eastAsia="Arial" w:hAnsi="Arial"/>
+          <w:color w:val="000000"/>
+        </w:rPr>
+      </w:pPr>
+      <w:r>
+        <w:rPr>
+          <w:b w:val="1"/>
+          <w:rtl w:val="0"/>
+        </w:rPr>
+        <w:t xml:space="preserve">DNS zone file</w:t>
+      </w:r>
+      <w:r>
+        <w:rPr>
+          <w:rtl w:val="0"/>
+        </w:rPr>
+        <w:t xml:space="preserve">: A configuration file that specifies the mappings between IP addresses and host names in your network.</w:t>
+      </w:r>
+      <w:r>
+        <w:rPr>
+          <w:rtl w:val="0"/>
+        </w:rPr>
+        <w:br w:type="textWrapping"/>
+      </w:r>
+    </w:p>
+    <w:p>
+      <w:pPr>
+        <w:rPr/>
+      </w:pPr>
+      <w:r>
+        <w:pict>
+          <v:rect style="width:0.0pt;height:1.5pt" o:hr="t" o:hrstd="t" o:hralign="center" fillcolor="#A0A0A0" stroked="f"/>
+        </w:pict>
+      </w:r>
+      <w:r>
+        <w:rPr>
+          <w:rtl w:val="0"/>
+        </w:rPr>
+      </w:r>
+    </w:p>
+    <w:p>
+      <w:pPr>
+        <w:pStyle w:val="Heading1"/>
+        <w:keepNext w:val="0"/>
+        <w:keepLines w:val="0"/>
+        <w:spacing w:after="80" w:before="360" w:line="360" w:lineRule="auto"/>
+        <w:rPr/>
+      </w:pPr>
+      <w:bookmarkStart w:colFirst="0" w:colLast="0" w:name="_wkd6j7wg66wg" w:id="39"/>
+      <w:bookmarkEnd w:id="39"/>
+      <w:r>
+        <w:rPr>
+          <w:rtl w:val="0"/>
+        </w:rPr>
+        <w:t xml:space="preserve">EDUCATION</w:t>
+      </w:r>
+    </w:p>
+    <w:p>
+      <w:pPr>
+        <w:spacing w:after="240" w:before="240" w:lineRule="auto"/>
+        <w:ind w:left="0" w:firstLine="0"/>
+        <w:rPr/>
+      </w:pPr>
+      <w:r>
+        <w:rPr>
+          <w:rtl w:val="0"/>
+        </w:rPr>
+        <w:t xml:space="preserve">GitHub is </w:t>
+      </w:r>
+      <w:r>
+        <w:rPr>
+          <w:b w:val="1"/>
+          <w:color w:val="188038"/>
+          <w:rtl w:val="0"/>
+        </w:rPr>
+        <w:t xml:space="preserve">free </w:t>
+      </w:r>
+      <w:r>
+        <w:rPr>
+          <w:rtl w:val="0"/>
+        </w:rPr>
+        <w:t xml:space="preserve">for students and teachers. Discounts available for other educational uses.</w:t>
+      </w:r>
+    </w:p>
+    <w:p>
+      <w:pPr>
+        <w:numPr>
+          <w:ilvl w:val="0"/>
+          <w:numId w:val="6"/>
+        </w:numPr>
+        <w:spacing w:after="0" w:afterAutospacing="0" w:before="240" w:line="240" w:lineRule="auto"/>
+      </w:pPr>
+      <w:r>
+        <w:rPr>
+          <w:b w:val="1"/>
+          <w:rtl w:val="0"/>
+        </w:rPr>
+        <w:t xml:space="preserve">Email:</w:t>
+      </w:r>
+      <w:r>
+        <w:rPr>
+          <w:rtl w:val="0"/>
+        </w:rPr>
+        <w:t xml:space="preserve"> </w:t>
+      </w:r>
+      <w:hyperlink r:id="rId18">
+        <w:r>
+          <w:rPr>
+            <w:color w:val="1155cc"/>
+            <w:u w:val="single"/>
+            <w:rtl w:val="0"/>
+          </w:rPr>
+          <w:t xml:space="preserve">education@github.com</w:t>
+        </w:r>
+      </w:hyperlink>
+      <w:r>
+        <w:rPr>
+          <w:rtl w:val="0"/>
+        </w:rPr>
+      </w:r>
+    </w:p>
+    <w:p>
+      <w:pPr>
+        <w:numPr>
+          <w:ilvl w:val="0"/>
+          <w:numId w:val="6"/>
+        </w:numPr>
+        <w:spacing w:after="240" w:before="0" w:beforeAutospacing="0" w:line="240" w:lineRule="auto"/>
+      </w:pPr>
+      <w:r>
+        <w:rPr>
+          <w:b w:val="1"/>
+          <w:rtl w:val="0"/>
+        </w:rPr>
+        <w:t xml:space="preserve">Website:</w:t>
+      </w:r>
+      <w:hyperlink r:id="rId19">
+        <w:r>
+          <w:rPr>
+            <w:rtl w:val="0"/>
+          </w:rPr>
+          <w:t xml:space="preserve"> </w:t>
+        </w:r>
+      </w:hyperlink>
+      <w:hyperlink r:id="rId20">
+        <w:r>
+          <w:rPr>
+            <w:color w:val="1155cc"/>
+            <w:u w:val="single"/>
+            <w:rtl w:val="0"/>
+          </w:rPr>
           <w:t xml:space="preserve">https://education.github.com</w:t>
           <w:br w:type="textWrapping"/>
         </w:r>
@@ -7646,6 +8191,336 @@
     </w:lvl>
   </w:abstractNum>
   <w:abstractNum w:abstractNumId="17">
+    <w:lvl w:ilvl="0">
+      <w:start w:val="1"/>
+      <w:numFmt w:val="bullet"/>
+      <w:lvlText w:val="●"/>
+      <w:lvlJc w:val="left"/>
+      <w:pPr>
+        <w:ind w:left="720" w:hanging="360"/>
+      </w:pPr>
+      <w:rPr>
+        <w:u w:val="none"/>
+      </w:rPr>
+    </w:lvl>
+    <w:lvl w:ilvl="1">
+      <w:start w:val="1"/>
+      <w:numFmt w:val="bullet"/>
+      <w:lvlText w:val="○"/>
+      <w:lvlJc w:val="left"/>
+      <w:pPr>
+        <w:ind w:left="1440" w:hanging="360"/>
+      </w:pPr>
+      <w:rPr>
+        <w:u w:val="none"/>
+      </w:rPr>
+    </w:lvl>
+    <w:lvl w:ilvl="2">
+      <w:start w:val="1"/>
+      <w:numFmt w:val="bullet"/>
+      <w:lvlText w:val="■"/>
+      <w:lvlJc w:val="left"/>
+      <w:pPr>
+        <w:ind w:left="2160" w:hanging="360"/>
+      </w:pPr>
+      <w:rPr>
+        <w:u w:val="none"/>
+      </w:rPr>
+    </w:lvl>
+    <w:lvl w:ilvl="3">
+      <w:start w:val="1"/>
+      <w:numFmt w:val="bullet"/>
+      <w:lvlText w:val="●"/>
+      <w:lvlJc w:val="left"/>
+      <w:pPr>
+        <w:ind w:left="2880" w:hanging="360"/>
+      </w:pPr>
+      <w:rPr>
+        <w:u w:val="none"/>
+      </w:rPr>
+    </w:lvl>
+    <w:lvl w:ilvl="4">
+      <w:start w:val="1"/>
+      <w:numFmt w:val="bullet"/>
+      <w:lvlText w:val="○"/>
+      <w:lvlJc w:val="left"/>
+      <w:pPr>
+        <w:ind w:left="3600" w:hanging="360"/>
+      </w:pPr>
+      <w:rPr>
+        <w:u w:val="none"/>
+      </w:rPr>
+    </w:lvl>
+    <w:lvl w:ilvl="5">
+      <w:start w:val="1"/>
+      <w:numFmt w:val="bullet"/>
+      <w:lvlText w:val="■"/>
+      <w:lvlJc w:val="left"/>
+      <w:pPr>
+        <w:ind w:left="4320" w:hanging="360"/>
+      </w:pPr>
+      <w:rPr>
+        <w:u w:val="none"/>
+      </w:rPr>
+    </w:lvl>
+    <w:lvl w:ilvl="6">
+      <w:start w:val="1"/>
+      <w:numFmt w:val="bullet"/>
+      <w:lvlText w:val="●"/>
+      <w:lvlJc w:val="left"/>
+      <w:pPr>
+        <w:ind w:left="5040" w:hanging="360"/>
+      </w:pPr>
+      <w:rPr>
+        <w:u w:val="none"/>
+      </w:rPr>
+    </w:lvl>
+    <w:lvl w:ilvl="7">
+      <w:start w:val="1"/>
+      <w:numFmt w:val="bullet"/>
+      <w:lvlText w:val="○"/>
+      <w:lvlJc w:val="left"/>
+      <w:pPr>
+        <w:ind w:left="5760" w:hanging="360"/>
+      </w:pPr>
+      <w:rPr>
+        <w:u w:val="none"/>
+      </w:rPr>
+    </w:lvl>
+    <w:lvl w:ilvl="8">
+      <w:start w:val="1"/>
+      <w:numFmt w:val="bullet"/>
+      <w:lvlText w:val="■"/>
+      <w:lvlJc w:val="left"/>
+      <w:pPr>
+        <w:ind w:left="6480" w:hanging="360"/>
+      </w:pPr>
+      <w:rPr>
+        <w:u w:val="none"/>
+      </w:rPr>
+    </w:lvl>
+  </w:abstractNum>
+  <w:abstractNum w:abstractNumId="18">
+    <w:lvl w:ilvl="0">
+      <w:start w:val="1"/>
+      <w:numFmt w:val="bullet"/>
+      <w:lvlText w:val="●"/>
+      <w:lvlJc w:val="left"/>
+      <w:pPr>
+        <w:ind w:left="720" w:hanging="360"/>
+      </w:pPr>
+      <w:rPr>
+        <w:u w:val="none"/>
+      </w:rPr>
+    </w:lvl>
+    <w:lvl w:ilvl="1">
+      <w:start w:val="1"/>
+      <w:numFmt w:val="bullet"/>
+      <w:lvlText w:val="○"/>
+      <w:lvlJc w:val="left"/>
+      <w:pPr>
+        <w:ind w:left="1440" w:hanging="360"/>
+      </w:pPr>
+      <w:rPr>
+        <w:u w:val="none"/>
+      </w:rPr>
+    </w:lvl>
+    <w:lvl w:ilvl="2">
+      <w:start w:val="1"/>
+      <w:numFmt w:val="bullet"/>
+      <w:lvlText w:val="■"/>
+      <w:lvlJc w:val="left"/>
+      <w:pPr>
+        <w:ind w:left="2160" w:hanging="360"/>
+      </w:pPr>
+      <w:rPr>
+        <w:u w:val="none"/>
+      </w:rPr>
+    </w:lvl>
+    <w:lvl w:ilvl="3">
+      <w:start w:val="1"/>
+      <w:numFmt w:val="bullet"/>
+      <w:lvlText w:val="●"/>
+      <w:lvlJc w:val="left"/>
+      <w:pPr>
+        <w:ind w:left="2880" w:hanging="360"/>
+      </w:pPr>
+      <w:rPr>
+        <w:u w:val="none"/>
+      </w:rPr>
+    </w:lvl>
+    <w:lvl w:ilvl="4">
+      <w:start w:val="1"/>
+      <w:numFmt w:val="bullet"/>
+      <w:lvlText w:val="○"/>
+      <w:lvlJc w:val="left"/>
+      <w:pPr>
+        <w:ind w:left="3600" w:hanging="360"/>
+      </w:pPr>
+      <w:rPr>
+        <w:u w:val="none"/>
+      </w:rPr>
+    </w:lvl>
+    <w:lvl w:ilvl="5">
+      <w:start w:val="1"/>
+      <w:numFmt w:val="bullet"/>
+      <w:lvlText w:val="■"/>
+      <w:lvlJc w:val="left"/>
+      <w:pPr>
+        <w:ind w:left="4320" w:hanging="360"/>
+      </w:pPr>
+      <w:rPr>
+        <w:u w:val="none"/>
+      </w:rPr>
+    </w:lvl>
+    <w:lvl w:ilvl="6">
+      <w:start w:val="1"/>
+      <w:numFmt w:val="bullet"/>
+      <w:lvlText w:val="●"/>
+      <w:lvlJc w:val="left"/>
+      <w:pPr>
+        <w:ind w:left="5040" w:hanging="360"/>
+      </w:pPr>
+      <w:rPr>
+        <w:u w:val="none"/>
+      </w:rPr>
+    </w:lvl>
+    <w:lvl w:ilvl="7">
+      <w:start w:val="1"/>
+      <w:numFmt w:val="bullet"/>
+      <w:lvlText w:val="○"/>
+      <w:lvlJc w:val="left"/>
+      <w:pPr>
+        <w:ind w:left="5760" w:hanging="360"/>
+      </w:pPr>
+      <w:rPr>
+        <w:u w:val="none"/>
+      </w:rPr>
+    </w:lvl>
+    <w:lvl w:ilvl="8">
+      <w:start w:val="1"/>
+      <w:numFmt w:val="bullet"/>
+      <w:lvlText w:val="■"/>
+      <w:lvlJc w:val="left"/>
+      <w:pPr>
+        <w:ind w:left="6480" w:hanging="360"/>
+      </w:pPr>
+      <w:rPr>
+        <w:u w:val="none"/>
+      </w:rPr>
+    </w:lvl>
+  </w:abstractNum>
+  <w:abstractNum w:abstractNumId="19">
+    <w:lvl w:ilvl="0">
+      <w:start w:val="1"/>
+      <w:numFmt w:val="bullet"/>
+      <w:lvlText w:val="●"/>
+      <w:lvlJc w:val="left"/>
+      <w:pPr>
+        <w:ind w:left="720" w:hanging="360"/>
+      </w:pPr>
+      <w:rPr>
+        <w:u w:val="none"/>
+      </w:rPr>
+    </w:lvl>
+    <w:lvl w:ilvl="1">
+      <w:start w:val="1"/>
+      <w:numFmt w:val="bullet"/>
+      <w:lvlText w:val="○"/>
+      <w:lvlJc w:val="left"/>
+      <w:pPr>
+        <w:ind w:left="1440" w:hanging="360"/>
+      </w:pPr>
+      <w:rPr>
+        <w:u w:val="none"/>
+      </w:rPr>
+    </w:lvl>
+    <w:lvl w:ilvl="2">
+      <w:start w:val="1"/>
+      <w:numFmt w:val="bullet"/>
+      <w:lvlText w:val="■"/>
+      <w:lvlJc w:val="left"/>
+      <w:pPr>
+        <w:ind w:left="2160" w:hanging="360"/>
+      </w:pPr>
+      <w:rPr>
+        <w:u w:val="none"/>
+      </w:rPr>
+    </w:lvl>
+    <w:lvl w:ilvl="3">
+      <w:start w:val="1"/>
+      <w:numFmt w:val="bullet"/>
+      <w:lvlText w:val="●"/>
+      <w:lvlJc w:val="left"/>
+      <w:pPr>
+        <w:ind w:left="2880" w:hanging="360"/>
+      </w:pPr>
+      <w:rPr>
+        <w:u w:val="none"/>
+      </w:rPr>
+    </w:lvl>
+    <w:lvl w:ilvl="4">
+      <w:start w:val="1"/>
+      <w:numFmt w:val="bullet"/>
+      <w:lvlText w:val="○"/>
+      <w:lvlJc w:val="left"/>
+      <w:pPr>
+        <w:ind w:left="3600" w:hanging="360"/>
+      </w:pPr>
+      <w:rPr>
+        <w:u w:val="none"/>
+      </w:rPr>
+    </w:lvl>
+    <w:lvl w:ilvl="5">
+      <w:start w:val="1"/>
+      <w:numFmt w:val="bullet"/>
+      <w:lvlText w:val="■"/>
+      <w:lvlJc w:val="left"/>
+      <w:pPr>
+        <w:ind w:left="4320" w:hanging="360"/>
+      </w:pPr>
+      <w:rPr>
+        <w:u w:val="none"/>
+      </w:rPr>
+    </w:lvl>
+    <w:lvl w:ilvl="6">
+      <w:start w:val="1"/>
+      <w:numFmt w:val="bullet"/>
+      <w:lvlText w:val="●"/>
+      <w:lvlJc w:val="left"/>
+      <w:pPr>
+        <w:ind w:left="5040" w:hanging="360"/>
+      </w:pPr>
+      <w:rPr>
+        <w:u w:val="none"/>
+      </w:rPr>
+    </w:lvl>
+    <w:lvl w:ilvl="7">
+      <w:start w:val="1"/>
+      <w:numFmt w:val="bullet"/>
+      <w:lvlText w:val="○"/>
+      <w:lvlJc w:val="left"/>
+      <w:pPr>
+        <w:ind w:left="5760" w:hanging="360"/>
+      </w:pPr>
+      <w:rPr>
+        <w:u w:val="none"/>
+      </w:rPr>
+    </w:lvl>
+    <w:lvl w:ilvl="8">
+      <w:start w:val="1"/>
+      <w:numFmt w:val="bullet"/>
+      <w:lvlText w:val="■"/>
+      <w:lvlJc w:val="left"/>
+      <w:pPr>
+        <w:ind w:left="6480" w:hanging="360"/>
+      </w:pPr>
+      <w:rPr>
+        <w:u w:val="none"/>
+      </w:rPr>
+    </w:lvl>
+  </w:abstractNum>
+  <w:abstractNum w:abstractNumId="20">
     <w:lvl w:ilvl="0">
       <w:start w:val="1"/>
       <w:numFmt w:val="bullet"/>
@@ -7805,6 +8680,15 @@
   </w:num>
   <w:num w:numId="17">
     <w:abstractNumId w:val="17"/>
+  </w:num>
+  <w:num w:numId="18">
+    <w:abstractNumId w:val="18"/>
+  </w:num>
+  <w:num w:numId="19">
+    <w:abstractNumId w:val="19"/>
+  </w:num>
+  <w:num w:numId="20">
+    <w:abstractNumId w:val="20"/>
   </w:num>
 </w:numbering>
 </file>

</xml_diff>

<commit_message>
Updated Git Terms and Definitions
Added more terms to the glossary to match some advanced Git topics mentioned in the Cheat Sheet
</commit_message>
<xml_diff>
--- a/Git Cheat Sheet.docx
+++ b/Git Cheat Sheet.docx
@@ -5266,13 +5266,13 @@
           <w:b w:val="1"/>
           <w:rtl w:val="0"/>
         </w:rPr>
-        <w:t xml:space="preserve">GitHub</w:t>
-      </w:r>
-      <w:r>
-        <w:rPr>
-          <w:rtl w:val="0"/>
-        </w:rPr>
-        <w:t xml:space="preserve">: A web-based Git repository hosting service that enables sharing, access, and cloning of repositories.</w:t>
+        <w:t xml:space="preserve">Version control systems (VCS)</w:t>
+      </w:r>
+      <w:r>
+        <w:rPr>
+          <w:rtl w:val="0"/>
+        </w:rPr>
+        <w:t xml:space="preserve">: A tool to safely test code before releasing it, allow multiple people collaborate on the same coding projects together, and stores the history of that code and configuration.</w:t>
       </w:r>
     </w:p>
     <w:p>
@@ -5292,13 +5292,13 @@
           <w:b w:val="1"/>
           <w:rtl w:val="0"/>
         </w:rPr>
-        <w:t xml:space="preserve">Version control systems (VCS)</w:t>
-      </w:r>
-      <w:r>
-        <w:rPr>
-          <w:rtl w:val="0"/>
-        </w:rPr>
-        <w:t xml:space="preserve">: A tool to safely test code before releasing it, allow multiple people to collaborate on the same coding projects together, and stores the history of that code and configuration.</w:t>
+        <w:t xml:space="preserve">Source Control Management (SCM)</w:t>
+      </w:r>
+      <w:r>
+        <w:rPr>
+          <w:rtl w:val="0"/>
+        </w:rPr>
+        <w:t xml:space="preserve">: A tool similar to VCS to store source code.</w:t>
       </w:r>
     </w:p>
     <w:p>
@@ -5318,13 +5318,13 @@
           <w:b w:val="1"/>
           <w:rtl w:val="0"/>
         </w:rPr>
-        <w:t xml:space="preserve">Source Control Management (SCM)</w:t>
-      </w:r>
-      <w:r>
-        <w:rPr>
-          <w:rtl w:val="0"/>
-        </w:rPr>
-        <w:t xml:space="preserve">: A tool similar to VCS to store source code.</w:t>
+        <w:t xml:space="preserve">Repository</w:t>
+      </w:r>
+      <w:r>
+        <w:rPr>
+          <w:rtl w:val="0"/>
+        </w:rPr>
+        <w:t xml:space="preserve">: An organization system of files that contain separate software projects.</w:t>
       </w:r>
     </w:p>
     <w:p>
@@ -5344,13 +5344,13 @@
           <w:b w:val="1"/>
           <w:rtl w:val="0"/>
         </w:rPr>
-        <w:t xml:space="preserve">Repository</w:t>
-      </w:r>
-      <w:r>
-        <w:rPr>
-          <w:rtl w:val="0"/>
-        </w:rPr>
-        <w:t xml:space="preserve">: An organization system of files that contain separate software projects.</w:t>
+        <w:t xml:space="preserve">Git directory</w:t>
+      </w:r>
+      <w:r>
+        <w:rPr>
+          <w:rtl w:val="0"/>
+        </w:rPr>
+        <w:t xml:space="preserve">: A database for a Git project that stores the changes and the change history.</w:t>
       </w:r>
     </w:p>
     <w:p>
@@ -5370,13 +5370,13 @@
           <w:b w:val="1"/>
           <w:rtl w:val="0"/>
         </w:rPr>
-        <w:t xml:space="preserve">Git directory</w:t>
-      </w:r>
-      <w:r>
-        <w:rPr>
-          <w:rtl w:val="0"/>
-        </w:rPr>
-        <w:t xml:space="preserve">: A database for a Git project that stores the changes and the change history.</w:t>
+        <w:t xml:space="preserve">Commit</w:t>
+      </w:r>
+      <w:r>
+        <w:rPr>
+          <w:rtl w:val="0"/>
+        </w:rPr>
+        <w:t xml:space="preserve">: A command to make edits to multiple files and treat that collection of edits as a single change.</w:t>
       </w:r>
     </w:p>
     <w:p>
@@ -5396,13 +5396,13 @@
           <w:b w:val="1"/>
           <w:rtl w:val="0"/>
         </w:rPr>
-        <w:t xml:space="preserve">Distributed</w:t>
-      </w:r>
-      <w:r>
-        <w:rPr>
-          <w:rtl w:val="0"/>
-        </w:rPr>
-        <w:t xml:space="preserve">: Each developer has a complete copy of the repository on their local machine.</w:t>
+        <w:t xml:space="preserve">Commit files</w:t>
+      </w:r>
+      <w:r>
+        <w:rPr>
+          <w:rtl w:val="0"/>
+        </w:rPr>
+        <w:t xml:space="preserve">: A stage where the changes made to files are safely stored in a snapshot in the Git directory.</w:t>
       </w:r>
     </w:p>
     <w:p>
@@ -5422,13 +5422,27 @@
           <w:b w:val="1"/>
           <w:rtl w:val="0"/>
         </w:rPr>
-        <w:t xml:space="preserve">Commit</w:t>
-      </w:r>
-      <w:r>
-        <w:rPr>
-          <w:rtl w:val="0"/>
-        </w:rPr>
-        <w:t xml:space="preserve">: A command to make edits to multiple files and treat that collection of edits as a single change.</w:t>
+        <w:t xml:space="preserve">Commit ID</w:t>
+      </w:r>
+      <w:r>
+        <w:rPr>
+          <w:rtl w:val="0"/>
+        </w:rPr>
+        <w:t xml:space="preserve">: An identifier next to the word </w:t>
+      </w:r>
+      <w:r>
+        <w:rPr>
+          <w:rFonts w:ascii="Roboto Mono" w:cs="Roboto Mono" w:eastAsia="Roboto Mono" w:hAnsi="Roboto Mono"/>
+          <w:color w:val="188038"/>
+          <w:rtl w:val="0"/>
+        </w:rPr>
+        <w:t xml:space="preserve">commit</w:t>
+      </w:r>
+      <w:r>
+        <w:rPr>
+          <w:rtl w:val="0"/>
+        </w:rPr>
+        <w:t xml:space="preserve"> in the log.</w:t>
       </w:r>
     </w:p>
     <w:p>
@@ -5448,13 +5462,13 @@
           <w:b w:val="1"/>
           <w:rtl w:val="0"/>
         </w:rPr>
-        <w:t xml:space="preserve">Commit files</w:t>
-      </w:r>
-      <w:r>
-        <w:rPr>
-          <w:rtl w:val="0"/>
-        </w:rPr>
-        <w:t xml:space="preserve">: A stage where the changes made to files are safely stored in a snapshot in the Git directory.</w:t>
+        <w:t xml:space="preserve">Commit message</w:t>
+      </w:r>
+      <w:r>
+        <w:rPr>
+          <w:rtl w:val="0"/>
+        </w:rPr>
+        <w:t xml:space="preserve">: A summary and description with contextual information on the parts of the code or configuration of the commit change.</w:t>
       </w:r>
     </w:p>
     <w:p>
@@ -5474,27 +5488,13 @@
           <w:b w:val="1"/>
           <w:rtl w:val="0"/>
         </w:rPr>
-        <w:t xml:space="preserve">Commit ID</w:t>
-      </w:r>
-      <w:r>
-        <w:rPr>
-          <w:rtl w:val="0"/>
-        </w:rPr>
-        <w:t xml:space="preserve">: An identifier next to the word </w:t>
-      </w:r>
-      <w:r>
-        <w:rPr>
-          <w:rFonts w:ascii="Roboto Mono" w:cs="Roboto Mono" w:eastAsia="Roboto Mono" w:hAnsi="Roboto Mono"/>
-          <w:color w:val="188038"/>
-          <w:rtl w:val="0"/>
-        </w:rPr>
-        <w:t xml:space="preserve">commit</w:t>
-      </w:r>
-      <w:r>
-        <w:rPr>
-          <w:rtl w:val="0"/>
-        </w:rPr>
-        <w:t xml:space="preserve"> in the log.</w:t>
+        <w:t xml:space="preserve">Working directory</w:t>
+      </w:r>
+      <w:r>
+        <w:rPr>
+          <w:rtl w:val="0"/>
+        </w:rPr>
+        <w:t xml:space="preserve">: The directory on your system where your project files reside and are modified before staging.</w:t>
       </w:r>
     </w:p>
     <w:p>
@@ -5514,13 +5514,13 @@
           <w:b w:val="1"/>
           <w:rtl w:val="0"/>
         </w:rPr>
-        <w:t xml:space="preserve">Commit message</w:t>
-      </w:r>
-      <w:r>
-        <w:rPr>
-          <w:rtl w:val="0"/>
-        </w:rPr>
-        <w:t xml:space="preserve">: A summary and description with contextual information on the parts of the code or configuration of the commit change.</w:t>
+        <w:t xml:space="preserve">Modified files</w:t>
+      </w:r>
+      <w:r>
+        <w:rPr>
+          <w:rtl w:val="0"/>
+        </w:rPr>
+        <w:t xml:space="preserve">: A stage where changes have been made to a file, but they have not been stored or committed.</w:t>
       </w:r>
     </w:p>
     <w:p>
@@ -5592,13 +5592,13 @@
           <w:b w:val="1"/>
           <w:rtl w:val="0"/>
         </w:rPr>
-        <w:t xml:space="preserve">Modified files</w:t>
-      </w:r>
-      <w:r>
-        <w:rPr>
-          <w:rtl w:val="0"/>
-        </w:rPr>
-        <w:t xml:space="preserve">: A stage where changes have been made to a file, but they have not been stored or committed.</w:t>
+        <w:t xml:space="preserve">Tracked</w:t>
+      </w:r>
+      <w:r>
+        <w:rPr>
+          <w:rtl w:val="0"/>
+        </w:rPr>
+        <w:t xml:space="preserve">: A file’s changes are recorded.</w:t>
       </w:r>
     </w:p>
     <w:p>
@@ -5618,13 +5618,13 @@
           <w:b w:val="1"/>
           <w:rtl w:val="0"/>
         </w:rPr>
-        <w:t xml:space="preserve">Tracked</w:t>
-      </w:r>
-      <w:r>
-        <w:rPr>
-          <w:rtl w:val="0"/>
-        </w:rPr>
-        <w:t xml:space="preserve">: A file’s changes are recorded.</w:t>
+        <w:t xml:space="preserve">Untracked</w:t>
+      </w:r>
+      <w:r>
+        <w:rPr>
+          <w:rtl w:val="0"/>
+        </w:rPr>
+        <w:t xml:space="preserve">: A file’s changes are not recorded.</w:t>
       </w:r>
     </w:p>
     <w:p>
@@ -5644,13 +5644,13 @@
           <w:b w:val="1"/>
           <w:rtl w:val="0"/>
         </w:rPr>
-        <w:t xml:space="preserve">Untracked</w:t>
-      </w:r>
-      <w:r>
-        <w:rPr>
-          <w:rtl w:val="0"/>
-        </w:rPr>
-        <w:t xml:space="preserve">: A file’s changes are not recorded.</w:t>
+        <w:t xml:space="preserve">Patch</w:t>
+      </w:r>
+      <w:r>
+        <w:rPr>
+          <w:rtl w:val="0"/>
+        </w:rPr>
+        <w:t xml:space="preserve">: A command that can detect that there were changes made to the file and will do its best to apply the changes.</w:t>
       </w:r>
     </w:p>
     <w:p>
@@ -5670,13 +5670,13 @@
           <w:b w:val="1"/>
           <w:rtl w:val="0"/>
         </w:rPr>
-        <w:t xml:space="preserve">Branch</w:t>
-      </w:r>
-      <w:r>
-        <w:rPr>
-          <w:rtl w:val="0"/>
-        </w:rPr>
-        <w:t xml:space="preserve">: A pointer to a particular commit, representing an independent line of development in a project.</w:t>
+        <w:t xml:space="preserve">Diff</w:t>
+      </w:r>
+      <w:r>
+        <w:rPr>
+          <w:rtl w:val="0"/>
+        </w:rPr>
+        <w:t xml:space="preserve">: A command to find the differences between two files.</w:t>
       </w:r>
     </w:p>
     <w:p>
@@ -5696,13 +5696,13 @@
           <w:b w:val="1"/>
           <w:rtl w:val="0"/>
         </w:rPr>
-        <w:t xml:space="preserve">Head</w:t>
-      </w:r>
-      <w:r>
-        <w:rPr>
-          <w:rtl w:val="0"/>
-        </w:rPr>
-        <w:t xml:space="preserve">: This points to the top of the branch that is being used.</w:t>
+        <w:t xml:space="preserve">Rollback</w:t>
+      </w:r>
+      <w:r>
+        <w:rPr>
+          <w:rtl w:val="0"/>
+        </w:rPr>
+        <w:t xml:space="preserve">: The act of reverting changes made to software to a previous state.</w:t>
       </w:r>
     </w:p>
     <w:p>
@@ -5722,13 +5722,13 @@
           <w:b w:val="1"/>
           <w:rtl w:val="0"/>
         </w:rPr>
-        <w:t xml:space="preserve">Master</w:t>
-      </w:r>
-      <w:r>
-        <w:rPr>
-          <w:rtl w:val="0"/>
-        </w:rPr>
-        <w:t xml:space="preserve">: The default branch that Git creates when a new repository is initialized; commonly used to place the approved pieces of a project.</w:t>
+        <w:t xml:space="preserve">Reset</w:t>
+      </w:r>
+      <w:r>
+        <w:rPr>
+          <w:rtl w:val="0"/>
+        </w:rPr>
+        <w:t xml:space="preserve">: A Git command used to undo changes by modifying the index and working directory.</w:t>
       </w:r>
     </w:p>
     <w:p>
@@ -5748,13 +5748,13 @@
           <w:b w:val="1"/>
           <w:rtl w:val="0"/>
         </w:rPr>
-        <w:t xml:space="preserve">Merge</w:t>
-      </w:r>
-      <w:r>
-        <w:rPr>
-          <w:rtl w:val="0"/>
-        </w:rPr>
-        <w:t xml:space="preserve">: An operation that combines the origin/master branch into a local master branch.</w:t>
+        <w:t xml:space="preserve">Stash</w:t>
+      </w:r>
+      <w:r>
+        <w:rPr>
+          <w:rtl w:val="0"/>
+        </w:rPr>
+        <w:t xml:space="preserve">: A temporary storage where Git saves uncommitted changes so you can work on something else.</w:t>
       </w:r>
     </w:p>
     <w:p>
@@ -5774,13 +5774,13 @@
           <w:b w:val="1"/>
           <w:rtl w:val="0"/>
         </w:rPr>
-        <w:t xml:space="preserve">Fast-forward merge</w:t>
-      </w:r>
-      <w:r>
-        <w:rPr>
-          <w:rtl w:val="0"/>
-        </w:rPr>
-        <w:t xml:space="preserve">: A merge when all the commits in the checked out branch are also in the branch that's being merged.</w:t>
+        <w:t xml:space="preserve">Branch</w:t>
+      </w:r>
+      <w:r>
+        <w:rPr>
+          <w:rtl w:val="0"/>
+        </w:rPr>
+        <w:t xml:space="preserve">: A pointer to a particular commit, representing an independent line of development in a project.</w:t>
       </w:r>
     </w:p>
     <w:p>
@@ -5800,13 +5800,13 @@
           <w:b w:val="1"/>
           <w:rtl w:val="0"/>
         </w:rPr>
-        <w:t xml:space="preserve">Three-way merge</w:t>
-      </w:r>
-      <w:r>
-        <w:rPr>
-          <w:rtl w:val="0"/>
-        </w:rPr>
-        <w:t xml:space="preserve">: A merge that uses the snapshots at the two branch tips along with their most recent common ancestor (the commit before the divergence).</w:t>
+        <w:t xml:space="preserve">Head</w:t>
+      </w:r>
+      <w:r>
+        <w:rPr>
+          <w:rtl w:val="0"/>
+        </w:rPr>
+        <w:t xml:space="preserve">: This points to the top of the branch that is being used.</w:t>
       </w:r>
     </w:p>
     <w:p>
@@ -5826,13 +5826,13 @@
           <w:b w:val="1"/>
           <w:rtl w:val="0"/>
         </w:rPr>
-        <w:t xml:space="preserve">Merge conflict</w:t>
-      </w:r>
-      <w:r>
-        <w:rPr>
-          <w:rtl w:val="0"/>
-        </w:rPr>
-        <w:t xml:space="preserve">: This occurs when the changes are made on the same part of the same file, and Git won't know how to merge those changes.</w:t>
+        <w:t xml:space="preserve">Master</w:t>
+      </w:r>
+      <w:r>
+        <w:rPr>
+          <w:rtl w:val="0"/>
+        </w:rPr>
+        <w:t xml:space="preserve">: The default branch that Git creates when a new repository is initialized; commonly used to place the approved pieces of a project.</w:t>
       </w:r>
     </w:p>
     <w:p>
@@ -5852,13 +5852,13 @@
           <w:b w:val="1"/>
           <w:rtl w:val="0"/>
         </w:rPr>
-        <w:t xml:space="preserve">Rollback</w:t>
-      </w:r>
-      <w:r>
-        <w:rPr>
-          <w:rtl w:val="0"/>
-        </w:rPr>
-        <w:t xml:space="preserve">: The act of reverting changes made to software to a previous state.</w:t>
+        <w:t xml:space="preserve">Fast-forward merge</w:t>
+      </w:r>
+      <w:r>
+        <w:rPr>
+          <w:rtl w:val="0"/>
+        </w:rPr>
+        <w:t xml:space="preserve">: A merge when all the commits in the checked out branch are also in the branch that's being merged.</w:t>
       </w:r>
     </w:p>
     <w:p>
@@ -5878,13 +5878,13 @@
           <w:b w:val="1"/>
           <w:rtl w:val="0"/>
         </w:rPr>
-        <w:t xml:space="preserve">Rebasing</w:t>
-      </w:r>
-      <w:r>
-        <w:rPr>
-          <w:rtl w:val="0"/>
-        </w:rPr>
-        <w:t xml:space="preserve">: The act of changing the base commit used for a branch.</w:t>
+        <w:t xml:space="preserve">Three-way merge</w:t>
+      </w:r>
+      <w:r>
+        <w:rPr>
+          <w:rtl w:val="0"/>
+        </w:rPr>
+        <w:t xml:space="preserve">: A merge that uses the snapshots at the two branch tips along with their most recent common ancestor (the commit before the divergence).</w:t>
       </w:r>
     </w:p>
     <w:p>
@@ -5904,13 +5904,13 @@
           <w:b w:val="1"/>
           <w:rtl w:val="0"/>
         </w:rPr>
-        <w:t xml:space="preserve">Patch</w:t>
-      </w:r>
-      <w:r>
-        <w:rPr>
-          <w:rtl w:val="0"/>
-        </w:rPr>
-        <w:t xml:space="preserve">: A command that can detect that there were changes made to the file and will do its best to apply the changes.</w:t>
+        <w:t xml:space="preserve">Merge conflict</w:t>
+      </w:r>
+      <w:r>
+        <w:rPr>
+          <w:rtl w:val="0"/>
+        </w:rPr>
+        <w:t xml:space="preserve">: This occurs when the changes are made on the same part of the same file, and Git won't know how to merge those changes.</w:t>
       </w:r>
     </w:p>
     <w:p>
@@ -5930,13 +5930,13 @@
           <w:b w:val="1"/>
           <w:rtl w:val="0"/>
         </w:rPr>
-        <w:t xml:space="preserve">Diff</w:t>
-      </w:r>
-      <w:r>
-        <w:rPr>
-          <w:rtl w:val="0"/>
-        </w:rPr>
-        <w:t xml:space="preserve">: A command to find the differences between two files.</w:t>
+        <w:t xml:space="preserve">Merge</w:t>
+      </w:r>
+      <w:r>
+        <w:rPr>
+          <w:rtl w:val="0"/>
+        </w:rPr>
+        <w:t xml:space="preserve">: An operation that combines the origin/master branch into a local master branch.</w:t>
       </w:r>
     </w:p>
     <w:p>
@@ -5956,13 +5956,13 @@
           <w:b w:val="1"/>
           <w:rtl w:val="0"/>
         </w:rPr>
-        <w:t xml:space="preserve">Git log</w:t>
-      </w:r>
-      <w:r>
-        <w:rPr>
-          <w:rtl w:val="0"/>
-        </w:rPr>
-        <w:t xml:space="preserve">: A log that displays commit messages.</w:t>
+        <w:t xml:space="preserve">Rebasing</w:t>
+      </w:r>
+      <w:r>
+        <w:rPr>
+          <w:rtl w:val="0"/>
+        </w:rPr>
+        <w:t xml:space="preserve">: The act of changing the base commit used for a branch.</w:t>
       </w:r>
     </w:p>
     <w:p>
@@ -5982,13 +5982,13 @@
           <w:b w:val="1"/>
           <w:rtl w:val="0"/>
         </w:rPr>
-        <w:t xml:space="preserve">Remote repositories</w:t>
-      </w:r>
-      <w:r>
-        <w:rPr>
-          <w:rtl w:val="0"/>
-        </w:rPr>
-        <w:t xml:space="preserve">: Repositories that enable developers to work independently on local copies while contributing to a shared project.</w:t>
+        <w:t xml:space="preserve">Interactive rebase</w:t>
+      </w:r>
+      <w:r>
+        <w:rPr>
+          <w:rtl w:val="0"/>
+        </w:rPr>
+        <w:t xml:space="preserve">: A Git process for modifying individual commits to keep history clean and organized.</w:t>
       </w:r>
     </w:p>
     <w:p>
@@ -6008,13 +6008,13 @@
           <w:b w:val="1"/>
           <w:rtl w:val="0"/>
         </w:rPr>
-        <w:t xml:space="preserve">Remote branches</w:t>
-      </w:r>
-      <w:r>
-        <w:rPr>
-          <w:rtl w:val="0"/>
-        </w:rPr>
-        <w:t xml:space="preserve">: Read-only branches that reflect data from a remote repository.</w:t>
+        <w:t xml:space="preserve">.gitignore</w:t>
+      </w:r>
+      <w:r>
+        <w:rPr>
+          <w:rtl w:val="0"/>
+        </w:rPr>
+        <w:t xml:space="preserve">: A file that specifies intentionally untracked files Git should ignore.</w:t>
       </w:r>
     </w:p>
     <w:p>
@@ -6034,13 +6034,13 @@
           <w:b w:val="1"/>
           <w:rtl w:val="0"/>
         </w:rPr>
-        <w:t xml:space="preserve">Private key</w:t>
-      </w:r>
-      <w:r>
-        <w:rPr>
-          <w:rtl w:val="0"/>
-        </w:rPr>
-        <w:t xml:space="preserve">: A secret cryptographic key used to decrypt data encrypted with the corresponding public key.</w:t>
+        <w:t xml:space="preserve">Alias</w:t>
+      </w:r>
+      <w:r>
+        <w:rPr>
+          <w:rtl w:val="0"/>
+        </w:rPr>
+        <w:t xml:space="preserve">: A shorthand name for a remote repository URL used in Git commands.</w:t>
       </w:r>
     </w:p>
     <w:p>
@@ -6060,13 +6060,13 @@
           <w:b w:val="1"/>
           <w:rtl w:val="0"/>
         </w:rPr>
-        <w:t xml:space="preserve">Public key</w:t>
-      </w:r>
-      <w:r>
-        <w:rPr>
-          <w:rtl w:val="0"/>
-        </w:rPr>
-        <w:t xml:space="preserve">: A cryptographic structure used for secure communication and validating digital signatures.</w:t>
+        <w:t xml:space="preserve">Remote repositories</w:t>
+      </w:r>
+      <w:r>
+        <w:rPr>
+          <w:rtl w:val="0"/>
+        </w:rPr>
+        <w:t xml:space="preserve">: Repositories that enable developers to work independently on local copies while contributing to a shared project.</w:t>
       </w:r>
     </w:p>
     <w:p>
@@ -6086,13 +6086,13 @@
           <w:b w:val="1"/>
           <w:rtl w:val="0"/>
         </w:rPr>
-        <w:t xml:space="preserve">Secure Shell (SSH)</w:t>
-      </w:r>
-      <w:r>
-        <w:rPr>
-          <w:rtl w:val="0"/>
-        </w:rPr>
-        <w:t xml:space="preserve">: A secure protocol for connecting to servers remotely.</w:t>
+        <w:t xml:space="preserve">Remote branches</w:t>
+      </w:r>
+      <w:r>
+        <w:rPr>
+          <w:rtl w:val="0"/>
+        </w:rPr>
+        <w:t xml:space="preserve">: Read-only branches that reflect data from a remote repository.</w:t>
       </w:r>
     </w:p>
     <w:p>
@@ -6112,13 +6112,13 @@
           <w:b w:val="1"/>
           <w:rtl w:val="0"/>
         </w:rPr>
-        <w:t xml:space="preserve">SSH protocol</w:t>
-      </w:r>
-      <w:r>
-        <w:rPr>
-          <w:rtl w:val="0"/>
-        </w:rPr>
-        <w:t xml:space="preserve">: A standard based on public-key encryption used for remote server access.</w:t>
+        <w:t xml:space="preserve">Forking</w:t>
+      </w:r>
+      <w:r>
+        <w:rPr>
+          <w:rtl w:val="0"/>
+        </w:rPr>
+        <w:t xml:space="preserve">: Creating a copy of a repository under your own user account.</w:t>
       </w:r>
     </w:p>
     <w:p>
@@ -6138,13 +6138,13 @@
           <w:b w:val="1"/>
           <w:rtl w:val="0"/>
         </w:rPr>
-        <w:t xml:space="preserve">SSH key</w:t>
-      </w:r>
-      <w:r>
-        <w:rPr>
-          <w:rtl w:val="0"/>
-        </w:rPr>
-        <w:t xml:space="preserve">: A credential used for SSH authentication.</w:t>
+        <w:t xml:space="preserve">GitHub</w:t>
+      </w:r>
+      <w:r>
+        <w:rPr>
+          <w:rtl w:val="0"/>
+        </w:rPr>
+        <w:t xml:space="preserve">: A web-based Git repository hosting service that enables sharing, access, and cloning of repositories.</w:t>
       </w:r>
     </w:p>
     <w:p>
@@ -6164,13 +6164,13 @@
           <w:b w:val="1"/>
           <w:rtl w:val="0"/>
         </w:rPr>
-        <w:t xml:space="preserve">SSH client</w:t>
-      </w:r>
-      <w:r>
-        <w:rPr>
-          <w:rtl w:val="0"/>
-        </w:rPr>
-        <w:t xml:space="preserve">: Software that initiates a secure connection to an SSH server.</w:t>
+        <w:t xml:space="preserve">Pull request</w:t>
+      </w:r>
+      <w:r>
+        <w:rPr>
+          <w:rtl w:val="0"/>
+        </w:rPr>
+        <w:t xml:space="preserve">: A GitHub mechanism for proposing changes that are reviewed before merging into a main branch.</w:t>
       </w:r>
     </w:p>
     <w:p>
@@ -6190,13 +6190,13 @@
           <w:b w:val="1"/>
           <w:rtl w:val="0"/>
         </w:rPr>
-        <w:t xml:space="preserve">SSH server</w:t>
-      </w:r>
-      <w:r>
-        <w:rPr>
-          <w:rtl w:val="0"/>
-        </w:rPr>
-        <w:t xml:space="preserve">: A system that accepts incoming SSH connections, authenticates them, and establishes secure sessions.</w:t>
+        <w:t xml:space="preserve">Pull request review</w:t>
+      </w:r>
+      <w:r>
+        <w:rPr>
+          <w:rtl w:val="0"/>
+        </w:rPr>
+        <w:t xml:space="preserve">: The process of evaluating, commenting on, and approving or rejecting proposed code changes in a pull request.</w:t>
       </w:r>
     </w:p>
     <w:p>
@@ -6216,13 +6216,13 @@
           <w:b w:val="1"/>
           <w:rtl w:val="0"/>
         </w:rPr>
-        <w:t xml:space="preserve">Application Programming Interface (API) key</w:t>
-      </w:r>
-      <w:r>
-        <w:rPr>
-          <w:rtl w:val="0"/>
-        </w:rPr>
-        <w:t xml:space="preserve">: An authentication token used to call an API and identify the person, programmer, or program accessing a system.</w:t>
+        <w:t xml:space="preserve">Merge commit</w:t>
+      </w:r>
+      <w:r>
+        <w:rPr>
+          <w:rtl w:val="0"/>
+        </w:rPr>
+        <w:t xml:space="preserve">: A commit created when merging branches that retains the full history of both branches.</w:t>
       </w:r>
     </w:p>
     <w:p>
@@ -6242,6 +6242,448 @@
           <w:b w:val="1"/>
           <w:rtl w:val="0"/>
         </w:rPr>
+        <w:t xml:space="preserve">Squash merge</w:t>
+      </w:r>
+      <w:r>
+        <w:rPr>
+          <w:rtl w:val="0"/>
+        </w:rPr>
+        <w:t xml:space="preserve">: A Git merge option that combines all commits from a branch into a single commit.</w:t>
+      </w:r>
+    </w:p>
+    <w:p>
+      <w:pPr>
+        <w:numPr>
+          <w:ilvl w:val="0"/>
+          <w:numId w:val="17"/>
+        </w:numPr>
+        <w:spacing w:after="0" w:afterAutospacing="0" w:before="0" w:beforeAutospacing="0" w:line="240" w:lineRule="auto"/>
+        <w:rPr>
+          <w:rFonts w:ascii="Arial" w:cs="Arial" w:eastAsia="Arial" w:hAnsi="Arial"/>
+          <w:color w:val="000000"/>
+        </w:rPr>
+      </w:pPr>
+      <w:r>
+        <w:rPr>
+          <w:b w:val="1"/>
+          <w:rtl w:val="0"/>
+        </w:rPr>
+        <w:t xml:space="preserve">Squash commits</w:t>
+      </w:r>
+      <w:r>
+        <w:rPr>
+          <w:rtl w:val="0"/>
+        </w:rPr>
+        <w:t xml:space="preserve">: Combining multiple commits into one and optionally editing the resulting commit message.</w:t>
+      </w:r>
+    </w:p>
+    <w:p>
+      <w:pPr>
+        <w:numPr>
+          <w:ilvl w:val="0"/>
+          <w:numId w:val="17"/>
+        </w:numPr>
+        <w:spacing w:after="0" w:afterAutospacing="0" w:before="0" w:beforeAutospacing="0" w:line="240" w:lineRule="auto"/>
+        <w:rPr>
+          <w:rFonts w:ascii="Arial" w:cs="Arial" w:eastAsia="Arial" w:hAnsi="Arial"/>
+          <w:color w:val="000000"/>
+        </w:rPr>
+      </w:pPr>
+      <w:r>
+        <w:rPr>
+          <w:b w:val="1"/>
+          <w:rtl w:val="0"/>
+        </w:rPr>
+        <w:t xml:space="preserve">Rebase and merge</w:t>
+      </w:r>
+      <w:r>
+        <w:rPr>
+          <w:rtl w:val="0"/>
+        </w:rPr>
+        <w:t xml:space="preserve">: A Git operation that applies each commit from a branch onto the base branch without creating a merge commit.</w:t>
+      </w:r>
+    </w:p>
+    <w:p>
+      <w:pPr>
+        <w:numPr>
+          <w:ilvl w:val="0"/>
+          <w:numId w:val="17"/>
+        </w:numPr>
+        <w:spacing w:after="0" w:afterAutospacing="0" w:before="0" w:beforeAutospacing="0" w:line="240" w:lineRule="auto"/>
+        <w:rPr>
+          <w:rFonts w:ascii="Arial" w:cs="Arial" w:eastAsia="Arial" w:hAnsi="Arial"/>
+          <w:color w:val="000000"/>
+        </w:rPr>
+      </w:pPr>
+      <w:r>
+        <w:rPr>
+          <w:b w:val="1"/>
+          <w:rtl w:val="0"/>
+        </w:rPr>
+        <w:t xml:space="preserve">Indirect merge</w:t>
+      </w:r>
+      <w:r>
+        <w:rPr>
+          <w:rtl w:val="0"/>
+        </w:rPr>
+        <w:t xml:space="preserve">: A merge that happens when a branch is merged externally into another branch that is already merged.</w:t>
+      </w:r>
+    </w:p>
+    <w:p>
+      <w:pPr>
+        <w:numPr>
+          <w:ilvl w:val="0"/>
+          <w:numId w:val="17"/>
+        </w:numPr>
+        <w:spacing w:after="0" w:afterAutospacing="0" w:before="0" w:beforeAutospacing="0" w:line="240" w:lineRule="auto"/>
+        <w:rPr>
+          <w:rFonts w:ascii="Arial" w:cs="Arial" w:eastAsia="Arial" w:hAnsi="Arial"/>
+          <w:color w:val="000000"/>
+        </w:rPr>
+      </w:pPr>
+      <w:r>
+        <w:rPr>
+          <w:b w:val="1"/>
+          <w:rtl w:val="0"/>
+        </w:rPr>
+        <w:t xml:space="preserve">Indirect merges</w:t>
+      </w:r>
+      <w:r>
+        <w:rPr>
+          <w:rtl w:val="0"/>
+        </w:rPr>
+        <w:t xml:space="preserve">: GitHub can merge a pull request automatically if the head branch is directly or indirectly merged into the base branch externally.</w:t>
+      </w:r>
+    </w:p>
+    <w:p>
+      <w:pPr>
+        <w:numPr>
+          <w:ilvl w:val="0"/>
+          <w:numId w:val="17"/>
+        </w:numPr>
+        <w:spacing w:after="0" w:afterAutospacing="0" w:before="0" w:beforeAutospacing="0" w:line="240" w:lineRule="auto"/>
+        <w:rPr>
+          <w:rFonts w:ascii="Arial" w:cs="Arial" w:eastAsia="Arial" w:hAnsi="Arial"/>
+          <w:color w:val="000000"/>
+        </w:rPr>
+      </w:pPr>
+      <w:r>
+        <w:rPr>
+          <w:b w:val="1"/>
+          <w:rtl w:val="0"/>
+        </w:rPr>
+        <w:t xml:space="preserve">Code review</w:t>
+      </w:r>
+      <w:r>
+        <w:rPr>
+          <w:rtl w:val="0"/>
+        </w:rPr>
+        <w:t xml:space="preserve">: A systematic peer examination of code to identify issues, improve quality, and maintain standards.</w:t>
+      </w:r>
+    </w:p>
+    <w:p>
+      <w:pPr>
+        <w:numPr>
+          <w:ilvl w:val="0"/>
+          <w:numId w:val="17"/>
+        </w:numPr>
+        <w:spacing w:after="0" w:afterAutospacing="0" w:before="0" w:beforeAutospacing="0" w:line="240" w:lineRule="auto"/>
+        <w:rPr>
+          <w:rFonts w:ascii="Arial" w:cs="Arial" w:eastAsia="Arial" w:hAnsi="Arial"/>
+          <w:color w:val="000000"/>
+        </w:rPr>
+      </w:pPr>
+      <w:r>
+        <w:rPr>
+          <w:b w:val="1"/>
+          <w:rtl w:val="0"/>
+        </w:rPr>
+        <w:t xml:space="preserve">Code reviews</w:t>
+      </w:r>
+      <w:r>
+        <w:rPr>
+          <w:rtl w:val="0"/>
+        </w:rPr>
+        <w:t xml:space="preserve">: The deliberate and methodical gathering of other programmers to examine each other's code for errors to increase the code quality and reduce the number of bugs.</w:t>
+      </w:r>
+    </w:p>
+    <w:p>
+      <w:pPr>
+        <w:numPr>
+          <w:ilvl w:val="0"/>
+          <w:numId w:val="17"/>
+        </w:numPr>
+        <w:spacing w:after="0" w:afterAutospacing="0" w:before="0" w:beforeAutospacing="0" w:line="240" w:lineRule="auto"/>
+        <w:rPr>
+          <w:rFonts w:ascii="Arial" w:cs="Arial" w:eastAsia="Arial" w:hAnsi="Arial"/>
+          <w:color w:val="000000"/>
+        </w:rPr>
+      </w:pPr>
+      <w:r>
+        <w:rPr>
+          <w:b w:val="1"/>
+          <w:rtl w:val="0"/>
+        </w:rPr>
+        <w:t xml:space="preserve">Google style guide</w:t>
+      </w:r>
+      <w:r>
+        <w:rPr>
+          <w:rtl w:val="0"/>
+        </w:rPr>
+        <w:t xml:space="preserve">: A coding convention maintained by Google to standardize and improve readability across their codebase.</w:t>
+      </w:r>
+    </w:p>
+    <w:p>
+      <w:pPr>
+        <w:numPr>
+          <w:ilvl w:val="0"/>
+          <w:numId w:val="17"/>
+        </w:numPr>
+        <w:spacing w:after="0" w:afterAutospacing="0" w:before="0" w:beforeAutospacing="0" w:line="240" w:lineRule="auto"/>
+        <w:rPr>
+          <w:rFonts w:ascii="Arial" w:cs="Arial" w:eastAsia="Arial" w:hAnsi="Arial"/>
+          <w:color w:val="000000"/>
+        </w:rPr>
+      </w:pPr>
+      <w:r>
+        <w:rPr>
+          <w:b w:val="1"/>
+          <w:rtl w:val="0"/>
+        </w:rPr>
+        <w:t xml:space="preserve">Pair programming</w:t>
+      </w:r>
+      <w:r>
+        <w:rPr>
+          <w:rtl w:val="0"/>
+        </w:rPr>
+        <w:t xml:space="preserve">: A technique where two developers work together at one workstation to write and review code.</w:t>
+      </w:r>
+    </w:p>
+    <w:p>
+      <w:pPr>
+        <w:numPr>
+          <w:ilvl w:val="0"/>
+          <w:numId w:val="17"/>
+        </w:numPr>
+        <w:spacing w:after="0" w:afterAutospacing="0" w:before="0" w:beforeAutospacing="0" w:line="240" w:lineRule="auto"/>
+        <w:rPr>
+          <w:rFonts w:ascii="Arial" w:cs="Arial" w:eastAsia="Arial" w:hAnsi="Arial"/>
+          <w:color w:val="000000"/>
+        </w:rPr>
+      </w:pPr>
+      <w:r>
+        <w:rPr>
+          <w:b w:val="1"/>
+          <w:rtl w:val="0"/>
+        </w:rPr>
+        <w:t xml:space="preserve">Tool-assisted review</w:t>
+      </w:r>
+      <w:r>
+        <w:rPr>
+          <w:rtl w:val="0"/>
+        </w:rPr>
+        <w:t xml:space="preserve">: A form of code review using software tools that allow asynchronous, tracked feedback with analytics.</w:t>
+      </w:r>
+    </w:p>
+    <w:p>
+      <w:pPr>
+        <w:numPr>
+          <w:ilvl w:val="0"/>
+          <w:numId w:val="17"/>
+        </w:numPr>
+        <w:spacing w:after="0" w:afterAutospacing="0" w:before="0" w:beforeAutospacing="0" w:line="240" w:lineRule="auto"/>
+        <w:rPr>
+          <w:rFonts w:ascii="Arial" w:cs="Arial" w:eastAsia="Arial" w:hAnsi="Arial"/>
+          <w:color w:val="000000"/>
+        </w:rPr>
+      </w:pPr>
+      <w:r>
+        <w:rPr>
+          <w:b w:val="1"/>
+          <w:rtl w:val="0"/>
+        </w:rPr>
+        <w:t xml:space="preserve">Issue tracker (bug tracker)</w:t>
+      </w:r>
+      <w:r>
+        <w:rPr>
+          <w:rtl w:val="0"/>
+        </w:rPr>
+        <w:t xml:space="preserve">: A system that shows pending tasks, their status, and who's responsible for them.</w:t>
+      </w:r>
+    </w:p>
+    <w:p>
+      <w:pPr>
+        <w:numPr>
+          <w:ilvl w:val="0"/>
+          <w:numId w:val="17"/>
+        </w:numPr>
+        <w:spacing w:after="0" w:afterAutospacing="0" w:before="0" w:beforeAutospacing="0" w:line="240" w:lineRule="auto"/>
+        <w:rPr>
+          <w:rFonts w:ascii="Arial" w:cs="Arial" w:eastAsia="Arial" w:hAnsi="Arial"/>
+          <w:color w:val="000000"/>
+        </w:rPr>
+      </w:pPr>
+      <w:r>
+        <w:rPr>
+          <w:b w:val="1"/>
+          <w:rtl w:val="0"/>
+        </w:rPr>
+        <w:t xml:space="preserve">Fix up</w:t>
+      </w:r>
+      <w:r>
+        <w:rPr>
+          <w:rtl w:val="0"/>
+        </w:rPr>
+        <w:t xml:space="preserve">: The decision to discard commit messages for that commit.</w:t>
+      </w:r>
+    </w:p>
+    <w:p>
+      <w:pPr>
+        <w:numPr>
+          <w:ilvl w:val="0"/>
+          <w:numId w:val="17"/>
+        </w:numPr>
+        <w:spacing w:after="0" w:afterAutospacing="0" w:before="0" w:beforeAutospacing="0" w:line="240" w:lineRule="auto"/>
+        <w:rPr>
+          <w:rFonts w:ascii="Arial" w:cs="Arial" w:eastAsia="Arial" w:hAnsi="Arial"/>
+          <w:color w:val="000000"/>
+        </w:rPr>
+      </w:pPr>
+      <w:r>
+        <w:rPr>
+          <w:b w:val="1"/>
+          <w:rtl w:val="0"/>
+        </w:rPr>
+        <w:t xml:space="preserve">Pipelines</w:t>
+      </w:r>
+      <w:r>
+        <w:rPr>
+          <w:rtl w:val="0"/>
+        </w:rPr>
+        <w:t xml:space="preserve">: Defined steps in an automated process to reach a desired result (e.g., build, test, deploy).</w:t>
+      </w:r>
+    </w:p>
+    <w:p>
+      <w:pPr>
+        <w:numPr>
+          <w:ilvl w:val="0"/>
+          <w:numId w:val="17"/>
+        </w:numPr>
+        <w:spacing w:after="0" w:afterAutospacing="0" w:before="0" w:beforeAutospacing="0" w:line="240" w:lineRule="auto"/>
+        <w:rPr>
+          <w:rFonts w:ascii="Arial" w:cs="Arial" w:eastAsia="Arial" w:hAnsi="Arial"/>
+          <w:color w:val="000000"/>
+        </w:rPr>
+      </w:pPr>
+      <w:r>
+        <w:rPr>
+          <w:b w:val="1"/>
+          <w:rtl w:val="0"/>
+        </w:rPr>
+        <w:t xml:space="preserve">CI/CD</w:t>
+      </w:r>
+      <w:r>
+        <w:rPr>
+          <w:rtl w:val="0"/>
+        </w:rPr>
+        <w:t xml:space="preserve">: The name for the entire continuous integration and continuous deployment system.</w:t>
+      </w:r>
+    </w:p>
+    <w:p>
+      <w:pPr>
+        <w:numPr>
+          <w:ilvl w:val="0"/>
+          <w:numId w:val="17"/>
+        </w:numPr>
+        <w:spacing w:after="0" w:afterAutospacing="0" w:before="0" w:beforeAutospacing="0" w:line="240" w:lineRule="auto"/>
+        <w:rPr>
+          <w:rFonts w:ascii="Arial" w:cs="Arial" w:eastAsia="Arial" w:hAnsi="Arial"/>
+          <w:color w:val="000000"/>
+        </w:rPr>
+      </w:pPr>
+      <w:r>
+        <w:rPr>
+          <w:b w:val="1"/>
+          <w:rtl w:val="0"/>
+        </w:rPr>
+        <w:t xml:space="preserve">Continuous integration (CI)</w:t>
+      </w:r>
+      <w:r>
+        <w:rPr>
+          <w:rtl w:val="0"/>
+        </w:rPr>
+        <w:t xml:space="preserve">: A system that automatically builds and tests code with every change.</w:t>
+      </w:r>
+    </w:p>
+    <w:p>
+      <w:pPr>
+        <w:numPr>
+          <w:ilvl w:val="0"/>
+          <w:numId w:val="17"/>
+        </w:numPr>
+        <w:spacing w:after="0" w:afterAutospacing="0" w:before="0" w:beforeAutospacing="0" w:line="240" w:lineRule="auto"/>
+        <w:rPr>
+          <w:rFonts w:ascii="Arial" w:cs="Arial" w:eastAsia="Arial" w:hAnsi="Arial"/>
+          <w:color w:val="000000"/>
+        </w:rPr>
+      </w:pPr>
+      <w:r>
+        <w:rPr>
+          <w:b w:val="1"/>
+          <w:rtl w:val="0"/>
+        </w:rPr>
+        <w:t xml:space="preserve">Continuous deployment (CD)</w:t>
+      </w:r>
+      <w:r>
+        <w:rPr>
+          <w:rtl w:val="0"/>
+        </w:rPr>
+        <w:t xml:space="preserve">: New code is deployed often after it has been automatically built and tested.</w:t>
+      </w:r>
+    </w:p>
+    <w:p>
+      <w:pPr>
+        <w:numPr>
+          <w:ilvl w:val="0"/>
+          <w:numId w:val="17"/>
+        </w:numPr>
+        <w:spacing w:after="0" w:afterAutospacing="0" w:before="0" w:beforeAutospacing="0" w:line="240" w:lineRule="auto"/>
+        <w:rPr>
+          <w:rFonts w:ascii="Arial" w:cs="Arial" w:eastAsia="Arial" w:hAnsi="Arial"/>
+          <w:color w:val="000000"/>
+        </w:rPr>
+      </w:pPr>
+      <w:r>
+        <w:rPr>
+          <w:b w:val="1"/>
+          <w:rtl w:val="0"/>
+        </w:rPr>
+        <w:t xml:space="preserve">Application Programming Interface (API) key</w:t>
+      </w:r>
+      <w:r>
+        <w:rPr>
+          <w:rtl w:val="0"/>
+        </w:rPr>
+        <w:t xml:space="preserve">: An authentication token used to call an API and identify the person, programmer, or program accessing a system.</w:t>
+      </w:r>
+    </w:p>
+    <w:p>
+      <w:pPr>
+        <w:numPr>
+          <w:ilvl w:val="0"/>
+          <w:numId w:val="17"/>
+        </w:numPr>
+        <w:spacing w:after="0" w:afterAutospacing="0" w:before="0" w:beforeAutospacing="0" w:line="240" w:lineRule="auto"/>
+        <w:rPr>
+          <w:rFonts w:ascii="Arial" w:cs="Arial" w:eastAsia="Arial" w:hAnsi="Arial"/>
+          <w:color w:val="000000"/>
+        </w:rPr>
+      </w:pPr>
+      <w:r>
+        <w:rPr>
+          <w:b w:val="1"/>
+          <w:rtl w:val="0"/>
+        </w:rPr>
         <w:t xml:space="preserve">Computer protocols</w:t>
       </w:r>
       <w:r>
@@ -6249,6 +6691,240 @@
           <w:rtl w:val="0"/>
         </w:rPr>
         <w:t xml:space="preserve">: Guidelines published as open standards that allow protocols to be implemented across various products.</w:t>
+      </w:r>
+    </w:p>
+    <w:p>
+      <w:pPr>
+        <w:numPr>
+          <w:ilvl w:val="0"/>
+          <w:numId w:val="17"/>
+        </w:numPr>
+        <w:spacing w:after="0" w:afterAutospacing="0" w:before="0" w:beforeAutospacing="0" w:line="240" w:lineRule="auto"/>
+        <w:rPr>
+          <w:rFonts w:ascii="Arial" w:cs="Arial" w:eastAsia="Arial" w:hAnsi="Arial"/>
+          <w:color w:val="000000"/>
+        </w:rPr>
+      </w:pPr>
+      <w:r>
+        <w:rPr>
+          <w:b w:val="1"/>
+          <w:rtl w:val="0"/>
+        </w:rPr>
+        <w:t xml:space="preserve">Secure Shell (SSH)</w:t>
+      </w:r>
+      <w:r>
+        <w:rPr>
+          <w:rtl w:val="0"/>
+        </w:rPr>
+        <w:t xml:space="preserve">: A secure protocol for connecting to servers remotely.</w:t>
+      </w:r>
+    </w:p>
+    <w:p>
+      <w:pPr>
+        <w:numPr>
+          <w:ilvl w:val="0"/>
+          <w:numId w:val="17"/>
+        </w:numPr>
+        <w:spacing w:after="0" w:afterAutospacing="0" w:before="0" w:beforeAutospacing="0" w:line="240" w:lineRule="auto"/>
+        <w:rPr>
+          <w:rFonts w:ascii="Arial" w:cs="Arial" w:eastAsia="Arial" w:hAnsi="Arial"/>
+          <w:color w:val="000000"/>
+        </w:rPr>
+      </w:pPr>
+      <w:r>
+        <w:rPr>
+          <w:b w:val="1"/>
+          <w:rtl w:val="0"/>
+        </w:rPr>
+        <w:t xml:space="preserve">SSH protocol</w:t>
+      </w:r>
+      <w:r>
+        <w:rPr>
+          <w:rtl w:val="0"/>
+        </w:rPr>
+        <w:t xml:space="preserve">: A standard based on public-key encryption used for remote server access.</w:t>
+      </w:r>
+    </w:p>
+    <w:p>
+      <w:pPr>
+        <w:numPr>
+          <w:ilvl w:val="0"/>
+          <w:numId w:val="17"/>
+        </w:numPr>
+        <w:spacing w:after="0" w:afterAutospacing="0" w:before="0" w:beforeAutospacing="0" w:line="240" w:lineRule="auto"/>
+        <w:rPr>
+          <w:rFonts w:ascii="Arial" w:cs="Arial" w:eastAsia="Arial" w:hAnsi="Arial"/>
+          <w:color w:val="000000"/>
+        </w:rPr>
+      </w:pPr>
+      <w:r>
+        <w:rPr>
+          <w:b w:val="1"/>
+          <w:rtl w:val="0"/>
+        </w:rPr>
+        <w:t xml:space="preserve">SSH key</w:t>
+      </w:r>
+      <w:r>
+        <w:rPr>
+          <w:rtl w:val="0"/>
+        </w:rPr>
+        <w:t xml:space="preserve">: A credential used for SSH authentication.</w:t>
+      </w:r>
+    </w:p>
+    <w:p>
+      <w:pPr>
+        <w:numPr>
+          <w:ilvl w:val="0"/>
+          <w:numId w:val="17"/>
+        </w:numPr>
+        <w:spacing w:after="0" w:afterAutospacing="0" w:before="0" w:beforeAutospacing="0" w:line="240" w:lineRule="auto"/>
+        <w:rPr>
+          <w:rFonts w:ascii="Arial" w:cs="Arial" w:eastAsia="Arial" w:hAnsi="Arial"/>
+          <w:color w:val="000000"/>
+        </w:rPr>
+      </w:pPr>
+      <w:r>
+        <w:rPr>
+          <w:b w:val="1"/>
+          <w:rtl w:val="0"/>
+        </w:rPr>
+        <w:t xml:space="preserve">SSH client</w:t>
+      </w:r>
+      <w:r>
+        <w:rPr>
+          <w:rtl w:val="0"/>
+        </w:rPr>
+        <w:t xml:space="preserve">: Software that initiates a secure connection to an SSH server.</w:t>
+      </w:r>
+    </w:p>
+    <w:p>
+      <w:pPr>
+        <w:numPr>
+          <w:ilvl w:val="0"/>
+          <w:numId w:val="17"/>
+        </w:numPr>
+        <w:spacing w:after="0" w:afterAutospacing="0" w:before="0" w:beforeAutospacing="0" w:line="240" w:lineRule="auto"/>
+        <w:rPr>
+          <w:rFonts w:ascii="Arial" w:cs="Arial" w:eastAsia="Arial" w:hAnsi="Arial"/>
+          <w:color w:val="000000"/>
+        </w:rPr>
+      </w:pPr>
+      <w:r>
+        <w:rPr>
+          <w:b w:val="1"/>
+          <w:rtl w:val="0"/>
+        </w:rPr>
+        <w:t xml:space="preserve">SSH server</w:t>
+      </w:r>
+      <w:r>
+        <w:rPr>
+          <w:rtl w:val="0"/>
+        </w:rPr>
+        <w:t xml:space="preserve">: A system that accepts incoming SSH connections, authenticates them, and establishes secure sessions.</w:t>
+      </w:r>
+    </w:p>
+    <w:p>
+      <w:pPr>
+        <w:numPr>
+          <w:ilvl w:val="0"/>
+          <w:numId w:val="17"/>
+        </w:numPr>
+        <w:spacing w:after="0" w:afterAutospacing="0" w:before="0" w:beforeAutospacing="0" w:line="240" w:lineRule="auto"/>
+        <w:rPr>
+          <w:rFonts w:ascii="Arial" w:cs="Arial" w:eastAsia="Arial" w:hAnsi="Arial"/>
+          <w:color w:val="000000"/>
+        </w:rPr>
+      </w:pPr>
+      <w:r>
+        <w:rPr>
+          <w:b w:val="1"/>
+          <w:rtl w:val="0"/>
+        </w:rPr>
+        <w:t xml:space="preserve">Private key</w:t>
+      </w:r>
+      <w:r>
+        <w:rPr>
+          <w:rtl w:val="0"/>
+        </w:rPr>
+        <w:t xml:space="preserve">: A secret cryptographic key used to decrypt data encrypted with the corresponding public key.</w:t>
+      </w:r>
+    </w:p>
+    <w:p>
+      <w:pPr>
+        <w:numPr>
+          <w:ilvl w:val="0"/>
+          <w:numId w:val="17"/>
+        </w:numPr>
+        <w:spacing w:after="0" w:afterAutospacing="0" w:before="0" w:beforeAutospacing="0" w:line="240" w:lineRule="auto"/>
+        <w:rPr>
+          <w:rFonts w:ascii="Arial" w:cs="Arial" w:eastAsia="Arial" w:hAnsi="Arial"/>
+          <w:color w:val="000000"/>
+        </w:rPr>
+      </w:pPr>
+      <w:r>
+        <w:rPr>
+          <w:b w:val="1"/>
+          <w:rtl w:val="0"/>
+        </w:rPr>
+        <w:t xml:space="preserve">Public key</w:t>
+      </w:r>
+      <w:r>
+        <w:rPr>
+          <w:rtl w:val="0"/>
+        </w:rPr>
+        <w:t xml:space="preserve">: A cryptographic structure used for secure communication and validating digital signatures.</w:t>
+      </w:r>
+    </w:p>
+    <w:p>
+      <w:pPr>
+        <w:numPr>
+          <w:ilvl w:val="0"/>
+          <w:numId w:val="17"/>
+        </w:numPr>
+        <w:spacing w:after="0" w:afterAutospacing="0" w:before="0" w:beforeAutospacing="0" w:line="240" w:lineRule="auto"/>
+        <w:rPr>
+          <w:rFonts w:ascii="Arial" w:cs="Arial" w:eastAsia="Arial" w:hAnsi="Arial"/>
+          <w:color w:val="000000"/>
+        </w:rPr>
+      </w:pPr>
+      <w:r>
+        <w:rPr>
+          <w:b w:val="1"/>
+          <w:rtl w:val="0"/>
+        </w:rPr>
+        <w:t xml:space="preserve">SHA-1</w:t>
+      </w:r>
+      <w:r>
+        <w:rPr>
+          <w:rtl w:val="0"/>
+        </w:rPr>
+        <w:t xml:space="preserve">: A cryptographic hash function used by Git to uniquely identify commits and content.</w:t>
+      </w:r>
+    </w:p>
+    <w:p>
+      <w:pPr>
+        <w:numPr>
+          <w:ilvl w:val="0"/>
+          <w:numId w:val="17"/>
+        </w:numPr>
+        <w:spacing w:after="0" w:afterAutospacing="0" w:before="0" w:beforeAutospacing="0" w:line="240" w:lineRule="auto"/>
+        <w:rPr>
+          <w:rFonts w:ascii="Arial" w:cs="Arial" w:eastAsia="Arial" w:hAnsi="Arial"/>
+          <w:color w:val="000000"/>
+        </w:rPr>
+      </w:pPr>
+      <w:r>
+        <w:rPr>
+          <w:b w:val="1"/>
+          <w:rtl w:val="0"/>
+        </w:rPr>
+        <w:t xml:space="preserve">Git log</w:t>
+      </w:r>
+      <w:r>
+        <w:rPr>
+          <w:rtl w:val="0"/>
+        </w:rPr>
+        <w:t xml:space="preserve">: A log that displays commit messages.</w:t>
       </w:r>
     </w:p>
     <w:p>

</xml_diff>